<commit_message>
test bench and also doc update (deletion)
</commit_message>
<xml_diff>
--- a/ACE.docx
+++ b/ACE.docx
@@ -5206,6 +5206,892 @@
         </w:rPr>
         <w:t xml:space="preserve">Algorithm </w:t>
       </w:r>
+      <w:proofErr w:type="gramStart"/>
+      <w:r>
+        <w:rPr>
+          <w:rFonts w:ascii="Cambria" w:hAnsi="Cambria" w:cs="Cambria"/>
+          <w:sz w:val="28"/>
+          <w:szCs w:val="28"/>
+        </w:rPr>
+        <w:t>req</w:t>
+      </w:r>
+      <w:r>
+        <w:rPr>
+          <w:rFonts w:ascii="Cambria" w:hAnsi="Cambria" w:cs="Cambria"/>
+          <w:sz w:val="28"/>
+          <w:szCs w:val="28"/>
+        </w:rPr>
+        <w:t>Upgrade(</w:t>
+      </w:r>
+      <w:proofErr w:type="gramEnd"/>
+      <w:r>
+        <w:rPr>
+          <w:rFonts w:ascii="Cambria" w:hAnsi="Cambria" w:cs="Cambria"/>
+          <w:sz w:val="28"/>
+          <w:szCs w:val="28"/>
+        </w:rPr>
+        <w:t>record</w:t>
+      </w:r>
+      <w:r>
+        <w:rPr>
+          <w:rFonts w:ascii="Cambria" w:hAnsi="Cambria" w:cs="Cambria"/>
+          <w:sz w:val="28"/>
+          <w:szCs w:val="28"/>
+        </w:rPr>
+        <w:t xml:space="preserve">, </w:t>
+      </w:r>
+      <w:r>
+        <w:rPr>
+          <w:rFonts w:ascii="Cambria" w:hAnsi="Cambria" w:cs="Cambria"/>
+          <w:sz w:val="28"/>
+          <w:szCs w:val="28"/>
+        </w:rPr>
+        <w:t>customer</w:t>
+      </w:r>
+      <w:r>
+        <w:rPr>
+          <w:rFonts w:ascii="Cambria" w:hAnsi="Cambria" w:cs="Cambria"/>
+          <w:sz w:val="28"/>
+          <w:szCs w:val="28"/>
+        </w:rPr>
+        <w:t>)</w:t>
+      </w:r>
+      <w:r>
+        <w:rPr>
+          <w:rFonts w:ascii="Cambria" w:hAnsi="Cambria" w:cs="Cambria"/>
+          <w:sz w:val="28"/>
+          <w:szCs w:val="28"/>
+        </w:rPr>
+        <w:tab/>
+      </w:r>
+      <w:r>
+        <w:rPr>
+          <w:rFonts w:ascii="Cambria" w:hAnsi="Cambria" w:cs="Cambria"/>
+          <w:sz w:val="28"/>
+          <w:szCs w:val="28"/>
+        </w:rPr>
+        <w:tab/>
+      </w:r>
+    </w:p>
+    <w:p>
+      <w:pPr>
+        <w:rPr>
+          <w:rFonts w:ascii="Cambria" w:hAnsi="Cambria" w:cs="Cambria"/>
+          <w:sz w:val="28"/>
+          <w:szCs w:val="28"/>
+        </w:rPr>
+      </w:pPr>
+      <w:r>
+        <w:rPr>
+          <w:rFonts w:ascii="Cambria" w:hAnsi="Cambria" w:cs="Cambria"/>
+          <w:sz w:val="28"/>
+          <w:szCs w:val="28"/>
+        </w:rPr>
+        <w:t>check</w:t>
+      </w:r>
+      <w:r>
+        <w:rPr>
+          <w:rFonts w:ascii="Cambria" w:hAnsi="Cambria" w:cs="Cambria"/>
+          <w:sz w:val="28"/>
+          <w:szCs w:val="28"/>
+        </w:rPr>
+        <w:t>Record</w:t>
+      </w:r>
+      <w:r>
+        <w:rPr>
+          <w:rFonts w:ascii="Cambria" w:hAnsi="Cambria" w:cs="Cambria"/>
+          <w:sz w:val="28"/>
+          <w:szCs w:val="28"/>
+        </w:rPr>
+        <w:t xml:space="preserve"> = </w:t>
+      </w:r>
+      <w:proofErr w:type="gramStart"/>
+      <w:r>
+        <w:rPr>
+          <w:rFonts w:ascii="Cambria" w:hAnsi="Cambria" w:cs="Cambria"/>
+          <w:sz w:val="28"/>
+          <w:szCs w:val="28"/>
+        </w:rPr>
+        <w:t>record;</w:t>
+      </w:r>
+      <w:proofErr w:type="gramEnd"/>
+      <w:r>
+        <w:rPr>
+          <w:rFonts w:ascii="Cambria" w:hAnsi="Cambria" w:cs="Cambria"/>
+          <w:sz w:val="28"/>
+          <w:szCs w:val="28"/>
+        </w:rPr>
+        <w:tab/>
+      </w:r>
+      <w:r>
+        <w:rPr>
+          <w:rFonts w:ascii="Cambria" w:hAnsi="Cambria" w:cs="Cambria"/>
+          <w:sz w:val="28"/>
+          <w:szCs w:val="28"/>
+        </w:rPr>
+        <w:tab/>
+      </w:r>
+      <w:r>
+        <w:rPr>
+          <w:rFonts w:ascii="Cambria" w:hAnsi="Cambria" w:cs="Cambria"/>
+          <w:sz w:val="28"/>
+          <w:szCs w:val="28"/>
+        </w:rPr>
+        <w:tab/>
+      </w:r>
+      <w:r>
+        <w:rPr>
+          <w:rFonts w:ascii="Cambria" w:hAnsi="Cambria" w:cs="Cambria"/>
+          <w:sz w:val="28"/>
+          <w:szCs w:val="28"/>
+        </w:rPr>
+        <w:tab/>
+      </w:r>
+      <w:r>
+        <w:rPr>
+          <w:rFonts w:ascii="Cambria" w:hAnsi="Cambria" w:cs="Cambria"/>
+          <w:sz w:val="28"/>
+          <w:szCs w:val="28"/>
+        </w:rPr>
+        <w:tab/>
+      </w:r>
+      <w:r>
+        <w:rPr>
+          <w:rFonts w:ascii="Cambria" w:hAnsi="Cambria" w:cs="Cambria"/>
+          <w:sz w:val="28"/>
+          <w:szCs w:val="28"/>
+        </w:rPr>
+        <w:tab/>
+      </w:r>
+    </w:p>
+    <w:p>
+      <w:pPr>
+        <w:rPr>
+          <w:rFonts w:ascii="Cambria" w:hAnsi="Cambria" w:cs="Cambria"/>
+          <w:sz w:val="28"/>
+          <w:szCs w:val="28"/>
+        </w:rPr>
+      </w:pPr>
+      <w:r>
+        <w:rPr>
+          <w:rFonts w:ascii="Cambria" w:hAnsi="Cambria" w:cs="Cambria"/>
+          <w:sz w:val="28"/>
+          <w:szCs w:val="28"/>
+        </w:rPr>
+        <w:t>While (</w:t>
+      </w:r>
+      <w:proofErr w:type="gramStart"/>
+      <w:r>
+        <w:rPr>
+          <w:rFonts w:ascii="Cambria" w:hAnsi="Cambria" w:cs="Cambria"/>
+          <w:sz w:val="28"/>
+          <w:szCs w:val="28"/>
+        </w:rPr>
+        <w:t>checkR</w:t>
+      </w:r>
+      <w:r>
+        <w:rPr>
+          <w:rFonts w:ascii="Cambria" w:hAnsi="Cambria" w:cs="Cambria"/>
+          <w:sz w:val="28"/>
+          <w:szCs w:val="28"/>
+        </w:rPr>
+        <w:t>ecord !</w:t>
+      </w:r>
+      <w:proofErr w:type="gramEnd"/>
+      <w:r>
+        <w:rPr>
+          <w:rFonts w:ascii="Cambria" w:hAnsi="Cambria" w:cs="Cambria"/>
+          <w:sz w:val="28"/>
+          <w:szCs w:val="28"/>
+        </w:rPr>
+        <w:t>= null)</w:t>
+      </w:r>
+      <w:r>
+        <w:rPr>
+          <w:rFonts w:ascii="Cambria" w:hAnsi="Cambria" w:cs="Cambria"/>
+          <w:sz w:val="28"/>
+          <w:szCs w:val="28"/>
+        </w:rPr>
+        <w:tab/>
+      </w:r>
+      <w:r>
+        <w:rPr>
+          <w:rFonts w:ascii="Cambria" w:hAnsi="Cambria" w:cs="Cambria"/>
+          <w:sz w:val="28"/>
+          <w:szCs w:val="28"/>
+        </w:rPr>
+        <w:tab/>
+      </w:r>
+      <w:r>
+        <w:rPr>
+          <w:rFonts w:ascii="Cambria" w:hAnsi="Cambria" w:cs="Cambria"/>
+          <w:sz w:val="28"/>
+          <w:szCs w:val="28"/>
+        </w:rPr>
+        <w:tab/>
+      </w:r>
+      <w:r>
+        <w:rPr>
+          <w:rFonts w:ascii="Cambria" w:hAnsi="Cambria" w:cs="Cambria"/>
+          <w:sz w:val="28"/>
+          <w:szCs w:val="28"/>
+        </w:rPr>
+        <w:tab/>
+      </w:r>
+      <w:r>
+        <w:rPr>
+          <w:rFonts w:ascii="Cambria" w:hAnsi="Cambria" w:cs="Cambria"/>
+          <w:sz w:val="28"/>
+          <w:szCs w:val="28"/>
+        </w:rPr>
+        <w:tab/>
+      </w:r>
+    </w:p>
+    <w:p>
+      <w:pPr>
+        <w:ind w:firstLine="720"/>
+        <w:rPr>
+          <w:rFonts w:ascii="Cambria" w:hAnsi="Cambria" w:cs="Cambria"/>
+          <w:sz w:val="28"/>
+          <w:szCs w:val="28"/>
+        </w:rPr>
+      </w:pPr>
+      <w:proofErr w:type="gramStart"/>
+      <w:r>
+        <w:rPr>
+          <w:rFonts w:ascii="Cambria" w:hAnsi="Cambria" w:cs="Cambria"/>
+          <w:sz w:val="28"/>
+          <w:szCs w:val="28"/>
+        </w:rPr>
+        <w:t>If(</w:t>
+      </w:r>
+      <w:proofErr w:type="spellStart"/>
+      <w:proofErr w:type="gramEnd"/>
+      <w:r>
+        <w:rPr>
+          <w:rFonts w:ascii="Cambria" w:hAnsi="Cambria" w:cs="Cambria"/>
+          <w:sz w:val="28"/>
+          <w:szCs w:val="28"/>
+        </w:rPr>
+        <w:t>checkR</w:t>
+      </w:r>
+      <w:r>
+        <w:rPr>
+          <w:rFonts w:ascii="Cambria" w:hAnsi="Cambria" w:cs="Cambria"/>
+          <w:sz w:val="28"/>
+          <w:szCs w:val="28"/>
+        </w:rPr>
+        <w:t>ecord.rank</w:t>
+      </w:r>
+      <w:proofErr w:type="spellEnd"/>
+      <w:r>
+        <w:rPr>
+          <w:rFonts w:ascii="Cambria" w:hAnsi="Cambria" w:cs="Cambria"/>
+          <w:sz w:val="28"/>
+          <w:szCs w:val="28"/>
+        </w:rPr>
+        <w:t xml:space="preserve"> </w:t>
+      </w:r>
+      <w:r>
+        <w:rPr>
+          <w:rFonts w:ascii="Cambria" w:hAnsi="Cambria" w:cs="Cambria"/>
+          <w:sz w:val="28"/>
+          <w:szCs w:val="28"/>
+        </w:rPr>
+        <w:t>&gt;</w:t>
+      </w:r>
+      <w:r>
+        <w:rPr>
+          <w:rFonts w:ascii="Cambria" w:hAnsi="Cambria" w:cs="Cambria"/>
+          <w:sz w:val="28"/>
+          <w:szCs w:val="28"/>
+        </w:rPr>
+        <w:t xml:space="preserve"> </w:t>
+      </w:r>
+      <w:proofErr w:type="spellStart"/>
+      <w:r>
+        <w:rPr>
+          <w:rFonts w:ascii="Cambria" w:hAnsi="Cambria" w:cs="Cambria"/>
+          <w:sz w:val="28"/>
+          <w:szCs w:val="28"/>
+        </w:rPr>
+        <w:t>customer.rank</w:t>
+      </w:r>
+      <w:proofErr w:type="spellEnd"/>
+      <w:r>
+        <w:rPr>
+          <w:rFonts w:ascii="Cambria" w:hAnsi="Cambria" w:cs="Cambria"/>
+          <w:sz w:val="28"/>
+          <w:szCs w:val="28"/>
+        </w:rPr>
+        <w:t>)</w:t>
+      </w:r>
+      <w:r>
+        <w:rPr>
+          <w:rFonts w:ascii="Cambria" w:hAnsi="Cambria" w:cs="Cambria"/>
+          <w:sz w:val="28"/>
+          <w:szCs w:val="28"/>
+        </w:rPr>
+        <w:tab/>
+      </w:r>
+      <w:r>
+        <w:rPr>
+          <w:rFonts w:ascii="Cambria" w:hAnsi="Cambria" w:cs="Cambria"/>
+          <w:sz w:val="28"/>
+          <w:szCs w:val="28"/>
+        </w:rPr>
+        <w:tab/>
+      </w:r>
+      <w:r>
+        <w:rPr>
+          <w:rFonts w:ascii="Cambria" w:hAnsi="Cambria" w:cs="Cambria"/>
+          <w:sz w:val="28"/>
+          <w:szCs w:val="28"/>
+        </w:rPr>
+        <w:tab/>
+      </w:r>
+    </w:p>
+    <w:p>
+      <w:pPr>
+        <w:ind w:left="720" w:firstLine="720"/>
+        <w:rPr>
+          <w:rFonts w:ascii="Cambria" w:hAnsi="Cambria" w:cs="Cambria"/>
+          <w:sz w:val="28"/>
+          <w:szCs w:val="28"/>
+        </w:rPr>
+      </w:pPr>
+      <w:r>
+        <w:rPr>
+          <w:rFonts w:ascii="Cambria" w:hAnsi="Cambria" w:cs="Cambria"/>
+          <w:sz w:val="28"/>
+          <w:szCs w:val="28"/>
+        </w:rPr>
+        <w:t>checkR</w:t>
+      </w:r>
+      <w:r>
+        <w:rPr>
+          <w:rFonts w:ascii="Cambria" w:hAnsi="Cambria" w:cs="Cambria"/>
+          <w:sz w:val="28"/>
+          <w:szCs w:val="28"/>
+        </w:rPr>
+        <w:t xml:space="preserve">ecord = </w:t>
+      </w:r>
+      <w:proofErr w:type="spellStart"/>
+      <w:r>
+        <w:rPr>
+          <w:rFonts w:ascii="Cambria" w:hAnsi="Cambria" w:cs="Cambria"/>
+          <w:sz w:val="28"/>
+          <w:szCs w:val="28"/>
+        </w:rPr>
+        <w:t>checkR</w:t>
+      </w:r>
+      <w:r>
+        <w:rPr>
+          <w:rFonts w:ascii="Cambria" w:hAnsi="Cambria" w:cs="Cambria"/>
+          <w:sz w:val="28"/>
+          <w:szCs w:val="28"/>
+        </w:rPr>
+        <w:t>ecord.</w:t>
+      </w:r>
+      <w:r>
+        <w:rPr>
+          <w:rFonts w:ascii="Cambria" w:hAnsi="Cambria" w:cs="Cambria"/>
+          <w:sz w:val="28"/>
+          <w:szCs w:val="28"/>
+        </w:rPr>
+        <w:t>r</w:t>
+      </w:r>
+      <w:r>
+        <w:rPr>
+          <w:rFonts w:ascii="Cambria" w:hAnsi="Cambria" w:cs="Cambria"/>
+          <w:sz w:val="28"/>
+          <w:szCs w:val="28"/>
+        </w:rPr>
+        <w:t>ight</w:t>
+      </w:r>
+      <w:proofErr w:type="spellEnd"/>
+    </w:p>
+    <w:p>
+      <w:pPr>
+        <w:ind w:firstLine="720"/>
+        <w:rPr>
+          <w:rFonts w:ascii="Cambria" w:hAnsi="Cambria" w:cs="Cambria"/>
+          <w:sz w:val="28"/>
+          <w:szCs w:val="28"/>
+        </w:rPr>
+      </w:pPr>
+      <w:r>
+        <w:rPr>
+          <w:rFonts w:ascii="Cambria" w:hAnsi="Cambria" w:cs="Cambria"/>
+          <w:sz w:val="28"/>
+          <w:szCs w:val="28"/>
+        </w:rPr>
+        <w:t xml:space="preserve">Else </w:t>
+      </w:r>
+      <w:proofErr w:type="gramStart"/>
+      <w:r>
+        <w:rPr>
+          <w:rFonts w:ascii="Cambria" w:hAnsi="Cambria" w:cs="Cambria"/>
+          <w:sz w:val="28"/>
+          <w:szCs w:val="28"/>
+        </w:rPr>
+        <w:t>if(</w:t>
+      </w:r>
+      <w:proofErr w:type="spellStart"/>
+      <w:proofErr w:type="gramEnd"/>
+      <w:r>
+        <w:rPr>
+          <w:rFonts w:ascii="Cambria" w:hAnsi="Cambria" w:cs="Cambria"/>
+          <w:sz w:val="28"/>
+          <w:szCs w:val="28"/>
+        </w:rPr>
+        <w:t>checkRecord</w:t>
+      </w:r>
+      <w:r>
+        <w:rPr>
+          <w:rFonts w:ascii="Cambria" w:hAnsi="Cambria" w:cs="Cambria"/>
+          <w:sz w:val="28"/>
+          <w:szCs w:val="28"/>
+        </w:rPr>
+        <w:t>.rank</w:t>
+      </w:r>
+      <w:proofErr w:type="spellEnd"/>
+      <w:r>
+        <w:rPr>
+          <w:rFonts w:ascii="Cambria" w:hAnsi="Cambria" w:cs="Cambria"/>
+          <w:sz w:val="28"/>
+          <w:szCs w:val="28"/>
+        </w:rPr>
+        <w:t xml:space="preserve"> </w:t>
+      </w:r>
+      <w:r>
+        <w:rPr>
+          <w:rFonts w:ascii="Cambria" w:hAnsi="Cambria" w:cs="Cambria"/>
+          <w:sz w:val="28"/>
+          <w:szCs w:val="28"/>
+        </w:rPr>
+        <w:t>&lt;</w:t>
+      </w:r>
+      <w:r>
+        <w:rPr>
+          <w:rFonts w:ascii="Cambria" w:hAnsi="Cambria" w:cs="Cambria"/>
+          <w:sz w:val="28"/>
+          <w:szCs w:val="28"/>
+        </w:rPr>
+        <w:t xml:space="preserve"> </w:t>
+      </w:r>
+      <w:proofErr w:type="spellStart"/>
+      <w:r>
+        <w:rPr>
+          <w:rFonts w:ascii="Cambria" w:hAnsi="Cambria" w:cs="Cambria"/>
+          <w:sz w:val="28"/>
+          <w:szCs w:val="28"/>
+        </w:rPr>
+        <w:t>customer.rank</w:t>
+      </w:r>
+      <w:proofErr w:type="spellEnd"/>
+      <w:r>
+        <w:rPr>
+          <w:rFonts w:ascii="Cambria" w:hAnsi="Cambria" w:cs="Cambria"/>
+          <w:sz w:val="28"/>
+          <w:szCs w:val="28"/>
+        </w:rPr>
+        <w:t>)</w:t>
+      </w:r>
+    </w:p>
+    <w:p>
+      <w:pPr>
+        <w:ind w:left="1440"/>
+        <w:rPr>
+          <w:rFonts w:ascii="Cambria" w:hAnsi="Cambria" w:cs="Cambria"/>
+          <w:sz w:val="28"/>
+          <w:szCs w:val="28"/>
+        </w:rPr>
+      </w:pPr>
+      <w:r>
+        <w:rPr>
+          <w:rFonts w:ascii="Cambria" w:hAnsi="Cambria" w:cs="Cambria"/>
+          <w:sz w:val="28"/>
+          <w:szCs w:val="28"/>
+        </w:rPr>
+        <w:t xml:space="preserve">checkRecord </w:t>
+      </w:r>
+      <w:r>
+        <w:rPr>
+          <w:rFonts w:ascii="Cambria" w:hAnsi="Cambria" w:cs="Cambria"/>
+          <w:sz w:val="28"/>
+          <w:szCs w:val="28"/>
+        </w:rPr>
+        <w:t xml:space="preserve">= </w:t>
+      </w:r>
+      <w:proofErr w:type="spellStart"/>
+      <w:r>
+        <w:rPr>
+          <w:rFonts w:ascii="Cambria" w:hAnsi="Cambria" w:cs="Cambria"/>
+          <w:sz w:val="28"/>
+          <w:szCs w:val="28"/>
+        </w:rPr>
+        <w:t>checkRecord</w:t>
+      </w:r>
+      <w:r>
+        <w:rPr>
+          <w:rFonts w:ascii="Cambria" w:hAnsi="Cambria" w:cs="Cambria"/>
+          <w:sz w:val="28"/>
+          <w:szCs w:val="28"/>
+        </w:rPr>
+        <w:t>.left</w:t>
+      </w:r>
+      <w:proofErr w:type="spellEnd"/>
+    </w:p>
+    <w:p>
+      <w:pPr>
+        <w:ind w:left="720"/>
+        <w:rPr>
+          <w:rFonts w:ascii="Cambria" w:hAnsi="Cambria" w:cs="Cambria"/>
+          <w:sz w:val="28"/>
+          <w:szCs w:val="28"/>
+        </w:rPr>
+      </w:pPr>
+      <w:r>
+        <w:rPr>
+          <w:rFonts w:ascii="Cambria" w:hAnsi="Cambria" w:cs="Cambria"/>
+          <w:sz w:val="28"/>
+          <w:szCs w:val="28"/>
+        </w:rPr>
+        <w:t xml:space="preserve">Else </w:t>
+      </w:r>
+      <w:proofErr w:type="gramStart"/>
+      <w:r>
+        <w:rPr>
+          <w:rFonts w:ascii="Cambria" w:hAnsi="Cambria" w:cs="Cambria"/>
+          <w:sz w:val="28"/>
+          <w:szCs w:val="28"/>
+        </w:rPr>
+        <w:t>If(</w:t>
+      </w:r>
+      <w:proofErr w:type="spellStart"/>
+      <w:proofErr w:type="gramEnd"/>
+      <w:r>
+        <w:rPr>
+          <w:rFonts w:ascii="Cambria" w:hAnsi="Cambria" w:cs="Cambria"/>
+          <w:sz w:val="28"/>
+          <w:szCs w:val="28"/>
+        </w:rPr>
+        <w:t>checkRecord</w:t>
+      </w:r>
+      <w:r>
+        <w:rPr>
+          <w:rFonts w:ascii="Cambria" w:hAnsi="Cambria" w:cs="Cambria"/>
+          <w:sz w:val="28"/>
+          <w:szCs w:val="28"/>
+        </w:rPr>
+        <w:t>.timeReq</w:t>
+      </w:r>
+      <w:proofErr w:type="spellEnd"/>
+      <w:r>
+        <w:rPr>
+          <w:rFonts w:ascii="Cambria" w:hAnsi="Cambria" w:cs="Cambria"/>
+          <w:sz w:val="28"/>
+          <w:szCs w:val="28"/>
+        </w:rPr>
+        <w:t xml:space="preserve"> &lt; </w:t>
+      </w:r>
+      <w:proofErr w:type="spellStart"/>
+      <w:r>
+        <w:rPr>
+          <w:rFonts w:ascii="Cambria" w:hAnsi="Cambria" w:cs="Cambria"/>
+          <w:sz w:val="28"/>
+          <w:szCs w:val="28"/>
+        </w:rPr>
+        <w:t>customer.timeReq</w:t>
+      </w:r>
+      <w:proofErr w:type="spellEnd"/>
+      <w:r>
+        <w:rPr>
+          <w:rFonts w:ascii="Cambria" w:hAnsi="Cambria" w:cs="Cambria"/>
+          <w:sz w:val="28"/>
+          <w:szCs w:val="28"/>
+        </w:rPr>
+        <w:t>)</w:t>
+      </w:r>
+    </w:p>
+    <w:p>
+      <w:pPr>
+        <w:ind w:left="720"/>
+        <w:rPr>
+          <w:rFonts w:ascii="Cambria" w:hAnsi="Cambria" w:cs="Cambria"/>
+          <w:sz w:val="28"/>
+          <w:szCs w:val="28"/>
+        </w:rPr>
+      </w:pPr>
+      <w:r>
+        <w:rPr>
+          <w:rFonts w:ascii="Cambria" w:hAnsi="Cambria" w:cs="Cambria"/>
+          <w:sz w:val="28"/>
+          <w:szCs w:val="28"/>
+        </w:rPr>
+        <w:tab/>
+      </w:r>
+      <w:r>
+        <w:rPr>
+          <w:rFonts w:ascii="Cambria" w:hAnsi="Cambria" w:cs="Cambria"/>
+          <w:sz w:val="28"/>
+          <w:szCs w:val="28"/>
+        </w:rPr>
+        <w:t xml:space="preserve">checkRecord </w:t>
+      </w:r>
+      <w:r>
+        <w:rPr>
+          <w:rFonts w:ascii="Cambria" w:hAnsi="Cambria" w:cs="Cambria"/>
+          <w:sz w:val="28"/>
+          <w:szCs w:val="28"/>
+        </w:rPr>
+        <w:t xml:space="preserve">= </w:t>
+      </w:r>
+      <w:proofErr w:type="spellStart"/>
+      <w:r>
+        <w:rPr>
+          <w:rFonts w:ascii="Cambria" w:hAnsi="Cambria" w:cs="Cambria"/>
+          <w:sz w:val="28"/>
+          <w:szCs w:val="28"/>
+        </w:rPr>
+        <w:t>checkRecord</w:t>
+      </w:r>
+      <w:r>
+        <w:rPr>
+          <w:rFonts w:ascii="Cambria" w:hAnsi="Cambria" w:cs="Cambria"/>
+          <w:sz w:val="28"/>
+          <w:szCs w:val="28"/>
+        </w:rPr>
+        <w:t>.right</w:t>
+      </w:r>
+      <w:proofErr w:type="spellEnd"/>
+    </w:p>
+    <w:p>
+      <w:pPr>
+        <w:ind w:left="720"/>
+        <w:rPr>
+          <w:rFonts w:ascii="Cambria" w:hAnsi="Cambria" w:cs="Cambria"/>
+          <w:sz w:val="28"/>
+          <w:szCs w:val="28"/>
+        </w:rPr>
+      </w:pPr>
+      <w:r>
+        <w:rPr>
+          <w:rFonts w:ascii="Cambria" w:hAnsi="Cambria" w:cs="Cambria"/>
+          <w:sz w:val="28"/>
+          <w:szCs w:val="28"/>
+        </w:rPr>
+        <w:t xml:space="preserve">Else </w:t>
+      </w:r>
+      <w:proofErr w:type="gramStart"/>
+      <w:r>
+        <w:rPr>
+          <w:rFonts w:ascii="Cambria" w:hAnsi="Cambria" w:cs="Cambria"/>
+          <w:sz w:val="28"/>
+          <w:szCs w:val="28"/>
+        </w:rPr>
+        <w:t>I</w:t>
+      </w:r>
+      <w:r>
+        <w:rPr>
+          <w:rFonts w:ascii="Cambria" w:hAnsi="Cambria" w:cs="Cambria"/>
+          <w:sz w:val="28"/>
+          <w:szCs w:val="28"/>
+        </w:rPr>
+        <w:t>f(</w:t>
+      </w:r>
+      <w:proofErr w:type="spellStart"/>
+      <w:proofErr w:type="gramEnd"/>
+      <w:r>
+        <w:rPr>
+          <w:rFonts w:ascii="Cambria" w:hAnsi="Cambria" w:cs="Cambria"/>
+          <w:sz w:val="28"/>
+          <w:szCs w:val="28"/>
+        </w:rPr>
+        <w:t>checkRecord</w:t>
+      </w:r>
+      <w:r>
+        <w:rPr>
+          <w:rFonts w:ascii="Cambria" w:hAnsi="Cambria" w:cs="Cambria"/>
+          <w:sz w:val="28"/>
+          <w:szCs w:val="28"/>
+        </w:rPr>
+        <w:t>.timeReq</w:t>
+      </w:r>
+      <w:proofErr w:type="spellEnd"/>
+      <w:r>
+        <w:rPr>
+          <w:rFonts w:ascii="Cambria" w:hAnsi="Cambria" w:cs="Cambria"/>
+          <w:sz w:val="28"/>
+          <w:szCs w:val="28"/>
+        </w:rPr>
+        <w:t xml:space="preserve"> &gt; </w:t>
+      </w:r>
+      <w:proofErr w:type="spellStart"/>
+      <w:r>
+        <w:rPr>
+          <w:rFonts w:ascii="Cambria" w:hAnsi="Cambria" w:cs="Cambria"/>
+          <w:sz w:val="28"/>
+          <w:szCs w:val="28"/>
+        </w:rPr>
+        <w:t>customer.timeReq</w:t>
+      </w:r>
+      <w:proofErr w:type="spellEnd"/>
+    </w:p>
+    <w:p>
+      <w:pPr>
+        <w:ind w:left="720"/>
+        <w:rPr>
+          <w:rFonts w:ascii="Cambria" w:hAnsi="Cambria" w:cs="Cambria"/>
+          <w:sz w:val="28"/>
+          <w:szCs w:val="28"/>
+        </w:rPr>
+      </w:pPr>
+      <w:r>
+        <w:rPr>
+          <w:rFonts w:ascii="Cambria" w:hAnsi="Cambria" w:cs="Cambria"/>
+          <w:sz w:val="28"/>
+          <w:szCs w:val="28"/>
+        </w:rPr>
+        <w:tab/>
+      </w:r>
+      <w:r>
+        <w:rPr>
+          <w:rFonts w:ascii="Cambria" w:hAnsi="Cambria" w:cs="Cambria"/>
+          <w:sz w:val="28"/>
+          <w:szCs w:val="28"/>
+        </w:rPr>
+        <w:t xml:space="preserve">checkRecord </w:t>
+      </w:r>
+      <w:r>
+        <w:rPr>
+          <w:rFonts w:ascii="Cambria" w:hAnsi="Cambria" w:cs="Cambria"/>
+          <w:sz w:val="28"/>
+          <w:szCs w:val="28"/>
+        </w:rPr>
+        <w:t xml:space="preserve">= </w:t>
+      </w:r>
+      <w:proofErr w:type="spellStart"/>
+      <w:r>
+        <w:rPr>
+          <w:rFonts w:ascii="Cambria" w:hAnsi="Cambria" w:cs="Cambria"/>
+          <w:sz w:val="28"/>
+          <w:szCs w:val="28"/>
+        </w:rPr>
+        <w:t>checkRecord</w:t>
+      </w:r>
+      <w:r>
+        <w:rPr>
+          <w:rFonts w:ascii="Cambria" w:hAnsi="Cambria" w:cs="Cambria"/>
+          <w:sz w:val="28"/>
+          <w:szCs w:val="28"/>
+        </w:rPr>
+        <w:t>.</w:t>
+      </w:r>
+      <w:r>
+        <w:rPr>
+          <w:rFonts w:ascii="Cambria" w:hAnsi="Cambria" w:cs="Cambria"/>
+          <w:sz w:val="28"/>
+          <w:szCs w:val="28"/>
+        </w:rPr>
+        <w:t>l</w:t>
+      </w:r>
+      <w:r>
+        <w:rPr>
+          <w:rFonts w:ascii="Cambria" w:hAnsi="Cambria" w:cs="Cambria"/>
+          <w:sz w:val="28"/>
+          <w:szCs w:val="28"/>
+        </w:rPr>
+        <w:t>eft</w:t>
+      </w:r>
+      <w:proofErr w:type="spellEnd"/>
+    </w:p>
+    <w:p>
+      <w:pPr>
+        <w:rPr>
+          <w:rFonts w:ascii="Cambria" w:hAnsi="Cambria" w:cs="Cambria"/>
+          <w:sz w:val="28"/>
+          <w:szCs w:val="28"/>
+        </w:rPr>
+      </w:pPr>
+      <w:r>
+        <w:rPr>
+          <w:rFonts w:ascii="Cambria" w:hAnsi="Cambria" w:cs="Cambria"/>
+          <w:sz w:val="28"/>
+          <w:szCs w:val="28"/>
+        </w:rPr>
+        <w:t>Insert(customer)</w:t>
+      </w:r>
+    </w:p>
+    <w:p>
+      <w:pPr>
+        <w:rPr>
+          <w:rFonts w:ascii="Cambria" w:hAnsi="Cambria" w:cs="Cambria"/>
+          <w:sz w:val="28"/>
+          <w:szCs w:val="28"/>
+        </w:rPr>
+      </w:pPr>
+      <w:r>
+        <w:rPr>
+          <w:rFonts w:ascii="Cambria" w:hAnsi="Cambria" w:cs="Cambria"/>
+          <w:sz w:val="28"/>
+          <w:szCs w:val="28"/>
+        </w:rPr>
+        <w:t>B</w:t>
+      </w:r>
+      <w:r>
+        <w:rPr>
+          <w:rFonts w:ascii="Cambria" w:hAnsi="Cambria" w:cs="Cambria"/>
+          <w:sz w:val="28"/>
+          <w:szCs w:val="28"/>
+        </w:rPr>
+        <w:t>alancing(record)</w:t>
+      </w:r>
+    </w:p>
+    <w:p>
+      <w:pPr>
+        <w:rPr>
+          <w:rFonts w:ascii="Cambria" w:hAnsi="Cambria" w:cs="Cambria"/>
+          <w:sz w:val="28"/>
+          <w:szCs w:val="28"/>
+        </w:rPr>
+      </w:pPr>
+    </w:p>
+    <w:p>
+      <w:pPr>
+        <w:rPr>
+          <w:rFonts w:ascii="Cambria" w:hAnsi="Cambria" w:cs="Cambria"/>
+          <w:sz w:val="28"/>
+          <w:szCs w:val="28"/>
+        </w:rPr>
+      </w:pPr>
+      <w:r>
+        <w:rPr>
+          <w:rFonts w:ascii="Cambria" w:hAnsi="Cambria" w:cs="Cambria"/>
+          <w:sz w:val="28"/>
+          <w:szCs w:val="28"/>
+        </w:rPr>
+        <w:br w:type="page"/>
+      </w:r>
+    </w:p>
+    <w:p>
+      <w:pPr>
+        <w:rPr>
+          <w:rFonts w:ascii="Cambria" w:hAnsi="Cambria" w:cs="Cambria"/>
+          <w:sz w:val="28"/>
+          <w:szCs w:val="28"/>
+        </w:rPr>
+      </w:pPr>
+      <w:r>
+        <w:rPr>
+          <w:rFonts w:ascii="Cambria" w:hAnsi="Cambria" w:cs="Cambria"/>
+          <w:sz w:val="28"/>
+          <w:szCs w:val="28"/>
+        </w:rPr>
+        <w:lastRenderedPageBreak/>
+        <w:t xml:space="preserve">Algorithm </w:t>
+      </w:r>
       <w:proofErr w:type="spellStart"/>
       <w:proofErr w:type="gramStart"/>
       <w:r>
@@ -5214,15 +6100,7 @@
           <w:sz w:val="28"/>
           <w:szCs w:val="28"/>
         </w:rPr>
-        <w:t>req</w:t>
-      </w:r>
-      <w:r>
-        <w:rPr>
-          <w:rFonts w:ascii="Cambria" w:hAnsi="Cambria" w:cs="Cambria"/>
-          <w:sz w:val="28"/>
-          <w:szCs w:val="28"/>
-        </w:rPr>
-        <w:t>Upgrade</w:t>
+        <w:t>removeReq</w:t>
       </w:r>
       <w:proofErr w:type="spellEnd"/>
       <w:r>
@@ -5240,31 +6118,7 @@
           <w:sz w:val="28"/>
           <w:szCs w:val="28"/>
         </w:rPr>
-        <w:t>record</w:t>
-      </w:r>
-      <w:r>
-        <w:rPr>
-          <w:rFonts w:ascii="Cambria" w:hAnsi="Cambria" w:cs="Cambria"/>
-          <w:sz w:val="28"/>
-          <w:szCs w:val="28"/>
-        </w:rPr>
-        <w:t xml:space="preserve">, </w:t>
-      </w:r>
-      <w:r>
-        <w:rPr>
-          <w:rFonts w:ascii="Cambria" w:hAnsi="Cambria" w:cs="Cambria"/>
-          <w:sz w:val="28"/>
-          <w:szCs w:val="28"/>
-        </w:rPr>
-        <w:t>customer</w:t>
-      </w:r>
-      <w:r>
-        <w:rPr>
-          <w:rFonts w:ascii="Cambria" w:hAnsi="Cambria" w:cs="Cambria"/>
-          <w:sz w:val="28"/>
-          <w:szCs w:val="28"/>
-        </w:rPr>
-        <w:t>)</w:t>
+        <w:t>record, code)</w:t>
       </w:r>
     </w:p>
     <w:p>
@@ -5275,15 +6129,24 @@
           <w:szCs w:val="28"/>
         </w:rPr>
       </w:pPr>
-      <w:r>
-        <w:rPr>
-          <w:rFonts w:ascii="Cambria" w:hAnsi="Cambria" w:cs="Cambria"/>
-          <w:sz w:val="28"/>
-          <w:szCs w:val="28"/>
-        </w:rPr>
-        <w:t>While (</w:t>
-      </w:r>
       <w:proofErr w:type="spellStart"/>
+      <w:r>
+        <w:rPr>
+          <w:rFonts w:ascii="Cambria" w:hAnsi="Cambria" w:cs="Cambria"/>
+          <w:sz w:val="28"/>
+          <w:szCs w:val="28"/>
+        </w:rPr>
+        <w:t>rankCode</w:t>
+      </w:r>
+      <w:proofErr w:type="spellEnd"/>
+      <w:r>
+        <w:rPr>
+          <w:rFonts w:ascii="Cambria" w:hAnsi="Cambria" w:cs="Cambria"/>
+          <w:sz w:val="28"/>
+          <w:szCs w:val="28"/>
+        </w:rPr>
+        <w:t xml:space="preserve"> = </w:t>
+      </w:r>
       <w:proofErr w:type="gramStart"/>
       <w:r>
         <w:rPr>
@@ -5291,9 +6154,8 @@
           <w:sz w:val="28"/>
           <w:szCs w:val="28"/>
         </w:rPr>
-        <w:t>record.rank</w:t>
-      </w:r>
-      <w:proofErr w:type="spellEnd"/>
+        <w:t>code[</w:t>
+      </w:r>
       <w:proofErr w:type="gramEnd"/>
       <w:r>
         <w:rPr>
@@ -5301,36 +6163,35 @@
           <w:sz w:val="28"/>
           <w:szCs w:val="28"/>
         </w:rPr>
-        <w:t xml:space="preserve"> != </w:t>
-      </w:r>
-      <w:proofErr w:type="spellStart"/>
-      <w:r>
-        <w:rPr>
-          <w:rFonts w:ascii="Cambria" w:hAnsi="Cambria" w:cs="Cambria"/>
-          <w:sz w:val="28"/>
-          <w:szCs w:val="28"/>
-        </w:rPr>
-        <w:t>customer.rank</w:t>
-      </w:r>
-      <w:proofErr w:type="spellEnd"/>
-      <w:r>
-        <w:rPr>
-          <w:rFonts w:ascii="Cambria" w:hAnsi="Cambria" w:cs="Cambria"/>
-          <w:sz w:val="28"/>
-          <w:szCs w:val="28"/>
-        </w:rPr>
-        <w:t>)</w:t>
+        <w:t>1]</w:t>
       </w:r>
     </w:p>
     <w:p>
       <w:pPr>
-        <w:ind w:left="720"/>
-        <w:rPr>
-          <w:rFonts w:ascii="Cambria" w:hAnsi="Cambria" w:cs="Cambria"/>
-          <w:sz w:val="28"/>
-          <w:szCs w:val="28"/>
-        </w:rPr>
-      </w:pPr>
+        <w:rPr>
+          <w:rFonts w:ascii="Cambria" w:hAnsi="Cambria" w:cs="Cambria"/>
+          <w:sz w:val="28"/>
+          <w:szCs w:val="28"/>
+        </w:rPr>
+      </w:pPr>
+      <w:proofErr w:type="spellStart"/>
+      <w:r>
+        <w:rPr>
+          <w:rFonts w:ascii="Cambria" w:hAnsi="Cambria" w:cs="Cambria"/>
+          <w:sz w:val="28"/>
+          <w:szCs w:val="28"/>
+        </w:rPr>
+        <w:t>refNum</w:t>
+      </w:r>
+      <w:proofErr w:type="spellEnd"/>
+      <w:r>
+        <w:rPr>
+          <w:rFonts w:ascii="Cambria" w:hAnsi="Cambria" w:cs="Cambria"/>
+          <w:sz w:val="28"/>
+          <w:szCs w:val="28"/>
+        </w:rPr>
+        <w:t xml:space="preserve"> = </w:t>
+      </w:r>
       <w:proofErr w:type="gramStart"/>
       <w:r>
         <w:rPr>
@@ -5338,9 +6199,8 @@
           <w:sz w:val="28"/>
           <w:szCs w:val="28"/>
         </w:rPr>
-        <w:t>If(</w:t>
-      </w:r>
-      <w:proofErr w:type="spellStart"/>
+        <w:t>code[</w:t>
+      </w:r>
       <w:proofErr w:type="gramEnd"/>
       <w:r>
         <w:rPr>
@@ -5348,54 +6208,35 @@
           <w:sz w:val="28"/>
           <w:szCs w:val="28"/>
         </w:rPr>
-        <w:t>record.rank</w:t>
-      </w:r>
-      <w:proofErr w:type="spellEnd"/>
-      <w:r>
-        <w:rPr>
-          <w:rFonts w:ascii="Cambria" w:hAnsi="Cambria" w:cs="Cambria"/>
-          <w:sz w:val="28"/>
-          <w:szCs w:val="28"/>
-        </w:rPr>
-        <w:t xml:space="preserve"> &lt; </w:t>
-      </w:r>
-      <w:proofErr w:type="spellStart"/>
-      <w:r>
-        <w:rPr>
-          <w:rFonts w:ascii="Cambria" w:hAnsi="Cambria" w:cs="Cambria"/>
-          <w:sz w:val="28"/>
-          <w:szCs w:val="28"/>
-        </w:rPr>
-        <w:t>customer.rank</w:t>
-      </w:r>
-      <w:proofErr w:type="spellEnd"/>
-      <w:r>
-        <w:rPr>
-          <w:rFonts w:ascii="Cambria" w:hAnsi="Cambria" w:cs="Cambria"/>
-          <w:sz w:val="28"/>
-          <w:szCs w:val="28"/>
-        </w:rPr>
-        <w:t>)</w:t>
+        <w:t>2] + code[3]</w:t>
       </w:r>
     </w:p>
     <w:p>
       <w:pPr>
-        <w:ind w:left="1440"/>
-        <w:rPr>
-          <w:rFonts w:ascii="Cambria" w:hAnsi="Cambria" w:cs="Cambria"/>
-          <w:sz w:val="28"/>
-          <w:szCs w:val="28"/>
-        </w:rPr>
-      </w:pPr>
-      <w:r>
-        <w:rPr>
-          <w:rFonts w:ascii="Cambria" w:hAnsi="Cambria" w:cs="Cambria"/>
-          <w:sz w:val="28"/>
-          <w:szCs w:val="28"/>
-        </w:rPr>
-        <w:t xml:space="preserve">Record = </w:t>
-      </w:r>
+        <w:rPr>
+          <w:rFonts w:ascii="Cambria" w:hAnsi="Cambria" w:cs="Cambria"/>
+          <w:sz w:val="28"/>
+          <w:szCs w:val="28"/>
+        </w:rPr>
+      </w:pPr>
       <w:proofErr w:type="spellStart"/>
+      <w:r>
+        <w:rPr>
+          <w:rFonts w:ascii="Cambria" w:hAnsi="Cambria" w:cs="Cambria"/>
+          <w:sz w:val="28"/>
+          <w:szCs w:val="28"/>
+        </w:rPr>
+        <w:t>timeReq</w:t>
+      </w:r>
+      <w:proofErr w:type="spellEnd"/>
+      <w:r>
+        <w:rPr>
+          <w:rFonts w:ascii="Cambria" w:hAnsi="Cambria" w:cs="Cambria"/>
+          <w:sz w:val="28"/>
+          <w:szCs w:val="28"/>
+        </w:rPr>
+        <w:t xml:space="preserve"> = </w:t>
+      </w:r>
       <w:proofErr w:type="gramStart"/>
       <w:r>
         <w:rPr>
@@ -5403,28 +6244,78 @@
           <w:sz w:val="28"/>
           <w:szCs w:val="28"/>
         </w:rPr>
-        <w:t>record.Right</w:t>
-      </w:r>
-      <w:proofErr w:type="spellEnd"/>
+        <w:t>code[</w:t>
+      </w:r>
+      <w:proofErr w:type="gramEnd"/>
+      <w:r>
+        <w:rPr>
+          <w:rFonts w:ascii="Cambria" w:hAnsi="Cambria" w:cs="Cambria"/>
+          <w:sz w:val="28"/>
+          <w:szCs w:val="28"/>
+        </w:rPr>
+        <w:t>4] + code[5]</w:t>
+      </w:r>
+    </w:p>
+    <w:p>
+      <w:pPr>
+        <w:rPr>
+          <w:rFonts w:ascii="Cambria" w:hAnsi="Cambria" w:cs="Cambria"/>
+          <w:sz w:val="28"/>
+          <w:szCs w:val="28"/>
+        </w:rPr>
+      </w:pPr>
+      <w:r>
+        <w:rPr>
+          <w:rFonts w:ascii="Cambria" w:hAnsi="Cambria" w:cs="Cambria"/>
+          <w:sz w:val="28"/>
+          <w:szCs w:val="28"/>
+        </w:rPr>
+        <w:t>check</w:t>
+      </w:r>
+      <w:r>
+        <w:rPr>
+          <w:rFonts w:ascii="Cambria" w:hAnsi="Cambria" w:cs="Cambria"/>
+          <w:sz w:val="28"/>
+          <w:szCs w:val="28"/>
+        </w:rPr>
+        <w:t>Record</w:t>
+      </w:r>
+      <w:r>
+        <w:rPr>
+          <w:rFonts w:ascii="Cambria" w:hAnsi="Cambria" w:cs="Cambria"/>
+          <w:sz w:val="28"/>
+          <w:szCs w:val="28"/>
+        </w:rPr>
+        <w:t xml:space="preserve"> = </w:t>
+      </w:r>
+      <w:proofErr w:type="gramStart"/>
+      <w:r>
+        <w:rPr>
+          <w:rFonts w:ascii="Cambria" w:hAnsi="Cambria" w:cs="Cambria"/>
+          <w:sz w:val="28"/>
+          <w:szCs w:val="28"/>
+        </w:rPr>
+        <w:t>record;</w:t>
+      </w:r>
       <w:proofErr w:type="gramEnd"/>
     </w:p>
     <w:p>
       <w:pPr>
-        <w:ind w:left="720"/>
-        <w:rPr>
-          <w:rFonts w:ascii="Cambria" w:hAnsi="Cambria" w:cs="Cambria"/>
-          <w:sz w:val="28"/>
-          <w:szCs w:val="28"/>
-        </w:rPr>
-      </w:pPr>
-      <w:r>
-        <w:rPr>
-          <w:rFonts w:ascii="Cambria" w:hAnsi="Cambria" w:cs="Cambria"/>
-          <w:sz w:val="28"/>
-          <w:szCs w:val="28"/>
-        </w:rPr>
-        <w:t xml:space="preserve">Else </w:t>
-      </w:r>
+        <w:rPr>
+          <w:rFonts w:ascii="Cambria" w:hAnsi="Cambria" w:cs="Cambria"/>
+          <w:sz w:val="28"/>
+          <w:szCs w:val="28"/>
+        </w:rPr>
+      </w:pPr>
+      <w:r>
+        <w:rPr>
+          <w:rFonts w:ascii="Cambria" w:hAnsi="Cambria" w:cs="Cambria"/>
+          <w:sz w:val="28"/>
+          <w:szCs w:val="28"/>
+        </w:rPr>
+        <w:t>While (</w:t>
+      </w:r>
+      <w:proofErr w:type="spellStart"/>
       <w:proofErr w:type="gramStart"/>
       <w:r>
         <w:rPr>
@@ -5432,7 +6323,44 @@
           <w:sz w:val="28"/>
           <w:szCs w:val="28"/>
         </w:rPr>
-        <w:t>if(</w:t>
+        <w:t>checkRecord</w:t>
+      </w:r>
+      <w:proofErr w:type="spellEnd"/>
+      <w:r>
+        <w:rPr>
+          <w:rFonts w:ascii="Cambria" w:hAnsi="Cambria" w:cs="Cambria"/>
+          <w:sz w:val="28"/>
+          <w:szCs w:val="28"/>
+        </w:rPr>
+        <w:t xml:space="preserve"> !</w:t>
+      </w:r>
+      <w:proofErr w:type="gramEnd"/>
+      <w:r>
+        <w:rPr>
+          <w:rFonts w:ascii="Cambria" w:hAnsi="Cambria" w:cs="Cambria"/>
+          <w:sz w:val="28"/>
+          <w:szCs w:val="28"/>
+        </w:rPr>
+        <w:t>= Code)</w:t>
+      </w:r>
+    </w:p>
+    <w:p>
+      <w:pPr>
+        <w:ind w:firstLine="720"/>
+        <w:rPr>
+          <w:rFonts w:ascii="Cambria" w:hAnsi="Cambria" w:cs="Cambria"/>
+          <w:sz w:val="28"/>
+          <w:szCs w:val="28"/>
+        </w:rPr>
+      </w:pPr>
+      <w:proofErr w:type="gramStart"/>
+      <w:r>
+        <w:rPr>
+          <w:rFonts w:ascii="Cambria" w:hAnsi="Cambria" w:cs="Cambria"/>
+          <w:sz w:val="28"/>
+          <w:szCs w:val="28"/>
+        </w:rPr>
+        <w:t>If(</w:t>
       </w:r>
       <w:proofErr w:type="spellStart"/>
       <w:proofErr w:type="gramEnd"/>
@@ -5442,7 +6370,15 @@
           <w:sz w:val="28"/>
           <w:szCs w:val="28"/>
         </w:rPr>
-        <w:t>record.rank</w:t>
+        <w:t>checkRecord.</w:t>
+      </w:r>
+      <w:r>
+        <w:rPr>
+          <w:rFonts w:ascii="Cambria" w:hAnsi="Cambria" w:cs="Cambria"/>
+          <w:sz w:val="28"/>
+          <w:szCs w:val="28"/>
+        </w:rPr>
+        <w:t>rankCode</w:t>
       </w:r>
       <w:proofErr w:type="spellEnd"/>
       <w:r>
@@ -5459,16 +6395,24 @@
           <w:sz w:val="28"/>
           <w:szCs w:val="28"/>
         </w:rPr>
-        <w:t>&gt;</w:t>
-      </w:r>
-      <w:r>
-        <w:rPr>
-          <w:rFonts w:ascii="Cambria" w:hAnsi="Cambria" w:cs="Cambria"/>
-          <w:sz w:val="28"/>
-          <w:szCs w:val="28"/>
-        </w:rPr>
         <w:t xml:space="preserve"> </w:t>
       </w:r>
+      <w:r>
+        <w:rPr>
+          <w:rFonts w:ascii="Cambria" w:hAnsi="Cambria" w:cs="Cambria"/>
+          <w:sz w:val="28"/>
+          <w:szCs w:val="28"/>
+        </w:rPr>
+        <w:t>&lt;</w:t>
+      </w:r>
+      <w:r>
+        <w:rPr>
+          <w:rFonts w:ascii="Cambria" w:hAnsi="Cambria" w:cs="Cambria"/>
+          <w:sz w:val="28"/>
+          <w:szCs w:val="28"/>
+        </w:rPr>
+        <w:t xml:space="preserve"> </w:t>
+      </w:r>
       <w:proofErr w:type="spellStart"/>
       <w:r>
         <w:rPr>
@@ -5476,7 +6420,15 @@
           <w:sz w:val="28"/>
           <w:szCs w:val="28"/>
         </w:rPr>
-        <w:t>customer.rank</w:t>
+        <w:t>rankC</w:t>
+      </w:r>
+      <w:r>
+        <w:rPr>
+          <w:rFonts w:ascii="Cambria" w:hAnsi="Cambria" w:cs="Cambria"/>
+          <w:sz w:val="28"/>
+          <w:szCs w:val="28"/>
+        </w:rPr>
+        <w:t>ode</w:t>
       </w:r>
       <w:proofErr w:type="spellEnd"/>
       <w:r>
@@ -5490,7 +6442,7 @@
     </w:p>
     <w:p>
       <w:pPr>
-        <w:ind w:left="720"/>
+        <w:ind w:firstLine="720"/>
         <w:rPr>
           <w:rFonts w:ascii="Cambria" w:hAnsi="Cambria" w:cs="Cambria"/>
           <w:sz w:val="28"/>
@@ -5505,13 +6457,111 @@
         </w:rPr>
         <w:tab/>
       </w:r>
-      <w:r>
-        <w:rPr>
-          <w:rFonts w:ascii="Cambria" w:hAnsi="Cambria" w:cs="Cambria"/>
-          <w:sz w:val="28"/>
-          <w:szCs w:val="28"/>
-        </w:rPr>
-        <w:t xml:space="preserve">Record = </w:t>
+      <w:proofErr w:type="spellStart"/>
+      <w:r>
+        <w:rPr>
+          <w:rFonts w:ascii="Cambria" w:hAnsi="Cambria" w:cs="Cambria"/>
+          <w:sz w:val="28"/>
+          <w:szCs w:val="28"/>
+        </w:rPr>
+        <w:t>checkRecord</w:t>
+      </w:r>
+      <w:proofErr w:type="spellEnd"/>
+      <w:r>
+        <w:rPr>
+          <w:rFonts w:ascii="Cambria" w:hAnsi="Cambria" w:cs="Cambria"/>
+          <w:sz w:val="28"/>
+          <w:szCs w:val="28"/>
+        </w:rPr>
+        <w:t xml:space="preserve"> = </w:t>
+      </w:r>
+      <w:proofErr w:type="spellStart"/>
+      <w:r>
+        <w:rPr>
+          <w:rFonts w:ascii="Cambria" w:hAnsi="Cambria" w:cs="Cambria"/>
+          <w:sz w:val="28"/>
+          <w:szCs w:val="28"/>
+        </w:rPr>
+        <w:t>checkRecord.left</w:t>
+      </w:r>
+      <w:proofErr w:type="spellEnd"/>
+    </w:p>
+    <w:p>
+      <w:pPr>
+        <w:ind w:firstLine="720"/>
+        <w:rPr>
+          <w:rFonts w:ascii="Cambria" w:hAnsi="Cambria" w:cs="Cambria"/>
+          <w:sz w:val="28"/>
+          <w:szCs w:val="28"/>
+        </w:rPr>
+      </w:pPr>
+      <w:r>
+        <w:rPr>
+          <w:rFonts w:ascii="Cambria" w:hAnsi="Cambria" w:cs="Cambria"/>
+          <w:sz w:val="28"/>
+          <w:szCs w:val="28"/>
+        </w:rPr>
+        <w:t xml:space="preserve">else </w:t>
+      </w:r>
+      <w:proofErr w:type="gramStart"/>
+      <w:r>
+        <w:rPr>
+          <w:rFonts w:ascii="Cambria" w:hAnsi="Cambria" w:cs="Cambria"/>
+          <w:sz w:val="28"/>
+          <w:szCs w:val="28"/>
+        </w:rPr>
+        <w:t>if(</w:t>
+      </w:r>
+      <w:proofErr w:type="gramEnd"/>
+      <w:r>
+        <w:rPr>
+          <w:rFonts w:ascii="Cambria" w:hAnsi="Cambria" w:cs="Cambria"/>
+          <w:sz w:val="28"/>
+          <w:szCs w:val="28"/>
+        </w:rPr>
+        <w:t>checkRecord.</w:t>
+      </w:r>
+      <w:r>
+        <w:rPr>
+          <w:rFonts w:ascii="Cambria" w:hAnsi="Cambria" w:cs="Cambria"/>
+          <w:sz w:val="28"/>
+          <w:szCs w:val="28"/>
+        </w:rPr>
+        <w:t xml:space="preserve"> </w:t>
+      </w:r>
+      <w:proofErr w:type="spellStart"/>
+      <w:r>
+        <w:rPr>
+          <w:rFonts w:ascii="Cambria" w:hAnsi="Cambria" w:cs="Cambria"/>
+          <w:sz w:val="28"/>
+          <w:szCs w:val="28"/>
+        </w:rPr>
+        <w:t>rankCode</w:t>
+      </w:r>
+      <w:proofErr w:type="spellEnd"/>
+      <w:r>
+        <w:rPr>
+          <w:rFonts w:ascii="Cambria" w:hAnsi="Cambria" w:cs="Cambria"/>
+          <w:sz w:val="28"/>
+          <w:szCs w:val="28"/>
+        </w:rPr>
+        <w:t xml:space="preserve"> </w:t>
+      </w:r>
+      <w:r>
+        <w:rPr>
+          <w:rFonts w:ascii="Cambria" w:hAnsi="Cambria" w:cs="Cambria"/>
+          <w:sz w:val="28"/>
+          <w:szCs w:val="28"/>
+        </w:rPr>
+        <w:t>&gt;</w:t>
+      </w:r>
+      <w:r>
+        <w:rPr>
+          <w:rFonts w:ascii="Cambria" w:hAnsi="Cambria" w:cs="Cambria"/>
+          <w:sz w:val="28"/>
+          <w:szCs w:val="28"/>
+        </w:rPr>
+        <w:t xml:space="preserve"> </w:t>
       </w:r>
       <w:proofErr w:type="spellStart"/>
       <w:proofErr w:type="gramStart"/>
@@ -5521,48 +6571,30 @@
           <w:sz w:val="28"/>
           <w:szCs w:val="28"/>
         </w:rPr>
-        <w:t>record.left</w:t>
+        <w:t>rankCode</w:t>
       </w:r>
       <w:proofErr w:type="spellEnd"/>
+      <w:r>
+        <w:rPr>
+          <w:rFonts w:ascii="Cambria" w:hAnsi="Cambria" w:cs="Cambria"/>
+          <w:sz w:val="28"/>
+          <w:szCs w:val="28"/>
+        </w:rPr>
+        <w:t xml:space="preserve"> </w:t>
+      </w:r>
+      <w:r>
+        <w:rPr>
+          <w:rFonts w:ascii="Cambria" w:hAnsi="Cambria" w:cs="Cambria"/>
+          <w:sz w:val="28"/>
+          <w:szCs w:val="28"/>
+        </w:rPr>
+        <w:t>)</w:t>
+      </w:r>
       <w:proofErr w:type="gramEnd"/>
     </w:p>
     <w:p>
       <w:pPr>
-        <w:rPr>
-          <w:rFonts w:ascii="Cambria" w:hAnsi="Cambria" w:cs="Cambria"/>
-          <w:sz w:val="28"/>
-          <w:szCs w:val="28"/>
-        </w:rPr>
-      </w:pPr>
-      <w:r>
-        <w:rPr>
-          <w:rFonts w:ascii="Cambria" w:hAnsi="Cambria" w:cs="Cambria"/>
-          <w:sz w:val="28"/>
-          <w:szCs w:val="28"/>
-        </w:rPr>
-        <w:t>While (</w:t>
-      </w:r>
-      <w:proofErr w:type="gramStart"/>
-      <w:r>
-        <w:rPr>
-          <w:rFonts w:ascii="Cambria" w:hAnsi="Cambria" w:cs="Cambria"/>
-          <w:sz w:val="28"/>
-          <w:szCs w:val="28"/>
-        </w:rPr>
-        <w:t>record !</w:t>
-      </w:r>
-      <w:proofErr w:type="gramEnd"/>
-      <w:r>
-        <w:rPr>
-          <w:rFonts w:ascii="Cambria" w:hAnsi="Cambria" w:cs="Cambria"/>
-          <w:sz w:val="28"/>
-          <w:szCs w:val="28"/>
-        </w:rPr>
-        <w:t>= NULL)</w:t>
-      </w:r>
-    </w:p>
-    <w:p>
-      <w:pPr>
+        <w:ind w:firstLine="720"/>
         <w:rPr>
           <w:rFonts w:ascii="Cambria" w:hAnsi="Cambria" w:cs="Cambria"/>
           <w:sz w:val="28"/>
@@ -5576,225 +6608,593 @@
           <w:szCs w:val="28"/>
         </w:rPr>
         <w:tab/>
-      </w:r>
-      <w:proofErr w:type="gramStart"/>
-      <w:r>
-        <w:rPr>
-          <w:rFonts w:ascii="Cambria" w:hAnsi="Cambria" w:cs="Cambria"/>
-          <w:sz w:val="28"/>
-          <w:szCs w:val="28"/>
-        </w:rPr>
-        <w:t>If(</w:t>
+        <w:t xml:space="preserve">checkRecord = </w:t>
       </w:r>
       <w:proofErr w:type="spellStart"/>
-      <w:proofErr w:type="gramEnd"/>
-      <w:r>
-        <w:rPr>
-          <w:rFonts w:ascii="Cambria" w:hAnsi="Cambria" w:cs="Cambria"/>
-          <w:sz w:val="28"/>
-          <w:szCs w:val="28"/>
-        </w:rPr>
-        <w:t>record.timeReq</w:t>
-      </w:r>
-      <w:proofErr w:type="spellEnd"/>
-      <w:r>
-        <w:rPr>
-          <w:rFonts w:ascii="Cambria" w:hAnsi="Cambria" w:cs="Cambria"/>
-          <w:sz w:val="28"/>
-          <w:szCs w:val="28"/>
-        </w:rPr>
-        <w:t xml:space="preserve"> &lt; </w:t>
-      </w:r>
-      <w:proofErr w:type="spellStart"/>
-      <w:r>
-        <w:rPr>
-          <w:rFonts w:ascii="Cambria" w:hAnsi="Cambria" w:cs="Cambria"/>
-          <w:sz w:val="28"/>
-          <w:szCs w:val="28"/>
-        </w:rPr>
-        <w:t>customer.timeReq</w:t>
-      </w:r>
-      <w:proofErr w:type="spellEnd"/>
-      <w:r>
-        <w:rPr>
-          <w:rFonts w:ascii="Cambria" w:hAnsi="Cambria" w:cs="Cambria"/>
-          <w:sz w:val="28"/>
-          <w:szCs w:val="28"/>
-        </w:rPr>
-        <w:t>)</w:t>
-      </w:r>
-    </w:p>
-    <w:p>
-      <w:pPr>
-        <w:rPr>
-          <w:rFonts w:ascii="Cambria" w:hAnsi="Cambria" w:cs="Cambria"/>
-          <w:sz w:val="28"/>
-          <w:szCs w:val="28"/>
-        </w:rPr>
-      </w:pPr>
-      <w:r>
-        <w:rPr>
-          <w:rFonts w:ascii="Cambria" w:hAnsi="Cambria" w:cs="Cambria"/>
-          <w:sz w:val="28"/>
-          <w:szCs w:val="28"/>
-        </w:rPr>
-        <w:tab/>
-      </w:r>
-      <w:r>
-        <w:rPr>
-          <w:rFonts w:ascii="Cambria" w:hAnsi="Cambria" w:cs="Cambria"/>
-          <w:sz w:val="28"/>
-          <w:szCs w:val="28"/>
-        </w:rPr>
-        <w:tab/>
-        <w:t xml:space="preserve">Record = </w:t>
-      </w:r>
-      <w:proofErr w:type="spellStart"/>
-      <w:proofErr w:type="gramStart"/>
-      <w:r>
-        <w:rPr>
-          <w:rFonts w:ascii="Cambria" w:hAnsi="Cambria" w:cs="Cambria"/>
-          <w:sz w:val="28"/>
-          <w:szCs w:val="28"/>
-        </w:rPr>
-        <w:t>record.right</w:t>
-      </w:r>
-      <w:proofErr w:type="spellEnd"/>
-      <w:proofErr w:type="gramEnd"/>
-    </w:p>
-    <w:p>
-      <w:pPr>
-        <w:rPr>
-          <w:rFonts w:ascii="Cambria" w:hAnsi="Cambria" w:cs="Cambria"/>
-          <w:sz w:val="28"/>
-          <w:szCs w:val="28"/>
-        </w:rPr>
-      </w:pPr>
-      <w:r>
-        <w:rPr>
-          <w:rFonts w:ascii="Cambria" w:hAnsi="Cambria" w:cs="Cambria"/>
-          <w:sz w:val="28"/>
-          <w:szCs w:val="28"/>
-        </w:rPr>
-        <w:tab/>
-      </w:r>
-      <w:proofErr w:type="gramStart"/>
-      <w:r>
-        <w:rPr>
-          <w:rFonts w:ascii="Cambria" w:hAnsi="Cambria" w:cs="Cambria"/>
-          <w:sz w:val="28"/>
-          <w:szCs w:val="28"/>
-        </w:rPr>
-        <w:t>If(</w:t>
-      </w:r>
-      <w:proofErr w:type="spellStart"/>
-      <w:proofErr w:type="gramEnd"/>
-      <w:r>
-        <w:rPr>
-          <w:rFonts w:ascii="Cambria" w:hAnsi="Cambria" w:cs="Cambria"/>
-          <w:sz w:val="28"/>
-          <w:szCs w:val="28"/>
-        </w:rPr>
-        <w:t>record.timeReq</w:t>
-      </w:r>
-      <w:proofErr w:type="spellEnd"/>
-      <w:r>
-        <w:rPr>
-          <w:rFonts w:ascii="Cambria" w:hAnsi="Cambria" w:cs="Cambria"/>
-          <w:sz w:val="28"/>
-          <w:szCs w:val="28"/>
-        </w:rPr>
-        <w:t xml:space="preserve"> &gt;= </w:t>
-      </w:r>
-      <w:proofErr w:type="spellStart"/>
-      <w:r>
-        <w:rPr>
-          <w:rFonts w:ascii="Cambria" w:hAnsi="Cambria" w:cs="Cambria"/>
-          <w:sz w:val="28"/>
-          <w:szCs w:val="28"/>
-        </w:rPr>
-        <w:t>customer.timeReq</w:t>
+      <w:r>
+        <w:rPr>
+          <w:rFonts w:ascii="Cambria" w:hAnsi="Cambria" w:cs="Cambria"/>
+          <w:sz w:val="28"/>
+          <w:szCs w:val="28"/>
+        </w:rPr>
+        <w:t>checkRecord.right</w:t>
       </w:r>
       <w:proofErr w:type="spellEnd"/>
     </w:p>
     <w:p>
       <w:pPr>
-        <w:rPr>
-          <w:rFonts w:ascii="Cambria" w:hAnsi="Cambria" w:cs="Cambria"/>
-          <w:sz w:val="28"/>
-          <w:szCs w:val="28"/>
-        </w:rPr>
-      </w:pPr>
-      <w:r>
-        <w:rPr>
-          <w:rFonts w:ascii="Cambria" w:hAnsi="Cambria" w:cs="Cambria"/>
-          <w:sz w:val="28"/>
-          <w:szCs w:val="28"/>
-        </w:rPr>
-        <w:tab/>
-      </w:r>
-      <w:r>
-        <w:rPr>
-          <w:rFonts w:ascii="Cambria" w:hAnsi="Cambria" w:cs="Cambria"/>
-          <w:sz w:val="28"/>
-          <w:szCs w:val="28"/>
-        </w:rPr>
-        <w:tab/>
-        <w:t xml:space="preserve">Record = </w:t>
+        <w:ind w:firstLine="720"/>
+        <w:rPr>
+          <w:rFonts w:ascii="Cambria" w:hAnsi="Cambria" w:cs="Cambria"/>
+          <w:sz w:val="28"/>
+          <w:szCs w:val="28"/>
+        </w:rPr>
+      </w:pPr>
+      <w:r>
+        <w:rPr>
+          <w:rFonts w:ascii="Cambria" w:hAnsi="Cambria" w:cs="Cambria"/>
+          <w:sz w:val="28"/>
+          <w:szCs w:val="28"/>
+        </w:rPr>
+        <w:t xml:space="preserve">else </w:t>
+      </w:r>
+      <w:proofErr w:type="gramStart"/>
+      <w:r>
+        <w:rPr>
+          <w:rFonts w:ascii="Cambria" w:hAnsi="Cambria" w:cs="Cambria"/>
+          <w:sz w:val="28"/>
+          <w:szCs w:val="28"/>
+        </w:rPr>
+        <w:t>if(</w:t>
+      </w:r>
+      <w:proofErr w:type="gramEnd"/>
+      <w:r>
+        <w:rPr>
+          <w:rFonts w:ascii="Cambria" w:hAnsi="Cambria" w:cs="Cambria"/>
+          <w:sz w:val="28"/>
+          <w:szCs w:val="28"/>
+        </w:rPr>
+        <w:t>checkRecord.</w:t>
+      </w:r>
+      <w:r>
+        <w:rPr>
+          <w:rFonts w:ascii="Cambria" w:hAnsi="Cambria" w:cs="Cambria"/>
+          <w:sz w:val="28"/>
+          <w:szCs w:val="28"/>
+        </w:rPr>
+        <w:t xml:space="preserve"> </w:t>
       </w:r>
       <w:proofErr w:type="spellStart"/>
-      <w:proofErr w:type="gramStart"/>
-      <w:r>
-        <w:rPr>
-          <w:rFonts w:ascii="Cambria" w:hAnsi="Cambria" w:cs="Cambria"/>
-          <w:sz w:val="28"/>
-          <w:szCs w:val="28"/>
-        </w:rPr>
-        <w:t>record.</w:t>
-      </w:r>
-      <w:r>
-        <w:rPr>
-          <w:rFonts w:ascii="Cambria" w:hAnsi="Cambria" w:cs="Cambria"/>
-          <w:sz w:val="28"/>
-          <w:szCs w:val="28"/>
-        </w:rPr>
-        <w:t>left</w:t>
+      <w:r>
+        <w:rPr>
+          <w:rFonts w:ascii="Cambria" w:hAnsi="Cambria" w:cs="Cambria"/>
+          <w:sz w:val="28"/>
+          <w:szCs w:val="28"/>
+        </w:rPr>
+        <w:t>timeReq</w:t>
       </w:r>
       <w:proofErr w:type="spellEnd"/>
-      <w:proofErr w:type="gramEnd"/>
+      <w:r>
+        <w:rPr>
+          <w:rFonts w:ascii="Cambria" w:hAnsi="Cambria" w:cs="Cambria"/>
+          <w:sz w:val="28"/>
+          <w:szCs w:val="28"/>
+        </w:rPr>
+        <w:t xml:space="preserve"> &gt; </w:t>
+      </w:r>
+      <w:proofErr w:type="spellStart"/>
+      <w:r>
+        <w:rPr>
+          <w:rFonts w:ascii="Cambria" w:hAnsi="Cambria" w:cs="Cambria"/>
+          <w:sz w:val="28"/>
+          <w:szCs w:val="28"/>
+        </w:rPr>
+        <w:t>timeReq</w:t>
+      </w:r>
+      <w:proofErr w:type="spellEnd"/>
+      <w:r>
+        <w:rPr>
+          <w:rFonts w:ascii="Cambria" w:hAnsi="Cambria" w:cs="Cambria"/>
+          <w:sz w:val="28"/>
+          <w:szCs w:val="28"/>
+        </w:rPr>
+        <w:t>)</w:t>
+      </w:r>
     </w:p>
     <w:p>
       <w:pPr>
-        <w:rPr>
-          <w:rFonts w:ascii="Cambria" w:hAnsi="Cambria" w:cs="Cambria"/>
-          <w:sz w:val="28"/>
-          <w:szCs w:val="28"/>
-        </w:rPr>
-      </w:pPr>
-      <w:r>
-        <w:rPr>
-          <w:rFonts w:ascii="Cambria" w:hAnsi="Cambria" w:cs="Cambria"/>
-          <w:sz w:val="28"/>
-          <w:szCs w:val="28"/>
-        </w:rPr>
-        <w:t>Insert(customer)</w:t>
-      </w:r>
+        <w:ind w:firstLine="720"/>
+        <w:rPr>
+          <w:rFonts w:ascii="Cambria" w:hAnsi="Cambria" w:cs="Cambria"/>
+          <w:sz w:val="28"/>
+          <w:szCs w:val="28"/>
+        </w:rPr>
+      </w:pPr>
+      <w:r>
+        <w:rPr>
+          <w:rFonts w:ascii="Cambria" w:hAnsi="Cambria" w:cs="Cambria"/>
+          <w:sz w:val="28"/>
+          <w:szCs w:val="28"/>
+        </w:rPr>
+        <w:tab/>
+      </w:r>
+      <w:proofErr w:type="spellStart"/>
+      <w:r>
+        <w:rPr>
+          <w:rFonts w:ascii="Cambria" w:hAnsi="Cambria" w:cs="Cambria"/>
+          <w:sz w:val="28"/>
+          <w:szCs w:val="28"/>
+        </w:rPr>
+        <w:t>checkRecord</w:t>
+      </w:r>
+      <w:proofErr w:type="spellEnd"/>
+      <w:r>
+        <w:rPr>
+          <w:rFonts w:ascii="Cambria" w:hAnsi="Cambria" w:cs="Cambria"/>
+          <w:sz w:val="28"/>
+          <w:szCs w:val="28"/>
+        </w:rPr>
+        <w:t xml:space="preserve"> = </w:t>
+      </w:r>
+      <w:proofErr w:type="spellStart"/>
+      <w:r>
+        <w:rPr>
+          <w:rFonts w:ascii="Cambria" w:hAnsi="Cambria" w:cs="Cambria"/>
+          <w:sz w:val="28"/>
+          <w:szCs w:val="28"/>
+        </w:rPr>
+        <w:t>checkRecord.right</w:t>
+      </w:r>
+      <w:proofErr w:type="spellEnd"/>
     </w:p>
     <w:p>
       <w:pPr>
-        <w:rPr>
-          <w:rFonts w:ascii="Cambria" w:hAnsi="Cambria" w:cs="Cambria"/>
-          <w:sz w:val="28"/>
-          <w:szCs w:val="28"/>
-        </w:rPr>
-      </w:pPr>
-      <w:r>
-        <w:rPr>
-          <w:rFonts w:ascii="Cambria" w:hAnsi="Cambria" w:cs="Cambria"/>
-          <w:sz w:val="28"/>
-          <w:szCs w:val="28"/>
-        </w:rPr>
-        <w:t>Balancing(record)</w:t>
+        <w:ind w:firstLine="720"/>
+        <w:rPr>
+          <w:rFonts w:ascii="Cambria" w:hAnsi="Cambria" w:cs="Cambria"/>
+          <w:sz w:val="28"/>
+          <w:szCs w:val="28"/>
+        </w:rPr>
+      </w:pPr>
+      <w:r>
+        <w:rPr>
+          <w:rFonts w:ascii="Cambria" w:hAnsi="Cambria" w:cs="Cambria"/>
+          <w:sz w:val="28"/>
+          <w:szCs w:val="28"/>
+        </w:rPr>
+        <w:t xml:space="preserve">else </w:t>
+      </w:r>
+      <w:proofErr w:type="gramStart"/>
+      <w:r>
+        <w:rPr>
+          <w:rFonts w:ascii="Cambria" w:hAnsi="Cambria" w:cs="Cambria"/>
+          <w:sz w:val="28"/>
+          <w:szCs w:val="28"/>
+        </w:rPr>
+        <w:t>if(</w:t>
+      </w:r>
+      <w:proofErr w:type="gramEnd"/>
+      <w:r>
+        <w:rPr>
+          <w:rFonts w:ascii="Cambria" w:hAnsi="Cambria" w:cs="Cambria"/>
+          <w:sz w:val="28"/>
+          <w:szCs w:val="28"/>
+        </w:rPr>
+        <w:t>checkRecord.</w:t>
+      </w:r>
+      <w:r>
+        <w:rPr>
+          <w:rFonts w:ascii="Cambria" w:hAnsi="Cambria" w:cs="Cambria"/>
+          <w:sz w:val="28"/>
+          <w:szCs w:val="28"/>
+        </w:rPr>
+        <w:t xml:space="preserve"> </w:t>
+      </w:r>
+      <w:proofErr w:type="spellStart"/>
+      <w:r>
+        <w:rPr>
+          <w:rFonts w:ascii="Cambria" w:hAnsi="Cambria" w:cs="Cambria"/>
+          <w:sz w:val="28"/>
+          <w:szCs w:val="28"/>
+        </w:rPr>
+        <w:t>timeReq</w:t>
+      </w:r>
+      <w:proofErr w:type="spellEnd"/>
+      <w:r>
+        <w:rPr>
+          <w:rFonts w:ascii="Cambria" w:hAnsi="Cambria" w:cs="Cambria"/>
+          <w:sz w:val="28"/>
+          <w:szCs w:val="28"/>
+        </w:rPr>
+        <w:t xml:space="preserve"> &lt; </w:t>
+      </w:r>
+      <w:proofErr w:type="spellStart"/>
+      <w:r>
+        <w:rPr>
+          <w:rFonts w:ascii="Cambria" w:hAnsi="Cambria" w:cs="Cambria"/>
+          <w:sz w:val="28"/>
+          <w:szCs w:val="28"/>
+        </w:rPr>
+        <w:t>timeReq</w:t>
+      </w:r>
+      <w:proofErr w:type="spellEnd"/>
+      <w:r>
+        <w:rPr>
+          <w:rFonts w:ascii="Cambria" w:hAnsi="Cambria" w:cs="Cambria"/>
+          <w:sz w:val="28"/>
+          <w:szCs w:val="28"/>
+        </w:rPr>
+        <w:t>)</w:t>
+      </w:r>
+    </w:p>
+    <w:p>
+      <w:pPr>
+        <w:ind w:firstLine="720"/>
+        <w:rPr>
+          <w:rFonts w:ascii="Cambria" w:hAnsi="Cambria" w:cs="Cambria"/>
+          <w:sz w:val="28"/>
+          <w:szCs w:val="28"/>
+        </w:rPr>
+      </w:pPr>
+      <w:r>
+        <w:rPr>
+          <w:rFonts w:ascii="Cambria" w:hAnsi="Cambria" w:cs="Cambria"/>
+          <w:sz w:val="28"/>
+          <w:szCs w:val="28"/>
+        </w:rPr>
+        <w:tab/>
+        <w:t xml:space="preserve">checkRecord = </w:t>
+      </w:r>
+      <w:proofErr w:type="spellStart"/>
+      <w:r>
+        <w:rPr>
+          <w:rFonts w:ascii="Cambria" w:hAnsi="Cambria" w:cs="Cambria"/>
+          <w:sz w:val="28"/>
+          <w:szCs w:val="28"/>
+        </w:rPr>
+        <w:t>checkRecord.left</w:t>
+      </w:r>
+      <w:proofErr w:type="spellEnd"/>
+    </w:p>
+    <w:p>
+      <w:pPr>
+        <w:ind w:firstLine="720"/>
+        <w:rPr>
+          <w:rFonts w:ascii="Cambria" w:hAnsi="Cambria" w:cs="Cambria"/>
+          <w:sz w:val="28"/>
+          <w:szCs w:val="28"/>
+        </w:rPr>
+      </w:pPr>
+      <w:r>
+        <w:rPr>
+          <w:rFonts w:ascii="Cambria" w:hAnsi="Cambria" w:cs="Cambria"/>
+          <w:sz w:val="28"/>
+          <w:szCs w:val="28"/>
+        </w:rPr>
+        <w:t xml:space="preserve">else </w:t>
+      </w:r>
+      <w:proofErr w:type="gramStart"/>
+      <w:r>
+        <w:rPr>
+          <w:rFonts w:ascii="Cambria" w:hAnsi="Cambria" w:cs="Cambria"/>
+          <w:sz w:val="28"/>
+          <w:szCs w:val="28"/>
+        </w:rPr>
+        <w:t>if(</w:t>
+      </w:r>
+      <w:proofErr w:type="spellStart"/>
+      <w:proofErr w:type="gramEnd"/>
+      <w:r>
+        <w:rPr>
+          <w:rFonts w:ascii="Cambria" w:hAnsi="Cambria" w:cs="Cambria"/>
+          <w:sz w:val="28"/>
+          <w:szCs w:val="28"/>
+        </w:rPr>
+        <w:t>checkRecord.refNum</w:t>
+      </w:r>
+      <w:proofErr w:type="spellEnd"/>
+      <w:r>
+        <w:rPr>
+          <w:rFonts w:ascii="Cambria" w:hAnsi="Cambria" w:cs="Cambria"/>
+          <w:sz w:val="28"/>
+          <w:szCs w:val="28"/>
+        </w:rPr>
+        <w:t xml:space="preserve"> &gt; </w:t>
+      </w:r>
+      <w:proofErr w:type="spellStart"/>
+      <w:r>
+        <w:rPr>
+          <w:rFonts w:ascii="Cambria" w:hAnsi="Cambria" w:cs="Cambria"/>
+          <w:sz w:val="28"/>
+          <w:szCs w:val="28"/>
+        </w:rPr>
+        <w:t>refNum</w:t>
+      </w:r>
+      <w:proofErr w:type="spellEnd"/>
+      <w:r>
+        <w:rPr>
+          <w:rFonts w:ascii="Cambria" w:hAnsi="Cambria" w:cs="Cambria"/>
+          <w:sz w:val="28"/>
+          <w:szCs w:val="28"/>
+        </w:rPr>
+        <w:t>)</w:t>
+      </w:r>
+    </w:p>
+    <w:p>
+      <w:pPr>
+        <w:ind w:firstLine="720"/>
+        <w:rPr>
+          <w:rFonts w:ascii="Cambria" w:hAnsi="Cambria" w:cs="Cambria"/>
+          <w:sz w:val="28"/>
+          <w:szCs w:val="28"/>
+        </w:rPr>
+      </w:pPr>
+      <w:r>
+        <w:rPr>
+          <w:rFonts w:ascii="Cambria" w:hAnsi="Cambria" w:cs="Cambria"/>
+          <w:sz w:val="28"/>
+          <w:szCs w:val="28"/>
+        </w:rPr>
+        <w:tab/>
+      </w:r>
+      <w:proofErr w:type="spellStart"/>
+      <w:r>
+        <w:rPr>
+          <w:rFonts w:ascii="Cambria" w:hAnsi="Cambria" w:cs="Cambria"/>
+          <w:sz w:val="28"/>
+          <w:szCs w:val="28"/>
+        </w:rPr>
+        <w:t>checkRecord</w:t>
+      </w:r>
+      <w:proofErr w:type="spellEnd"/>
+      <w:r>
+        <w:rPr>
+          <w:rFonts w:ascii="Cambria" w:hAnsi="Cambria" w:cs="Cambria"/>
+          <w:sz w:val="28"/>
+          <w:szCs w:val="28"/>
+        </w:rPr>
+        <w:t xml:space="preserve"> = </w:t>
+      </w:r>
+      <w:proofErr w:type="spellStart"/>
+      <w:r>
+        <w:rPr>
+          <w:rFonts w:ascii="Cambria" w:hAnsi="Cambria" w:cs="Cambria"/>
+          <w:sz w:val="28"/>
+          <w:szCs w:val="28"/>
+        </w:rPr>
+        <w:t>checkRecord.right</w:t>
+      </w:r>
+      <w:proofErr w:type="spellEnd"/>
+    </w:p>
+    <w:p>
+      <w:pPr>
+        <w:ind w:firstLine="720"/>
+        <w:rPr>
+          <w:rFonts w:ascii="Cambria" w:hAnsi="Cambria" w:cs="Cambria"/>
+          <w:sz w:val="28"/>
+          <w:szCs w:val="28"/>
+        </w:rPr>
+      </w:pPr>
+      <w:r>
+        <w:rPr>
+          <w:rFonts w:ascii="Cambria" w:hAnsi="Cambria" w:cs="Cambria"/>
+          <w:sz w:val="28"/>
+          <w:szCs w:val="28"/>
+        </w:rPr>
+        <w:t xml:space="preserve">else </w:t>
+      </w:r>
+      <w:proofErr w:type="gramStart"/>
+      <w:r>
+        <w:rPr>
+          <w:rFonts w:ascii="Cambria" w:hAnsi="Cambria" w:cs="Cambria"/>
+          <w:sz w:val="28"/>
+          <w:szCs w:val="28"/>
+        </w:rPr>
+        <w:t>if(</w:t>
+      </w:r>
+      <w:proofErr w:type="gramEnd"/>
+      <w:r>
+        <w:rPr>
+          <w:rFonts w:ascii="Cambria" w:hAnsi="Cambria" w:cs="Cambria"/>
+          <w:sz w:val="28"/>
+          <w:szCs w:val="28"/>
+        </w:rPr>
+        <w:t>checkRecord.</w:t>
+      </w:r>
+      <w:r>
+        <w:rPr>
+          <w:rFonts w:ascii="Cambria" w:hAnsi="Cambria" w:cs="Cambria"/>
+          <w:sz w:val="28"/>
+          <w:szCs w:val="28"/>
+        </w:rPr>
+        <w:t xml:space="preserve"> </w:t>
+      </w:r>
+      <w:proofErr w:type="spellStart"/>
+      <w:r>
+        <w:rPr>
+          <w:rFonts w:ascii="Cambria" w:hAnsi="Cambria" w:cs="Cambria"/>
+          <w:sz w:val="28"/>
+          <w:szCs w:val="28"/>
+        </w:rPr>
+        <w:t>refNum</w:t>
+      </w:r>
+      <w:proofErr w:type="spellEnd"/>
+      <w:r>
+        <w:rPr>
+          <w:rFonts w:ascii="Cambria" w:hAnsi="Cambria" w:cs="Cambria"/>
+          <w:sz w:val="28"/>
+          <w:szCs w:val="28"/>
+        </w:rPr>
+        <w:t xml:space="preserve"> &lt; </w:t>
+      </w:r>
+      <w:proofErr w:type="spellStart"/>
+      <w:r>
+        <w:rPr>
+          <w:rFonts w:ascii="Cambria" w:hAnsi="Cambria" w:cs="Cambria"/>
+          <w:sz w:val="28"/>
+          <w:szCs w:val="28"/>
+        </w:rPr>
+        <w:t>refNum</w:t>
+      </w:r>
+      <w:proofErr w:type="spellEnd"/>
+      <w:r>
+        <w:rPr>
+          <w:rFonts w:ascii="Cambria" w:hAnsi="Cambria" w:cs="Cambria"/>
+          <w:sz w:val="28"/>
+          <w:szCs w:val="28"/>
+        </w:rPr>
+        <w:t>)</w:t>
+      </w:r>
+    </w:p>
+    <w:p>
+      <w:pPr>
+        <w:ind w:firstLine="720"/>
+        <w:rPr>
+          <w:rFonts w:ascii="Cambria" w:hAnsi="Cambria" w:cs="Cambria"/>
+          <w:sz w:val="28"/>
+          <w:szCs w:val="28"/>
+        </w:rPr>
+      </w:pPr>
+      <w:r>
+        <w:rPr>
+          <w:rFonts w:ascii="Cambria" w:hAnsi="Cambria" w:cs="Cambria"/>
+          <w:sz w:val="28"/>
+          <w:szCs w:val="28"/>
+        </w:rPr>
+        <w:tab/>
+        <w:t xml:space="preserve">checkRecord = </w:t>
+      </w:r>
+      <w:proofErr w:type="spellStart"/>
+      <w:r>
+        <w:rPr>
+          <w:rFonts w:ascii="Cambria" w:hAnsi="Cambria" w:cs="Cambria"/>
+          <w:sz w:val="28"/>
+          <w:szCs w:val="28"/>
+        </w:rPr>
+        <w:t>checkRecord.left</w:t>
+      </w:r>
+      <w:proofErr w:type="spellEnd"/>
+    </w:p>
+    <w:p>
+      <w:pPr>
+        <w:rPr>
+          <w:rFonts w:ascii="Cambria" w:hAnsi="Cambria" w:cs="Cambria"/>
+          <w:sz w:val="28"/>
+          <w:szCs w:val="28"/>
+        </w:rPr>
+      </w:pPr>
+      <w:r>
+        <w:rPr>
+          <w:rFonts w:ascii="Cambria" w:hAnsi="Cambria" w:cs="Cambria"/>
+          <w:sz w:val="28"/>
+          <w:szCs w:val="28"/>
+        </w:rPr>
+        <w:tab/>
+      </w:r>
+      <w:proofErr w:type="gramStart"/>
+      <w:r>
+        <w:rPr>
+          <w:rFonts w:ascii="Cambria" w:hAnsi="Cambria" w:cs="Cambria"/>
+          <w:sz w:val="28"/>
+          <w:szCs w:val="28"/>
+        </w:rPr>
+        <w:t>if(</w:t>
+      </w:r>
+      <w:proofErr w:type="spellStart"/>
+      <w:proofErr w:type="gramEnd"/>
+      <w:r>
+        <w:rPr>
+          <w:rFonts w:ascii="Cambria" w:hAnsi="Cambria" w:cs="Cambria"/>
+          <w:sz w:val="28"/>
+          <w:szCs w:val="28"/>
+        </w:rPr>
+        <w:t>checkRecord</w:t>
+      </w:r>
+      <w:proofErr w:type="spellEnd"/>
+      <w:r>
+        <w:rPr>
+          <w:rFonts w:ascii="Cambria" w:hAnsi="Cambria" w:cs="Cambria"/>
+          <w:sz w:val="28"/>
+          <w:szCs w:val="28"/>
+        </w:rPr>
+        <w:t xml:space="preserve"> == NULL)</w:t>
+      </w:r>
+    </w:p>
+    <w:p>
+      <w:pPr>
+        <w:rPr>
+          <w:rFonts w:ascii="Cambria" w:hAnsi="Cambria" w:cs="Cambria"/>
+          <w:sz w:val="28"/>
+          <w:szCs w:val="28"/>
+        </w:rPr>
+      </w:pPr>
+      <w:r>
+        <w:rPr>
+          <w:rFonts w:ascii="Cambria" w:hAnsi="Cambria" w:cs="Cambria"/>
+          <w:sz w:val="28"/>
+          <w:szCs w:val="28"/>
+        </w:rPr>
+        <w:tab/>
+      </w:r>
+      <w:r>
+        <w:rPr>
+          <w:rFonts w:ascii="Cambria" w:hAnsi="Cambria" w:cs="Cambria"/>
+          <w:sz w:val="28"/>
+          <w:szCs w:val="28"/>
+        </w:rPr>
+        <w:tab/>
+        <w:t>return false</w:t>
+      </w:r>
+    </w:p>
+    <w:p>
+      <w:pPr>
+        <w:rPr>
+          <w:rFonts w:ascii="Cambria" w:hAnsi="Cambria" w:cs="Cambria"/>
+          <w:sz w:val="28"/>
+          <w:szCs w:val="28"/>
+        </w:rPr>
+      </w:pPr>
+      <w:r>
+        <w:rPr>
+          <w:rFonts w:ascii="Cambria" w:hAnsi="Cambria" w:cs="Cambria"/>
+          <w:sz w:val="28"/>
+          <w:szCs w:val="28"/>
+        </w:rPr>
+        <w:t>delete(checkRecord)</w:t>
+      </w:r>
+    </w:p>
+    <w:p>
+      <w:pPr>
+        <w:rPr>
+          <w:rFonts w:ascii="Cambria" w:hAnsi="Cambria" w:cs="Cambria"/>
+          <w:sz w:val="28"/>
+          <w:szCs w:val="28"/>
+        </w:rPr>
+      </w:pPr>
+      <w:r>
+        <w:rPr>
+          <w:rFonts w:ascii="Cambria" w:hAnsi="Cambria" w:cs="Cambria"/>
+          <w:sz w:val="28"/>
+          <w:szCs w:val="28"/>
+        </w:rPr>
+        <w:t>balance(record)</w:t>
+      </w:r>
+    </w:p>
+    <w:p>
+      <w:pPr>
+        <w:rPr>
+          <w:rFonts w:ascii="Cambria" w:hAnsi="Cambria" w:cs="Cambria"/>
+          <w:sz w:val="28"/>
+          <w:szCs w:val="28"/>
+        </w:rPr>
+      </w:pPr>
+      <w:r>
+        <w:rPr>
+          <w:rFonts w:ascii="Cambria" w:hAnsi="Cambria" w:cs="Cambria"/>
+          <w:sz w:val="28"/>
+          <w:szCs w:val="28"/>
+        </w:rPr>
+        <w:t>return true</w:t>
       </w:r>
     </w:p>
     <w:sectPr>

</xml_diff>

<commit_message>
Added Q2b (missing deletion)
</commit_message>
<xml_diff>
--- a/ACE.docx
+++ b/ACE.docx
@@ -3908,6 +3908,7 @@
         </w:rPr>
         <w:t xml:space="preserve"> </w:t>
       </w:r>
+      <w:proofErr w:type="gramStart"/>
       <w:r>
         <w:rPr>
           <w:rFonts w:ascii="Verdana" w:eastAsia="Cambria" w:hAnsi="Verdana" w:cs="Cambria"/>
@@ -3922,7 +3923,16 @@
           <w:sz w:val="24"/>
           <w:szCs w:val="24"/>
         </w:rPr>
-        <w:t xml:space="preserve">uming that </w:t>
+        <w:t>uming that</w:t>
+      </w:r>
+      <w:proofErr w:type="gramEnd"/>
+      <w:r>
+        <w:rPr>
+          <w:rFonts w:ascii="Verdana" w:eastAsia="Cambria" w:hAnsi="Verdana" w:cs="Cambria"/>
+          <w:sz w:val="24"/>
+          <w:szCs w:val="24"/>
+        </w:rPr>
+        <w:t xml:space="preserve"> </w:t>
       </w:r>
       <w:r>
         <w:rPr>
@@ -4953,6 +4963,1583 @@
       <w:pPr>
         <w:rPr>
           <w:rFonts w:ascii="Cambria" w:hAnsi="Cambria" w:cs="Cambria"/>
+          <w:sz w:val="24"/>
+          <w:szCs w:val="24"/>
+        </w:rPr>
+      </w:pPr>
+      <w:r>
+        <w:rPr>
+          <w:rFonts w:ascii="Cambria" w:hAnsi="Cambria" w:cs="Cambria"/>
+          <w:sz w:val="24"/>
+          <w:szCs w:val="24"/>
+        </w:rPr>
+        <w:t xml:space="preserve">The conditions given can be satisfies by using an AVL Search Tree structure for the software. When doing insertion and Deletion, the process time for an AVL Search Tree will always be </w:t>
+      </w:r>
+      <w:proofErr w:type="gramStart"/>
+      <w:r>
+        <w:rPr>
+          <w:rFonts w:ascii="Cambria" w:hAnsi="Cambria" w:cs="Cambria"/>
+          <w:sz w:val="24"/>
+          <w:szCs w:val="24"/>
+        </w:rPr>
+        <w:t>O(</w:t>
+      </w:r>
+      <w:proofErr w:type="gramEnd"/>
+      <w:r>
+        <w:rPr>
+          <w:rFonts w:ascii="Cambria" w:hAnsi="Cambria" w:cs="Cambria"/>
+          <w:sz w:val="24"/>
+          <w:szCs w:val="24"/>
+        </w:rPr>
+        <w:t xml:space="preserve">log n). </w:t>
+      </w:r>
+      <w:proofErr w:type="gramStart"/>
+      <w:r>
+        <w:rPr>
+          <w:rFonts w:ascii="Cambria" w:hAnsi="Cambria" w:cs="Cambria"/>
+          <w:sz w:val="24"/>
+          <w:szCs w:val="24"/>
+        </w:rPr>
+        <w:t>In order to</w:t>
+      </w:r>
+      <w:proofErr w:type="gramEnd"/>
+      <w:r>
+        <w:rPr>
+          <w:rFonts w:ascii="Cambria" w:hAnsi="Cambria" w:cs="Cambria"/>
+          <w:sz w:val="24"/>
+          <w:szCs w:val="24"/>
+        </w:rPr>
+        <w:t xml:space="preserve"> list down all the employees in alphabetical order in O(n) time, AVL Search tree satisfy this condition also as its in order </w:t>
+      </w:r>
+      <w:r>
+        <w:rPr>
+          <w:rFonts w:ascii="Cambria" w:hAnsi="Cambria" w:cs="Cambria"/>
+          <w:sz w:val="24"/>
+          <w:szCs w:val="24"/>
+        </w:rPr>
+        <w:t xml:space="preserve">traversal is O(n). Lastly, the promises can be declared as a global variable which connect to each node so the software is able to process it in </w:t>
+      </w:r>
+      <w:proofErr w:type="gramStart"/>
+      <w:r>
+        <w:rPr>
+          <w:rFonts w:ascii="Cambria" w:hAnsi="Cambria" w:cs="Cambria"/>
+          <w:sz w:val="24"/>
+          <w:szCs w:val="24"/>
+        </w:rPr>
+        <w:t>O(</w:t>
+      </w:r>
+      <w:proofErr w:type="gramEnd"/>
+      <w:r>
+        <w:rPr>
+          <w:rFonts w:ascii="Cambria" w:hAnsi="Cambria" w:cs="Cambria"/>
+          <w:sz w:val="24"/>
+          <w:szCs w:val="24"/>
+        </w:rPr>
+        <w:t>1) time.</w:t>
+      </w:r>
+    </w:p>
+    <w:p>
+      <w:pPr>
+        <w:rPr>
+          <w:rFonts w:ascii="Cambria" w:hAnsi="Cambria" w:cs="Cambria"/>
+          <w:sz w:val="24"/>
+          <w:szCs w:val="24"/>
+        </w:rPr>
+      </w:pPr>
+    </w:p>
+    <w:p>
+      <w:pPr>
+        <w:rPr>
+          <w:rFonts w:ascii="Cambria" w:hAnsi="Cambria" w:cs="Cambria"/>
+          <w:sz w:val="24"/>
+          <w:szCs w:val="24"/>
+        </w:rPr>
+      </w:pPr>
+      <w:r>
+        <w:rPr>
+          <w:rFonts w:ascii="Cambria" w:hAnsi="Cambria" w:cs="Cambria"/>
+          <w:sz w:val="24"/>
+          <w:szCs w:val="24"/>
+        </w:rPr>
+        <w:t>Pseudocode:</w:t>
+      </w:r>
+    </w:p>
+    <w:p>
+      <w:pPr>
+        <w:rPr>
+          <w:rFonts w:ascii="Cambria" w:hAnsi="Cambria" w:cs="Cambria"/>
+          <w:sz w:val="24"/>
+          <w:szCs w:val="24"/>
+        </w:rPr>
+      </w:pPr>
+      <w:r>
+        <w:rPr>
+          <w:rFonts w:ascii="Cambria" w:hAnsi="Cambria" w:cs="Cambria"/>
+          <w:sz w:val="24"/>
+          <w:szCs w:val="24"/>
+        </w:rPr>
+        <w:t>Insertion (</w:t>
+      </w:r>
+      <w:proofErr w:type="spellStart"/>
+      <w:r>
+        <w:rPr>
+          <w:rFonts w:ascii="Cambria" w:hAnsi="Cambria" w:cs="Cambria"/>
+          <w:sz w:val="24"/>
+          <w:szCs w:val="24"/>
+        </w:rPr>
+        <w:t>NewEmployee</w:t>
+      </w:r>
+      <w:proofErr w:type="spellEnd"/>
+      <w:r>
+        <w:rPr>
+          <w:rFonts w:ascii="Cambria" w:hAnsi="Cambria" w:cs="Cambria"/>
+          <w:sz w:val="24"/>
+          <w:szCs w:val="24"/>
+        </w:rPr>
+        <w:t xml:space="preserve">, </w:t>
+      </w:r>
+      <w:proofErr w:type="spellStart"/>
+      <w:r>
+        <w:rPr>
+          <w:rFonts w:ascii="Cambria" w:hAnsi="Cambria" w:cs="Cambria"/>
+          <w:sz w:val="24"/>
+          <w:szCs w:val="24"/>
+        </w:rPr>
+        <w:t>EmployeeList</w:t>
+      </w:r>
+      <w:proofErr w:type="spellEnd"/>
+      <w:r>
+        <w:rPr>
+          <w:rFonts w:ascii="Cambria" w:hAnsi="Cambria" w:cs="Cambria"/>
+          <w:sz w:val="24"/>
+          <w:szCs w:val="24"/>
+        </w:rPr>
+        <w:t>)</w:t>
+      </w:r>
+    </w:p>
+    <w:p>
+      <w:pPr>
+        <w:ind w:firstLine="720"/>
+        <w:rPr>
+          <w:rFonts w:ascii="Cambria" w:hAnsi="Cambria" w:cs="Cambria"/>
+          <w:sz w:val="24"/>
+          <w:szCs w:val="24"/>
+        </w:rPr>
+      </w:pPr>
+      <w:r>
+        <w:rPr>
+          <w:rFonts w:ascii="Cambria" w:hAnsi="Cambria" w:cs="Cambria"/>
+          <w:sz w:val="24"/>
+          <w:szCs w:val="24"/>
+        </w:rPr>
+        <w:tab/>
+      </w:r>
+      <w:r>
+        <w:rPr>
+          <w:rFonts w:ascii="Cambria" w:hAnsi="Cambria" w:cs="Cambria"/>
+          <w:sz w:val="24"/>
+          <w:szCs w:val="24"/>
+        </w:rPr>
+        <w:t xml:space="preserve">SET </w:t>
+      </w:r>
+      <w:proofErr w:type="spellStart"/>
+      <w:r>
+        <w:rPr>
+          <w:rFonts w:ascii="Cambria" w:hAnsi="Cambria" w:cs="Cambria"/>
+          <w:sz w:val="24"/>
+          <w:szCs w:val="24"/>
+        </w:rPr>
+        <w:t>CurrentNode</w:t>
+      </w:r>
+      <w:proofErr w:type="spellEnd"/>
+      <w:r>
+        <w:rPr>
+          <w:rFonts w:ascii="Cambria" w:hAnsi="Cambria" w:cs="Cambria"/>
+          <w:sz w:val="24"/>
+          <w:szCs w:val="24"/>
+        </w:rPr>
+        <w:t xml:space="preserve"> = </w:t>
+      </w:r>
+      <w:proofErr w:type="spellStart"/>
+      <w:r>
+        <w:rPr>
+          <w:rFonts w:ascii="Cambria" w:hAnsi="Cambria" w:cs="Cambria"/>
+          <w:sz w:val="24"/>
+          <w:szCs w:val="24"/>
+        </w:rPr>
+        <w:t>EmployeeList.RootNode</w:t>
+      </w:r>
+      <w:proofErr w:type="spellEnd"/>
+      <w:r>
+        <w:rPr>
+          <w:rFonts w:ascii="Cambria" w:hAnsi="Cambria" w:cs="Cambria"/>
+          <w:sz w:val="24"/>
+          <w:szCs w:val="24"/>
+        </w:rPr>
+        <w:tab/>
+      </w:r>
+      <w:r>
+        <w:rPr>
+          <w:rFonts w:ascii="Cambria" w:hAnsi="Cambria" w:cs="Cambria"/>
+          <w:sz w:val="24"/>
+          <w:szCs w:val="24"/>
+        </w:rPr>
+        <w:tab/>
+      </w:r>
+      <w:r>
+        <w:rPr>
+          <w:rFonts w:ascii="Cambria" w:hAnsi="Cambria" w:cs="Cambria"/>
+          <w:sz w:val="24"/>
+          <w:szCs w:val="24"/>
+        </w:rPr>
+        <w:tab/>
+      </w:r>
+      <w:r>
+        <w:rPr>
+          <w:rFonts w:ascii="Cambria" w:hAnsi="Cambria" w:cs="Cambria"/>
+          <w:sz w:val="24"/>
+          <w:szCs w:val="24"/>
+        </w:rPr>
+        <w:tab/>
+      </w:r>
+    </w:p>
+    <w:p>
+      <w:pPr>
+        <w:ind w:firstLine="720"/>
+        <w:rPr>
+          <w:rFonts w:ascii="Cambria" w:hAnsi="Cambria" w:cs="Cambria"/>
+          <w:sz w:val="24"/>
+          <w:szCs w:val="24"/>
+        </w:rPr>
+      </w:pPr>
+      <w:r>
+        <w:rPr>
+          <w:rFonts w:ascii="Cambria" w:hAnsi="Cambria" w:cs="Cambria"/>
+          <w:sz w:val="24"/>
+          <w:szCs w:val="24"/>
+        </w:rPr>
+        <w:t>WHILE (</w:t>
+      </w:r>
+      <w:proofErr w:type="spellStart"/>
+      <w:proofErr w:type="gramStart"/>
+      <w:r>
+        <w:rPr>
+          <w:rFonts w:ascii="Cambria" w:hAnsi="Cambria" w:cs="Cambria"/>
+          <w:sz w:val="24"/>
+          <w:szCs w:val="24"/>
+        </w:rPr>
+        <w:t>CurrentNode</w:t>
+      </w:r>
+      <w:proofErr w:type="spellEnd"/>
+      <w:r>
+        <w:rPr>
+          <w:rFonts w:ascii="Cambria" w:hAnsi="Cambria" w:cs="Cambria"/>
+          <w:sz w:val="24"/>
+          <w:szCs w:val="24"/>
+        </w:rPr>
+        <w:t xml:space="preserve"> !</w:t>
+      </w:r>
+      <w:proofErr w:type="gramEnd"/>
+      <w:r>
+        <w:rPr>
+          <w:rFonts w:ascii="Cambria" w:hAnsi="Cambria" w:cs="Cambria"/>
+          <w:sz w:val="24"/>
+          <w:szCs w:val="24"/>
+        </w:rPr>
+        <w:t>= null)</w:t>
+      </w:r>
+    </w:p>
+    <w:p>
+      <w:pPr>
+        <w:ind w:left="720" w:firstLine="720"/>
+        <w:rPr>
+          <w:rFonts w:ascii="Cambria" w:hAnsi="Cambria" w:cs="Cambria"/>
+          <w:sz w:val="24"/>
+          <w:szCs w:val="24"/>
+        </w:rPr>
+      </w:pPr>
+      <w:r>
+        <w:rPr>
+          <w:rFonts w:ascii="Cambria" w:hAnsi="Cambria" w:cs="Cambria"/>
+          <w:sz w:val="24"/>
+          <w:szCs w:val="24"/>
+        </w:rPr>
+        <w:t xml:space="preserve">IF </w:t>
+      </w:r>
+      <w:proofErr w:type="spellStart"/>
+      <w:r>
+        <w:rPr>
+          <w:rFonts w:ascii="Cambria" w:hAnsi="Cambria" w:cs="Cambria"/>
+          <w:sz w:val="24"/>
+          <w:szCs w:val="24"/>
+        </w:rPr>
+        <w:t>CurrentNode</w:t>
+      </w:r>
+      <w:proofErr w:type="spellEnd"/>
+      <w:r>
+        <w:rPr>
+          <w:rFonts w:ascii="Cambria" w:hAnsi="Cambria" w:cs="Cambria"/>
+          <w:sz w:val="24"/>
+          <w:szCs w:val="24"/>
+        </w:rPr>
+        <w:t xml:space="preserve"> == null</w:t>
+      </w:r>
+    </w:p>
+    <w:p>
+      <w:pPr>
+        <w:ind w:left="720" w:firstLine="720"/>
+        <w:rPr>
+          <w:rFonts w:ascii="Cambria" w:hAnsi="Cambria" w:cs="Cambria"/>
+          <w:sz w:val="24"/>
+          <w:szCs w:val="24"/>
+        </w:rPr>
+      </w:pPr>
+      <w:r>
+        <w:rPr>
+          <w:rFonts w:ascii="Cambria" w:hAnsi="Cambria" w:cs="Cambria"/>
+          <w:sz w:val="24"/>
+          <w:szCs w:val="24"/>
+        </w:rPr>
+        <w:t>ELSE IF (</w:t>
+      </w:r>
+      <w:proofErr w:type="spellStart"/>
+      <w:r>
+        <w:rPr>
+          <w:rFonts w:ascii="Cambria" w:hAnsi="Cambria" w:cs="Cambria"/>
+          <w:sz w:val="24"/>
+          <w:szCs w:val="24"/>
+        </w:rPr>
+        <w:t>CurrentNode.AlphabeticalOrder</w:t>
+      </w:r>
+      <w:proofErr w:type="spellEnd"/>
+      <w:r>
+        <w:rPr>
+          <w:rFonts w:ascii="Cambria" w:hAnsi="Cambria" w:cs="Cambria"/>
+          <w:sz w:val="24"/>
+          <w:szCs w:val="24"/>
+        </w:rPr>
+        <w:t xml:space="preserve"> &lt;</w:t>
+      </w:r>
+      <w:r>
+        <w:rPr>
+          <w:rFonts w:ascii="Cambria" w:hAnsi="Cambria" w:cs="Cambria"/>
+          <w:sz w:val="24"/>
+          <w:szCs w:val="24"/>
+        </w:rPr>
+        <w:t xml:space="preserve"> </w:t>
+      </w:r>
+      <w:proofErr w:type="spellStart"/>
+      <w:r>
+        <w:rPr>
+          <w:rFonts w:ascii="Cambria" w:hAnsi="Cambria" w:cs="Cambria"/>
+          <w:sz w:val="24"/>
+          <w:szCs w:val="24"/>
+        </w:rPr>
+        <w:t>NewEmployee</w:t>
+      </w:r>
+      <w:proofErr w:type="spellEnd"/>
+      <w:r>
+        <w:rPr>
+          <w:rFonts w:ascii="Cambria" w:hAnsi="Cambria" w:cs="Cambria"/>
+          <w:sz w:val="24"/>
+          <w:szCs w:val="24"/>
+        </w:rPr>
+        <w:t>.</w:t>
+      </w:r>
+      <w:r>
+        <w:rPr>
+          <w:rFonts w:ascii="Cambria" w:hAnsi="Cambria" w:cs="Cambria"/>
+          <w:sz w:val="24"/>
+          <w:szCs w:val="24"/>
+        </w:rPr>
+        <w:t xml:space="preserve"> </w:t>
+      </w:r>
+      <w:proofErr w:type="spellStart"/>
+      <w:r>
+        <w:rPr>
+          <w:rFonts w:ascii="Cambria" w:hAnsi="Cambria" w:cs="Cambria"/>
+          <w:sz w:val="24"/>
+          <w:szCs w:val="24"/>
+        </w:rPr>
+        <w:t>AlphabeticalOrder</w:t>
+      </w:r>
+      <w:proofErr w:type="spellEnd"/>
+      <w:r>
+        <w:rPr>
+          <w:rFonts w:ascii="Cambria" w:hAnsi="Cambria" w:cs="Cambria"/>
+          <w:sz w:val="24"/>
+          <w:szCs w:val="24"/>
+        </w:rPr>
+        <w:t>)</w:t>
+      </w:r>
+    </w:p>
+    <w:p>
+      <w:pPr>
+        <w:rPr>
+          <w:rFonts w:ascii="Cambria" w:hAnsi="Cambria" w:cs="Cambria"/>
+          <w:sz w:val="24"/>
+          <w:szCs w:val="24"/>
+        </w:rPr>
+      </w:pPr>
+      <w:r>
+        <w:rPr>
+          <w:rFonts w:ascii="Cambria" w:hAnsi="Cambria" w:cs="Cambria"/>
+          <w:sz w:val="24"/>
+          <w:szCs w:val="24"/>
+        </w:rPr>
+        <w:t xml:space="preserve"> </w:t>
+      </w:r>
+      <w:r>
+        <w:rPr>
+          <w:rFonts w:ascii="Cambria" w:hAnsi="Cambria" w:cs="Cambria"/>
+          <w:sz w:val="24"/>
+          <w:szCs w:val="24"/>
+        </w:rPr>
+        <w:tab/>
+      </w:r>
+      <w:r>
+        <w:rPr>
+          <w:rFonts w:ascii="Cambria" w:hAnsi="Cambria" w:cs="Cambria"/>
+          <w:sz w:val="24"/>
+          <w:szCs w:val="24"/>
+        </w:rPr>
+        <w:tab/>
+      </w:r>
+      <w:r>
+        <w:rPr>
+          <w:rFonts w:ascii="Cambria" w:hAnsi="Cambria" w:cs="Cambria"/>
+          <w:sz w:val="24"/>
+          <w:szCs w:val="24"/>
+        </w:rPr>
+        <w:tab/>
+        <w:t xml:space="preserve"> SET </w:t>
+      </w:r>
+      <w:proofErr w:type="spellStart"/>
+      <w:r>
+        <w:rPr>
+          <w:rFonts w:ascii="Cambria" w:hAnsi="Cambria" w:cs="Cambria"/>
+          <w:sz w:val="24"/>
+          <w:szCs w:val="24"/>
+        </w:rPr>
+        <w:t>CurrentNode</w:t>
+      </w:r>
+      <w:proofErr w:type="spellEnd"/>
+      <w:r>
+        <w:rPr>
+          <w:rFonts w:ascii="Cambria" w:hAnsi="Cambria" w:cs="Cambria"/>
+          <w:sz w:val="24"/>
+          <w:szCs w:val="24"/>
+        </w:rPr>
+        <w:t xml:space="preserve"> = </w:t>
+      </w:r>
+      <w:proofErr w:type="spellStart"/>
+      <w:r>
+        <w:rPr>
+          <w:rFonts w:ascii="Cambria" w:hAnsi="Cambria" w:cs="Cambria"/>
+          <w:sz w:val="24"/>
+          <w:szCs w:val="24"/>
+        </w:rPr>
+        <w:t>CurrentNode.right</w:t>
+      </w:r>
+      <w:proofErr w:type="spellEnd"/>
+    </w:p>
+    <w:p>
+      <w:pPr>
+        <w:ind w:left="720" w:firstLine="720"/>
+        <w:rPr>
+          <w:rFonts w:ascii="Cambria" w:hAnsi="Cambria" w:cs="Cambria"/>
+          <w:sz w:val="24"/>
+          <w:szCs w:val="24"/>
+        </w:rPr>
+      </w:pPr>
+      <w:r>
+        <w:rPr>
+          <w:rFonts w:ascii="Cambria" w:hAnsi="Cambria" w:cs="Cambria"/>
+          <w:sz w:val="24"/>
+          <w:szCs w:val="24"/>
+        </w:rPr>
+        <w:t xml:space="preserve">ELSE SET </w:t>
+      </w:r>
+      <w:proofErr w:type="spellStart"/>
+      <w:r>
+        <w:rPr>
+          <w:rFonts w:ascii="Cambria" w:hAnsi="Cambria" w:cs="Cambria"/>
+          <w:sz w:val="24"/>
+          <w:szCs w:val="24"/>
+        </w:rPr>
+        <w:t>CurrentNode</w:t>
+      </w:r>
+      <w:proofErr w:type="spellEnd"/>
+      <w:r>
+        <w:rPr>
+          <w:rFonts w:ascii="Cambria" w:hAnsi="Cambria" w:cs="Cambria"/>
+          <w:sz w:val="24"/>
+          <w:szCs w:val="24"/>
+        </w:rPr>
+        <w:t xml:space="preserve"> = </w:t>
+      </w:r>
+      <w:proofErr w:type="spellStart"/>
+      <w:r>
+        <w:rPr>
+          <w:rFonts w:ascii="Cambria" w:hAnsi="Cambria" w:cs="Cambria"/>
+          <w:sz w:val="24"/>
+          <w:szCs w:val="24"/>
+        </w:rPr>
+        <w:t>CurrentNode.left</w:t>
+      </w:r>
+      <w:proofErr w:type="spellEnd"/>
+    </w:p>
+    <w:p>
+      <w:pPr>
+        <w:ind w:firstLine="720"/>
+        <w:rPr>
+          <w:rFonts w:ascii="Cambria" w:hAnsi="Cambria" w:cs="Cambria"/>
+          <w:sz w:val="24"/>
+          <w:szCs w:val="24"/>
+        </w:rPr>
+      </w:pPr>
+      <w:r>
+        <w:rPr>
+          <w:rFonts w:ascii="Cambria" w:hAnsi="Cambria" w:cs="Cambria"/>
+          <w:sz w:val="24"/>
+          <w:szCs w:val="24"/>
+        </w:rPr>
+        <w:t>END WHILE</w:t>
+      </w:r>
+    </w:p>
+    <w:p>
+      <w:pPr>
+        <w:ind w:firstLine="720"/>
+        <w:rPr>
+          <w:rFonts w:ascii="Cambria" w:hAnsi="Cambria" w:cs="Cambria"/>
+          <w:sz w:val="24"/>
+          <w:szCs w:val="24"/>
+        </w:rPr>
+      </w:pPr>
+      <w:proofErr w:type="gramStart"/>
+      <w:r>
+        <w:rPr>
+          <w:rFonts w:ascii="Cambria" w:hAnsi="Cambria" w:cs="Cambria"/>
+          <w:sz w:val="24"/>
+          <w:szCs w:val="24"/>
+        </w:rPr>
+        <w:t>Insert(</w:t>
+      </w:r>
+      <w:proofErr w:type="spellStart"/>
+      <w:proofErr w:type="gramEnd"/>
+      <w:r>
+        <w:rPr>
+          <w:rFonts w:ascii="Cambria" w:hAnsi="Cambria" w:cs="Cambria"/>
+          <w:sz w:val="24"/>
+          <w:szCs w:val="24"/>
+        </w:rPr>
+        <w:t>NewEmployee</w:t>
+      </w:r>
+      <w:proofErr w:type="spellEnd"/>
+      <w:r>
+        <w:rPr>
+          <w:rFonts w:ascii="Cambria" w:hAnsi="Cambria" w:cs="Cambria"/>
+          <w:sz w:val="24"/>
+          <w:szCs w:val="24"/>
+        </w:rPr>
+        <w:t>)</w:t>
+      </w:r>
+    </w:p>
+    <w:p>
+      <w:pPr>
+        <w:ind w:firstLine="720"/>
+        <w:rPr>
+          <w:rFonts w:ascii="Cambria" w:hAnsi="Cambria" w:cs="Cambria"/>
+          <w:sz w:val="24"/>
+          <w:szCs w:val="24"/>
+        </w:rPr>
+      </w:pPr>
+      <w:proofErr w:type="gramStart"/>
+      <w:r>
+        <w:rPr>
+          <w:rFonts w:ascii="Cambria" w:hAnsi="Cambria" w:cs="Cambria"/>
+          <w:sz w:val="24"/>
+          <w:szCs w:val="24"/>
+        </w:rPr>
+        <w:t>Balance</w:t>
+      </w:r>
+      <w:r>
+        <w:rPr>
+          <w:rFonts w:ascii="Cambria" w:hAnsi="Cambria" w:cs="Cambria"/>
+          <w:sz w:val="24"/>
+          <w:szCs w:val="24"/>
+        </w:rPr>
+        <w:t>(</w:t>
+      </w:r>
+      <w:proofErr w:type="spellStart"/>
+      <w:proofErr w:type="gramEnd"/>
+      <w:r>
+        <w:rPr>
+          <w:rFonts w:ascii="Cambria" w:hAnsi="Cambria" w:cs="Cambria"/>
+          <w:sz w:val="24"/>
+          <w:szCs w:val="24"/>
+        </w:rPr>
+        <w:t>EmployeeList</w:t>
+      </w:r>
+      <w:proofErr w:type="spellEnd"/>
+      <w:r>
+        <w:rPr>
+          <w:rFonts w:ascii="Cambria" w:hAnsi="Cambria" w:cs="Cambria"/>
+          <w:sz w:val="24"/>
+          <w:szCs w:val="24"/>
+        </w:rPr>
+        <w:t>)</w:t>
+      </w:r>
+    </w:p>
+    <w:p>
+      <w:pPr>
+        <w:rPr>
+          <w:rFonts w:ascii="Cambria" w:hAnsi="Cambria" w:cs="Cambria"/>
+          <w:sz w:val="24"/>
+          <w:szCs w:val="24"/>
+        </w:rPr>
+      </w:pPr>
+      <w:r>
+        <w:rPr>
+          <w:rFonts w:ascii="Cambria" w:hAnsi="Cambria" w:cs="Cambria"/>
+          <w:sz w:val="24"/>
+          <w:szCs w:val="24"/>
+        </w:rPr>
+        <w:br w:type="page"/>
+      </w:r>
+    </w:p>
+    <w:p>
+      <w:pPr>
+        <w:rPr>
+          <w:rFonts w:ascii="Cambria" w:hAnsi="Cambria" w:cs="Cambria"/>
+          <w:sz w:val="24"/>
+          <w:szCs w:val="24"/>
+        </w:rPr>
+      </w:pPr>
+      <w:proofErr w:type="spellStart"/>
+      <w:proofErr w:type="gramStart"/>
+      <w:r>
+        <w:rPr>
+          <w:rFonts w:ascii="Cambria" w:hAnsi="Cambria" w:cs="Cambria"/>
+          <w:sz w:val="24"/>
+          <w:szCs w:val="24"/>
+        </w:rPr>
+        <w:lastRenderedPageBreak/>
+        <w:t>ListEmployee</w:t>
+      </w:r>
+      <w:proofErr w:type="spellEnd"/>
+      <w:r>
+        <w:rPr>
+          <w:rFonts w:ascii="Cambria" w:hAnsi="Cambria" w:cs="Cambria"/>
+          <w:sz w:val="24"/>
+          <w:szCs w:val="24"/>
+        </w:rPr>
+        <w:t>(</w:t>
+      </w:r>
+      <w:proofErr w:type="spellStart"/>
+      <w:proofErr w:type="gramEnd"/>
+      <w:r>
+        <w:rPr>
+          <w:rFonts w:ascii="Cambria" w:hAnsi="Cambria" w:cs="Cambria"/>
+          <w:sz w:val="24"/>
+          <w:szCs w:val="24"/>
+        </w:rPr>
+        <w:t>EmployeeList</w:t>
+      </w:r>
+      <w:proofErr w:type="spellEnd"/>
+      <w:r>
+        <w:rPr>
+          <w:rFonts w:ascii="Cambria" w:hAnsi="Cambria" w:cs="Cambria"/>
+          <w:sz w:val="24"/>
+          <w:szCs w:val="24"/>
+        </w:rPr>
+        <w:t>)</w:t>
+      </w:r>
+    </w:p>
+    <w:p>
+      <w:pPr>
+        <w:ind w:firstLine="720"/>
+        <w:rPr>
+          <w:rFonts w:ascii="Cambria" w:hAnsi="Cambria" w:cs="Cambria"/>
+          <w:sz w:val="24"/>
+          <w:szCs w:val="24"/>
+        </w:rPr>
+      </w:pPr>
+      <w:r>
+        <w:rPr>
+          <w:rFonts w:ascii="Cambria" w:hAnsi="Cambria" w:cs="Cambria"/>
+          <w:sz w:val="24"/>
+          <w:szCs w:val="24"/>
+        </w:rPr>
+        <w:t xml:space="preserve">SET </w:t>
+      </w:r>
+      <w:proofErr w:type="spellStart"/>
+      <w:r>
+        <w:rPr>
+          <w:rFonts w:ascii="Cambria" w:hAnsi="Cambria" w:cs="Cambria"/>
+          <w:sz w:val="24"/>
+          <w:szCs w:val="24"/>
+        </w:rPr>
+        <w:t>AlphabeticalOrder</w:t>
+      </w:r>
+      <w:proofErr w:type="spellEnd"/>
+      <w:r>
+        <w:rPr>
+          <w:rFonts w:ascii="Cambria" w:hAnsi="Cambria" w:cs="Cambria"/>
+          <w:sz w:val="24"/>
+          <w:szCs w:val="24"/>
+        </w:rPr>
+        <w:t xml:space="preserve"> </w:t>
+      </w:r>
+      <w:proofErr w:type="gramStart"/>
+      <w:r>
+        <w:rPr>
+          <w:rFonts w:ascii="Cambria" w:hAnsi="Cambria" w:cs="Cambria"/>
+          <w:sz w:val="24"/>
+          <w:szCs w:val="24"/>
+        </w:rPr>
+        <w:t>to ”A</w:t>
+      </w:r>
+      <w:proofErr w:type="gramEnd"/>
+      <w:r>
+        <w:rPr>
+          <w:rFonts w:ascii="Cambria" w:hAnsi="Cambria" w:cs="Cambria"/>
+          <w:sz w:val="24"/>
+          <w:szCs w:val="24"/>
+        </w:rPr>
+        <w:t>”</w:t>
+      </w:r>
+    </w:p>
+    <w:p>
+      <w:pPr>
+        <w:ind w:firstLine="720"/>
+        <w:rPr>
+          <w:rFonts w:ascii="Cambria" w:hAnsi="Cambria" w:cs="Cambria"/>
+          <w:sz w:val="24"/>
+          <w:szCs w:val="24"/>
+        </w:rPr>
+      </w:pPr>
+      <w:r>
+        <w:rPr>
+          <w:rFonts w:ascii="Cambria" w:hAnsi="Cambria" w:cs="Cambria"/>
+          <w:sz w:val="24"/>
+          <w:szCs w:val="24"/>
+        </w:rPr>
+        <w:t xml:space="preserve">SET </w:t>
+      </w:r>
+      <w:proofErr w:type="spellStart"/>
+      <w:r>
+        <w:rPr>
+          <w:rFonts w:ascii="Cambria" w:hAnsi="Cambria" w:cs="Cambria"/>
+          <w:sz w:val="24"/>
+          <w:szCs w:val="24"/>
+        </w:rPr>
+        <w:t>CurrentNode</w:t>
+      </w:r>
+      <w:proofErr w:type="spellEnd"/>
+      <w:r>
+        <w:rPr>
+          <w:rFonts w:ascii="Cambria" w:hAnsi="Cambria" w:cs="Cambria"/>
+          <w:sz w:val="24"/>
+          <w:szCs w:val="24"/>
+        </w:rPr>
+        <w:t xml:space="preserve"> = </w:t>
+      </w:r>
+      <w:proofErr w:type="spellStart"/>
+      <w:r>
+        <w:rPr>
+          <w:rFonts w:ascii="Cambria" w:hAnsi="Cambria" w:cs="Cambria"/>
+          <w:sz w:val="24"/>
+          <w:szCs w:val="24"/>
+        </w:rPr>
+        <w:t>EmployeeList.</w:t>
+      </w:r>
+      <w:r>
+        <w:rPr>
+          <w:rFonts w:ascii="Cambria" w:hAnsi="Cambria" w:cs="Cambria"/>
+          <w:sz w:val="24"/>
+          <w:szCs w:val="24"/>
+        </w:rPr>
+        <w:t>RootNode</w:t>
+      </w:r>
+      <w:proofErr w:type="spellEnd"/>
+    </w:p>
+    <w:p>
+      <w:pPr>
+        <w:rPr>
+          <w:rFonts w:ascii="Cambria" w:hAnsi="Cambria" w:cs="Cambria"/>
+          <w:sz w:val="24"/>
+          <w:szCs w:val="24"/>
+        </w:rPr>
+      </w:pPr>
+    </w:p>
+    <w:p>
+      <w:pPr>
+        <w:ind w:firstLine="720"/>
+        <w:rPr>
+          <w:rFonts w:ascii="Cambria" w:hAnsi="Cambria" w:cs="Cambria"/>
+          <w:sz w:val="24"/>
+          <w:szCs w:val="24"/>
+        </w:rPr>
+      </w:pPr>
+      <w:r>
+        <w:rPr>
+          <w:rFonts w:ascii="Cambria" w:hAnsi="Cambria" w:cs="Cambria"/>
+          <w:sz w:val="24"/>
+          <w:szCs w:val="24"/>
+        </w:rPr>
+        <w:t>WHILE (</w:t>
+      </w:r>
+      <w:proofErr w:type="spellStart"/>
+      <w:proofErr w:type="gramStart"/>
+      <w:r>
+        <w:rPr>
+          <w:rFonts w:ascii="Cambria" w:hAnsi="Cambria" w:cs="Cambria"/>
+          <w:sz w:val="24"/>
+          <w:szCs w:val="24"/>
+        </w:rPr>
+        <w:t>AlphabeticalOrder</w:t>
+      </w:r>
+      <w:proofErr w:type="spellEnd"/>
+      <w:r>
+        <w:rPr>
+          <w:rFonts w:ascii="Cambria" w:hAnsi="Cambria" w:cs="Cambria"/>
+          <w:sz w:val="24"/>
+          <w:szCs w:val="24"/>
+        </w:rPr>
+        <w:t xml:space="preserve"> </w:t>
+      </w:r>
+      <w:r>
+        <w:rPr>
+          <w:rFonts w:ascii="Cambria" w:hAnsi="Cambria" w:cs="Cambria"/>
+          <w:sz w:val="24"/>
+          <w:szCs w:val="24"/>
+        </w:rPr>
+        <w:t xml:space="preserve"> </w:t>
+      </w:r>
+      <w:r>
+        <w:rPr>
+          <w:rFonts w:ascii="Cambria" w:hAnsi="Cambria" w:cs="Cambria"/>
+          <w:sz w:val="24"/>
+          <w:szCs w:val="24"/>
+        </w:rPr>
+        <w:t>&lt;</w:t>
+      </w:r>
+      <w:proofErr w:type="gramEnd"/>
+      <w:r>
+        <w:rPr>
+          <w:rFonts w:ascii="Cambria" w:hAnsi="Cambria" w:cs="Cambria"/>
+          <w:sz w:val="24"/>
+          <w:szCs w:val="24"/>
+        </w:rPr>
+        <w:t xml:space="preserve">= ‘Z’ </w:t>
+      </w:r>
+      <w:r>
+        <w:rPr>
+          <w:rFonts w:ascii="Cambria" w:hAnsi="Cambria" w:cs="Cambria"/>
+          <w:sz w:val="24"/>
+          <w:szCs w:val="24"/>
+        </w:rPr>
+        <w:t xml:space="preserve">&amp;&amp; </w:t>
+      </w:r>
+      <w:proofErr w:type="spellStart"/>
+      <w:r>
+        <w:rPr>
+          <w:rFonts w:ascii="Cambria" w:hAnsi="Cambria" w:cs="Cambria"/>
+          <w:sz w:val="24"/>
+          <w:szCs w:val="24"/>
+        </w:rPr>
+        <w:t>CurrentNode</w:t>
+      </w:r>
+      <w:proofErr w:type="spellEnd"/>
+      <w:r>
+        <w:rPr>
+          <w:rFonts w:ascii="Cambria" w:hAnsi="Cambria" w:cs="Cambria"/>
+          <w:sz w:val="24"/>
+          <w:szCs w:val="24"/>
+        </w:rPr>
+        <w:t xml:space="preserve"> </w:t>
+      </w:r>
+      <w:r>
+        <w:rPr>
+          <w:rFonts w:ascii="Cambria" w:hAnsi="Cambria" w:cs="Cambria"/>
+          <w:sz w:val="24"/>
+          <w:szCs w:val="24"/>
+        </w:rPr>
+        <w:t>!</w:t>
+      </w:r>
+      <w:r>
+        <w:rPr>
+          <w:rFonts w:ascii="Cambria" w:hAnsi="Cambria" w:cs="Cambria"/>
+          <w:sz w:val="24"/>
+          <w:szCs w:val="24"/>
+        </w:rPr>
+        <w:t>= null</w:t>
+      </w:r>
+      <w:r>
+        <w:rPr>
+          <w:rFonts w:ascii="Cambria" w:hAnsi="Cambria" w:cs="Cambria"/>
+          <w:sz w:val="24"/>
+          <w:szCs w:val="24"/>
+        </w:rPr>
+        <w:t>)</w:t>
+      </w:r>
+    </w:p>
+    <w:p>
+      <w:pPr>
+        <w:ind w:left="720" w:firstLine="720"/>
+        <w:rPr>
+          <w:rFonts w:ascii="Cambria" w:hAnsi="Cambria" w:cs="Cambria"/>
+          <w:sz w:val="24"/>
+          <w:szCs w:val="24"/>
+        </w:rPr>
+      </w:pPr>
+      <w:r>
+        <w:rPr>
+          <w:rFonts w:ascii="Cambria" w:hAnsi="Cambria" w:cs="Cambria"/>
+          <w:sz w:val="24"/>
+          <w:szCs w:val="24"/>
+        </w:rPr>
+        <w:t>IF</w:t>
+      </w:r>
+      <w:r>
+        <w:rPr>
+          <w:rFonts w:ascii="Cambria" w:hAnsi="Cambria" w:cs="Cambria"/>
+          <w:sz w:val="24"/>
+          <w:szCs w:val="24"/>
+        </w:rPr>
+        <w:t xml:space="preserve"> </w:t>
+      </w:r>
+      <w:proofErr w:type="spellStart"/>
+      <w:r>
+        <w:rPr>
+          <w:rFonts w:ascii="Cambria" w:hAnsi="Cambria" w:cs="Cambria"/>
+          <w:sz w:val="24"/>
+          <w:szCs w:val="24"/>
+        </w:rPr>
+        <w:t>CurrentNode</w:t>
+      </w:r>
+      <w:proofErr w:type="spellEnd"/>
+      <w:r>
+        <w:rPr>
+          <w:rFonts w:ascii="Cambria" w:hAnsi="Cambria" w:cs="Cambria"/>
+          <w:sz w:val="24"/>
+          <w:szCs w:val="24"/>
+        </w:rPr>
+        <w:t xml:space="preserve"> </w:t>
+      </w:r>
+      <w:r>
+        <w:rPr>
+          <w:rFonts w:ascii="Cambria" w:hAnsi="Cambria" w:cs="Cambria"/>
+          <w:sz w:val="24"/>
+          <w:szCs w:val="24"/>
+        </w:rPr>
+        <w:t xml:space="preserve">== </w:t>
+      </w:r>
+      <w:r>
+        <w:rPr>
+          <w:rFonts w:ascii="Cambria" w:hAnsi="Cambria" w:cs="Cambria"/>
+          <w:sz w:val="24"/>
+          <w:szCs w:val="24"/>
+        </w:rPr>
+        <w:t>null</w:t>
+      </w:r>
+    </w:p>
+    <w:p>
+      <w:pPr>
+        <w:rPr>
+          <w:rFonts w:ascii="Cambria" w:hAnsi="Cambria" w:cs="Cambria"/>
+          <w:sz w:val="24"/>
+          <w:szCs w:val="24"/>
+        </w:rPr>
+      </w:pPr>
+      <w:r>
+        <w:rPr>
+          <w:rFonts w:ascii="Cambria" w:hAnsi="Cambria" w:cs="Cambria"/>
+          <w:sz w:val="24"/>
+          <w:szCs w:val="24"/>
+        </w:rPr>
+        <w:t xml:space="preserve"> </w:t>
+      </w:r>
+      <w:r>
+        <w:rPr>
+          <w:rFonts w:ascii="Cambria" w:hAnsi="Cambria" w:cs="Cambria"/>
+          <w:sz w:val="24"/>
+          <w:szCs w:val="24"/>
+        </w:rPr>
+        <w:tab/>
+      </w:r>
+      <w:r>
+        <w:rPr>
+          <w:rFonts w:ascii="Cambria" w:hAnsi="Cambria" w:cs="Cambria"/>
+          <w:sz w:val="24"/>
+          <w:szCs w:val="24"/>
+        </w:rPr>
+        <w:tab/>
+      </w:r>
+      <w:r>
+        <w:rPr>
+          <w:rFonts w:ascii="Cambria" w:hAnsi="Cambria" w:cs="Cambria"/>
+          <w:sz w:val="24"/>
+          <w:szCs w:val="24"/>
+        </w:rPr>
+        <w:tab/>
+      </w:r>
+      <w:r>
+        <w:rPr>
+          <w:rFonts w:ascii="Cambria" w:hAnsi="Cambria" w:cs="Cambria"/>
+          <w:sz w:val="24"/>
+          <w:szCs w:val="24"/>
+        </w:rPr>
+        <w:t xml:space="preserve"> </w:t>
+      </w:r>
+      <w:r>
+        <w:rPr>
+          <w:rFonts w:ascii="Cambria" w:hAnsi="Cambria" w:cs="Cambria"/>
+          <w:sz w:val="24"/>
+          <w:szCs w:val="24"/>
+        </w:rPr>
+        <w:t>RETURN false</w:t>
+      </w:r>
+    </w:p>
+    <w:p>
+      <w:pPr>
+        <w:rPr>
+          <w:rFonts w:ascii="Cambria" w:hAnsi="Cambria" w:cs="Cambria"/>
+          <w:sz w:val="24"/>
+          <w:szCs w:val="24"/>
+        </w:rPr>
+      </w:pPr>
+      <w:r>
+        <w:rPr>
+          <w:rFonts w:ascii="Cambria" w:hAnsi="Cambria" w:cs="Cambria"/>
+          <w:sz w:val="24"/>
+          <w:szCs w:val="24"/>
+        </w:rPr>
+        <w:tab/>
+      </w:r>
+      <w:r>
+        <w:rPr>
+          <w:rFonts w:ascii="Cambria" w:hAnsi="Cambria" w:cs="Cambria"/>
+          <w:sz w:val="24"/>
+          <w:szCs w:val="24"/>
+        </w:rPr>
+        <w:tab/>
+      </w:r>
+      <w:r>
+        <w:rPr>
+          <w:rFonts w:ascii="Cambria" w:hAnsi="Cambria" w:cs="Cambria"/>
+          <w:sz w:val="24"/>
+          <w:szCs w:val="24"/>
+        </w:rPr>
+        <w:t>ELSE IF</w:t>
+      </w:r>
+      <w:r>
+        <w:rPr>
+          <w:rFonts w:ascii="Cambria" w:hAnsi="Cambria" w:cs="Cambria"/>
+          <w:sz w:val="24"/>
+          <w:szCs w:val="24"/>
+        </w:rPr>
+        <w:t xml:space="preserve"> (</w:t>
+      </w:r>
+      <w:proofErr w:type="spellStart"/>
+      <w:r>
+        <w:rPr>
+          <w:rFonts w:ascii="Cambria" w:hAnsi="Cambria" w:cs="Cambria"/>
+          <w:sz w:val="24"/>
+          <w:szCs w:val="24"/>
+        </w:rPr>
+        <w:t>CurrentNode</w:t>
+      </w:r>
+      <w:proofErr w:type="spellEnd"/>
+      <w:r>
+        <w:rPr>
+          <w:rFonts w:ascii="Cambria" w:hAnsi="Cambria" w:cs="Cambria"/>
+          <w:sz w:val="24"/>
+          <w:szCs w:val="24"/>
+        </w:rPr>
+        <w:t xml:space="preserve">. </w:t>
+      </w:r>
+      <w:proofErr w:type="spellStart"/>
+      <w:r>
+        <w:rPr>
+          <w:rFonts w:ascii="Cambria" w:hAnsi="Cambria" w:cs="Cambria"/>
+          <w:sz w:val="24"/>
+          <w:szCs w:val="24"/>
+        </w:rPr>
+        <w:t>AlphabeticalOrder</w:t>
+      </w:r>
+      <w:proofErr w:type="spellEnd"/>
+      <w:r>
+        <w:rPr>
+          <w:rFonts w:ascii="Cambria" w:hAnsi="Cambria" w:cs="Cambria"/>
+          <w:sz w:val="24"/>
+          <w:szCs w:val="24"/>
+        </w:rPr>
+        <w:t xml:space="preserve"> </w:t>
+      </w:r>
+      <w:r>
+        <w:rPr>
+          <w:rFonts w:ascii="Cambria" w:hAnsi="Cambria" w:cs="Cambria"/>
+          <w:sz w:val="24"/>
+          <w:szCs w:val="24"/>
+        </w:rPr>
+        <w:t>==</w:t>
+      </w:r>
+      <w:r>
+        <w:rPr>
+          <w:rFonts w:ascii="Cambria" w:hAnsi="Cambria" w:cs="Cambria"/>
+          <w:sz w:val="24"/>
+          <w:szCs w:val="24"/>
+        </w:rPr>
+        <w:t xml:space="preserve"> </w:t>
+      </w:r>
+      <w:proofErr w:type="spellStart"/>
+      <w:r>
+        <w:rPr>
+          <w:rFonts w:ascii="Cambria" w:hAnsi="Cambria" w:cs="Cambria"/>
+          <w:sz w:val="24"/>
+          <w:szCs w:val="24"/>
+        </w:rPr>
+        <w:t>AlphabeticalOrder</w:t>
+      </w:r>
+      <w:proofErr w:type="spellEnd"/>
+      <w:r>
+        <w:rPr>
+          <w:rFonts w:ascii="Cambria" w:hAnsi="Cambria" w:cs="Cambria"/>
+          <w:sz w:val="24"/>
+          <w:szCs w:val="24"/>
+        </w:rPr>
+        <w:t>)</w:t>
+      </w:r>
+    </w:p>
+    <w:p>
+      <w:pPr>
+        <w:rPr>
+          <w:rFonts w:ascii="Cambria" w:hAnsi="Cambria" w:cs="Cambria"/>
+          <w:sz w:val="24"/>
+          <w:szCs w:val="24"/>
+        </w:rPr>
+      </w:pPr>
+      <w:r>
+        <w:rPr>
+          <w:rFonts w:ascii="Cambria" w:hAnsi="Cambria" w:cs="Cambria"/>
+          <w:sz w:val="24"/>
+          <w:szCs w:val="24"/>
+        </w:rPr>
+        <w:tab/>
+      </w:r>
+      <w:r>
+        <w:rPr>
+          <w:rFonts w:ascii="Cambria" w:hAnsi="Cambria" w:cs="Cambria"/>
+          <w:sz w:val="24"/>
+          <w:szCs w:val="24"/>
+        </w:rPr>
+        <w:tab/>
+      </w:r>
+      <w:r>
+        <w:rPr>
+          <w:rFonts w:ascii="Cambria" w:hAnsi="Cambria" w:cs="Cambria"/>
+          <w:sz w:val="24"/>
+          <w:szCs w:val="24"/>
+        </w:rPr>
+        <w:tab/>
+      </w:r>
+      <w:r>
+        <w:rPr>
+          <w:rFonts w:ascii="Cambria" w:hAnsi="Cambria" w:cs="Cambria"/>
+          <w:sz w:val="24"/>
+          <w:szCs w:val="24"/>
+        </w:rPr>
+        <w:t xml:space="preserve">INCREAMENT </w:t>
+      </w:r>
+      <w:proofErr w:type="spellStart"/>
+      <w:r>
+        <w:rPr>
+          <w:rFonts w:ascii="Cambria" w:hAnsi="Cambria" w:cs="Cambria"/>
+          <w:sz w:val="24"/>
+          <w:szCs w:val="24"/>
+        </w:rPr>
+        <w:t>AlphabeticalOrder</w:t>
+      </w:r>
+      <w:proofErr w:type="spellEnd"/>
+      <w:r>
+        <w:rPr>
+          <w:rFonts w:ascii="Cambria" w:hAnsi="Cambria" w:cs="Cambria"/>
+          <w:sz w:val="24"/>
+          <w:szCs w:val="24"/>
+        </w:rPr>
+        <w:t xml:space="preserve"> by 1</w:t>
+      </w:r>
+    </w:p>
+    <w:p>
+      <w:pPr>
+        <w:ind w:left="1440" w:firstLine="720"/>
+        <w:rPr>
+          <w:rFonts w:ascii="Cambria" w:hAnsi="Cambria" w:cs="Cambria"/>
+          <w:sz w:val="24"/>
+          <w:szCs w:val="24"/>
+        </w:rPr>
+      </w:pPr>
+      <w:r>
+        <w:rPr>
+          <w:rFonts w:ascii="Cambria" w:hAnsi="Cambria" w:cs="Cambria"/>
+          <w:sz w:val="24"/>
+          <w:szCs w:val="24"/>
+        </w:rPr>
+        <w:t xml:space="preserve">SET </w:t>
+      </w:r>
+      <w:proofErr w:type="spellStart"/>
+      <w:r>
+        <w:rPr>
+          <w:rFonts w:ascii="Cambria" w:hAnsi="Cambria" w:cs="Cambria"/>
+          <w:sz w:val="24"/>
+          <w:szCs w:val="24"/>
+        </w:rPr>
+        <w:t>CurrentNode</w:t>
+      </w:r>
+      <w:proofErr w:type="spellEnd"/>
+      <w:r>
+        <w:rPr>
+          <w:rFonts w:ascii="Cambria" w:hAnsi="Cambria" w:cs="Cambria"/>
+          <w:sz w:val="24"/>
+          <w:szCs w:val="24"/>
+        </w:rPr>
+        <w:t xml:space="preserve"> = </w:t>
+      </w:r>
+      <w:proofErr w:type="spellStart"/>
+      <w:r>
+        <w:rPr>
+          <w:rFonts w:ascii="Cambria" w:hAnsi="Cambria" w:cs="Cambria"/>
+          <w:sz w:val="24"/>
+          <w:szCs w:val="24"/>
+        </w:rPr>
+        <w:t>EmployeeList.RootNode</w:t>
+      </w:r>
+      <w:proofErr w:type="spellEnd"/>
+    </w:p>
+    <w:p>
+      <w:pPr>
+        <w:rPr>
+          <w:rFonts w:ascii="Cambria" w:hAnsi="Cambria" w:cs="Cambria"/>
+          <w:sz w:val="24"/>
+          <w:szCs w:val="24"/>
+        </w:rPr>
+      </w:pPr>
+      <w:r>
+        <w:rPr>
+          <w:rFonts w:ascii="Cambria" w:hAnsi="Cambria" w:cs="Cambria"/>
+          <w:sz w:val="24"/>
+          <w:szCs w:val="24"/>
+        </w:rPr>
+        <w:tab/>
+      </w:r>
+      <w:r>
+        <w:rPr>
+          <w:rFonts w:ascii="Cambria" w:hAnsi="Cambria" w:cs="Cambria"/>
+          <w:sz w:val="24"/>
+          <w:szCs w:val="24"/>
+        </w:rPr>
+        <w:tab/>
+      </w:r>
+      <w:r>
+        <w:rPr>
+          <w:rFonts w:ascii="Cambria" w:hAnsi="Cambria" w:cs="Cambria"/>
+          <w:sz w:val="24"/>
+          <w:szCs w:val="24"/>
+        </w:rPr>
+        <w:tab/>
+      </w:r>
+      <w:r>
+        <w:rPr>
+          <w:rFonts w:ascii="Cambria" w:hAnsi="Cambria" w:cs="Cambria"/>
+          <w:sz w:val="24"/>
+          <w:szCs w:val="24"/>
+        </w:rPr>
+        <w:t xml:space="preserve">RETURN </w:t>
+      </w:r>
+      <w:proofErr w:type="spellStart"/>
+      <w:r>
+        <w:rPr>
+          <w:rFonts w:ascii="Cambria" w:hAnsi="Cambria" w:cs="Cambria"/>
+          <w:sz w:val="24"/>
+          <w:szCs w:val="24"/>
+        </w:rPr>
+        <w:t>CurrentNode</w:t>
+      </w:r>
+      <w:r>
+        <w:rPr>
+          <w:rFonts w:ascii="Cambria" w:hAnsi="Cambria" w:cs="Cambria"/>
+          <w:sz w:val="24"/>
+          <w:szCs w:val="24"/>
+        </w:rPr>
+        <w:t>.EmployeeName</w:t>
+      </w:r>
+      <w:r>
+        <w:rPr>
+          <w:rFonts w:ascii="Cambria" w:hAnsi="Cambria" w:cs="Cambria"/>
+          <w:sz w:val="24"/>
+          <w:szCs w:val="24"/>
+        </w:rPr>
+        <w:t>s</w:t>
+      </w:r>
+      <w:proofErr w:type="spellEnd"/>
+    </w:p>
+    <w:p>
+      <w:pPr>
+        <w:ind w:left="720" w:firstLine="720"/>
+        <w:rPr>
+          <w:rFonts w:ascii="Cambria" w:hAnsi="Cambria" w:cs="Cambria"/>
+          <w:sz w:val="24"/>
+          <w:szCs w:val="24"/>
+        </w:rPr>
+      </w:pPr>
+      <w:r>
+        <w:rPr>
+          <w:rFonts w:ascii="Cambria" w:hAnsi="Cambria" w:cs="Cambria"/>
+          <w:sz w:val="24"/>
+          <w:szCs w:val="24"/>
+        </w:rPr>
+        <w:t>ELSE IF</w:t>
+      </w:r>
+      <w:r>
+        <w:rPr>
+          <w:rFonts w:ascii="Cambria" w:hAnsi="Cambria" w:cs="Cambria"/>
+          <w:sz w:val="24"/>
+          <w:szCs w:val="24"/>
+        </w:rPr>
+        <w:t xml:space="preserve"> </w:t>
+      </w:r>
+      <w:r>
+        <w:rPr>
+          <w:rFonts w:ascii="Cambria" w:hAnsi="Cambria" w:cs="Cambria"/>
+          <w:sz w:val="24"/>
+          <w:szCs w:val="24"/>
+        </w:rPr>
+        <w:t>(</w:t>
+      </w:r>
+      <w:proofErr w:type="spellStart"/>
+      <w:r>
+        <w:rPr>
+          <w:rFonts w:ascii="Cambria" w:hAnsi="Cambria" w:cs="Cambria"/>
+          <w:sz w:val="24"/>
+          <w:szCs w:val="24"/>
+        </w:rPr>
+        <w:t>CurrentNode.AlphabeticalOrder</w:t>
+      </w:r>
+      <w:proofErr w:type="spellEnd"/>
+      <w:r>
+        <w:rPr>
+          <w:rFonts w:ascii="Cambria" w:hAnsi="Cambria" w:cs="Cambria"/>
+          <w:sz w:val="24"/>
+          <w:szCs w:val="24"/>
+        </w:rPr>
+        <w:t xml:space="preserve"> </w:t>
+      </w:r>
+      <w:r>
+        <w:rPr>
+          <w:rFonts w:ascii="Cambria" w:hAnsi="Cambria" w:cs="Cambria"/>
+          <w:sz w:val="24"/>
+          <w:szCs w:val="24"/>
+        </w:rPr>
+        <w:t xml:space="preserve">&lt; </w:t>
+      </w:r>
+      <w:proofErr w:type="spellStart"/>
+      <w:r>
+        <w:rPr>
+          <w:rFonts w:ascii="Cambria" w:hAnsi="Cambria" w:cs="Cambria"/>
+          <w:sz w:val="24"/>
+          <w:szCs w:val="24"/>
+        </w:rPr>
+        <w:t>AlphabeticalOrder</w:t>
+      </w:r>
+      <w:proofErr w:type="spellEnd"/>
+      <w:r>
+        <w:rPr>
+          <w:rFonts w:ascii="Cambria" w:hAnsi="Cambria" w:cs="Cambria"/>
+          <w:sz w:val="24"/>
+          <w:szCs w:val="24"/>
+        </w:rPr>
+        <w:t>)</w:t>
+      </w:r>
+    </w:p>
+    <w:p>
+      <w:pPr>
+        <w:rPr>
+          <w:rFonts w:ascii="Cambria" w:hAnsi="Cambria" w:cs="Cambria"/>
+          <w:sz w:val="24"/>
+          <w:szCs w:val="24"/>
+        </w:rPr>
+      </w:pPr>
+      <w:r>
+        <w:rPr>
+          <w:rFonts w:ascii="Cambria" w:hAnsi="Cambria" w:cs="Cambria"/>
+          <w:sz w:val="24"/>
+          <w:szCs w:val="24"/>
+        </w:rPr>
+        <w:t xml:space="preserve"> </w:t>
+      </w:r>
+      <w:r>
+        <w:rPr>
+          <w:rFonts w:ascii="Cambria" w:hAnsi="Cambria" w:cs="Cambria"/>
+          <w:sz w:val="24"/>
+          <w:szCs w:val="24"/>
+        </w:rPr>
+        <w:tab/>
+      </w:r>
+      <w:r>
+        <w:rPr>
+          <w:rFonts w:ascii="Cambria" w:hAnsi="Cambria" w:cs="Cambria"/>
+          <w:sz w:val="24"/>
+          <w:szCs w:val="24"/>
+        </w:rPr>
+        <w:tab/>
+      </w:r>
+      <w:r>
+        <w:rPr>
+          <w:rFonts w:ascii="Cambria" w:hAnsi="Cambria" w:cs="Cambria"/>
+          <w:sz w:val="24"/>
+          <w:szCs w:val="24"/>
+        </w:rPr>
+        <w:tab/>
+      </w:r>
+      <w:r>
+        <w:rPr>
+          <w:rFonts w:ascii="Cambria" w:hAnsi="Cambria" w:cs="Cambria"/>
+          <w:sz w:val="24"/>
+          <w:szCs w:val="24"/>
+        </w:rPr>
+        <w:t xml:space="preserve"> </w:t>
+      </w:r>
+      <w:r>
+        <w:rPr>
+          <w:rFonts w:ascii="Cambria" w:hAnsi="Cambria" w:cs="Cambria"/>
+          <w:sz w:val="24"/>
+          <w:szCs w:val="24"/>
+        </w:rPr>
+        <w:t xml:space="preserve">SET </w:t>
+      </w:r>
+      <w:proofErr w:type="spellStart"/>
+      <w:r>
+        <w:rPr>
+          <w:rFonts w:ascii="Cambria" w:hAnsi="Cambria" w:cs="Cambria"/>
+          <w:sz w:val="24"/>
+          <w:szCs w:val="24"/>
+        </w:rPr>
+        <w:t>CurrentNode</w:t>
+      </w:r>
+      <w:proofErr w:type="spellEnd"/>
+      <w:r>
+        <w:rPr>
+          <w:rFonts w:ascii="Cambria" w:hAnsi="Cambria" w:cs="Cambria"/>
+          <w:sz w:val="24"/>
+          <w:szCs w:val="24"/>
+        </w:rPr>
+        <w:t xml:space="preserve"> = </w:t>
+      </w:r>
+      <w:proofErr w:type="spellStart"/>
+      <w:r>
+        <w:rPr>
+          <w:rFonts w:ascii="Cambria" w:hAnsi="Cambria" w:cs="Cambria"/>
+          <w:sz w:val="24"/>
+          <w:szCs w:val="24"/>
+        </w:rPr>
+        <w:t>CurrentNode.right</w:t>
+      </w:r>
+      <w:proofErr w:type="spellEnd"/>
+    </w:p>
+    <w:p>
+      <w:pPr>
+        <w:ind w:left="720" w:firstLine="720"/>
+        <w:rPr>
+          <w:rFonts w:ascii="Cambria" w:hAnsi="Cambria" w:cs="Cambria"/>
+          <w:sz w:val="24"/>
+          <w:szCs w:val="24"/>
+        </w:rPr>
+      </w:pPr>
+      <w:r>
+        <w:rPr>
+          <w:rFonts w:ascii="Cambria" w:hAnsi="Cambria" w:cs="Cambria"/>
+          <w:sz w:val="24"/>
+          <w:szCs w:val="24"/>
+        </w:rPr>
+        <w:t>ELSE</w:t>
+      </w:r>
+      <w:r>
+        <w:rPr>
+          <w:rFonts w:ascii="Cambria" w:hAnsi="Cambria" w:cs="Cambria"/>
+          <w:sz w:val="24"/>
+          <w:szCs w:val="24"/>
+        </w:rPr>
+        <w:t xml:space="preserve"> </w:t>
+      </w:r>
+      <w:r>
+        <w:rPr>
+          <w:rFonts w:ascii="Cambria" w:hAnsi="Cambria" w:cs="Cambria"/>
+          <w:sz w:val="24"/>
+          <w:szCs w:val="24"/>
+        </w:rPr>
+        <w:t xml:space="preserve">SET </w:t>
+      </w:r>
+      <w:proofErr w:type="spellStart"/>
+      <w:r>
+        <w:rPr>
+          <w:rFonts w:ascii="Cambria" w:hAnsi="Cambria" w:cs="Cambria"/>
+          <w:sz w:val="24"/>
+          <w:szCs w:val="24"/>
+        </w:rPr>
+        <w:t>CurrentNode</w:t>
+      </w:r>
+      <w:proofErr w:type="spellEnd"/>
+      <w:r>
+        <w:rPr>
+          <w:rFonts w:ascii="Cambria" w:hAnsi="Cambria" w:cs="Cambria"/>
+          <w:sz w:val="24"/>
+          <w:szCs w:val="24"/>
+        </w:rPr>
+        <w:t xml:space="preserve"> = </w:t>
+      </w:r>
+      <w:proofErr w:type="spellStart"/>
+      <w:r>
+        <w:rPr>
+          <w:rFonts w:ascii="Cambria" w:hAnsi="Cambria" w:cs="Cambria"/>
+          <w:sz w:val="24"/>
+          <w:szCs w:val="24"/>
+        </w:rPr>
+        <w:t>CurrentNode.</w:t>
+      </w:r>
+      <w:r>
+        <w:rPr>
+          <w:rFonts w:ascii="Cambria" w:hAnsi="Cambria" w:cs="Cambria"/>
+          <w:sz w:val="24"/>
+          <w:szCs w:val="24"/>
+        </w:rPr>
+        <w:t>left</w:t>
+      </w:r>
+      <w:proofErr w:type="spellEnd"/>
+    </w:p>
+    <w:p>
+      <w:pPr>
+        <w:ind w:firstLine="720"/>
+        <w:rPr>
+          <w:rFonts w:ascii="Cambria" w:hAnsi="Cambria" w:cs="Cambria"/>
+          <w:sz w:val="24"/>
+          <w:szCs w:val="24"/>
+        </w:rPr>
+      </w:pPr>
+      <w:r>
+        <w:rPr>
+          <w:rFonts w:ascii="Cambria" w:hAnsi="Cambria" w:cs="Cambria"/>
+          <w:sz w:val="24"/>
+          <w:szCs w:val="24"/>
+        </w:rPr>
+        <w:t>END WHILE</w:t>
+      </w:r>
+    </w:p>
+    <w:p>
+      <w:pPr>
+        <w:rPr>
+          <w:rFonts w:ascii="Cambria" w:hAnsi="Cambria" w:cs="Cambria"/>
           <w:sz w:val="28"/>
           <w:szCs w:val="28"/>
         </w:rPr>
@@ -5097,15 +6684,7 @@
           <w:sz w:val="24"/>
           <w:szCs w:val="24"/>
         </w:rPr>
-        <w:t xml:space="preserve">1 + log n) would mean O(log n) (Big-O Rules: Drop smaller terms)). </w:t>
-      </w:r>
-      <w:r>
-        <w:rPr>
-          <w:rFonts w:ascii="Cambria" w:hAnsi="Cambria" w:cs="Cambria"/>
-          <w:sz w:val="24"/>
-          <w:szCs w:val="24"/>
-        </w:rPr>
-        <w:t xml:space="preserve">As for the k-highest-priority flyers on the waiting list is </w:t>
+        <w:t xml:space="preserve">1 + log n) would mean O(log n) (Big-O Rules: Drop smaller terms)). As for the k-highest-priority flyers on the waiting list is </w:t>
       </w:r>
       <w:proofErr w:type="gramStart"/>
       <w:r>
@@ -5212,7 +6791,7 @@
           <w:szCs w:val="20"/>
         </w:rPr>
         <w:drawing>
-          <wp:anchor distT="0" distB="0" distL="114300" distR="114300" simplePos="0" relativeHeight="251663360" behindDoc="0" locked="0" layoutInCell="1" allowOverlap="1" wp14:anchorId="0C76433E" wp14:editId="0C3FB5F7">
+          <wp:anchor distT="0" distB="0" distL="114300" distR="114300" simplePos="0" relativeHeight="251661312" behindDoc="0" locked="0" layoutInCell="1" allowOverlap="1" wp14:anchorId="2A31AC73" wp14:editId="4EB181F5">
             <wp:simplePos x="0" y="0"/>
             <wp:positionH relativeFrom="margin">
               <wp:align>left</wp:align>
@@ -5231,7 +6810,7 @@
                 <wp:lineTo x="0" y="0"/>
               </wp:wrapPolygon>
             </wp:wrapThrough>
-            <wp:docPr id="1" name="Picture 1"/>
+            <wp:docPr id="1" name="Picture 1" descr="Text&#10;&#10;Description automatically generated"/>
             <wp:cNvGraphicFramePr>
               <a:graphicFrameLocks xmlns:a="http://schemas.openxmlformats.org/drawingml/2006/main" noChangeAspect="1"/>
             </wp:cNvGraphicFramePr>
@@ -5239,7 +6818,7 @@
               <a:graphicData uri="http://schemas.openxmlformats.org/drawingml/2006/picture">
                 <pic:pic xmlns:pic="http://schemas.openxmlformats.org/drawingml/2006/picture">
                   <pic:nvPicPr>
-                    <pic:cNvPr id="0" name="Picture 1"/>
+                    <pic:cNvPr id="1" name="Picture 1" descr="Text&#10;&#10;Description automatically generated"/>
                     <pic:cNvPicPr>
                       <a:picLocks noChangeAspect="1" noChangeArrowheads="1"/>
                     </pic:cNvPicPr>
@@ -5413,7 +6992,7 @@
           <w:szCs w:val="20"/>
         </w:rPr>
         <w:drawing>
-          <wp:anchor distT="0" distB="0" distL="114300" distR="114300" simplePos="0" relativeHeight="251664384" behindDoc="0" locked="0" layoutInCell="1" allowOverlap="1" wp14:anchorId="4D6597C6" wp14:editId="14D0ED78">
+          <wp:anchor distT="0" distB="0" distL="114300" distR="114300" simplePos="0" relativeHeight="251662336" behindDoc="0" locked="0" layoutInCell="1" allowOverlap="1" wp14:anchorId="0AD3671A" wp14:editId="6B2714C7">
             <wp:simplePos x="0" y="0"/>
             <wp:positionH relativeFrom="margin">
               <wp:align>left</wp:align>
@@ -5432,7 +7011,7 @@
                 <wp:lineTo x="0" y="0"/>
               </wp:wrapPolygon>
             </wp:wrapThrough>
-            <wp:docPr id="4" name="Picture 4"/>
+            <wp:docPr id="4" name="Picture 4" descr="Text&#10;&#10;Description automatically generated"/>
             <wp:cNvGraphicFramePr>
               <a:graphicFrameLocks xmlns:a="http://schemas.openxmlformats.org/drawingml/2006/main" noChangeAspect="1"/>
             </wp:cNvGraphicFramePr>
@@ -5440,7 +7019,7 @@
               <a:graphicData uri="http://schemas.openxmlformats.org/drawingml/2006/picture">
                 <pic:pic xmlns:pic="http://schemas.openxmlformats.org/drawingml/2006/picture">
                   <pic:nvPicPr>
-                    <pic:cNvPr id="0" name="Picture 4"/>
+                    <pic:cNvPr id="4" name="Picture 4" descr="Text&#10;&#10;Description automatically generated"/>
                     <pic:cNvPicPr>
                       <a:picLocks noChangeAspect="1" noChangeArrowheads="1"/>
                     </pic:cNvPicPr>
@@ -5516,7 +7095,25 @@
           <w:sz w:val="20"/>
           <w:szCs w:val="20"/>
         </w:rPr>
-        <w:t>This is the Passenger class and it holds information about the passenger.</w:t>
+        <w:t xml:space="preserve">This is the Passenger </w:t>
+      </w:r>
+      <w:proofErr w:type="gramStart"/>
+      <w:r>
+        <w:rPr>
+          <w:rFonts w:ascii="Verdana" w:hAnsi="Verdana"/>
+          <w:sz w:val="20"/>
+          <w:szCs w:val="20"/>
+        </w:rPr>
+        <w:t>class</w:t>
+      </w:r>
+      <w:proofErr w:type="gramEnd"/>
+      <w:r>
+        <w:rPr>
+          <w:rFonts w:ascii="Verdana" w:hAnsi="Verdana"/>
+          <w:sz w:val="20"/>
+          <w:szCs w:val="20"/>
+        </w:rPr>
+        <w:t xml:space="preserve"> and it holds information about the passenger.</w:t>
       </w:r>
     </w:p>
     <w:p>
@@ -5616,7 +7213,7 @@
           <w:szCs w:val="20"/>
         </w:rPr>
         <w:drawing>
-          <wp:anchor distT="0" distB="0" distL="114300" distR="114300" simplePos="0" relativeHeight="251659264" behindDoc="0" locked="0" layoutInCell="1" allowOverlap="1" wp14:anchorId="779A79C5" wp14:editId="2DA55089">
+          <wp:anchor distT="0" distB="0" distL="114300" distR="114300" simplePos="0" relativeHeight="251659264" behindDoc="0" locked="0" layoutInCell="1" allowOverlap="1" wp14:anchorId="5555094F" wp14:editId="3A52EEA5">
             <wp:simplePos x="0" y="0"/>
             <wp:positionH relativeFrom="margin">
               <wp:align>left</wp:align>
@@ -5635,7 +7232,7 @@
                 <wp:lineTo x="0" y="0"/>
               </wp:wrapPolygon>
             </wp:wrapThrough>
-            <wp:docPr id="5" name="Picture 5"/>
+            <wp:docPr id="5" name="Picture 5" descr="Text&#10;&#10;Description automatically generated"/>
             <wp:cNvGraphicFramePr>
               <a:graphicFrameLocks xmlns:a="http://schemas.openxmlformats.org/drawingml/2006/main" noChangeAspect="1"/>
             </wp:cNvGraphicFramePr>
@@ -5643,7 +7240,7 @@
               <a:graphicData uri="http://schemas.openxmlformats.org/drawingml/2006/picture">
                 <pic:pic xmlns:pic="http://schemas.openxmlformats.org/drawingml/2006/picture">
                   <pic:nvPicPr>
-                    <pic:cNvPr id="0" name="Picture 5"/>
+                    <pic:cNvPr id="5" name="Picture 5" descr="Text&#10;&#10;Description automatically generated"/>
                     <pic:cNvPicPr>
                       <a:picLocks noChangeAspect="1" noChangeArrowheads="1"/>
                     </pic:cNvPicPr>
@@ -5737,24 +7334,42 @@
           <w:sz w:val="20"/>
           <w:szCs w:val="20"/>
         </w:rPr>
-        <w:t xml:space="preserve">. It is used in the search, insert and delete functions of the </w:t>
-      </w:r>
-      <w:proofErr w:type="spellStart"/>
+        <w:t xml:space="preserve">. It is used in the search, </w:t>
+      </w:r>
+      <w:proofErr w:type="gramStart"/>
       <w:r>
         <w:rPr>
           <w:rFonts w:ascii="Verdana" w:hAnsi="Verdana"/>
           <w:sz w:val="20"/>
           <w:szCs w:val="20"/>
         </w:rPr>
-        <w:t>TreeSet</w:t>
-      </w:r>
-      <w:proofErr w:type="spellEnd"/>
+        <w:t>insert</w:t>
+      </w:r>
+      <w:proofErr w:type="gramEnd"/>
       <w:r>
         <w:rPr>
           <w:rFonts w:ascii="Verdana" w:hAnsi="Verdana"/>
           <w:sz w:val="20"/>
           <w:szCs w:val="20"/>
         </w:rPr>
+        <w:t xml:space="preserve"> and delete functions of the </w:t>
+      </w:r>
+      <w:proofErr w:type="spellStart"/>
+      <w:r>
+        <w:rPr>
+          <w:rFonts w:ascii="Verdana" w:hAnsi="Verdana"/>
+          <w:sz w:val="20"/>
+          <w:szCs w:val="20"/>
+        </w:rPr>
+        <w:t>TreeSet</w:t>
+      </w:r>
+      <w:proofErr w:type="spellEnd"/>
+      <w:r>
+        <w:rPr>
+          <w:rFonts w:ascii="Verdana" w:hAnsi="Verdana"/>
+          <w:sz w:val="20"/>
+          <w:szCs w:val="20"/>
+        </w:rPr>
         <w:t>.</w:t>
       </w:r>
     </w:p>
@@ -5819,15 +7434,7 @@
           <w:sz w:val="24"/>
           <w:szCs w:val="24"/>
         </w:rPr>
-        <w:t>req</w:t>
-      </w:r>
-      <w:r>
-        <w:rPr>
-          <w:rFonts w:ascii="Cambria" w:hAnsi="Cambria" w:cs="Cambria"/>
-          <w:sz w:val="24"/>
-          <w:szCs w:val="24"/>
-        </w:rPr>
-        <w:t>Upgrade</w:t>
+        <w:t>reqUpgrade</w:t>
       </w:r>
       <w:proofErr w:type="spellEnd"/>
       <w:r>
@@ -5845,31 +7452,7 @@
           <w:sz w:val="24"/>
           <w:szCs w:val="24"/>
         </w:rPr>
-        <w:t>record</w:t>
-      </w:r>
-      <w:r>
-        <w:rPr>
-          <w:rFonts w:ascii="Cambria" w:hAnsi="Cambria" w:cs="Cambria"/>
-          <w:sz w:val="24"/>
-          <w:szCs w:val="24"/>
-        </w:rPr>
-        <w:t xml:space="preserve">, </w:t>
-      </w:r>
-      <w:r>
-        <w:rPr>
-          <w:rFonts w:ascii="Cambria" w:hAnsi="Cambria" w:cs="Cambria"/>
-          <w:sz w:val="24"/>
-          <w:szCs w:val="24"/>
-        </w:rPr>
-        <w:t>customer</w:t>
-      </w:r>
-      <w:r>
-        <w:rPr>
-          <w:rFonts w:ascii="Cambria" w:hAnsi="Cambria" w:cs="Cambria"/>
-          <w:sz w:val="24"/>
-          <w:szCs w:val="24"/>
-        </w:rPr>
-        <w:t>)</w:t>
+        <w:t>record, customer)</w:t>
       </w:r>
       <w:r>
         <w:rPr>
@@ -5904,25 +7487,27 @@
           <w:sz w:val="24"/>
           <w:szCs w:val="24"/>
         </w:rPr>
-        <w:t>check</w:t>
-      </w:r>
-      <w:r>
-        <w:rPr>
-          <w:rFonts w:ascii="Cambria" w:hAnsi="Cambria" w:cs="Cambria"/>
-          <w:sz w:val="24"/>
-          <w:szCs w:val="24"/>
-        </w:rPr>
-        <w:t>Record</w:t>
-      </w:r>
-      <w:proofErr w:type="spellEnd"/>
-      <w:r>
-        <w:rPr>
-          <w:rFonts w:ascii="Cambria" w:hAnsi="Cambria" w:cs="Cambria"/>
-          <w:sz w:val="24"/>
-          <w:szCs w:val="24"/>
-        </w:rPr>
-        <w:t xml:space="preserve"> = record;</w:t>
-      </w:r>
+        <w:t>checkRecord</w:t>
+      </w:r>
+      <w:proofErr w:type="spellEnd"/>
+      <w:r>
+        <w:rPr>
+          <w:rFonts w:ascii="Cambria" w:hAnsi="Cambria" w:cs="Cambria"/>
+          <w:sz w:val="24"/>
+          <w:szCs w:val="24"/>
+        </w:rPr>
+        <w:t xml:space="preserve"> = </w:t>
+      </w:r>
+      <w:proofErr w:type="gramStart"/>
+      <w:r>
+        <w:rPr>
+          <w:rFonts w:ascii="Cambria" w:hAnsi="Cambria" w:cs="Cambria"/>
+          <w:sz w:val="24"/>
+          <w:szCs w:val="24"/>
+        </w:rPr>
+        <w:t>record;</w:t>
+      </w:r>
+      <w:proofErr w:type="gramEnd"/>
       <w:r>
         <w:rPr>
           <w:rFonts w:ascii="Cambria" w:hAnsi="Cambria" w:cs="Cambria"/>
@@ -5997,15 +7582,7 @@
           <w:sz w:val="24"/>
           <w:szCs w:val="24"/>
         </w:rPr>
-        <w:t>checkR</w:t>
-      </w:r>
-      <w:r>
-        <w:rPr>
-          <w:rFonts w:ascii="Cambria" w:hAnsi="Cambria" w:cs="Cambria"/>
-          <w:sz w:val="24"/>
-          <w:szCs w:val="24"/>
-        </w:rPr>
-        <w:t>ecord</w:t>
+        <w:t>checkRecord</w:t>
       </w:r>
       <w:proofErr w:type="spellEnd"/>
       <w:r>
@@ -6094,40 +7671,16 @@
           <w:sz w:val="24"/>
           <w:szCs w:val="24"/>
         </w:rPr>
-        <w:t>checkR</w:t>
-      </w:r>
-      <w:r>
-        <w:rPr>
-          <w:rFonts w:ascii="Cambria" w:hAnsi="Cambria" w:cs="Cambria"/>
-          <w:sz w:val="24"/>
-          <w:szCs w:val="24"/>
-        </w:rPr>
-        <w:t>ecord.rank</w:t>
-      </w:r>
-      <w:proofErr w:type="spellEnd"/>
-      <w:r>
-        <w:rPr>
-          <w:rFonts w:ascii="Cambria" w:hAnsi="Cambria" w:cs="Cambria"/>
-          <w:sz w:val="24"/>
-          <w:szCs w:val="24"/>
-        </w:rPr>
-        <w:t xml:space="preserve"> </w:t>
-      </w:r>
-      <w:r>
-        <w:rPr>
-          <w:rFonts w:ascii="Cambria" w:hAnsi="Cambria" w:cs="Cambria"/>
-          <w:sz w:val="24"/>
-          <w:szCs w:val="24"/>
-        </w:rPr>
-        <w:t>&gt;</w:t>
-      </w:r>
-      <w:r>
-        <w:rPr>
-          <w:rFonts w:ascii="Cambria" w:hAnsi="Cambria" w:cs="Cambria"/>
-          <w:sz w:val="24"/>
-          <w:szCs w:val="24"/>
-        </w:rPr>
-        <w:t xml:space="preserve"> </w:t>
+        <w:t>checkRecord.rank</w:t>
+      </w:r>
+      <w:proofErr w:type="spellEnd"/>
+      <w:r>
+        <w:rPr>
+          <w:rFonts w:ascii="Cambria" w:hAnsi="Cambria" w:cs="Cambria"/>
+          <w:sz w:val="24"/>
+          <w:szCs w:val="24"/>
+        </w:rPr>
+        <w:t xml:space="preserve"> &gt; </w:t>
       </w:r>
       <w:proofErr w:type="spellStart"/>
       <w:r>
@@ -6189,15 +7742,7 @@
           <w:sz w:val="24"/>
           <w:szCs w:val="24"/>
         </w:rPr>
-        <w:t>checkR</w:t>
-      </w:r>
-      <w:r>
-        <w:rPr>
-          <w:rFonts w:ascii="Cambria" w:hAnsi="Cambria" w:cs="Cambria"/>
-          <w:sz w:val="24"/>
-          <w:szCs w:val="24"/>
-        </w:rPr>
-        <w:t>ecord</w:t>
+        <w:t>checkRecord</w:t>
       </w:r>
       <w:proofErr w:type="spellEnd"/>
       <w:r>
@@ -6215,31 +7760,7 @@
           <w:sz w:val="24"/>
           <w:szCs w:val="24"/>
         </w:rPr>
-        <w:t>checkR</w:t>
-      </w:r>
-      <w:r>
-        <w:rPr>
-          <w:rFonts w:ascii="Cambria" w:hAnsi="Cambria" w:cs="Cambria"/>
-          <w:sz w:val="24"/>
-          <w:szCs w:val="24"/>
-        </w:rPr>
-        <w:t>ecord.</w:t>
-      </w:r>
-      <w:r>
-        <w:rPr>
-          <w:rFonts w:ascii="Cambria" w:hAnsi="Cambria" w:cs="Cambria"/>
-          <w:sz w:val="24"/>
-          <w:szCs w:val="24"/>
-        </w:rPr>
-        <w:t>r</w:t>
-      </w:r>
-      <w:r>
-        <w:rPr>
-          <w:rFonts w:ascii="Cambria" w:hAnsi="Cambria" w:cs="Cambria"/>
-          <w:sz w:val="24"/>
-          <w:szCs w:val="24"/>
-        </w:rPr>
-        <w:t>ight</w:t>
+        <w:t>checkRecord.right</w:t>
       </w:r>
       <w:proofErr w:type="spellEnd"/>
     </w:p>
@@ -6278,40 +7799,16 @@
           <w:sz w:val="24"/>
           <w:szCs w:val="24"/>
         </w:rPr>
-        <w:t>checkRecord</w:t>
-      </w:r>
-      <w:r>
-        <w:rPr>
-          <w:rFonts w:ascii="Cambria" w:hAnsi="Cambria" w:cs="Cambria"/>
-          <w:sz w:val="24"/>
-          <w:szCs w:val="24"/>
-        </w:rPr>
-        <w:t>.rank</w:t>
-      </w:r>
-      <w:proofErr w:type="spellEnd"/>
-      <w:r>
-        <w:rPr>
-          <w:rFonts w:ascii="Cambria" w:hAnsi="Cambria" w:cs="Cambria"/>
-          <w:sz w:val="24"/>
-          <w:szCs w:val="24"/>
-        </w:rPr>
-        <w:t xml:space="preserve"> </w:t>
-      </w:r>
-      <w:r>
-        <w:rPr>
-          <w:rFonts w:ascii="Cambria" w:hAnsi="Cambria" w:cs="Cambria"/>
-          <w:sz w:val="24"/>
-          <w:szCs w:val="24"/>
-        </w:rPr>
-        <w:t>&lt;</w:t>
-      </w:r>
-      <w:r>
-        <w:rPr>
-          <w:rFonts w:ascii="Cambria" w:hAnsi="Cambria" w:cs="Cambria"/>
-          <w:sz w:val="24"/>
-          <w:szCs w:val="24"/>
-        </w:rPr>
-        <w:t xml:space="preserve"> </w:t>
+        <w:t>checkRecord.rank</w:t>
+      </w:r>
+      <w:proofErr w:type="spellEnd"/>
+      <w:r>
+        <w:rPr>
+          <w:rFonts w:ascii="Cambria" w:hAnsi="Cambria" w:cs="Cambria"/>
+          <w:sz w:val="24"/>
+          <w:szCs w:val="24"/>
+        </w:rPr>
+        <w:t xml:space="preserve"> &lt; </w:t>
       </w:r>
       <w:proofErr w:type="spellStart"/>
       <w:r>
@@ -6358,32 +7855,16 @@
           <w:sz w:val="24"/>
           <w:szCs w:val="24"/>
         </w:rPr>
-        <w:t xml:space="preserve"> </w:t>
-      </w:r>
-      <w:r>
-        <w:rPr>
-          <w:rFonts w:ascii="Cambria" w:hAnsi="Cambria" w:cs="Cambria"/>
-          <w:sz w:val="24"/>
-          <w:szCs w:val="24"/>
-        </w:rPr>
-        <w:t xml:space="preserve">= </w:t>
-      </w:r>
-      <w:proofErr w:type="spellStart"/>
-      <w:r>
-        <w:rPr>
-          <w:rFonts w:ascii="Cambria" w:hAnsi="Cambria" w:cs="Cambria"/>
-          <w:sz w:val="24"/>
-          <w:szCs w:val="24"/>
-        </w:rPr>
-        <w:t>checkRecord</w:t>
-      </w:r>
-      <w:r>
-        <w:rPr>
-          <w:rFonts w:ascii="Cambria" w:hAnsi="Cambria" w:cs="Cambria"/>
-          <w:sz w:val="24"/>
-          <w:szCs w:val="24"/>
-        </w:rPr>
-        <w:t>.left</w:t>
+        <w:t xml:space="preserve"> = </w:t>
+      </w:r>
+      <w:proofErr w:type="spellStart"/>
+      <w:r>
+        <w:rPr>
+          <w:rFonts w:ascii="Cambria" w:hAnsi="Cambria" w:cs="Cambria"/>
+          <w:sz w:val="24"/>
+          <w:szCs w:val="24"/>
+        </w:rPr>
+        <w:t>checkRecord.left</w:t>
       </w:r>
       <w:proofErr w:type="spellEnd"/>
     </w:p>
@@ -6422,15 +7903,7 @@
           <w:sz w:val="24"/>
           <w:szCs w:val="24"/>
         </w:rPr>
-        <w:t>checkRecord</w:t>
-      </w:r>
-      <w:r>
-        <w:rPr>
-          <w:rFonts w:ascii="Cambria" w:hAnsi="Cambria" w:cs="Cambria"/>
-          <w:sz w:val="24"/>
-          <w:szCs w:val="24"/>
-        </w:rPr>
-        <w:t>.timeReq</w:t>
+        <w:t>checkRecord.timeReq</w:t>
       </w:r>
       <w:proofErr w:type="spellEnd"/>
       <w:r>
@@ -6494,32 +7967,16 @@
           <w:sz w:val="24"/>
           <w:szCs w:val="24"/>
         </w:rPr>
-        <w:t xml:space="preserve"> </w:t>
-      </w:r>
-      <w:r>
-        <w:rPr>
-          <w:rFonts w:ascii="Cambria" w:hAnsi="Cambria" w:cs="Cambria"/>
-          <w:sz w:val="24"/>
-          <w:szCs w:val="24"/>
-        </w:rPr>
-        <w:t xml:space="preserve">= </w:t>
-      </w:r>
-      <w:proofErr w:type="spellStart"/>
-      <w:r>
-        <w:rPr>
-          <w:rFonts w:ascii="Cambria" w:hAnsi="Cambria" w:cs="Cambria"/>
-          <w:sz w:val="24"/>
-          <w:szCs w:val="24"/>
-        </w:rPr>
-        <w:t>checkRecord</w:t>
-      </w:r>
-      <w:r>
-        <w:rPr>
-          <w:rFonts w:ascii="Cambria" w:hAnsi="Cambria" w:cs="Cambria"/>
-          <w:sz w:val="24"/>
-          <w:szCs w:val="24"/>
-        </w:rPr>
-        <w:t>.right</w:t>
+        <w:t xml:space="preserve"> = </w:t>
+      </w:r>
+      <w:proofErr w:type="spellStart"/>
+      <w:r>
+        <w:rPr>
+          <w:rFonts w:ascii="Cambria" w:hAnsi="Cambria" w:cs="Cambria"/>
+          <w:sz w:val="24"/>
+          <w:szCs w:val="24"/>
+        </w:rPr>
+        <w:t>checkRecord.right</w:t>
       </w:r>
       <w:proofErr w:type="spellEnd"/>
     </w:p>
@@ -6548,15 +8005,7 @@
           <w:sz w:val="24"/>
           <w:szCs w:val="24"/>
         </w:rPr>
-        <w:t>I</w:t>
-      </w:r>
-      <w:r>
-        <w:rPr>
-          <w:rFonts w:ascii="Cambria" w:hAnsi="Cambria" w:cs="Cambria"/>
-          <w:sz w:val="24"/>
-          <w:szCs w:val="24"/>
-        </w:rPr>
-        <w:t>f(</w:t>
+        <w:t>If(</w:t>
       </w:r>
       <w:proofErr w:type="spellStart"/>
       <w:proofErr w:type="gramEnd"/>
@@ -6566,15 +8015,7 @@
           <w:sz w:val="24"/>
           <w:szCs w:val="24"/>
         </w:rPr>
-        <w:t>checkRecord</w:t>
-      </w:r>
-      <w:r>
-        <w:rPr>
-          <w:rFonts w:ascii="Cambria" w:hAnsi="Cambria" w:cs="Cambria"/>
-          <w:sz w:val="24"/>
-          <w:szCs w:val="24"/>
-        </w:rPr>
-        <w:t>.timeReq</w:t>
+        <w:t>checkRecord.timeReq</w:t>
       </w:r>
       <w:proofErr w:type="spellEnd"/>
       <w:r>
@@ -6630,48 +8071,16 @@
           <w:sz w:val="24"/>
           <w:szCs w:val="24"/>
         </w:rPr>
-        <w:t xml:space="preserve"> </w:t>
-      </w:r>
-      <w:r>
-        <w:rPr>
-          <w:rFonts w:ascii="Cambria" w:hAnsi="Cambria" w:cs="Cambria"/>
-          <w:sz w:val="24"/>
-          <w:szCs w:val="24"/>
-        </w:rPr>
-        <w:t xml:space="preserve">= </w:t>
-      </w:r>
-      <w:proofErr w:type="spellStart"/>
-      <w:r>
-        <w:rPr>
-          <w:rFonts w:ascii="Cambria" w:hAnsi="Cambria" w:cs="Cambria"/>
-          <w:sz w:val="24"/>
-          <w:szCs w:val="24"/>
-        </w:rPr>
-        <w:t>checkRecord</w:t>
-      </w:r>
-      <w:r>
-        <w:rPr>
-          <w:rFonts w:ascii="Cambria" w:hAnsi="Cambria" w:cs="Cambria"/>
-          <w:sz w:val="24"/>
-          <w:szCs w:val="24"/>
-        </w:rPr>
-        <w:t>.</w:t>
-      </w:r>
-      <w:r>
-        <w:rPr>
-          <w:rFonts w:ascii="Cambria" w:hAnsi="Cambria" w:cs="Cambria"/>
-          <w:sz w:val="24"/>
-          <w:szCs w:val="24"/>
-        </w:rPr>
-        <w:t>l</w:t>
-      </w:r>
-      <w:r>
-        <w:rPr>
-          <w:rFonts w:ascii="Cambria" w:hAnsi="Cambria" w:cs="Cambria"/>
-          <w:sz w:val="24"/>
-          <w:szCs w:val="24"/>
-        </w:rPr>
-        <w:t>eft</w:t>
+        <w:t xml:space="preserve"> = </w:t>
+      </w:r>
+      <w:proofErr w:type="spellStart"/>
+      <w:r>
+        <w:rPr>
+          <w:rFonts w:ascii="Cambria" w:hAnsi="Cambria" w:cs="Cambria"/>
+          <w:sz w:val="24"/>
+          <w:szCs w:val="24"/>
+        </w:rPr>
+        <w:t>checkRecord.left</w:t>
       </w:r>
       <w:proofErr w:type="spellEnd"/>
     </w:p>
@@ -6708,15 +8117,7 @@
           <w:sz w:val="24"/>
           <w:szCs w:val="24"/>
         </w:rPr>
-        <w:t>B</w:t>
-      </w:r>
-      <w:r>
-        <w:rPr>
-          <w:rFonts w:ascii="Cambria" w:hAnsi="Cambria" w:cs="Cambria"/>
-          <w:sz w:val="24"/>
-          <w:szCs w:val="24"/>
-        </w:rPr>
-        <w:t>alancing(record)</w:t>
+        <w:t>Balancing(record)</w:t>
       </w:r>
     </w:p>
     <w:p>
@@ -6736,10 +8137,10 @@
           <w:szCs w:val="20"/>
         </w:rPr>
         <w:drawing>
-          <wp:inline distT="0" distB="0" distL="0" distR="0" wp14:anchorId="05BE848E" wp14:editId="78EFF1AE">
+          <wp:inline distT="0" distB="0" distL="0" distR="0" wp14:anchorId="1A9A0CB5" wp14:editId="22E62A49">
             <wp:extent cx="5539740" cy="1790098"/>
             <wp:effectExtent l="0" t="0" r="3810" b="635"/>
-            <wp:docPr id="6" name="Picture 6"/>
+            <wp:docPr id="6" name="Picture 6" descr="Text&#10;&#10;Description automatically generated"/>
             <wp:cNvGraphicFramePr>
               <a:graphicFrameLocks xmlns:a="http://schemas.openxmlformats.org/drawingml/2006/main" noChangeAspect="1"/>
             </wp:cNvGraphicFramePr>
@@ -6747,7 +8148,7 @@
               <a:graphicData uri="http://schemas.openxmlformats.org/drawingml/2006/picture">
                 <pic:pic xmlns:pic="http://schemas.openxmlformats.org/drawingml/2006/picture">
                   <pic:nvPicPr>
-                    <pic:cNvPr id="0" name="Picture 6"/>
+                    <pic:cNvPr id="6" name="Picture 6" descr="Text&#10;&#10;Description automatically generated"/>
                     <pic:cNvPicPr>
                       <a:picLocks noChangeAspect="1" noChangeArrowheads="1"/>
                     </pic:cNvPicPr>
@@ -7110,25 +8511,27 @@
           <w:sz w:val="24"/>
           <w:szCs w:val="24"/>
         </w:rPr>
-        <w:t>check</w:t>
-      </w:r>
-      <w:r>
-        <w:rPr>
-          <w:rFonts w:ascii="Cambria" w:hAnsi="Cambria" w:cs="Cambria"/>
-          <w:sz w:val="24"/>
-          <w:szCs w:val="24"/>
-        </w:rPr>
-        <w:t>Record</w:t>
-      </w:r>
-      <w:proofErr w:type="spellEnd"/>
-      <w:r>
-        <w:rPr>
-          <w:rFonts w:ascii="Cambria" w:hAnsi="Cambria" w:cs="Cambria"/>
-          <w:sz w:val="24"/>
-          <w:szCs w:val="24"/>
-        </w:rPr>
-        <w:t xml:space="preserve"> = record;</w:t>
-      </w:r>
+        <w:t>checkRecord</w:t>
+      </w:r>
+      <w:proofErr w:type="spellEnd"/>
+      <w:r>
+        <w:rPr>
+          <w:rFonts w:ascii="Cambria" w:hAnsi="Cambria" w:cs="Cambria"/>
+          <w:sz w:val="24"/>
+          <w:szCs w:val="24"/>
+        </w:rPr>
+        <w:t xml:space="preserve"> = </w:t>
+      </w:r>
+      <w:proofErr w:type="gramStart"/>
+      <w:r>
+        <w:rPr>
+          <w:rFonts w:ascii="Cambria" w:hAnsi="Cambria" w:cs="Cambria"/>
+          <w:sz w:val="24"/>
+          <w:szCs w:val="24"/>
+        </w:rPr>
+        <w:t>record;</w:t>
+      </w:r>
+      <w:proofErr w:type="gramEnd"/>
     </w:p>
     <w:p>
       <w:pPr>
@@ -7203,8 +8606,18 @@
           <w:sz w:val="24"/>
           <w:szCs w:val="24"/>
         </w:rPr>
-        <w:t>checkRecord.</w:t>
-      </w:r>
+        <w:t>checkRecord.rankCode</w:t>
+      </w:r>
+      <w:proofErr w:type="spellEnd"/>
+      <w:r>
+        <w:rPr>
+          <w:rFonts w:ascii="Cambria" w:hAnsi="Cambria" w:cs="Cambria"/>
+          <w:sz w:val="24"/>
+          <w:szCs w:val="24"/>
+        </w:rPr>
+        <w:t xml:space="preserve">  &lt; </w:t>
+      </w:r>
+      <w:proofErr w:type="spellStart"/>
       <w:r>
         <w:rPr>
           <w:rFonts w:ascii="Cambria" w:hAnsi="Cambria" w:cs="Cambria"/>
@@ -7212,32 +8625,6 @@
           <w:szCs w:val="24"/>
         </w:rPr>
         <w:t>rankCode</w:t>
-      </w:r>
-      <w:proofErr w:type="spellEnd"/>
-      <w:r>
-        <w:rPr>
-          <w:rFonts w:ascii="Cambria" w:hAnsi="Cambria" w:cs="Cambria"/>
-          <w:sz w:val="24"/>
-          <w:szCs w:val="24"/>
-        </w:rPr>
-        <w:t xml:space="preserve">  &lt; </w:t>
-      </w:r>
-      <w:proofErr w:type="spellStart"/>
-      <w:r>
-        <w:rPr>
-          <w:rFonts w:ascii="Cambria" w:hAnsi="Cambria" w:cs="Cambria"/>
-          <w:sz w:val="24"/>
-          <w:szCs w:val="24"/>
-        </w:rPr>
-        <w:t>rankC</w:t>
-      </w:r>
-      <w:r>
-        <w:rPr>
-          <w:rFonts w:ascii="Cambria" w:hAnsi="Cambria" w:cs="Cambria"/>
-          <w:sz w:val="24"/>
-          <w:szCs w:val="24"/>
-        </w:rPr>
-        <w:t>ode</w:t>
       </w:r>
       <w:proofErr w:type="spellEnd"/>
       <w:r>
@@ -7340,15 +8727,7 @@
           <w:sz w:val="24"/>
           <w:szCs w:val="24"/>
         </w:rPr>
-        <w:t>.</w:t>
-      </w:r>
-      <w:r>
-        <w:rPr>
-          <w:rFonts w:ascii="Cambria" w:hAnsi="Cambria" w:cs="Cambria"/>
-          <w:sz w:val="24"/>
-          <w:szCs w:val="24"/>
-        </w:rPr>
-        <w:t xml:space="preserve"> </w:t>
+        <w:t xml:space="preserve">. </w:t>
       </w:r>
       <w:proofErr w:type="spellStart"/>
       <w:r>
@@ -7366,15 +8745,7 @@
           <w:sz w:val="24"/>
           <w:szCs w:val="24"/>
         </w:rPr>
-        <w:t xml:space="preserve"> </w:t>
-      </w:r>
-      <w:r>
-        <w:rPr>
-          <w:rFonts w:ascii="Cambria" w:hAnsi="Cambria" w:cs="Cambria"/>
-          <w:sz w:val="24"/>
-          <w:szCs w:val="24"/>
-        </w:rPr>
-        <w:t xml:space="preserve">&gt; </w:t>
+        <w:t xml:space="preserve"> &gt; </w:t>
       </w:r>
       <w:proofErr w:type="spellStart"/>
       <w:proofErr w:type="gramStart"/>
@@ -7393,15 +8764,7 @@
           <w:sz w:val="24"/>
           <w:szCs w:val="24"/>
         </w:rPr>
-        <w:t xml:space="preserve"> </w:t>
-      </w:r>
-      <w:r>
-        <w:rPr>
-          <w:rFonts w:ascii="Cambria" w:hAnsi="Cambria" w:cs="Cambria"/>
-          <w:sz w:val="24"/>
-          <w:szCs w:val="24"/>
-        </w:rPr>
-        <w:t>)</w:t>
+        <w:t xml:space="preserve"> )</w:t>
       </w:r>
       <w:proofErr w:type="gramEnd"/>
     </w:p>
@@ -7479,6 +8842,7 @@
         </w:rPr>
         <w:t>if(</w:t>
       </w:r>
+      <w:proofErr w:type="spellStart"/>
       <w:proofErr w:type="gramEnd"/>
       <w:r>
         <w:rPr>
@@ -7486,15 +8850,16 @@
           <w:sz w:val="24"/>
           <w:szCs w:val="24"/>
         </w:rPr>
-        <w:t>checkRecord.</w:t>
-      </w:r>
-      <w:r>
-        <w:rPr>
-          <w:rFonts w:ascii="Cambria" w:hAnsi="Cambria" w:cs="Cambria"/>
-          <w:sz w:val="24"/>
-          <w:szCs w:val="24"/>
-        </w:rPr>
-        <w:t xml:space="preserve"> </w:t>
+        <w:t>checkRecord</w:t>
+      </w:r>
+      <w:proofErr w:type="spellEnd"/>
+      <w:r>
+        <w:rPr>
+          <w:rFonts w:ascii="Cambria" w:hAnsi="Cambria" w:cs="Cambria"/>
+          <w:sz w:val="24"/>
+          <w:szCs w:val="24"/>
+        </w:rPr>
+        <w:t xml:space="preserve">. </w:t>
       </w:r>
       <w:proofErr w:type="spellStart"/>
       <w:r>
@@ -7607,6 +8972,7 @@
         </w:rPr>
         <w:t>if(</w:t>
       </w:r>
+      <w:proofErr w:type="spellStart"/>
       <w:proofErr w:type="gramEnd"/>
       <w:r>
         <w:rPr>
@@ -7614,15 +8980,16 @@
           <w:sz w:val="24"/>
           <w:szCs w:val="24"/>
         </w:rPr>
-        <w:t>checkRecord.</w:t>
-      </w:r>
-      <w:r>
-        <w:rPr>
-          <w:rFonts w:ascii="Cambria" w:hAnsi="Cambria" w:cs="Cambria"/>
-          <w:sz w:val="24"/>
-          <w:szCs w:val="24"/>
-        </w:rPr>
-        <w:t xml:space="preserve"> </w:t>
+        <w:t>checkRecord</w:t>
+      </w:r>
+      <w:proofErr w:type="spellEnd"/>
+      <w:r>
+        <w:rPr>
+          <w:rFonts w:ascii="Cambria" w:hAnsi="Cambria" w:cs="Cambria"/>
+          <w:sz w:val="24"/>
+          <w:szCs w:val="24"/>
+        </w:rPr>
+        <w:t xml:space="preserve">. </w:t>
       </w:r>
       <w:proofErr w:type="spellStart"/>
       <w:r>
@@ -7848,6 +9215,7 @@
         </w:rPr>
         <w:t>if(</w:t>
       </w:r>
+      <w:proofErr w:type="spellStart"/>
       <w:proofErr w:type="gramEnd"/>
       <w:r>
         <w:rPr>
@@ -7855,7 +9223,16 @@
           <w:sz w:val="24"/>
           <w:szCs w:val="24"/>
         </w:rPr>
-        <w:t xml:space="preserve">checkRecord. </w:t>
+        <w:t>checkRecord</w:t>
+      </w:r>
+      <w:proofErr w:type="spellEnd"/>
+      <w:r>
+        <w:rPr>
+          <w:rFonts w:ascii="Cambria" w:hAnsi="Cambria" w:cs="Cambria"/>
+          <w:sz w:val="24"/>
+          <w:szCs w:val="24"/>
+        </w:rPr>
+        <w:t xml:space="preserve">. </w:t>
       </w:r>
       <w:proofErr w:type="spellStart"/>
       <w:r>
@@ -7967,6 +9344,7 @@
         </w:rPr>
         <w:t>if(</w:t>
       </w:r>
+      <w:proofErr w:type="spellStart"/>
       <w:proofErr w:type="gramEnd"/>
       <w:r>
         <w:rPr>
@@ -7974,7 +9352,16 @@
           <w:sz w:val="24"/>
           <w:szCs w:val="24"/>
         </w:rPr>
-        <w:t>checkRecord == NULL)</w:t>
+        <w:t>checkRecord</w:t>
+      </w:r>
+      <w:proofErr w:type="spellEnd"/>
+      <w:r>
+        <w:rPr>
+          <w:rFonts w:ascii="Cambria" w:hAnsi="Cambria" w:cs="Cambria"/>
+          <w:sz w:val="24"/>
+          <w:szCs w:val="24"/>
+        </w:rPr>
+        <w:t xml:space="preserve"> == NULL)</w:t>
       </w:r>
     </w:p>
     <w:p>
@@ -8019,7 +9406,25 @@
           <w:sz w:val="24"/>
           <w:szCs w:val="24"/>
         </w:rPr>
-        <w:t>delete(checkRecord)</w:t>
+        <w:t>delete(</w:t>
+      </w:r>
+      <w:proofErr w:type="spellStart"/>
+      <w:r>
+        <w:rPr>
+          <w:rFonts w:ascii="Cambria" w:hAnsi="Cambria" w:cs="Cambria"/>
+          <w:sz w:val="24"/>
+          <w:szCs w:val="24"/>
+        </w:rPr>
+        <w:t>checkRecord</w:t>
+      </w:r>
+      <w:proofErr w:type="spellEnd"/>
+      <w:r>
+        <w:rPr>
+          <w:rFonts w:ascii="Cambria" w:hAnsi="Cambria" w:cs="Cambria"/>
+          <w:sz w:val="24"/>
+          <w:szCs w:val="24"/>
+        </w:rPr>
+        <w:t>)</w:t>
       </w:r>
     </w:p>
     <w:p>
@@ -8074,10 +9479,10 @@
           <w:szCs w:val="20"/>
         </w:rPr>
         <w:drawing>
-          <wp:inline distT="0" distB="0" distL="0" distR="0" wp14:anchorId="3FDD12C3" wp14:editId="1F259DCE">
+          <wp:inline distT="0" distB="0" distL="0" distR="0" wp14:anchorId="72F104A3" wp14:editId="234BE46B">
             <wp:extent cx="5615940" cy="1374180"/>
             <wp:effectExtent l="0" t="0" r="3810" b="0"/>
-            <wp:docPr id="7" name="Picture 7"/>
+            <wp:docPr id="7" name="Picture 7" descr="Text&#10;&#10;Description automatically generated"/>
             <wp:cNvGraphicFramePr>
               <a:graphicFrameLocks xmlns:a="http://schemas.openxmlformats.org/drawingml/2006/main" noChangeAspect="1"/>
             </wp:cNvGraphicFramePr>
@@ -8085,7 +9490,7 @@
               <a:graphicData uri="http://schemas.openxmlformats.org/drawingml/2006/picture">
                 <pic:pic xmlns:pic="http://schemas.openxmlformats.org/drawingml/2006/picture">
                   <pic:nvPicPr>
-                    <pic:cNvPr id="0" name="Picture 7"/>
+                    <pic:cNvPr id="7" name="Picture 7" descr="Text&#10;&#10;Description automatically generated"/>
                     <pic:cNvPicPr>
                       <a:picLocks noChangeAspect="1" noChangeArrowheads="1"/>
                     </pic:cNvPicPr>
@@ -8322,13 +9727,23 @@
           <w:szCs w:val="24"/>
         </w:rPr>
       </w:pPr>
-      <w:r>
-        <w:rPr>
-          <w:rFonts w:ascii="Cambria" w:hAnsi="Cambria" w:cs="Cambria"/>
-          <w:sz w:val="24"/>
-          <w:szCs w:val="24"/>
-        </w:rPr>
-        <w:t>checkRecord = record</w:t>
+      <w:proofErr w:type="spellStart"/>
+      <w:r>
+        <w:rPr>
+          <w:rFonts w:ascii="Cambria" w:hAnsi="Cambria" w:cs="Cambria"/>
+          <w:sz w:val="24"/>
+          <w:szCs w:val="24"/>
+        </w:rPr>
+        <w:t>checkRecord</w:t>
+      </w:r>
+      <w:proofErr w:type="spellEnd"/>
+      <w:r>
+        <w:rPr>
+          <w:rFonts w:ascii="Cambria" w:hAnsi="Cambria" w:cs="Cambria"/>
+          <w:sz w:val="24"/>
+          <w:szCs w:val="24"/>
+        </w:rPr>
+        <w:t xml:space="preserve"> = record</w:t>
       </w:r>
     </w:p>
     <w:p>
@@ -8447,7 +9862,25 @@
           <w:szCs w:val="24"/>
         </w:rPr>
         <w:tab/>
-        <w:t>remove(checkRecord)</w:t>
+        <w:t>remove(</w:t>
+      </w:r>
+      <w:proofErr w:type="spellStart"/>
+      <w:r>
+        <w:rPr>
+          <w:rFonts w:ascii="Cambria" w:hAnsi="Cambria" w:cs="Cambria"/>
+          <w:sz w:val="24"/>
+          <w:szCs w:val="24"/>
+        </w:rPr>
+        <w:t>checkRecord</w:t>
+      </w:r>
+      <w:proofErr w:type="spellEnd"/>
+      <w:r>
+        <w:rPr>
+          <w:rFonts w:ascii="Cambria" w:hAnsi="Cambria" w:cs="Cambria"/>
+          <w:sz w:val="24"/>
+          <w:szCs w:val="24"/>
+        </w:rPr>
+        <w:t>)</w:t>
       </w:r>
     </w:p>
     <w:p>
@@ -8521,7 +9954,7 @@
           <w:szCs w:val="20"/>
         </w:rPr>
         <w:drawing>
-          <wp:anchor distT="0" distB="0" distL="114300" distR="114300" simplePos="0" relativeHeight="251661312" behindDoc="0" locked="0" layoutInCell="1" allowOverlap="1" wp14:anchorId="6381568E" wp14:editId="73E27381">
+          <wp:anchor distT="0" distB="0" distL="114300" distR="114300" simplePos="0" relativeHeight="251660288" behindDoc="0" locked="0" layoutInCell="1" allowOverlap="1" wp14:anchorId="31869272" wp14:editId="12ACF463">
             <wp:simplePos x="0" y="0"/>
             <wp:positionH relativeFrom="margin">
               <wp:align>left</wp:align>
@@ -8540,7 +9973,7 @@
                 <wp:lineTo x="0" y="0"/>
               </wp:wrapPolygon>
             </wp:wrapThrough>
-            <wp:docPr id="8" name="Picture 8"/>
+            <wp:docPr id="8" name="Picture 8" descr="Text&#10;&#10;Description automatically generated"/>
             <wp:cNvGraphicFramePr>
               <a:graphicFrameLocks xmlns:a="http://schemas.openxmlformats.org/drawingml/2006/main" noChangeAspect="1"/>
             </wp:cNvGraphicFramePr>
@@ -8548,7 +9981,7 @@
               <a:graphicData uri="http://schemas.openxmlformats.org/drawingml/2006/picture">
                 <pic:pic xmlns:pic="http://schemas.openxmlformats.org/drawingml/2006/picture">
                   <pic:nvPicPr>
-                    <pic:cNvPr id="0" name="Picture 8"/>
+                    <pic:cNvPr id="8" name="Picture 8" descr="Text&#10;&#10;Description automatically generated"/>
                     <pic:cNvPicPr>
                       <a:picLocks noChangeAspect="1" noChangeArrowheads="1"/>
                     </pic:cNvPicPr>
@@ -8662,6 +10095,15 @@
       </w:pPr>
     </w:p>
     <w:p/>
+    <w:p>
+      <w:pPr>
+        <w:rPr>
+          <w:rFonts w:ascii="Cambria" w:hAnsi="Cambria" w:cs="Cambria"/>
+          <w:sz w:val="28"/>
+          <w:szCs w:val="28"/>
+        </w:rPr>
+      </w:pPr>
+    </w:p>
     <w:sectPr>
       <w:pgSz w:w="12240" w:h="15840"/>
       <w:pgMar w:top="720" w:right="763" w:bottom="720" w:left="720" w:header="720" w:footer="720" w:gutter="0"/>
@@ -9261,6 +10703,7 @@
   <w:style w:type="character" w:default="1" w:styleId="DefaultParagraphFont">
     <w:name w:val="Default Paragraph Font"/>
     <w:uiPriority w:val="1"/>
+    <w:semiHidden/>
     <w:unhideWhenUsed/>
   </w:style>
   <w:style w:type="table" w:default="1" w:styleId="TableNormal">

</xml_diff>

<commit_message>
added ID + brief changes on Q2a
</commit_message>
<xml_diff>
--- a/ACE.docx
+++ b/ACE.docx
@@ -1,13 +1,13 @@
 
 <file path=word/document.xml><?xml version="1.0" encoding="utf-8"?>
-<w:document xmlns:wpc="http://schemas.microsoft.com/office/word/2010/wordprocessingCanvas" xmlns:mc="http://schemas.openxmlformats.org/markup-compatibility/2006" xmlns:o="urn:schemas-microsoft-com:office:office" xmlns:r="http://schemas.openxmlformats.org/officeDocument/2006/relationships" xmlns:m="http://schemas.openxmlformats.org/officeDocument/2006/math" xmlns:v="urn:schemas-microsoft-com:vml" xmlns:wp14="http://schemas.microsoft.com/office/word/2010/wordprocessingDrawing" xmlns:wp="http://schemas.openxmlformats.org/drawingml/2006/wordprocessingDrawing" xmlns:w="http://schemas.openxmlformats.org/wordprocessingml/2006/main" xmlns:w14="http://schemas.microsoft.com/office/word/2010/wordml" xmlns:w10="urn:schemas-microsoft-com:office:word" xmlns:w15="http://schemas.microsoft.com/office/word/2012/wordml" xmlns:wpg="http://schemas.microsoft.com/office/word/2010/wordprocessingGroup" xmlns:wpi="http://schemas.microsoft.com/office/word/2010/wordprocessingInk" xmlns:wne="http://schemas.microsoft.com/office/word/2006/wordml" xmlns:wps="http://schemas.microsoft.com/office/word/2010/wordprocessingShape" xmlns:wpsCustomData="http://www.wps.cn/officeDocument/2013/wpsCustomData" mc:Ignorable="w14 w15 wp14">
+<w:document xmlns:wpc="http://schemas.microsoft.com/office/word/2010/wordprocessingCanvas" xmlns:cx="http://schemas.microsoft.com/office/drawing/2014/chartex" xmlns:cx1="http://schemas.microsoft.com/office/drawing/2015/9/8/chartex" xmlns:cx2="http://schemas.microsoft.com/office/drawing/2015/10/21/chartex" xmlns:cx3="http://schemas.microsoft.com/office/drawing/2016/5/9/chartex" xmlns:cx4="http://schemas.microsoft.com/office/drawing/2016/5/10/chartex" xmlns:cx5="http://schemas.microsoft.com/office/drawing/2016/5/11/chartex" xmlns:cx6="http://schemas.microsoft.com/office/drawing/2016/5/12/chartex" xmlns:cx7="http://schemas.microsoft.com/office/drawing/2016/5/13/chartex" xmlns:cx8="http://schemas.microsoft.com/office/drawing/2016/5/14/chartex" xmlns:mc="http://schemas.openxmlformats.org/markup-compatibility/2006" xmlns:aink="http://schemas.microsoft.com/office/drawing/2016/ink" xmlns:am3d="http://schemas.microsoft.com/office/drawing/2017/model3d" xmlns:o="urn:schemas-microsoft-com:office:office" xmlns:r="http://schemas.openxmlformats.org/officeDocument/2006/relationships" xmlns:m="http://schemas.openxmlformats.org/officeDocument/2006/math" xmlns:v="urn:schemas-microsoft-com:vml" xmlns:wp14="http://schemas.microsoft.com/office/word/2010/wordprocessingDrawing" xmlns:wp="http://schemas.openxmlformats.org/drawingml/2006/wordprocessingDrawing" xmlns:w10="urn:schemas-microsoft-com:office:word" xmlns:w="http://schemas.openxmlformats.org/wordprocessingml/2006/main" xmlns:w14="http://schemas.microsoft.com/office/word/2010/wordml" xmlns:w15="http://schemas.microsoft.com/office/word/2012/wordml" xmlns:w16cex="http://schemas.microsoft.com/office/word/2018/wordml/cex" xmlns:w16cid="http://schemas.microsoft.com/office/word/2016/wordml/cid" xmlns:w16="http://schemas.microsoft.com/office/word/2018/wordml" xmlns:w16sdtdh="http://schemas.microsoft.com/office/word/2020/wordml/sdtdatahash" xmlns:w16se="http://schemas.microsoft.com/office/word/2015/wordml/symex" xmlns:wpg="http://schemas.microsoft.com/office/word/2010/wordprocessingGroup" xmlns:wpi="http://schemas.microsoft.com/office/word/2010/wordprocessingInk" xmlns:wne="http://schemas.microsoft.com/office/word/2006/wordml" xmlns:wps="http://schemas.microsoft.com/office/word/2010/wordprocessingShape" mc:Ignorable="w14 w15 w16se w16cid w16 w16cex w16sdtdh wp14">
   <w:body>
     <w:p>
       <w:pPr>
         <w:spacing w:after="0" w:line="240" w:lineRule="auto"/>
         <w:jc w:val="center"/>
         <w:rPr>
-          <w:rFonts w:ascii="Times New Roman" w:hAnsi="Times New Roman" w:eastAsia="Times New Roman" w:cs="Times New Roman"/>
+          <w:rFonts w:ascii="Times New Roman" w:eastAsia="Times New Roman" w:hAnsi="Times New Roman" w:cs="Times New Roman"/>
           <w:sz w:val="24"/>
           <w:szCs w:val="24"/>
         </w:rPr>
@@ -17,12 +17,13 @@
           <w:rFonts w:ascii="Arial" w:hAnsi="Arial" w:cs="Arial"/>
           <w:b/>
           <w:bCs/>
+          <w:noProof/>
           <w:color w:val="000000"/>
           <w:sz w:val="46"/>
           <w:szCs w:val="46"/>
         </w:rPr>
         <w:drawing>
-          <wp:inline distT="0" distB="0" distL="0" distR="0">
+          <wp:inline distT="0" distB="0" distL="0" distR="0" wp14:anchorId="7BAF8AB2" wp14:editId="1868D863">
             <wp:extent cx="5066030" cy="1870075"/>
             <wp:effectExtent l="0" t="0" r="1270" b="0"/>
             <wp:docPr id="25" name="Picture 25" descr="Graphical user interface, application&#10;&#10;Description automatically generated"/>
@@ -39,7 +40,7 @@
                     </pic:cNvPicPr>
                   </pic:nvPicPr>
                   <pic:blipFill>
-                    <a:blip r:embed="rId6">
+                    <a:blip r:embed="rId9">
                       <a:extLst>
                         <a:ext uri="{28A0092B-C50C-407E-A947-70E740481C1C}">
                           <a14:useLocalDpi xmlns:a14="http://schemas.microsoft.com/office/drawing/2010/main" val="0"/>
@@ -76,7 +77,7 @@
         <w:spacing w:after="0" w:line="240" w:lineRule="auto"/>
         <w:jc w:val="center"/>
         <w:rPr>
-          <w:rFonts w:ascii="Times New Roman" w:hAnsi="Times New Roman" w:eastAsia="Times New Roman" w:cs="Times New Roman"/>
+          <w:rFonts w:ascii="Times New Roman" w:eastAsia="Times New Roman" w:hAnsi="Times New Roman" w:cs="Times New Roman"/>
           <w:sz w:val="24"/>
           <w:szCs w:val="24"/>
         </w:rPr>
@@ -87,7 +88,7 @@
         <w:spacing w:after="0" w:line="240" w:lineRule="auto"/>
         <w:jc w:val="center"/>
         <w:rPr>
-          <w:rFonts w:ascii="Times New Roman" w:hAnsi="Times New Roman" w:eastAsia="Times New Roman" w:cs="Times New Roman"/>
+          <w:rFonts w:ascii="Times New Roman" w:eastAsia="Times New Roman" w:hAnsi="Times New Roman" w:cs="Times New Roman"/>
           <w:sz w:val="24"/>
           <w:szCs w:val="24"/>
         </w:rPr>
@@ -100,7 +101,7 @@
         <w:jc w:val="center"/>
         <w:outlineLvl w:val="0"/>
         <w:rPr>
-          <w:rFonts w:ascii="Times New Roman" w:hAnsi="Times New Roman" w:eastAsia="Times New Roman" w:cs="Times New Roman"/>
+          <w:rFonts w:ascii="Times New Roman" w:eastAsia="Times New Roman" w:hAnsi="Times New Roman" w:cs="Times New Roman"/>
           <w:b/>
           <w:bCs/>
           <w:kern w:val="36"/>
@@ -110,7 +111,7 @@
       </w:pPr>
       <w:r>
         <w:rPr>
-          <w:rFonts w:ascii="Arial" w:hAnsi="Arial" w:eastAsia="Times New Roman" w:cs="Arial"/>
+          <w:rFonts w:ascii="Arial" w:eastAsia="Times New Roman" w:hAnsi="Arial" w:cs="Arial"/>
           <w:b/>
           <w:bCs/>
           <w:color w:val="000000"/>
@@ -127,14 +128,14 @@
         <w:ind w:right="-90"/>
         <w:jc w:val="center"/>
         <w:rPr>
-          <w:rFonts w:ascii="Times New Roman" w:hAnsi="Times New Roman" w:eastAsia="Times New Roman" w:cs="Times New Roman"/>
+          <w:rFonts w:ascii="Times New Roman" w:eastAsia="Times New Roman" w:hAnsi="Times New Roman" w:cs="Times New Roman"/>
           <w:sz w:val="24"/>
           <w:szCs w:val="24"/>
         </w:rPr>
       </w:pPr>
       <w:r>
         <w:rPr>
-          <w:rFonts w:ascii="Arial" w:hAnsi="Arial" w:eastAsia="Times New Roman" w:cs="Arial"/>
+          <w:rFonts w:ascii="Arial" w:eastAsia="Times New Roman" w:hAnsi="Arial" w:cs="Arial"/>
           <w:color w:val="000000"/>
           <w:sz w:val="28"/>
           <w:szCs w:val="28"/>
@@ -149,30 +150,21 @@
     </w:p>
     <w:tbl>
       <w:tblPr>
-        <w:tblStyle w:val="3"/>
         <w:tblW w:w="0" w:type="auto"/>
         <w:jc w:val="center"/>
-        <w:tblLayout w:type="autofit"/>
         <w:tblCellMar>
           <w:top w:w="15" w:type="dxa"/>
           <w:left w:w="15" w:type="dxa"/>
           <w:bottom w:w="15" w:type="dxa"/>
           <w:right w:w="15" w:type="dxa"/>
         </w:tblCellMar>
+        <w:tblLook w:val="04A0" w:firstRow="1" w:lastRow="0" w:firstColumn="1" w:lastColumn="0" w:noHBand="0" w:noVBand="1"/>
       </w:tblPr>
       <w:tblGrid>
-        <w:gridCol w:w="2524"/>
-        <w:gridCol w:w="1510"/>
+        <w:gridCol w:w="2614"/>
+        <w:gridCol w:w="1600"/>
       </w:tblGrid>
       <w:tr>
-        <w:tblPrEx>
-          <w:tblCellMar>
-            <w:top w:w="15" w:type="dxa"/>
-            <w:left w:w="15" w:type="dxa"/>
-            <w:bottom w:w="15" w:type="dxa"/>
-            <w:right w:w="15" w:type="dxa"/>
-          </w:tblCellMar>
-        </w:tblPrEx>
         <w:trPr>
           <w:jc w:val="center"/>
         </w:trPr>
@@ -180,10 +172,10 @@
           <w:tcPr>
             <w:tcW w:w="0" w:type="auto"/>
             <w:tcBorders>
-              <w:top w:val="single" w:color="000000" w:sz="8" w:space="0"/>
-              <w:left w:val="single" w:color="000000" w:sz="8" w:space="0"/>
-              <w:bottom w:val="single" w:color="000000" w:sz="8" w:space="0"/>
-              <w:right w:val="single" w:color="000000" w:sz="8" w:space="0"/>
+              <w:top w:val="single" w:sz="8" w:space="0" w:color="000000"/>
+              <w:left w:val="single" w:sz="8" w:space="0" w:color="000000"/>
+              <w:bottom w:val="single" w:sz="8" w:space="0" w:color="000000"/>
+              <w:right w:val="single" w:sz="8" w:space="0" w:color="000000"/>
             </w:tcBorders>
             <w:tcMar>
               <w:top w:w="100" w:type="dxa"/>
@@ -197,7 +189,7 @@
               <w:spacing w:after="0" w:line="240" w:lineRule="auto"/>
               <w:ind w:right="-90"/>
               <w:rPr>
-                <w:rFonts w:ascii="Times New Roman" w:hAnsi="Times New Roman" w:eastAsia="Times New Roman" w:cs="Times New Roman"/>
+                <w:rFonts w:ascii="Times New Roman" w:eastAsia="Times New Roman" w:hAnsi="Times New Roman" w:cs="Times New Roman"/>
                 <w:sz w:val="24"/>
                 <w:szCs w:val="24"/>
                 <w:lang w:val="en-MY"/>
@@ -205,7 +197,7 @@
             </w:pPr>
             <w:r>
               <w:rPr>
-                <w:rFonts w:ascii="Arial" w:hAnsi="Arial" w:eastAsia="Times New Roman" w:cs="Arial"/>
+                <w:rFonts w:ascii="Arial" w:eastAsia="Times New Roman" w:hAnsi="Arial" w:cs="Arial"/>
                 <w:b/>
                 <w:bCs/>
                 <w:color w:val="000000"/>
@@ -221,10 +213,10 @@
           <w:tcPr>
             <w:tcW w:w="0" w:type="auto"/>
             <w:tcBorders>
-              <w:top w:val="single" w:color="000000" w:sz="8" w:space="0"/>
-              <w:left w:val="single" w:color="000000" w:sz="8" w:space="0"/>
-              <w:bottom w:val="single" w:color="000000" w:sz="8" w:space="0"/>
-              <w:right w:val="single" w:color="000000" w:sz="8" w:space="0"/>
+              <w:top w:val="single" w:sz="8" w:space="0" w:color="000000"/>
+              <w:left w:val="single" w:sz="8" w:space="0" w:color="000000"/>
+              <w:bottom w:val="single" w:sz="8" w:space="0" w:color="000000"/>
+              <w:right w:val="single" w:sz="8" w:space="0" w:color="000000"/>
             </w:tcBorders>
             <w:tcMar>
               <w:top w:w="100" w:type="dxa"/>
@@ -238,7 +230,7 @@
               <w:spacing w:after="0" w:line="240" w:lineRule="auto"/>
               <w:ind w:right="-90"/>
               <w:rPr>
-                <w:rFonts w:ascii="Times New Roman" w:hAnsi="Times New Roman" w:eastAsia="Times New Roman" w:cs="Times New Roman"/>
+                <w:rFonts w:ascii="Times New Roman" w:eastAsia="Times New Roman" w:hAnsi="Times New Roman" w:cs="Times New Roman"/>
                 <w:sz w:val="24"/>
                 <w:szCs w:val="24"/>
                 <w:lang w:val="en-MY"/>
@@ -246,7 +238,7 @@
             </w:pPr>
             <w:r>
               <w:rPr>
-                <w:rFonts w:ascii="Arial" w:hAnsi="Arial" w:eastAsia="Times New Roman" w:cs="Arial"/>
+                <w:rFonts w:ascii="Arial" w:eastAsia="Times New Roman" w:hAnsi="Arial" w:cs="Arial"/>
                 <w:b/>
                 <w:bCs/>
                 <w:color w:val="000000"/>
@@ -260,26 +252,18 @@
         </w:tc>
       </w:tr>
       <w:tr>
-        <w:tblPrEx>
-          <w:tblCellMar>
-            <w:top w:w="15" w:type="dxa"/>
-            <w:left w:w="15" w:type="dxa"/>
-            <w:bottom w:w="15" w:type="dxa"/>
-            <w:right w:w="15" w:type="dxa"/>
-          </w:tblCellMar>
-        </w:tblPrEx>
         <w:trPr>
-          <w:trHeight w:val="285" w:hRule="atLeast"/>
+          <w:trHeight w:val="285"/>
           <w:jc w:val="center"/>
         </w:trPr>
         <w:tc>
           <w:tcPr>
             <w:tcW w:w="0" w:type="auto"/>
             <w:tcBorders>
-              <w:top w:val="single" w:color="000000" w:sz="8" w:space="0"/>
-              <w:left w:val="single" w:color="000000" w:sz="8" w:space="0"/>
-              <w:bottom w:val="single" w:color="000000" w:sz="8" w:space="0"/>
-              <w:right w:val="single" w:color="000000" w:sz="8" w:space="0"/>
+              <w:top w:val="single" w:sz="8" w:space="0" w:color="000000"/>
+              <w:left w:val="single" w:sz="8" w:space="0" w:color="000000"/>
+              <w:bottom w:val="single" w:sz="8" w:space="0" w:color="000000"/>
+              <w:right w:val="single" w:sz="8" w:space="0" w:color="000000"/>
             </w:tcBorders>
             <w:tcMar>
               <w:top w:w="100" w:type="dxa"/>
@@ -293,7 +277,7 @@
               <w:spacing w:after="0" w:line="240" w:lineRule="auto"/>
               <w:ind w:right="-90"/>
               <w:rPr>
-                <w:rFonts w:ascii="Arial" w:hAnsi="Arial" w:eastAsia="Times New Roman" w:cs="Arial"/>
+                <w:rFonts w:ascii="Arial" w:eastAsia="Times New Roman" w:hAnsi="Arial" w:cs="Arial"/>
                 <w:sz w:val="28"/>
                 <w:szCs w:val="28"/>
                 <w:lang w:val="en-MY"/>
@@ -301,7 +285,7 @@
             </w:pPr>
             <w:r>
               <w:rPr>
-                <w:rFonts w:ascii="Arial" w:hAnsi="Arial" w:eastAsia="Times New Roman" w:cs="Arial"/>
+                <w:rFonts w:ascii="Arial" w:eastAsia="Times New Roman" w:hAnsi="Arial" w:cs="Arial"/>
                 <w:sz w:val="28"/>
                 <w:szCs w:val="28"/>
                 <w:lang w:val="en-MY"/>
@@ -314,10 +298,10 @@
           <w:tcPr>
             <w:tcW w:w="0" w:type="auto"/>
             <w:tcBorders>
-              <w:top w:val="single" w:color="000000" w:sz="8" w:space="0"/>
-              <w:left w:val="single" w:color="000000" w:sz="8" w:space="0"/>
-              <w:bottom w:val="single" w:color="000000" w:sz="8" w:space="0"/>
-              <w:right w:val="single" w:color="000000" w:sz="8" w:space="0"/>
+              <w:top w:val="single" w:sz="8" w:space="0" w:color="000000"/>
+              <w:left w:val="single" w:sz="8" w:space="0" w:color="000000"/>
+              <w:bottom w:val="single" w:sz="8" w:space="0" w:color="000000"/>
+              <w:right w:val="single" w:sz="8" w:space="0" w:color="000000"/>
             </w:tcBorders>
             <w:tcMar>
               <w:top w:w="100" w:type="dxa"/>
@@ -331,7 +315,7 @@
               <w:spacing w:after="0" w:line="240" w:lineRule="auto"/>
               <w:ind w:right="-90"/>
               <w:rPr>
-                <w:rFonts w:ascii="Arial" w:hAnsi="Arial" w:eastAsia="Times New Roman" w:cs="Arial"/>
+                <w:rFonts w:ascii="Arial" w:eastAsia="Times New Roman" w:hAnsi="Arial" w:cs="Arial"/>
                 <w:sz w:val="28"/>
                 <w:szCs w:val="28"/>
                 <w:lang w:val="en-MY"/>
@@ -339,7 +323,7 @@
             </w:pPr>
             <w:r>
               <w:rPr>
-                <w:rFonts w:ascii="Arial" w:hAnsi="Arial" w:eastAsia="Times New Roman" w:cs="Arial"/>
+                <w:rFonts w:ascii="Arial" w:eastAsia="Times New Roman" w:hAnsi="Arial" w:cs="Arial"/>
                 <w:sz w:val="28"/>
                 <w:szCs w:val="28"/>
                 <w:lang w:val="en-MY"/>
@@ -350,14 +334,6 @@
         </w:tc>
       </w:tr>
       <w:tr>
-        <w:tblPrEx>
-          <w:tblCellMar>
-            <w:top w:w="15" w:type="dxa"/>
-            <w:left w:w="15" w:type="dxa"/>
-            <w:bottom w:w="15" w:type="dxa"/>
-            <w:right w:w="15" w:type="dxa"/>
-          </w:tblCellMar>
-        </w:tblPrEx>
         <w:trPr>
           <w:jc w:val="center"/>
         </w:trPr>
@@ -365,10 +341,10 @@
           <w:tcPr>
             <w:tcW w:w="0" w:type="auto"/>
             <w:tcBorders>
-              <w:top w:val="single" w:color="000000" w:sz="8" w:space="0"/>
-              <w:left w:val="single" w:color="000000" w:sz="8" w:space="0"/>
-              <w:bottom w:val="single" w:color="000000" w:sz="8" w:space="0"/>
-              <w:right w:val="single" w:color="000000" w:sz="8" w:space="0"/>
+              <w:top w:val="single" w:sz="8" w:space="0" w:color="000000"/>
+              <w:left w:val="single" w:sz="8" w:space="0" w:color="000000"/>
+              <w:bottom w:val="single" w:sz="8" w:space="0" w:color="000000"/>
+              <w:right w:val="single" w:sz="8" w:space="0" w:color="000000"/>
             </w:tcBorders>
             <w:tcMar>
               <w:top w:w="100" w:type="dxa"/>
@@ -382,7 +358,7 @@
               <w:spacing w:after="0" w:line="240" w:lineRule="auto"/>
               <w:ind w:right="-90"/>
               <w:rPr>
-                <w:rFonts w:ascii="Times New Roman" w:hAnsi="Times New Roman" w:eastAsia="Times New Roman" w:cs="Times New Roman"/>
+                <w:rFonts w:ascii="Times New Roman" w:eastAsia="Times New Roman" w:hAnsi="Times New Roman" w:cs="Times New Roman"/>
                 <w:sz w:val="24"/>
                 <w:szCs w:val="24"/>
                 <w:lang w:val="en-MY"/>
@@ -390,7 +366,7 @@
             </w:pPr>
             <w:r>
               <w:rPr>
-                <w:rFonts w:ascii="Arial" w:hAnsi="Arial" w:eastAsia="Times New Roman" w:cs="Arial"/>
+                <w:rFonts w:ascii="Arial" w:eastAsia="Times New Roman" w:hAnsi="Arial" w:cs="Arial"/>
                 <w:color w:val="000000"/>
                 <w:sz w:val="28"/>
                 <w:szCs w:val="28"/>
@@ -404,10 +380,10 @@
           <w:tcPr>
             <w:tcW w:w="0" w:type="auto"/>
             <w:tcBorders>
-              <w:top w:val="single" w:color="000000" w:sz="8" w:space="0"/>
-              <w:left w:val="single" w:color="000000" w:sz="8" w:space="0"/>
-              <w:bottom w:val="single" w:color="000000" w:sz="8" w:space="0"/>
-              <w:right w:val="single" w:color="000000" w:sz="8" w:space="0"/>
+              <w:top w:val="single" w:sz="8" w:space="0" w:color="000000"/>
+              <w:left w:val="single" w:sz="8" w:space="0" w:color="000000"/>
+              <w:bottom w:val="single" w:sz="8" w:space="0" w:color="000000"/>
+              <w:right w:val="single" w:sz="8" w:space="0" w:color="000000"/>
             </w:tcBorders>
             <w:tcMar>
               <w:top w:w="100" w:type="dxa"/>
@@ -421,7 +397,7 @@
               <w:spacing w:after="0" w:line="240" w:lineRule="auto"/>
               <w:ind w:right="-90"/>
               <w:rPr>
-                <w:rFonts w:ascii="Times New Roman" w:hAnsi="Times New Roman" w:eastAsia="Times New Roman" w:cs="Times New Roman"/>
+                <w:rFonts w:ascii="Times New Roman" w:eastAsia="Times New Roman" w:hAnsi="Times New Roman" w:cs="Times New Roman"/>
                 <w:sz w:val="24"/>
                 <w:szCs w:val="24"/>
                 <w:lang w:val="en-MY"/>
@@ -429,7 +405,7 @@
             </w:pPr>
             <w:r>
               <w:rPr>
-                <w:rFonts w:ascii="Arial" w:hAnsi="Arial" w:eastAsia="Times New Roman" w:cs="Arial"/>
+                <w:rFonts w:ascii="Arial" w:eastAsia="Times New Roman" w:hAnsi="Arial" w:cs="Arial"/>
                 <w:color w:val="000000"/>
                 <w:sz w:val="28"/>
                 <w:szCs w:val="28"/>
@@ -441,14 +417,6 @@
         </w:tc>
       </w:tr>
       <w:tr>
-        <w:tblPrEx>
-          <w:tblCellMar>
-            <w:top w:w="15" w:type="dxa"/>
-            <w:left w:w="15" w:type="dxa"/>
-            <w:bottom w:w="15" w:type="dxa"/>
-            <w:right w:w="15" w:type="dxa"/>
-          </w:tblCellMar>
-        </w:tblPrEx>
         <w:trPr>
           <w:jc w:val="center"/>
         </w:trPr>
@@ -456,10 +424,10 @@
           <w:tcPr>
             <w:tcW w:w="0" w:type="auto"/>
             <w:tcBorders>
-              <w:top w:val="single" w:color="000000" w:sz="8" w:space="0"/>
-              <w:left w:val="single" w:color="000000" w:sz="8" w:space="0"/>
-              <w:bottom w:val="single" w:color="000000" w:sz="8" w:space="0"/>
-              <w:right w:val="single" w:color="000000" w:sz="8" w:space="0"/>
+              <w:top w:val="single" w:sz="8" w:space="0" w:color="000000"/>
+              <w:left w:val="single" w:sz="8" w:space="0" w:color="000000"/>
+              <w:bottom w:val="single" w:sz="8" w:space="0" w:color="000000"/>
+              <w:right w:val="single" w:sz="8" w:space="0" w:color="000000"/>
             </w:tcBorders>
             <w:tcMar>
               <w:top w:w="100" w:type="dxa"/>
@@ -473,7 +441,7 @@
               <w:spacing w:after="0" w:line="240" w:lineRule="auto"/>
               <w:ind w:right="-90"/>
               <w:rPr>
-                <w:rFonts w:ascii="Times New Roman" w:hAnsi="Times New Roman" w:eastAsia="Times New Roman" w:cs="Times New Roman"/>
+                <w:rFonts w:ascii="Times New Roman" w:eastAsia="Times New Roman" w:hAnsi="Times New Roman" w:cs="Times New Roman"/>
                 <w:sz w:val="24"/>
                 <w:szCs w:val="24"/>
                 <w:lang w:val="en-MY"/>
@@ -481,13 +449,35 @@
             </w:pPr>
             <w:r>
               <w:rPr>
-                <w:rFonts w:ascii="Arial" w:hAnsi="Arial" w:eastAsia="Times New Roman" w:cs="Arial"/>
+                <w:rFonts w:ascii="Arial" w:eastAsia="Times New Roman" w:hAnsi="Arial" w:cs="Arial"/>
                 <w:color w:val="000000"/>
                 <w:sz w:val="28"/>
                 <w:szCs w:val="28"/>
                 <w:lang w:val="en-MY"/>
               </w:rPr>
-              <w:t>Tan Zhun Xian</w:t>
+              <w:t xml:space="preserve">Tan </w:t>
+            </w:r>
+            <w:proofErr w:type="spellStart"/>
+            <w:r>
+              <w:rPr>
+                <w:rFonts w:ascii="Arial" w:eastAsia="Times New Roman" w:hAnsi="Arial" w:cs="Arial"/>
+                <w:color w:val="000000"/>
+                <w:sz w:val="28"/>
+                <w:szCs w:val="28"/>
+                <w:lang w:val="en-MY"/>
+              </w:rPr>
+              <w:t>Zhun</w:t>
+            </w:r>
+            <w:proofErr w:type="spellEnd"/>
+            <w:r>
+              <w:rPr>
+                <w:rFonts w:ascii="Arial" w:eastAsia="Times New Roman" w:hAnsi="Arial" w:cs="Arial"/>
+                <w:color w:val="000000"/>
+                <w:sz w:val="28"/>
+                <w:szCs w:val="28"/>
+                <w:lang w:val="en-MY"/>
+              </w:rPr>
+              <w:t xml:space="preserve"> Xian</w:t>
             </w:r>
           </w:p>
         </w:tc>
@@ -495,10 +485,10 @@
           <w:tcPr>
             <w:tcW w:w="0" w:type="auto"/>
             <w:tcBorders>
-              <w:top w:val="single" w:color="000000" w:sz="8" w:space="0"/>
-              <w:left w:val="single" w:color="000000" w:sz="8" w:space="0"/>
-              <w:bottom w:val="single" w:color="000000" w:sz="8" w:space="0"/>
-              <w:right w:val="single" w:color="000000" w:sz="8" w:space="0"/>
+              <w:top w:val="single" w:sz="8" w:space="0" w:color="000000"/>
+              <w:left w:val="single" w:sz="8" w:space="0" w:color="000000"/>
+              <w:bottom w:val="single" w:sz="8" w:space="0" w:color="000000"/>
+              <w:right w:val="single" w:sz="8" w:space="0" w:color="000000"/>
             </w:tcBorders>
             <w:tcMar>
               <w:top w:w="100" w:type="dxa"/>
@@ -512,7 +502,7 @@
               <w:spacing w:after="0" w:line="240" w:lineRule="auto"/>
               <w:ind w:right="-90"/>
               <w:rPr>
-                <w:rFonts w:ascii="Times New Roman" w:hAnsi="Times New Roman" w:eastAsia="Times New Roman" w:cs="Times New Roman"/>
+                <w:rFonts w:ascii="Times New Roman" w:eastAsia="Times New Roman" w:hAnsi="Times New Roman" w:cs="Times New Roman"/>
                 <w:sz w:val="24"/>
                 <w:szCs w:val="24"/>
                 <w:lang w:val="en-MY"/>
@@ -520,7 +510,7 @@
             </w:pPr>
             <w:r>
               <w:rPr>
-                <w:rFonts w:ascii="Arial" w:hAnsi="Arial" w:eastAsia="Times New Roman" w:cs="Arial"/>
+                <w:rFonts w:ascii="Arial" w:eastAsia="Times New Roman" w:hAnsi="Arial" w:cs="Arial"/>
                 <w:color w:val="000000"/>
                 <w:sz w:val="28"/>
                 <w:szCs w:val="28"/>
@@ -532,14 +522,6 @@
         </w:tc>
       </w:tr>
       <w:tr>
-        <w:tblPrEx>
-          <w:tblCellMar>
-            <w:top w:w="15" w:type="dxa"/>
-            <w:left w:w="15" w:type="dxa"/>
-            <w:bottom w:w="15" w:type="dxa"/>
-            <w:right w:w="15" w:type="dxa"/>
-          </w:tblCellMar>
-        </w:tblPrEx>
         <w:trPr>
           <w:jc w:val="center"/>
         </w:trPr>
@@ -547,10 +529,10 @@
           <w:tcPr>
             <w:tcW w:w="0" w:type="auto"/>
             <w:tcBorders>
-              <w:top w:val="single" w:color="000000" w:sz="8" w:space="0"/>
-              <w:left w:val="single" w:color="000000" w:sz="8" w:space="0"/>
-              <w:bottom w:val="single" w:color="000000" w:sz="8" w:space="0"/>
-              <w:right w:val="single" w:color="000000" w:sz="8" w:space="0"/>
+              <w:top w:val="single" w:sz="8" w:space="0" w:color="000000"/>
+              <w:left w:val="single" w:sz="8" w:space="0" w:color="000000"/>
+              <w:bottom w:val="single" w:sz="8" w:space="0" w:color="000000"/>
+              <w:right w:val="single" w:sz="8" w:space="0" w:color="000000"/>
             </w:tcBorders>
             <w:tcMar>
               <w:top w:w="100" w:type="dxa"/>
@@ -564,7 +546,7 @@
               <w:spacing w:after="0" w:line="240" w:lineRule="auto"/>
               <w:ind w:right="-90"/>
               <w:rPr>
-                <w:rFonts w:ascii="Arial" w:hAnsi="Arial" w:eastAsia="Times New Roman" w:cs="Arial"/>
+                <w:rFonts w:ascii="Arial" w:eastAsia="Times New Roman" w:hAnsi="Arial" w:cs="Arial"/>
                 <w:color w:val="000000"/>
                 <w:sz w:val="28"/>
                 <w:szCs w:val="28"/>
@@ -573,7 +555,7 @@
             </w:pPr>
             <w:r>
               <w:rPr>
-                <w:rFonts w:ascii="Arial" w:hAnsi="Arial" w:eastAsia="Times New Roman" w:cs="Arial"/>
+                <w:rFonts w:ascii="Arial" w:eastAsia="Times New Roman" w:hAnsi="Arial" w:cs="Arial"/>
                 <w:color w:val="000000"/>
                 <w:sz w:val="28"/>
                 <w:szCs w:val="28"/>
@@ -587,10 +569,10 @@
           <w:tcPr>
             <w:tcW w:w="0" w:type="auto"/>
             <w:tcBorders>
-              <w:top w:val="single" w:color="000000" w:sz="8" w:space="0"/>
-              <w:left w:val="single" w:color="000000" w:sz="8" w:space="0"/>
-              <w:bottom w:val="single" w:color="000000" w:sz="8" w:space="0"/>
-              <w:right w:val="single" w:color="000000" w:sz="8" w:space="0"/>
+              <w:top w:val="single" w:sz="8" w:space="0" w:color="000000"/>
+              <w:left w:val="single" w:sz="8" w:space="0" w:color="000000"/>
+              <w:bottom w:val="single" w:sz="8" w:space="0" w:color="000000"/>
+              <w:right w:val="single" w:sz="8" w:space="0" w:color="000000"/>
             </w:tcBorders>
             <w:tcMar>
               <w:top w:w="100" w:type="dxa"/>
@@ -604,25 +586,27 @@
               <w:spacing w:after="0" w:line="240" w:lineRule="auto"/>
               <w:ind w:right="-90"/>
               <w:rPr>
-                <w:rFonts w:ascii="Arial" w:hAnsi="Arial" w:eastAsia="Times New Roman" w:cs="Arial"/>
+                <w:rFonts w:ascii="Arial" w:eastAsia="Times New Roman" w:hAnsi="Arial" w:cs="Arial"/>
                 <w:color w:val="000000"/>
                 <w:sz w:val="28"/>
                 <w:szCs w:val="28"/>
                 <w:lang w:val="en-MY"/>
               </w:rPr>
             </w:pPr>
+            <w:r>
+              <w:rPr>
+                <w:rFonts w:ascii="Arial" w:eastAsia="Times New Roman" w:hAnsi="Arial" w:cs="Arial"/>
+                <w:color w:val="000000"/>
+                <w:sz w:val="28"/>
+                <w:szCs w:val="28"/>
+                <w:lang w:val="en-MY"/>
+              </w:rPr>
+              <w:t>20195867</w:t>
+            </w:r>
           </w:p>
         </w:tc>
       </w:tr>
       <w:tr>
-        <w:tblPrEx>
-          <w:tblCellMar>
-            <w:top w:w="15" w:type="dxa"/>
-            <w:left w:w="15" w:type="dxa"/>
-            <w:bottom w:w="15" w:type="dxa"/>
-            <w:right w:w="15" w:type="dxa"/>
-          </w:tblCellMar>
-        </w:tblPrEx>
         <w:trPr>
           <w:jc w:val="center"/>
         </w:trPr>
@@ -630,10 +614,10 @@
           <w:tcPr>
             <w:tcW w:w="0" w:type="auto"/>
             <w:tcBorders>
-              <w:top w:val="single" w:color="000000" w:sz="8" w:space="0"/>
-              <w:left w:val="single" w:color="000000" w:sz="8" w:space="0"/>
-              <w:bottom w:val="single" w:color="000000" w:sz="8" w:space="0"/>
-              <w:right w:val="single" w:color="000000" w:sz="8" w:space="0"/>
+              <w:top w:val="single" w:sz="8" w:space="0" w:color="000000"/>
+              <w:left w:val="single" w:sz="8" w:space="0" w:color="000000"/>
+              <w:bottom w:val="single" w:sz="8" w:space="0" w:color="000000"/>
+              <w:right w:val="single" w:sz="8" w:space="0" w:color="000000"/>
             </w:tcBorders>
             <w:tcMar>
               <w:top w:w="100" w:type="dxa"/>
@@ -647,7 +631,7 @@
               <w:spacing w:after="0" w:line="240" w:lineRule="auto"/>
               <w:ind w:right="-90"/>
               <w:rPr>
-                <w:rFonts w:ascii="Arial" w:hAnsi="Arial" w:eastAsia="Times New Roman" w:cs="Arial"/>
+                <w:rFonts w:ascii="Arial" w:eastAsia="Times New Roman" w:hAnsi="Arial" w:cs="Arial"/>
                 <w:color w:val="000000"/>
                 <w:sz w:val="28"/>
                 <w:szCs w:val="28"/>
@@ -656,7 +640,7 @@
             </w:pPr>
             <w:r>
               <w:rPr>
-                <w:rFonts w:ascii="Arial" w:hAnsi="Arial" w:eastAsia="Times New Roman" w:cs="Arial"/>
+                <w:rFonts w:ascii="Arial" w:eastAsia="Times New Roman" w:hAnsi="Arial" w:cs="Arial"/>
                 <w:color w:val="000000"/>
                 <w:sz w:val="28"/>
                 <w:szCs w:val="28"/>
@@ -670,10 +654,10 @@
           <w:tcPr>
             <w:tcW w:w="0" w:type="auto"/>
             <w:tcBorders>
-              <w:top w:val="single" w:color="000000" w:sz="8" w:space="0"/>
-              <w:left w:val="single" w:color="000000" w:sz="8" w:space="0"/>
-              <w:bottom w:val="single" w:color="000000" w:sz="8" w:space="0"/>
-              <w:right w:val="single" w:color="000000" w:sz="8" w:space="0"/>
+              <w:top w:val="single" w:sz="8" w:space="0" w:color="000000"/>
+              <w:left w:val="single" w:sz="8" w:space="0" w:color="000000"/>
+              <w:bottom w:val="single" w:sz="8" w:space="0" w:color="000000"/>
+              <w:right w:val="single" w:sz="8" w:space="0" w:color="000000"/>
             </w:tcBorders>
             <w:tcMar>
               <w:top w:w="100" w:type="dxa"/>
@@ -687,7 +671,7 @@
               <w:spacing w:after="0" w:line="240" w:lineRule="auto"/>
               <w:ind w:right="-90"/>
               <w:rPr>
-                <w:rFonts w:hint="default" w:ascii="Arial" w:hAnsi="Arial" w:eastAsia="Times New Roman" w:cs="Arial"/>
+                <w:rFonts w:ascii="Arial" w:eastAsia="Times New Roman" w:hAnsi="Arial" w:cs="Arial"/>
                 <w:color w:val="000000"/>
                 <w:sz w:val="28"/>
                 <w:szCs w:val="28"/>
@@ -696,7 +680,7 @@
             </w:pPr>
             <w:r>
               <w:rPr>
-                <w:rFonts w:hint="default" w:ascii="Arial" w:hAnsi="Arial" w:eastAsia="Times New Roman" w:cs="Arial"/>
+                <w:rFonts w:ascii="Arial" w:eastAsia="Times New Roman" w:hAnsi="Arial" w:cs="Arial"/>
                 <w:color w:val="000000"/>
                 <w:sz w:val="28"/>
                 <w:szCs w:val="28"/>
@@ -704,8 +688,6 @@
               </w:rPr>
               <w:t>20283052</w:t>
             </w:r>
-            <w:bookmarkStart w:id="0" w:name="_GoBack"/>
-            <w:bookmarkEnd w:id="0"/>
           </w:p>
         </w:tc>
       </w:tr>
@@ -745,6 +727,7 @@
         <w:rPr>
           <w:rFonts w:cstheme="minorHAnsi"/>
         </w:rPr>
+        <w:lastRenderedPageBreak/>
         <w:t>1. Questions on Big-O Analysis. (25 marks)</w:t>
       </w:r>
     </w:p>
@@ -761,7 +744,7 @@
     </w:p>
     <w:p>
       <w:pPr>
-        <w:pStyle w:val="7"/>
+        <w:pStyle w:val="ListParagraph"/>
         <w:numPr>
           <w:ilvl w:val="0"/>
           <w:numId w:val="1"/>
@@ -1035,7 +1018,7 @@
     </w:p>
     <w:p>
       <w:pPr>
-        <w:pStyle w:val="7"/>
+        <w:pStyle w:val="ListParagraph"/>
         <w:autoSpaceDE w:val="0"/>
         <w:autoSpaceDN w:val="0"/>
         <w:adjustRightInd w:val="0"/>
@@ -1087,7 +1070,13 @@
         <w:rPr>
           <w:rFonts w:cstheme="minorHAnsi"/>
         </w:rPr>
-        <w:t>f(n) = (1 + h(n)) with h(n) -&gt; 0 as n -&gt; ∞. Then, f(n) is O (1). This is because the O(h(n)) is going to be insignificant as n grows bigger.</w:t>
+        <w:t xml:space="preserve">f(n) = (1 + </w:t>
+      </w:r>
+      <w:r>
+        <w:rPr>
+          <w:rFonts w:cstheme="minorHAnsi"/>
+        </w:rPr>
+        <w:t>h(n)) with h(n) -&gt; 0 as n -&gt; ∞. Then, f(n) is O (1). This is because the O(h(n)) is going to be insignificant as n grows bigger.</w:t>
       </w:r>
     </w:p>
     <w:p>
@@ -1112,7 +1101,7 @@
     <w:p>
       <w:pPr>
         <w:pBdr>
-          <w:bottom w:val="single" w:color="auto" w:sz="4" w:space="1"/>
+          <w:bottom w:val="single" w:sz="4" w:space="1" w:color="auto"/>
         </w:pBdr>
         <w:rPr>
           <w:rFonts w:eastAsia="Cambria" w:cstheme="minorHAnsi"/>
@@ -1270,7 +1259,13 @@
         <w:rPr>
           <w:rFonts w:eastAsia="Cambria" w:cstheme="minorHAnsi"/>
         </w:rPr>
-        <w:t>)). From the definition, there exists positive constants c</w:t>
+        <w:t>)). From the definition, there ex</w:t>
+      </w:r>
+      <w:r>
+        <w:rPr>
+          <w:rFonts w:eastAsia="Cambria" w:cstheme="minorHAnsi"/>
+        </w:rPr>
+        <w:t>ists positive constants c</w:t>
       </w:r>
       <w:r>
         <w:rPr>
@@ -1922,7 +1917,7 @@
     <w:p>
       <w:pPr>
         <w:pBdr>
-          <w:bottom w:val="single" w:color="auto" w:sz="4" w:space="1"/>
+          <w:bottom w:val="single" w:sz="4" w:space="1" w:color="auto"/>
         </w:pBdr>
         <w:rPr>
           <w:rFonts w:eastAsia="Cambria" w:cstheme="minorHAnsi"/>
@@ -1944,7 +1939,7 @@
     <w:p>
       <w:pPr>
         <w:pBdr>
-          <w:bottom w:val="single" w:color="auto" w:sz="4" w:space="1"/>
+          <w:bottom w:val="single" w:sz="4" w:space="1" w:color="auto"/>
         </w:pBdr>
         <w:rPr>
           <w:rFonts w:eastAsia="Cambria" w:cstheme="minorHAnsi"/>
@@ -1973,7 +1968,7 @@
     <w:p>
       <w:pPr>
         <w:pBdr>
-          <w:bottom w:val="single" w:color="auto" w:sz="4" w:space="1"/>
+          <w:bottom w:val="single" w:sz="4" w:space="1" w:color="auto"/>
         </w:pBdr>
         <w:rPr>
           <w:rFonts w:eastAsia="Cambria" w:cstheme="minorHAnsi"/>
@@ -1983,7 +1978,13 @@
         <w:rPr>
           <w:rFonts w:eastAsia="Cambria" w:cstheme="minorHAnsi"/>
         </w:rPr>
-        <w:t>Use the simplest expression of the class. As an example, 3n + 5 is O(n) instead of O(3n)</w:t>
+        <w:t xml:space="preserve">Use the simplest expression of the class. As an example, 3n + 5 is O(n) instead of </w:t>
+      </w:r>
+      <w:r>
+        <w:rPr>
+          <w:rFonts w:eastAsia="Cambria" w:cstheme="minorHAnsi"/>
+        </w:rPr>
+        <w:t>O(3n)</w:t>
       </w:r>
     </w:p>
     <w:p>
@@ -2195,7 +2196,14 @@
         <w:rPr>
           <w:rFonts w:cstheme="minorHAnsi"/>
         </w:rPr>
-        <w:t xml:space="preserve"> n</w:t>
+        <w:t xml:space="preserve"> </w:t>
+      </w:r>
+      <w:proofErr w:type="spellStart"/>
+      <w:r>
+        <w:rPr>
+          <w:rFonts w:cstheme="minorHAnsi"/>
+        </w:rPr>
+        <w:t>n</w:t>
       </w:r>
       <w:r>
         <w:rPr>
@@ -2204,6 +2212,7 @@
         </w:rPr>
         <w:t>k</w:t>
       </w:r>
+      <w:proofErr w:type="spellEnd"/>
       <w:r>
         <w:rPr>
           <w:rFonts w:cstheme="minorHAnsi"/>
@@ -2295,7 +2304,14 @@
         <w:rPr>
           <w:rFonts w:eastAsia="Cambria" w:cstheme="minorHAnsi"/>
         </w:rPr>
-        <w:t>/n</w:t>
+        <w:t>/</w:t>
+      </w:r>
+      <w:proofErr w:type="spellStart"/>
+      <w:r>
+        <w:rPr>
+          <w:rFonts w:eastAsia="Cambria" w:cstheme="minorHAnsi"/>
+        </w:rPr>
+        <w:t>n</w:t>
       </w:r>
       <w:r>
         <w:rPr>
@@ -2304,6 +2320,7 @@
         </w:rPr>
         <w:t>k</w:t>
       </w:r>
+      <w:proofErr w:type="spellEnd"/>
       <w:r>
         <w:rPr>
           <w:rFonts w:eastAsia="Cambria" w:cstheme="minorHAnsi"/>
@@ -2417,7 +2434,14 @@
         <w:rPr>
           <w:rFonts w:eastAsia="Cambria" w:cstheme="minorHAnsi"/>
         </w:rPr>
-        <w:t>/n</w:t>
+        <w:t>/</w:t>
+      </w:r>
+      <w:proofErr w:type="spellStart"/>
+      <w:r>
+        <w:rPr>
+          <w:rFonts w:eastAsia="Cambria" w:cstheme="minorHAnsi"/>
+        </w:rPr>
+        <w:t>n</w:t>
       </w:r>
       <w:r>
         <w:rPr>
@@ -2426,6 +2450,7 @@
         </w:rPr>
         <w:t>k</w:t>
       </w:r>
+      <w:proofErr w:type="spellEnd"/>
       <w:r>
         <w:rPr>
           <w:rFonts w:eastAsia="Cambria" w:cstheme="minorHAnsi"/>
@@ -2491,7 +2516,14 @@
         <w:rPr>
           <w:rFonts w:eastAsia="Cambria" w:cstheme="minorHAnsi"/>
         </w:rPr>
-        <w:t>) -&gt; a</w:t>
+        <w:t xml:space="preserve">) -&gt; </w:t>
+      </w:r>
+      <w:proofErr w:type="spellStart"/>
+      <w:r>
+        <w:rPr>
+          <w:rFonts w:eastAsia="Cambria" w:cstheme="minorHAnsi"/>
+        </w:rPr>
+        <w:t>a</w:t>
       </w:r>
       <w:r>
         <w:rPr>
@@ -2500,6 +2532,7 @@
         </w:rPr>
         <w:t>k</w:t>
       </w:r>
+      <w:proofErr w:type="spellEnd"/>
       <w:r>
         <w:rPr>
           <w:rFonts w:eastAsia="Cambria" w:cstheme="minorHAnsi"/>
@@ -2528,7 +2561,14 @@
         <w:rPr>
           <w:rFonts w:eastAsia="Cambria" w:cstheme="minorHAnsi"/>
         </w:rPr>
-        <w:t>) -&gt; n</w:t>
+        <w:t xml:space="preserve">) -&gt; </w:t>
+      </w:r>
+      <w:proofErr w:type="spellStart"/>
+      <w:r>
+        <w:rPr>
+          <w:rFonts w:eastAsia="Cambria" w:cstheme="minorHAnsi"/>
+        </w:rPr>
+        <w:t>n</w:t>
       </w:r>
       <w:r>
         <w:rPr>
@@ -2550,6 +2590,7 @@
         </w:rPr>
         <w:t>k</w:t>
       </w:r>
+      <w:proofErr w:type="spellEnd"/>
       <w:r>
         <w:rPr>
           <w:rFonts w:eastAsia="Cambria" w:cstheme="minorHAnsi"/>
@@ -2567,7 +2608,14 @@
         <w:rPr>
           <w:rFonts w:eastAsia="Cambria" w:cstheme="minorHAnsi"/>
         </w:rPr>
-        <w:t>O(n</w:t>
+        <w:t>O(</w:t>
+      </w:r>
+      <w:proofErr w:type="spellStart"/>
+      <w:r>
+        <w:rPr>
+          <w:rFonts w:eastAsia="Cambria" w:cstheme="minorHAnsi"/>
+        </w:rPr>
+        <w:t>n</w:t>
       </w:r>
       <w:r>
         <w:rPr>
@@ -2576,11 +2624,19 @@
         </w:rPr>
         <w:t>k</w:t>
       </w:r>
-      <w:r>
-        <w:rPr>
-          <w:rFonts w:eastAsia="Cambria" w:cstheme="minorHAnsi"/>
-        </w:rPr>
-        <w:t>) is trivially O(n</w:t>
+      <w:proofErr w:type="spellEnd"/>
+      <w:r>
+        <w:rPr>
+          <w:rFonts w:eastAsia="Cambria" w:cstheme="minorHAnsi"/>
+        </w:rPr>
+        <w:t>) is trivially O(</w:t>
+      </w:r>
+      <w:proofErr w:type="spellStart"/>
+      <w:r>
+        <w:rPr>
+          <w:rFonts w:eastAsia="Cambria" w:cstheme="minorHAnsi"/>
+        </w:rPr>
+        <w:t>n</w:t>
       </w:r>
       <w:r>
         <w:rPr>
@@ -2589,6 +2645,7 @@
         </w:rPr>
         <w:t>k</w:t>
       </w:r>
+      <w:proofErr w:type="spellEnd"/>
       <w:r>
         <w:rPr>
           <w:rFonts w:eastAsia="Cambria" w:cstheme="minorHAnsi"/>
@@ -2601,6 +2658,7 @@
         </w:rPr>
         <w:t>O(</w:t>
       </w:r>
+      <w:proofErr w:type="spellStart"/>
       <w:r>
         <w:rPr>
           <w:rFonts w:eastAsia="Cambria" w:cstheme="minorHAnsi"/>
@@ -2614,6 +2672,7 @@
         </w:rPr>
         <w:t>k</w:t>
       </w:r>
+      <w:proofErr w:type="spellEnd"/>
       <w:r>
         <w:rPr>
           <w:rFonts w:eastAsia="Cambria" w:cstheme="minorHAnsi"/>
@@ -2669,6 +2728,7 @@
         </w:rPr>
         <w:t>) = O(</w:t>
       </w:r>
+      <w:proofErr w:type="spellStart"/>
       <w:r>
         <w:rPr>
           <w:rFonts w:eastAsia="Cambria" w:cstheme="minorHAnsi"/>
@@ -2695,6 +2755,7 @@
         </w:rPr>
         <w:t>k</w:t>
       </w:r>
+      <w:proofErr w:type="spellEnd"/>
       <w:r>
         <w:rPr>
           <w:rFonts w:eastAsia="Cambria" w:cstheme="minorHAnsi"/>
@@ -2707,6 +2768,7 @@
         </w:rPr>
         <w:t>O(</w:t>
       </w:r>
+      <w:proofErr w:type="spellStart"/>
       <w:r>
         <w:rPr>
           <w:rFonts w:eastAsia="Cambria" w:cstheme="minorHAnsi"/>
@@ -2720,6 +2782,7 @@
         </w:rPr>
         <w:t>k</w:t>
       </w:r>
+      <w:proofErr w:type="spellEnd"/>
       <w:r>
         <w:rPr>
           <w:rFonts w:eastAsia="Cambria" w:cstheme="minorHAnsi"/>
@@ -2732,6 +2795,7 @@
         </w:rPr>
         <w:t xml:space="preserve"> O(</w:t>
       </w:r>
+      <w:proofErr w:type="spellStart"/>
       <w:r>
         <w:rPr>
           <w:rFonts w:eastAsia="Cambria" w:cstheme="minorHAnsi"/>
@@ -2745,11 +2809,19 @@
         </w:rPr>
         <w:t>k</w:t>
       </w:r>
-      <w:r>
-        <w:rPr>
-          <w:rFonts w:eastAsia="Cambria" w:cstheme="minorHAnsi"/>
-        </w:rPr>
-        <w:t>) = O(n</w:t>
+      <w:proofErr w:type="spellEnd"/>
+      <w:r>
+        <w:rPr>
+          <w:rFonts w:eastAsia="Cambria" w:cstheme="minorHAnsi"/>
+        </w:rPr>
+        <w:t>) = O(</w:t>
+      </w:r>
+      <w:proofErr w:type="spellStart"/>
+      <w:r>
+        <w:rPr>
+          <w:rFonts w:eastAsia="Cambria" w:cstheme="minorHAnsi"/>
+        </w:rPr>
+        <w:t>n</w:t>
       </w:r>
       <w:r>
         <w:rPr>
@@ -2758,11 +2830,19 @@
         </w:rPr>
         <w:t>k</w:t>
       </w:r>
-      <w:r>
-        <w:rPr>
-          <w:rFonts w:eastAsia="Cambria" w:cstheme="minorHAnsi"/>
-        </w:rPr>
-        <w:t>)O(1) = O(n</w:t>
+      <w:proofErr w:type="spellEnd"/>
+      <w:r>
+        <w:rPr>
+          <w:rFonts w:eastAsia="Cambria" w:cstheme="minorHAnsi"/>
+        </w:rPr>
+        <w:t>)O(1) = O(</w:t>
+      </w:r>
+      <w:proofErr w:type="spellStart"/>
+      <w:r>
+        <w:rPr>
+          <w:rFonts w:eastAsia="Cambria" w:cstheme="minorHAnsi"/>
+        </w:rPr>
+        <w:t>n</w:t>
       </w:r>
       <w:r>
         <w:rPr>
@@ -2771,11 +2851,19 @@
         </w:rPr>
         <w:t>k</w:t>
       </w:r>
-      <w:r>
-        <w:rPr>
-          <w:rFonts w:eastAsia="Cambria" w:cstheme="minorHAnsi"/>
-        </w:rPr>
-        <w:t>*1) = O(n</w:t>
+      <w:proofErr w:type="spellEnd"/>
+      <w:r>
+        <w:rPr>
+          <w:rFonts w:eastAsia="Cambria" w:cstheme="minorHAnsi"/>
+        </w:rPr>
+        <w:t>*1) = O(</w:t>
+      </w:r>
+      <w:proofErr w:type="spellStart"/>
+      <w:r>
+        <w:rPr>
+          <w:rFonts w:eastAsia="Cambria" w:cstheme="minorHAnsi"/>
+        </w:rPr>
+        <w:t>n</w:t>
       </w:r>
       <w:r>
         <w:rPr>
@@ -2784,6 +2872,7 @@
         </w:rPr>
         <w:t>k</w:t>
       </w:r>
+      <w:proofErr w:type="spellEnd"/>
       <w:r>
         <w:rPr>
           <w:rFonts w:eastAsia="Cambria" w:cstheme="minorHAnsi"/>
@@ -2794,7 +2883,7 @@
     <w:p>
       <w:pPr>
         <w:pBdr>
-          <w:bottom w:val="single" w:color="auto" w:sz="4" w:space="1"/>
+          <w:bottom w:val="single" w:sz="4" w:space="1" w:color="auto"/>
         </w:pBdr>
         <w:rPr>
           <w:rFonts w:eastAsia="Cambria" w:cstheme="minorHAnsi"/>
@@ -2852,7 +2941,14 @@
         <w:rPr>
           <w:rFonts w:eastAsia="Cambria" w:cstheme="minorHAnsi"/>
         </w:rPr>
-        <w:t>O(n</w:t>
+        <w:t>O(</w:t>
+      </w:r>
+      <w:proofErr w:type="spellStart"/>
+      <w:r>
+        <w:rPr>
+          <w:rFonts w:eastAsia="Cambria" w:cstheme="minorHAnsi"/>
+        </w:rPr>
+        <w:t>n</w:t>
       </w:r>
       <w:r>
         <w:rPr>
@@ -2861,6 +2957,7 @@
         </w:rPr>
         <w:t>k</w:t>
       </w:r>
+      <w:proofErr w:type="spellEnd"/>
       <w:r>
         <w:rPr>
           <w:rFonts w:eastAsia="Cambria" w:cstheme="minorHAnsi"/>
@@ -2960,7 +3057,7 @@
     </w:p>
     <w:p>
       <w:pPr>
-        <w:pStyle w:val="7"/>
+        <w:pStyle w:val="ListParagraph"/>
         <w:numPr>
           <w:ilvl w:val="0"/>
           <w:numId w:val="1"/>
@@ -3205,12 +3302,18 @@
         <w:rPr>
           <w:rFonts w:cstheme="minorHAnsi"/>
         </w:rPr>
-        <w:t>. Full marks for using basic definitions and concepts and mathematical formulation.</w:t>
-      </w:r>
-    </w:p>
-    <w:p>
-      <w:pPr>
-        <w:pStyle w:val="7"/>
+        <w:t>. Full marks</w:t>
+      </w:r>
+      <w:r>
+        <w:rPr>
+          <w:rFonts w:cstheme="minorHAnsi"/>
+        </w:rPr>
+        <w:t xml:space="preserve"> for using basic definitions and concepts and mathematical formulation.</w:t>
+      </w:r>
+    </w:p>
+    <w:p>
+      <w:pPr>
+        <w:pStyle w:val="ListParagraph"/>
         <w:ind w:left="8640" w:firstLine="720"/>
         <w:rPr>
           <w:rFonts w:cstheme="minorHAnsi"/>
@@ -3408,7 +3511,7 @@
       </w:r>
       <w:r>
         <w:rPr>
-          <w:rFonts w:ascii="Cambria Math" w:hAnsi="Cambria Math" w:eastAsia="Cambria" w:cs="Cambria Math"/>
+          <w:rFonts w:ascii="Cambria Math" w:eastAsia="Cambria" w:hAnsi="Cambria Math" w:cs="Cambria Math"/>
         </w:rPr>
         <w:t>∀</w:t>
       </w:r>
@@ -3420,7 +3523,7 @@
       </w:r>
       <w:r>
         <w:rPr>
-          <w:rFonts w:ascii="Calibri" w:hAnsi="Calibri" w:eastAsia="Cambria" w:cs="Calibri"/>
+          <w:rFonts w:ascii="Calibri" w:eastAsia="Cambria" w:hAnsi="Calibri" w:cs="Calibri"/>
         </w:rPr>
         <w:t>≥</w:t>
       </w:r>
@@ -3644,7 +3747,7 @@
       </w:r>
       <w:r>
         <w:rPr>
-          <w:rFonts w:ascii="Cambria Math" w:hAnsi="Cambria Math" w:eastAsia="Cambria" w:cs="Cambria Math"/>
+          <w:rFonts w:ascii="Cambria Math" w:eastAsia="Cambria" w:hAnsi="Cambria Math" w:cs="Cambria Math"/>
         </w:rPr>
         <w:t>∀</w:t>
       </w:r>
@@ -3656,7 +3759,7 @@
       </w:r>
       <w:r>
         <w:rPr>
-          <w:rFonts w:ascii="Calibri" w:hAnsi="Calibri" w:eastAsia="Cambria" w:cs="Calibri"/>
+          <w:rFonts w:ascii="Calibri" w:eastAsia="Cambria" w:hAnsi="Calibri" w:cs="Calibri"/>
         </w:rPr>
         <w:t>≥</w:t>
       </w:r>
@@ -3668,7 +3771,7 @@
       </w:r>
       <w:r>
         <w:rPr>
-          <w:rFonts w:ascii="Cambria Math" w:hAnsi="Cambria Math" w:eastAsia="Cambria" w:cs="Cambria Math"/>
+          <w:rFonts w:ascii="Cambria Math" w:eastAsia="Cambria" w:hAnsi="Cambria Math" w:cs="Cambria Math"/>
         </w:rPr>
         <w:t>∀</w:t>
       </w:r>
@@ -3680,7 +3783,7 @@
       </w:r>
       <w:r>
         <w:rPr>
-          <w:rFonts w:ascii="Calibri" w:hAnsi="Calibri" w:eastAsia="Cambria" w:cs="Calibri"/>
+          <w:rFonts w:ascii="Calibri" w:eastAsia="Cambria" w:hAnsi="Calibri" w:cs="Calibri"/>
         </w:rPr>
         <w:t>≥</w:t>
       </w:r>
@@ -3701,7 +3804,13 @@
         <w:rPr>
           <w:rFonts w:eastAsia="Cambria" w:cstheme="minorHAnsi"/>
         </w:rPr>
-        <w:t xml:space="preserve">O(n) can be thought of as the set of all functions whose growth is no worse than linear for sufficiently large n. Hence, it can be thought of as the infinite set {1, 2, …, log n, 2 log n, …, n, 2n, 3n, …, n+1, n+2, …}. So, 3n+5 is O(n) is just the statement that 3n+5 is in this set or 3n+5 </w:t>
+        <w:t>O(n) can be thought of as the set of all functions whose growth is no worse than linear for sufficiently large n. Hence, it can be thought of as the infinite se</w:t>
+      </w:r>
+      <w:r>
+        <w:rPr>
+          <w:rFonts w:eastAsia="Cambria" w:cstheme="minorHAnsi"/>
+        </w:rPr>
+        <w:t xml:space="preserve">t {1, 2, …, log n, 2 log n, …, n, 2n, 3n, …, n+1, n+2, …}. So, 3n+5 is O(n) is just the statement that 3n+5 is in this set or 3n+5 </w:t>
       </w:r>
       <w:r>
         <w:rPr>
@@ -3858,7 +3967,13 @@
         <w:rPr>
           <w:rFonts w:cstheme="minorHAnsi"/>
         </w:rPr>
-        <w:t>n), then f(n) is also Ο</w:t>
+        <w:t>n), then f(n) i</w:t>
+      </w:r>
+      <w:r>
+        <w:rPr>
+          <w:rFonts w:cstheme="minorHAnsi"/>
+        </w:rPr>
+        <w:t>s also Ο</w:t>
       </w:r>
       <w:r>
         <w:rPr>
@@ -4017,7 +4132,13 @@
         <w:rPr>
           <w:rFonts w:cstheme="minorHAnsi"/>
         </w:rPr>
-        <w:t>) which is incorrect as Ο</w:t>
+        <w:t xml:space="preserve">) which is </w:t>
+      </w:r>
+      <w:r>
+        <w:rPr>
+          <w:rFonts w:cstheme="minorHAnsi"/>
+        </w:rPr>
+        <w:t>incorrect as Ο</w:t>
       </w:r>
       <w:r>
         <w:rPr>
@@ -4194,6 +4315,7 @@
         <w:rPr>
           <w:rFonts w:cstheme="minorHAnsi"/>
         </w:rPr>
+        <w:lastRenderedPageBreak/>
         <w:t>2. Questions on Binary Search Tree, Heap, Balanced Binary Search Tree, Basic Data Structures (stack/queue)</w:t>
       </w:r>
     </w:p>
@@ -4201,30 +4323,59 @@
       <w:pPr>
         <w:rPr>
           <w:rFonts w:cstheme="minorHAnsi"/>
-        </w:rPr>
-      </w:pPr>
-      <w:r>
-        <w:rPr>
-          <w:rFonts w:cstheme="minorHAnsi"/>
+          <w:b/>
+          <w:bCs/>
+        </w:rPr>
+      </w:pPr>
+      <w:r>
+        <w:rPr>
+          <w:rFonts w:cstheme="minorHAnsi"/>
+          <w:b/>
+          <w:bCs/>
         </w:rPr>
         <w:t>(a)</w:t>
       </w:r>
-    </w:p>
-    <w:p>
-      <w:pPr>
-        <w:rPr>
-          <w:rFonts w:cstheme="minorHAnsi"/>
-        </w:rPr>
-      </w:pPr>
-      <w:r>
-        <w:rPr>
-          <w:rFonts w:cstheme="minorHAnsi"/>
+      <w:r>
+        <w:rPr>
+          <w:rFonts w:cstheme="minorHAnsi"/>
+          <w:b/>
+          <w:bCs/>
+        </w:rPr>
+        <w:t xml:space="preserve"> </w:t>
+      </w:r>
+    </w:p>
+    <w:p>
+      <w:pPr>
+        <w:rPr>
+          <w:rFonts w:cstheme="minorHAnsi"/>
+        </w:rPr>
+      </w:pPr>
+    </w:p>
+    <w:p>
+      <w:pPr>
+        <w:rPr>
+          <w:rFonts w:cstheme="minorHAnsi"/>
+          <w:noProof/>
+        </w:rPr>
+      </w:pPr>
+      <w:r>
+        <w:rPr>
+          <w:rFonts w:cstheme="minorHAnsi"/>
+          <w:noProof/>
         </w:rPr>
         <w:drawing>
-          <wp:inline distT="0" distB="0" distL="0" distR="0">
-            <wp:extent cx="2536190" cy="1028065"/>
-            <wp:effectExtent l="0" t="0" r="0" b="635"/>
-            <wp:docPr id="10" name="Picture 10" descr="Text&#10;&#10;Description automatically generated"/>
+          <wp:anchor distT="0" distB="0" distL="114300" distR="114300" simplePos="0" relativeHeight="251671552" behindDoc="0" locked="0" layoutInCell="1" allowOverlap="1" wp14:anchorId="34C4AA5D" wp14:editId="168FBE35">
+            <wp:simplePos x="0" y="0"/>
+            <wp:positionH relativeFrom="column">
+              <wp:posOffset>-172720</wp:posOffset>
+            </wp:positionH>
+            <wp:positionV relativeFrom="paragraph">
+              <wp:posOffset>88826</wp:posOffset>
+            </wp:positionV>
+            <wp:extent cx="3072765" cy="3416300"/>
+            <wp:effectExtent l="0" t="0" r="635" b="0"/>
+            <wp:wrapSquare wrapText="bothSides"/>
+            <wp:docPr id="34" name="Picture 34" descr="Text&#10;&#10;Description automatically generated"/>
             <wp:cNvGraphicFramePr>
               <a:graphicFrameLocks xmlns:a="http://schemas.openxmlformats.org/drawingml/2006/main" noChangeAspect="1"/>
             </wp:cNvGraphicFramePr>
@@ -4232,111 +4383,11 @@
               <a:graphicData uri="http://schemas.openxmlformats.org/drawingml/2006/picture">
                 <pic:pic xmlns:pic="http://schemas.openxmlformats.org/drawingml/2006/picture">
                   <pic:nvPicPr>
-                    <pic:cNvPr id="10" name="Picture 10" descr="Text&#10;&#10;Description automatically generated"/>
-                    <pic:cNvPicPr>
-                      <a:picLocks noChangeAspect="1"/>
-                    </pic:cNvPicPr>
+                    <pic:cNvPr id="34" name="Picture 34" descr="Text&#10;&#10;Description automatically generated"/>
+                    <pic:cNvPicPr/>
                   </pic:nvPicPr>
                   <pic:blipFill>
-                    <a:blip r:embed="rId7"/>
-                    <a:stretch>
-                      <a:fillRect/>
-                    </a:stretch>
-                  </pic:blipFill>
-                  <pic:spPr>
-                    <a:xfrm>
-                      <a:off x="0" y="0"/>
-                      <a:ext cx="2536466" cy="1028156"/>
-                    </a:xfrm>
-                    <a:prstGeom prst="rect">
-                      <a:avLst/>
-                    </a:prstGeom>
-                  </pic:spPr>
-                </pic:pic>
-              </a:graphicData>
-            </a:graphic>
-          </wp:inline>
-        </w:drawing>
-      </w:r>
-      <w:r>
-        <w:rPr>
-          <w:rFonts w:cstheme="minorHAnsi"/>
-        </w:rPr>
-        <w:t xml:space="preserve"> </w:t>
-      </w:r>
-      <w:r>
-        <w:rPr>
-          <w:rFonts w:cstheme="minorHAnsi"/>
-        </w:rPr>
-        <w:drawing>
-          <wp:inline distT="0" distB="0" distL="0" distR="0">
-            <wp:extent cx="3092450" cy="3282950"/>
-            <wp:effectExtent l="0" t="0" r="0" b="0"/>
-            <wp:docPr id="11" name="Picture 11" descr="Text&#10;&#10;Description automatically generated"/>
-            <wp:cNvGraphicFramePr>
-              <a:graphicFrameLocks xmlns:a="http://schemas.openxmlformats.org/drawingml/2006/main" noChangeAspect="1"/>
-            </wp:cNvGraphicFramePr>
-            <a:graphic xmlns:a="http://schemas.openxmlformats.org/drawingml/2006/main">
-              <a:graphicData uri="http://schemas.openxmlformats.org/drawingml/2006/picture">
-                <pic:pic xmlns:pic="http://schemas.openxmlformats.org/drawingml/2006/picture">
-                  <pic:nvPicPr>
-                    <pic:cNvPr id="11" name="Picture 11" descr="Text&#10;&#10;Description automatically generated"/>
-                    <pic:cNvPicPr>
-                      <a:picLocks noChangeAspect="1"/>
-                    </pic:cNvPicPr>
-                  </pic:nvPicPr>
-                  <pic:blipFill>
-                    <a:blip r:embed="rId8"/>
-                    <a:stretch>
-                      <a:fillRect/>
-                    </a:stretch>
-                  </pic:blipFill>
-                  <pic:spPr>
-                    <a:xfrm>
-                      <a:off x="0" y="0"/>
-                      <a:ext cx="3112951" cy="3304517"/>
-                    </a:xfrm>
-                    <a:prstGeom prst="rect">
-                      <a:avLst/>
-                    </a:prstGeom>
-                  </pic:spPr>
-                </pic:pic>
-              </a:graphicData>
-            </a:graphic>
-          </wp:inline>
-        </w:drawing>
-      </w:r>
-      <w:r>
-        <w:rPr>
-          <w:rFonts w:cstheme="minorHAnsi"/>
-        </w:rPr>
-        <w:drawing>
-          <wp:anchor distT="0" distB="0" distL="114300" distR="114300" simplePos="0" relativeHeight="251671552" behindDoc="0" locked="0" layoutInCell="1" allowOverlap="1">
-            <wp:simplePos x="0" y="0"/>
-            <wp:positionH relativeFrom="column">
-              <wp:align>left</wp:align>
-            </wp:positionH>
-            <wp:positionV relativeFrom="paragraph">
-              <wp:align>top</wp:align>
-            </wp:positionV>
-            <wp:extent cx="2838450" cy="3395980"/>
-            <wp:effectExtent l="0" t="0" r="0" b="0"/>
-            <wp:wrapSquare wrapText="bothSides"/>
-            <wp:docPr id="8" name="Picture 8" descr="Text&#10;&#10;Description automatically generated"/>
-            <wp:cNvGraphicFramePr>
-              <a:graphicFrameLocks xmlns:a="http://schemas.openxmlformats.org/drawingml/2006/main" noChangeAspect="1"/>
-            </wp:cNvGraphicFramePr>
-            <a:graphic xmlns:a="http://schemas.openxmlformats.org/drawingml/2006/main">
-              <a:graphicData uri="http://schemas.openxmlformats.org/drawingml/2006/picture">
-                <pic:pic xmlns:pic="http://schemas.openxmlformats.org/drawingml/2006/picture">
-                  <pic:nvPicPr>
-                    <pic:cNvPr id="8" name="Picture 8" descr="Text&#10;&#10;Description automatically generated"/>
-                    <pic:cNvPicPr>
-                      <a:picLocks noChangeAspect="1"/>
-                    </pic:cNvPicPr>
-                  </pic:nvPicPr>
-                  <pic:blipFill>
-                    <a:blip r:embed="rId9">
+                    <a:blip r:embed="rId10" cstate="print">
                       <a:extLst>
                         <a:ext uri="{28A0092B-C50C-407E-A947-70E740481C1C}">
                           <a14:useLocalDpi xmlns:a14="http://schemas.microsoft.com/office/drawing/2010/main" val="0"/>
@@ -4350,7 +4401,7 @@
                   <pic:spPr>
                     <a:xfrm>
                       <a:off x="0" y="0"/>
-                      <a:ext cx="2838615" cy="3395727"/>
+                      <a:ext cx="3072765" cy="3416300"/>
                     </a:xfrm>
                     <a:prstGeom prst="rect">
                       <a:avLst/>
@@ -4359,27 +4410,351 @@
                 </pic:pic>
               </a:graphicData>
             </a:graphic>
+            <wp14:sizeRelH relativeFrom="margin">
+              <wp14:pctWidth>0</wp14:pctWidth>
+            </wp14:sizeRelH>
+            <wp14:sizeRelV relativeFrom="margin">
+              <wp14:pctHeight>0</wp14:pctHeight>
+            </wp14:sizeRelV>
           </wp:anchor>
         </w:drawing>
       </w:r>
       <w:r>
         <w:rPr>
           <w:rFonts w:cstheme="minorHAnsi"/>
+          <w:noProof/>
+        </w:rPr>
+        <w:drawing>
+          <wp:anchor distT="0" distB="0" distL="114300" distR="114300" simplePos="0" relativeHeight="251672576" behindDoc="0" locked="0" layoutInCell="1" allowOverlap="1" wp14:anchorId="31D18D41" wp14:editId="6295668D">
+            <wp:simplePos x="0" y="0"/>
+            <wp:positionH relativeFrom="column">
+              <wp:posOffset>2913321</wp:posOffset>
+            </wp:positionH>
+            <wp:positionV relativeFrom="paragraph">
+              <wp:posOffset>87719</wp:posOffset>
+            </wp:positionV>
+            <wp:extent cx="3115339" cy="932180"/>
+            <wp:effectExtent l="0" t="0" r="0" b="0"/>
+            <wp:wrapNone/>
+            <wp:docPr id="35" name="Picture 35" descr="Text&#10;&#10;Description automatically generated"/>
+            <wp:cNvGraphicFramePr>
+              <a:graphicFrameLocks xmlns:a="http://schemas.openxmlformats.org/drawingml/2006/main" noChangeAspect="1"/>
+            </wp:cNvGraphicFramePr>
+            <a:graphic xmlns:a="http://schemas.openxmlformats.org/drawingml/2006/main">
+              <a:graphicData uri="http://schemas.openxmlformats.org/drawingml/2006/picture">
+                <pic:pic xmlns:pic="http://schemas.openxmlformats.org/drawingml/2006/picture">
+                  <pic:nvPicPr>
+                    <pic:cNvPr id="35" name="Picture 35" descr="Text&#10;&#10;Description automatically generated"/>
+                    <pic:cNvPicPr/>
+                  </pic:nvPicPr>
+                  <pic:blipFill>
+                    <a:blip r:embed="rId11" cstate="print">
+                      <a:extLst>
+                        <a:ext uri="{28A0092B-C50C-407E-A947-70E740481C1C}">
+                          <a14:useLocalDpi xmlns:a14="http://schemas.microsoft.com/office/drawing/2010/main" val="0"/>
+                        </a:ext>
+                      </a:extLst>
+                    </a:blip>
+                    <a:stretch>
+                      <a:fillRect/>
+                    </a:stretch>
+                  </pic:blipFill>
+                  <pic:spPr>
+                    <a:xfrm>
+                      <a:off x="0" y="0"/>
+                      <a:ext cx="3129782" cy="936502"/>
+                    </a:xfrm>
+                    <a:prstGeom prst="rect">
+                      <a:avLst/>
+                    </a:prstGeom>
+                  </pic:spPr>
+                </pic:pic>
+              </a:graphicData>
+            </a:graphic>
+            <wp14:sizeRelH relativeFrom="page">
+              <wp14:pctWidth>0</wp14:pctWidth>
+            </wp14:sizeRelH>
+            <wp14:sizeRelV relativeFrom="page">
+              <wp14:pctHeight>0</wp14:pctHeight>
+            </wp14:sizeRelV>
+          </wp:anchor>
+        </w:drawing>
+      </w:r>
+    </w:p>
+    <w:p>
+      <w:pPr>
+        <w:tabs>
+          <w:tab w:val="left" w:pos="1808"/>
+        </w:tabs>
+        <w:rPr>
+          <w:rFonts w:cstheme="minorHAnsi"/>
+        </w:rPr>
+      </w:pPr>
+      <w:r>
+        <w:rPr>
+          <w:rFonts w:cstheme="minorHAnsi"/>
+          <w:noProof/>
+        </w:rPr>
+        <w:drawing>
+          <wp:anchor distT="0" distB="0" distL="114300" distR="114300" simplePos="0" relativeHeight="251673600" behindDoc="0" locked="0" layoutInCell="1" allowOverlap="1" wp14:anchorId="2444F720" wp14:editId="68849485">
+            <wp:simplePos x="0" y="0"/>
+            <wp:positionH relativeFrom="column">
+              <wp:posOffset>2908462</wp:posOffset>
+            </wp:positionH>
+            <wp:positionV relativeFrom="paragraph">
+              <wp:posOffset>737870</wp:posOffset>
+            </wp:positionV>
+            <wp:extent cx="4164246" cy="3987209"/>
+            <wp:effectExtent l="0" t="0" r="1905" b="635"/>
+            <wp:wrapNone/>
+            <wp:docPr id="36" name="Picture 36" descr="Text&#10;&#10;Description automatically generated"/>
+            <wp:cNvGraphicFramePr>
+              <a:graphicFrameLocks xmlns:a="http://schemas.openxmlformats.org/drawingml/2006/main" noChangeAspect="1"/>
+            </wp:cNvGraphicFramePr>
+            <a:graphic xmlns:a="http://schemas.openxmlformats.org/drawingml/2006/main">
+              <a:graphicData uri="http://schemas.openxmlformats.org/drawingml/2006/picture">
+                <pic:pic xmlns:pic="http://schemas.openxmlformats.org/drawingml/2006/picture">
+                  <pic:nvPicPr>
+                    <pic:cNvPr id="36" name="Picture 36" descr="Text&#10;&#10;Description automatically generated"/>
+                    <pic:cNvPicPr/>
+                  </pic:nvPicPr>
+                  <pic:blipFill>
+                    <a:blip r:embed="rId12" cstate="print">
+                      <a:extLst>
+                        <a:ext uri="{28A0092B-C50C-407E-A947-70E740481C1C}">
+                          <a14:useLocalDpi xmlns:a14="http://schemas.microsoft.com/office/drawing/2010/main" val="0"/>
+                        </a:ext>
+                      </a:extLst>
+                    </a:blip>
+                    <a:stretch>
+                      <a:fillRect/>
+                    </a:stretch>
+                  </pic:blipFill>
+                  <pic:spPr>
+                    <a:xfrm>
+                      <a:off x="0" y="0"/>
+                      <a:ext cx="4164246" cy="3987209"/>
+                    </a:xfrm>
+                    <a:prstGeom prst="rect">
+                      <a:avLst/>
+                    </a:prstGeom>
+                  </pic:spPr>
+                </pic:pic>
+              </a:graphicData>
+            </a:graphic>
+            <wp14:sizeRelH relativeFrom="page">
+              <wp14:pctWidth>0</wp14:pctWidth>
+            </wp14:sizeRelH>
+            <wp14:sizeRelV relativeFrom="page">
+              <wp14:pctHeight>0</wp14:pctHeight>
+            </wp14:sizeRelV>
+          </wp:anchor>
+        </w:drawing>
+      </w:r>
+      <w:r>
+        <w:rPr>
+          <w:rFonts w:cstheme="minorHAnsi"/>
         </w:rPr>
         <w:br w:type="textWrapping" w:clear="all"/>
       </w:r>
-    </w:p>
-    <w:p>
-      <w:pPr>
-        <w:rPr>
-          <w:rFonts w:cstheme="minorHAnsi"/>
-        </w:rPr>
-      </w:pPr>
-      <w:r>
-        <w:rPr>
-          <w:rFonts w:cstheme="minorHAnsi"/>
-        </w:rPr>
-        <w:t>By successfully constructing a Binary Search Tree from a sorted array, We successfully get O(log n) as time complexity when searching up any element in the tree. That is because every time we search in the tree, we are halving the number of inputs in each search iteration (recursion).</w:t>
+      <w:r>
+        <w:rPr>
+          <w:rFonts w:cstheme="minorHAnsi"/>
+        </w:rPr>
+        <w:tab/>
+      </w:r>
+    </w:p>
+    <w:p>
+      <w:pPr>
+        <w:tabs>
+          <w:tab w:val="left" w:pos="1808"/>
+        </w:tabs>
+        <w:rPr>
+          <w:rFonts w:cstheme="minorHAnsi"/>
+        </w:rPr>
+      </w:pPr>
+    </w:p>
+    <w:p>
+      <w:pPr>
+        <w:tabs>
+          <w:tab w:val="left" w:pos="1808"/>
+        </w:tabs>
+        <w:rPr>
+          <w:rFonts w:cstheme="minorHAnsi"/>
+        </w:rPr>
+      </w:pPr>
+    </w:p>
+    <w:p>
+      <w:pPr>
+        <w:tabs>
+          <w:tab w:val="left" w:pos="1808"/>
+        </w:tabs>
+        <w:rPr>
+          <w:rFonts w:cstheme="minorHAnsi"/>
+        </w:rPr>
+      </w:pPr>
+    </w:p>
+    <w:p>
+      <w:pPr>
+        <w:tabs>
+          <w:tab w:val="left" w:pos="1808"/>
+        </w:tabs>
+        <w:rPr>
+          <w:rFonts w:cstheme="minorHAnsi"/>
+        </w:rPr>
+      </w:pPr>
+    </w:p>
+    <w:p>
+      <w:pPr>
+        <w:tabs>
+          <w:tab w:val="left" w:pos="1808"/>
+        </w:tabs>
+        <w:rPr>
+          <w:rFonts w:cstheme="minorHAnsi"/>
+        </w:rPr>
+      </w:pPr>
+    </w:p>
+    <w:p>
+      <w:pPr>
+        <w:rPr>
+          <w:rFonts w:cstheme="minorHAnsi"/>
+        </w:rPr>
+      </w:pPr>
+      <w:r>
+        <w:rPr>
+          <w:rFonts w:cstheme="minorHAnsi"/>
+        </w:rPr>
+        <w:t>The pseudocode above represents the following steps to convert a sorted array to a Binary Search Tree (BST):</w:t>
+      </w:r>
+    </w:p>
+    <w:p>
+      <w:pPr>
+        <w:rPr>
+          <w:rFonts w:cstheme="minorHAnsi"/>
+        </w:rPr>
+      </w:pPr>
+      <w:r>
+        <w:rPr>
+          <w:rFonts w:cstheme="minorHAnsi"/>
+        </w:rPr>
+        <w:tab/>
+        <w:t xml:space="preserve">1. Get the middle element of the array and make it as the root (this </w:t>
+      </w:r>
+      <w:r>
+        <w:rPr>
+          <w:rFonts w:cstheme="minorHAnsi"/>
+        </w:rPr>
+        <w:t>splits</w:t>
+      </w:r>
+      <w:r>
+        <w:rPr>
+          <w:rFonts w:cstheme="minorHAnsi"/>
+        </w:rPr>
+        <w:t xml:space="preserve"> the </w:t>
+      </w:r>
+      <w:r>
+        <w:rPr>
+          <w:rFonts w:cstheme="minorHAnsi"/>
+        </w:rPr>
+        <w:t>array into left and right halves)</w:t>
+      </w:r>
+    </w:p>
+    <w:p>
+      <w:pPr>
+        <w:rPr>
+          <w:rFonts w:cstheme="minorHAnsi"/>
+        </w:rPr>
+      </w:pPr>
+      <w:r>
+        <w:rPr>
+          <w:rFonts w:cstheme="minorHAnsi"/>
+        </w:rPr>
+        <w:tab/>
+        <w:t xml:space="preserve">2. </w:t>
+      </w:r>
+      <w:r>
+        <w:rPr>
+          <w:rFonts w:cstheme="minorHAnsi"/>
+        </w:rPr>
+        <w:t>Get the middle Element of the left half of the array and make it child of root</w:t>
+      </w:r>
+      <w:r>
+        <w:rPr>
+          <w:rFonts w:cstheme="minorHAnsi"/>
+        </w:rPr>
+        <w:t xml:space="preserve"> </w:t>
+      </w:r>
+    </w:p>
+    <w:p>
+      <w:pPr>
+        <w:rPr>
+          <w:rFonts w:cstheme="minorHAnsi"/>
+        </w:rPr>
+      </w:pPr>
+      <w:r>
+        <w:rPr>
+          <w:rFonts w:cstheme="minorHAnsi"/>
+        </w:rPr>
+        <w:tab/>
+        <w:t xml:space="preserve">3. Get the middle Element of the right half of the array and make it child of root </w:t>
+      </w:r>
+    </w:p>
+    <w:p>
+      <w:pPr>
+        <w:rPr>
+          <w:rFonts w:cstheme="minorHAnsi"/>
+        </w:rPr>
+      </w:pPr>
+      <w:r>
+        <w:rPr>
+          <w:rFonts w:cstheme="minorHAnsi"/>
+        </w:rPr>
+        <w:tab/>
+        <w:t xml:space="preserve">4. </w:t>
+      </w:r>
+      <w:r>
+        <w:rPr>
+          <w:rFonts w:cstheme="minorHAnsi"/>
+        </w:rPr>
+        <w:t xml:space="preserve">Recursively repeat </w:t>
+      </w:r>
+      <w:r>
+        <w:rPr>
+          <w:rFonts w:cstheme="minorHAnsi"/>
+        </w:rPr>
+        <w:t>2-3</w:t>
+      </w:r>
+      <w:r>
+        <w:rPr>
+          <w:rFonts w:cstheme="minorHAnsi"/>
+        </w:rPr>
+        <w:t xml:space="preserve"> (inserting child elements)</w:t>
+      </w:r>
+    </w:p>
+    <w:p>
+      <w:pPr>
+        <w:rPr>
+          <w:rFonts w:cstheme="minorHAnsi"/>
+        </w:rPr>
+      </w:pPr>
+    </w:p>
+    <w:p>
+      <w:pPr>
+        <w:rPr>
+          <w:rFonts w:cstheme="minorHAnsi"/>
+        </w:rPr>
+      </w:pPr>
+      <w:r>
+        <w:rPr>
+          <w:rFonts w:cstheme="minorHAnsi"/>
+        </w:rPr>
+        <w:t>By successfully constructing a Binary Search Tree from</w:t>
+      </w:r>
+      <w:r>
+        <w:rPr>
+          <w:rFonts w:cstheme="minorHAnsi"/>
+        </w:rPr>
+        <w:t xml:space="preserve"> a sorted array, We successfully get O(log n) as time complexity when searching up any element in the tree. That is because every time we search in the tree, we are halving the number of inputs in each search iteration (recursion).</w:t>
       </w:r>
     </w:p>
     <w:p>
@@ -4392,14 +4767,43 @@
     </w:p>
     <w:p>
       <w:pPr>
-        <w:rPr>
-          <w:rFonts w:cstheme="minorHAnsi"/>
-        </w:rPr>
-      </w:pPr>
-      <w:r>
-        <w:rPr>
-          <w:rFonts w:cstheme="minorHAnsi"/>
-        </w:rPr>
+        <w:spacing w:after="0" w:line="240" w:lineRule="auto"/>
+        <w:rPr>
+          <w:rFonts w:cstheme="minorHAnsi"/>
+        </w:rPr>
+      </w:pPr>
+    </w:p>
+    <w:p>
+      <w:pPr>
+        <w:spacing w:after="0" w:line="240" w:lineRule="auto"/>
+        <w:rPr>
+          <w:rFonts w:cstheme="minorHAnsi"/>
+        </w:rPr>
+      </w:pPr>
+    </w:p>
+    <w:p>
+      <w:pPr>
+        <w:spacing w:after="0" w:line="240" w:lineRule="auto"/>
+        <w:rPr>
+          <w:rFonts w:cstheme="minorHAnsi"/>
+        </w:rPr>
+      </w:pPr>
+    </w:p>
+    <w:p>
+      <w:pPr>
+        <w:rPr>
+          <w:rFonts w:cstheme="minorHAnsi"/>
+          <w:b/>
+          <w:bCs/>
+        </w:rPr>
+      </w:pPr>
+      <w:r>
+        <w:rPr>
+          <w:rFonts w:cstheme="minorHAnsi"/>
+          <w:b/>
+          <w:bCs/>
+        </w:rPr>
+        <w:lastRenderedPageBreak/>
         <w:t>(b)</w:t>
       </w:r>
     </w:p>
@@ -4413,7 +4817,25 @@
         <w:rPr>
           <w:rFonts w:cstheme="minorHAnsi"/>
         </w:rPr>
-        <w:t>The conditions given can be satisfies by using an AVL Search Tree structure for the software. When doing insertion and Deletion, the process time for an AVL Search Tree will always be O(log n), the procedure for Insertion such as follows:</w:t>
+        <w:t>The conditions give</w:t>
+      </w:r>
+      <w:r>
+        <w:rPr>
+          <w:rFonts w:cstheme="minorHAnsi"/>
+        </w:rPr>
+        <w:t>n can be satisfie</w:t>
+      </w:r>
+      <w:r>
+        <w:rPr>
+          <w:rFonts w:cstheme="minorHAnsi"/>
+        </w:rPr>
+        <w:t>d</w:t>
+      </w:r>
+      <w:r>
+        <w:rPr>
+          <w:rFonts w:cstheme="minorHAnsi"/>
+        </w:rPr>
+        <w:t xml:space="preserve"> by using an AVL Search Tree structure for the software. When doing insertion and Deletion, the process time for an AVL Search Tree will always be O(log n), the procedure for Insertion such as follows:</w:t>
       </w:r>
     </w:p>
     <w:p>
@@ -4428,7 +4850,13 @@
         <w:rPr>
           <w:rFonts w:cstheme="minorHAnsi"/>
         </w:rPr>
-        <w:t>1. Search through the tree for empty node (Search right node if current node alphabetical order is smaller than insert value alphabetical order, else search left node)</w:t>
+        <w:t>1. Search through the tree for empty</w:t>
+      </w:r>
+      <w:r>
+        <w:rPr>
+          <w:rFonts w:cstheme="minorHAnsi"/>
+        </w:rPr>
+        <w:t xml:space="preserve"> node (Search right node if current node alphabetical order is smaller than insert value alphabetical order, else search left node)</w:t>
       </w:r>
     </w:p>
     <w:p>
@@ -4470,7 +4898,13 @@
         <w:rPr>
           <w:rFonts w:cstheme="minorHAnsi"/>
         </w:rPr>
-        <w:t xml:space="preserve">       4. Case 1: If Balance factor is &gt;=-1 and &lt;=1, the insert operation ends</w:t>
+        <w:t xml:space="preserve">       4. C</w:t>
+      </w:r>
+      <w:r>
+        <w:rPr>
+          <w:rFonts w:cstheme="minorHAnsi"/>
+        </w:rPr>
+        <w:t>ase 1: If Balance factor is &gt;=-1 and &lt;=1, the insert operation ends</w:t>
       </w:r>
     </w:p>
     <w:p>
@@ -4513,7 +4947,13 @@
         <w:rPr>
           <w:rFonts w:cstheme="minorHAnsi"/>
         </w:rPr>
-        <w:t>1. Search through the tree for the value to be deleted</w:t>
+        <w:t>1. S</w:t>
+      </w:r>
+      <w:r>
+        <w:rPr>
+          <w:rFonts w:cstheme="minorHAnsi"/>
+        </w:rPr>
+        <w:t>earch through the tree for the value to be deleted</w:t>
       </w:r>
     </w:p>
     <w:p>
@@ -4555,7 +4995,13 @@
         <w:rPr>
           <w:rFonts w:cstheme="minorHAnsi"/>
         </w:rPr>
-        <w:t xml:space="preserve">       4. Case 1: If Balance factor is &gt;=-1 and &lt;=1, the insert operation ends</w:t>
+        <w:t xml:space="preserve">       4. Case 1: If Balance factor is &gt;=-1 and </w:t>
+      </w:r>
+      <w:r>
+        <w:rPr>
+          <w:rFonts w:cstheme="minorHAnsi"/>
+        </w:rPr>
+        <w:t>&lt;=1, the insert operation ends</w:t>
       </w:r>
     </w:p>
     <w:p>
@@ -4583,7 +5029,13 @@
         <w:rPr>
           <w:rFonts w:cstheme="minorHAnsi"/>
         </w:rPr>
-        <w:t>Since the AVL tree for employee names is constructed in alphabetical order, the software can finish the request in O(n) time.</w:t>
+        <w:t xml:space="preserve">Since the AVL tree for employee names is constructed in alphabetical order, the software can finish the </w:t>
+      </w:r>
+      <w:r>
+        <w:rPr>
+          <w:rFonts w:cstheme="minorHAnsi"/>
+        </w:rPr>
+        <w:t>request in O(n) time.</w:t>
       </w:r>
     </w:p>
     <w:p>
@@ -4598,13 +5050,6 @@
         </w:rPr>
         <w:t>Lastly, the promises can be declared as a global variable which connect to each node so the software is able to process it in O(1) time and everyone will be getting the same value.</w:t>
       </w:r>
-    </w:p>
-    <w:p>
-      <w:pPr>
-        <w:rPr>
-          <w:rFonts w:cstheme="minorHAnsi"/>
-        </w:rPr>
-      </w:pPr>
     </w:p>
     <w:p>
       <w:pPr>
@@ -4634,9 +5079,73 @@
       <w:r>
         <w:rPr>
           <w:rFonts w:cstheme="minorHAnsi"/>
+          <w:noProof/>
         </w:rPr>
         <w:drawing>
-          <wp:inline distT="0" distB="0" distL="0" distR="0">
+          <wp:anchor distT="0" distB="0" distL="114300" distR="114300" simplePos="0" relativeHeight="251675648" behindDoc="0" locked="0" layoutInCell="1" allowOverlap="1" wp14:anchorId="6BBB1CBD" wp14:editId="64181928">
+            <wp:simplePos x="0" y="0"/>
+            <wp:positionH relativeFrom="column">
+              <wp:posOffset>473</wp:posOffset>
+            </wp:positionH>
+            <wp:positionV relativeFrom="paragraph">
+              <wp:posOffset>1351915</wp:posOffset>
+            </wp:positionV>
+            <wp:extent cx="3584575" cy="2830195"/>
+            <wp:effectExtent l="0" t="0" r="0" b="1905"/>
+            <wp:wrapNone/>
+            <wp:docPr id="20" name="Picture 20" descr="Text&#10;&#10;Description automatically generated"/>
+            <wp:cNvGraphicFramePr>
+              <a:graphicFrameLocks xmlns:a="http://schemas.openxmlformats.org/drawingml/2006/main" noChangeAspect="1"/>
+            </wp:cNvGraphicFramePr>
+            <a:graphic xmlns:a="http://schemas.openxmlformats.org/drawingml/2006/main">
+              <a:graphicData uri="http://schemas.openxmlformats.org/drawingml/2006/picture">
+                <pic:pic xmlns:pic="http://schemas.openxmlformats.org/drawingml/2006/picture">
+                  <pic:nvPicPr>
+                    <pic:cNvPr id="20" name="Picture 20" descr="Text&#10;&#10;Description automatically generated"/>
+                    <pic:cNvPicPr>
+                      <a:picLocks noChangeAspect="1"/>
+                    </pic:cNvPicPr>
+                  </pic:nvPicPr>
+                  <pic:blipFill>
+                    <a:blip r:embed="rId13">
+                      <a:extLst>
+                        <a:ext uri="{28A0092B-C50C-407E-A947-70E740481C1C}">
+                          <a14:useLocalDpi xmlns:a14="http://schemas.microsoft.com/office/drawing/2010/main" val="0"/>
+                        </a:ext>
+                      </a:extLst>
+                    </a:blip>
+                    <a:stretch>
+                      <a:fillRect/>
+                    </a:stretch>
+                  </pic:blipFill>
+                  <pic:spPr>
+                    <a:xfrm>
+                      <a:off x="0" y="0"/>
+                      <a:ext cx="3584575" cy="2830195"/>
+                    </a:xfrm>
+                    <a:prstGeom prst="rect">
+                      <a:avLst/>
+                    </a:prstGeom>
+                  </pic:spPr>
+                </pic:pic>
+              </a:graphicData>
+            </a:graphic>
+            <wp14:sizeRelH relativeFrom="page">
+              <wp14:pctWidth>0</wp14:pctWidth>
+            </wp14:sizeRelH>
+            <wp14:sizeRelV relativeFrom="page">
+              <wp14:pctHeight>0</wp14:pctHeight>
+            </wp14:sizeRelV>
+          </wp:anchor>
+        </w:drawing>
+      </w:r>
+      <w:r>
+        <w:rPr>
+          <w:rFonts w:cstheme="minorHAnsi"/>
+          <w:noProof/>
+        </w:rPr>
+        <w:drawing>
+          <wp:inline distT="0" distB="0" distL="0" distR="0" wp14:anchorId="624FF128" wp14:editId="226E71D1">
             <wp:extent cx="3574415" cy="1343025"/>
             <wp:effectExtent l="0" t="0" r="6985" b="9525"/>
             <wp:docPr id="18" name="Picture 18" descr="Text&#10;&#10;Description automatically generated"/>
@@ -4653,7 +5162,7 @@
                     </pic:cNvPicPr>
                   </pic:nvPicPr>
                   <pic:blipFill>
-                    <a:blip r:embed="rId10"/>
+                    <a:blip r:embed="rId14"/>
                     <a:stretch>
                       <a:fillRect/>
                     </a:stretch>
@@ -4682,9 +5191,10 @@
       <w:r>
         <w:rPr>
           <w:rFonts w:cstheme="minorHAnsi"/>
+          <w:noProof/>
         </w:rPr>
         <w:drawing>
-          <wp:inline distT="0" distB="0" distL="0" distR="0">
+          <wp:inline distT="0" distB="0" distL="0" distR="0" wp14:anchorId="46ED630C" wp14:editId="1BFD9EA0">
             <wp:extent cx="2321560" cy="1336675"/>
             <wp:effectExtent l="0" t="0" r="2540" b="0"/>
             <wp:docPr id="19" name="Picture 19" descr="Text&#10;&#10;Description automatically generated"/>
@@ -4701,7 +5211,7 @@
                     </pic:cNvPicPr>
                   </pic:nvPicPr>
                   <pic:blipFill>
-                    <a:blip r:embed="rId11"/>
+                    <a:blip r:embed="rId15"/>
                     <a:stretch>
                       <a:fillRect/>
                     </a:stretch>
@@ -4733,58 +5243,25 @@
         <w:rPr>
           <w:rFonts w:cstheme="minorHAnsi"/>
         </w:rPr>
+        <w:t xml:space="preserve"> </w:t>
+      </w:r>
+      <w:r>
+        <w:rPr>
+          <w:rFonts w:cstheme="minorHAnsi"/>
+          <w:noProof/>
+        </w:rPr>
         <w:drawing>
-          <wp:inline distT="0" distB="0" distL="0" distR="0">
-            <wp:extent cx="3584575" cy="2830195"/>
-            <wp:effectExtent l="0" t="0" r="0" b="8255"/>
-            <wp:docPr id="20" name="Picture 20" descr="Text&#10;&#10;Description automatically generated"/>
-            <wp:cNvGraphicFramePr>
-              <a:graphicFrameLocks xmlns:a="http://schemas.openxmlformats.org/drawingml/2006/main" noChangeAspect="1"/>
-            </wp:cNvGraphicFramePr>
-            <a:graphic xmlns:a="http://schemas.openxmlformats.org/drawingml/2006/main">
-              <a:graphicData uri="http://schemas.openxmlformats.org/drawingml/2006/picture">
-                <pic:pic xmlns:pic="http://schemas.openxmlformats.org/drawingml/2006/picture">
-                  <pic:nvPicPr>
-                    <pic:cNvPr id="20" name="Picture 20" descr="Text&#10;&#10;Description automatically generated"/>
-                    <pic:cNvPicPr>
-                      <a:picLocks noChangeAspect="1"/>
-                    </pic:cNvPicPr>
-                  </pic:nvPicPr>
-                  <pic:blipFill>
-                    <a:blip r:embed="rId12"/>
-                    <a:stretch>
-                      <a:fillRect/>
-                    </a:stretch>
-                  </pic:blipFill>
-                  <pic:spPr>
-                    <a:xfrm>
-                      <a:off x="0" y="0"/>
-                      <a:ext cx="3599438" cy="2842239"/>
-                    </a:xfrm>
-                    <a:prstGeom prst="rect">
-                      <a:avLst/>
-                    </a:prstGeom>
-                  </pic:spPr>
-                </pic:pic>
-              </a:graphicData>
-            </a:graphic>
-          </wp:inline>
-        </w:drawing>
-      </w:r>
-      <w:r>
-        <w:rPr>
-          <w:rFonts w:cstheme="minorHAnsi"/>
-        </w:rPr>
-        <w:t xml:space="preserve"> </w:t>
-      </w:r>
-      <w:r>
-        <w:rPr>
-          <w:rFonts w:cstheme="minorHAnsi"/>
-        </w:rPr>
-        <w:drawing>
-          <wp:inline distT="0" distB="0" distL="0" distR="0">
+          <wp:anchor distT="0" distB="0" distL="114300" distR="114300" simplePos="0" relativeHeight="251674624" behindDoc="0" locked="0" layoutInCell="1" allowOverlap="1" wp14:anchorId="38A41973" wp14:editId="3413A88C">
+            <wp:simplePos x="0" y="0"/>
+            <wp:positionH relativeFrom="column">
+              <wp:posOffset>3615055</wp:posOffset>
+            </wp:positionH>
+            <wp:positionV relativeFrom="paragraph">
+              <wp:posOffset>1753870</wp:posOffset>
+            </wp:positionV>
             <wp:extent cx="2298065" cy="1079500"/>
-            <wp:effectExtent l="0" t="0" r="6985" b="6350"/>
+            <wp:effectExtent l="0" t="0" r="635" b="0"/>
+            <wp:wrapNone/>
             <wp:docPr id="23" name="Picture 23" descr="Text&#10;&#10;Description automatically generated"/>
             <wp:cNvGraphicFramePr>
               <a:graphicFrameLocks xmlns:a="http://schemas.openxmlformats.org/drawingml/2006/main" noChangeAspect="1"/>
@@ -4799,7 +5276,13 @@
                     </pic:cNvPicPr>
                   </pic:nvPicPr>
                   <pic:blipFill>
-                    <a:blip r:embed="rId13"/>
+                    <a:blip r:embed="rId16">
+                      <a:extLst>
+                        <a:ext uri="{28A0092B-C50C-407E-A947-70E740481C1C}">
+                          <a14:useLocalDpi xmlns:a14="http://schemas.microsoft.com/office/drawing/2010/main" val="0"/>
+                        </a:ext>
+                      </a:extLst>
+                    </a:blip>
                     <a:stretch>
                       <a:fillRect/>
                     </a:stretch>
@@ -4807,7 +5290,7 @@
                   <pic:spPr>
                     <a:xfrm>
                       <a:off x="0" y="0"/>
-                      <a:ext cx="2317370" cy="1088965"/>
+                      <a:ext cx="2298065" cy="1079500"/>
                     </a:xfrm>
                     <a:prstGeom prst="rect">
                       <a:avLst/>
@@ -4816,7 +5299,13 @@
                 </pic:pic>
               </a:graphicData>
             </a:graphic>
-          </wp:inline>
+            <wp14:sizeRelH relativeFrom="page">
+              <wp14:pctWidth>0</wp14:pctWidth>
+            </wp14:sizeRelH>
+            <wp14:sizeRelV relativeFrom="page">
+              <wp14:pctHeight>0</wp14:pctHeight>
+            </wp14:sizeRelV>
+          </wp:anchor>
         </w:drawing>
       </w:r>
     </w:p>
@@ -4835,15 +5324,107 @@
           <w:rFonts w:cstheme="minorHAnsi"/>
         </w:rPr>
       </w:pPr>
-      <w:r>
-        <w:rPr>
-          <w:rFonts w:cstheme="minorHAnsi"/>
+    </w:p>
+    <w:p>
+      <w:pPr>
+        <w:spacing w:line="240" w:lineRule="auto"/>
+        <w:rPr>
+          <w:rFonts w:cstheme="minorHAnsi"/>
+        </w:rPr>
+      </w:pPr>
+    </w:p>
+    <w:p>
+      <w:pPr>
+        <w:spacing w:line="240" w:lineRule="auto"/>
+        <w:rPr>
+          <w:rFonts w:cstheme="minorHAnsi"/>
+        </w:rPr>
+      </w:pPr>
+    </w:p>
+    <w:p>
+      <w:pPr>
+        <w:spacing w:line="240" w:lineRule="auto"/>
+        <w:rPr>
+          <w:rFonts w:cstheme="minorHAnsi"/>
+        </w:rPr>
+      </w:pPr>
+    </w:p>
+    <w:p>
+      <w:pPr>
+        <w:spacing w:line="240" w:lineRule="auto"/>
+        <w:rPr>
+          <w:rFonts w:cstheme="minorHAnsi"/>
+        </w:rPr>
+      </w:pPr>
+    </w:p>
+    <w:p>
+      <w:pPr>
+        <w:spacing w:line="240" w:lineRule="auto"/>
+        <w:rPr>
+          <w:rFonts w:cstheme="minorHAnsi"/>
+        </w:rPr>
+      </w:pPr>
+    </w:p>
+    <w:p>
+      <w:pPr>
+        <w:spacing w:line="240" w:lineRule="auto"/>
+        <w:rPr>
+          <w:rFonts w:cstheme="minorHAnsi"/>
+        </w:rPr>
+      </w:pPr>
+    </w:p>
+    <w:p>
+      <w:pPr>
+        <w:spacing w:line="240" w:lineRule="auto"/>
+        <w:rPr>
+          <w:rFonts w:cstheme="minorHAnsi"/>
+          <w:b/>
+          <w:bCs/>
+        </w:rPr>
+      </w:pPr>
+    </w:p>
+    <w:p>
+      <w:pPr>
+        <w:spacing w:line="240" w:lineRule="auto"/>
+        <w:rPr>
+          <w:rFonts w:cstheme="minorHAnsi"/>
+          <w:b/>
+          <w:bCs/>
+        </w:rPr>
+      </w:pPr>
+    </w:p>
+    <w:p>
+      <w:pPr>
+        <w:spacing w:line="240" w:lineRule="auto"/>
+        <w:rPr>
+          <w:rFonts w:cstheme="minorHAnsi"/>
+          <w:b/>
+          <w:bCs/>
+        </w:rPr>
+      </w:pPr>
+      <w:r>
+        <w:rPr>
+          <w:rFonts w:cstheme="minorHAnsi"/>
+          <w:b/>
+          <w:bCs/>
         </w:rPr>
         <w:t>(c)</w:t>
       </w:r>
-      <w:r>
-        <w:rPr>
-          <w:rFonts w:cstheme="minorHAnsi"/>
+    </w:p>
+    <w:p>
+      <w:pPr>
+        <w:spacing w:line="240" w:lineRule="auto"/>
+        <w:rPr>
+          <w:rFonts w:cstheme="minorHAnsi"/>
+          <w:b/>
+          <w:bCs/>
+        </w:rPr>
+      </w:pPr>
+      <w:r>
+        <w:rPr>
+          <w:rFonts w:cstheme="minorHAnsi"/>
+          <w:b/>
+          <w:bCs/>
         </w:rPr>
         <w:tab/>
       </w:r>
@@ -4860,7 +5441,25 @@
         <w:rPr>
           <w:rFonts w:cstheme="minorHAnsi"/>
         </w:rPr>
-        <w:t>For upgrade requests and cancellation to be in O(log n) time and determine the k highest-priority flyers on the waiting list in O(k log n) time, where n is the number of frequent flyers on the waiting list, the system must traverse nodes to a depth of at most O(log n). For this to be possible, we require the use of a self-balancing binary tree which has a depth of O(log n). Two of the most popular self-balancing binary trees are AVL tree and Red-Black tree. In this instance, we decided to use a Red-Black tree. This is because of program will experience frequent insertion and deletion. Although AVL trees are more balanced, they cause more rotations during insertion and deletion. So, a Red-Black tree is preferred in this case.</w:t>
+        <w:t xml:space="preserve">For upgrade </w:t>
+      </w:r>
+      <w:r>
+        <w:rPr>
+          <w:rFonts w:cstheme="minorHAnsi"/>
+        </w:rPr>
+        <w:t>requests and cancellation to be in O(log n) time and determine the k highest-priority flyers on the waiting list in O(k log n) time, where n is the number of frequent flyers on the waiting list, the system must traverse nodes to a depth of at most O(log n)</w:t>
+      </w:r>
+      <w:r>
+        <w:rPr>
+          <w:rFonts w:cstheme="minorHAnsi"/>
+        </w:rPr>
+        <w:t xml:space="preserve">. For this to be possible, we require the use of a self-balancing binary tree which has a depth of O(log n). Two of the most popular self-balancing binary trees are AVL tree and Red-Black tree. In this instance, we decided to use a Red-Black tree. This is </w:t>
+      </w:r>
+      <w:r>
+        <w:rPr>
+          <w:rFonts w:cstheme="minorHAnsi"/>
+        </w:rPr>
+        <w:t>because of program will experience frequent insertion and deletion. Although AVL trees are more balanced, they cause more rotations during insertion and deletion. So, a Red-Black tree is preferred in this case.</w:t>
       </w:r>
     </w:p>
     <w:p>
@@ -4868,24 +5467,6 @@
         <w:spacing w:after="0" w:line="240" w:lineRule="auto"/>
         <w:rPr>
           <w:rFonts w:cstheme="minorHAnsi"/>
-        </w:rPr>
-      </w:pPr>
-      <w:r>
-        <w:rPr>
-          <w:rFonts w:cstheme="minorHAnsi"/>
-        </w:rPr>
-        <w:br w:type="page"/>
-      </w:r>
-    </w:p>
-    <w:p>
-      <w:pPr>
-        <w:shd w:val="clear" w:color="auto" w:fill="FFFFFF"/>
-        <w:spacing w:before="100" w:beforeAutospacing="1" w:after="100" w:afterAutospacing="1" w:line="240" w:lineRule="auto"/>
-        <w:rPr>
-          <w:rFonts w:eastAsia="Times New Roman" w:cstheme="minorHAnsi"/>
-          <w:b/>
-          <w:bCs/>
-          <w:color w:val="000000"/>
         </w:rPr>
       </w:pPr>
       <w:r>
@@ -4916,7 +5497,14 @@
           <w:rFonts w:eastAsia="Times New Roman" w:cstheme="minorHAnsi"/>
           <w:color w:val="000000"/>
         </w:rPr>
-        <w:t>Every node has a color either red or black.</w:t>
+        <w:t>E</w:t>
+      </w:r>
+      <w:r>
+        <w:rPr>
+          <w:rFonts w:eastAsia="Times New Roman" w:cstheme="minorHAnsi"/>
+          <w:color w:val="000000"/>
+        </w:rPr>
+        <w:t>very node has a color either red or black.</w:t>
       </w:r>
     </w:p>
     <w:p>
@@ -4979,7 +5567,14 @@
           <w:rFonts w:eastAsia="Times New Roman" w:cstheme="minorHAnsi"/>
           <w:color w:val="000000"/>
         </w:rPr>
-        <w:t>Every path from a node (including root) to any of its descendants’ NULL nodes has the same number of black nodes.</w:t>
+        <w:t>Every path from a node (including root) to any of its descendants’ NULL nodes has the s</w:t>
+      </w:r>
+      <w:r>
+        <w:rPr>
+          <w:rFonts w:eastAsia="Times New Roman" w:cstheme="minorHAnsi"/>
+          <w:color w:val="000000"/>
+        </w:rPr>
+        <w:t>ame number of black nodes.</w:t>
       </w:r>
     </w:p>
     <w:p>
@@ -5026,7 +5621,7 @@
     </w:p>
     <w:p>
       <w:pPr>
-        <w:pStyle w:val="7"/>
+        <w:pStyle w:val="ListParagraph"/>
         <w:numPr>
           <w:ilvl w:val="0"/>
           <w:numId w:val="3"/>
@@ -5043,12 +5638,19 @@
           <w:rFonts w:eastAsia="Times New Roman" w:cstheme="minorHAnsi"/>
           <w:color w:val="000000"/>
         </w:rPr>
-        <w:t>Black height of the red-black tree is the number of black nodes on a path from the root node to a leaf node. Leaf nodes are also counted as black nodes. So, a red-black tree of height h has black height &gt;= h/2.</w:t>
-      </w:r>
-    </w:p>
-    <w:p>
-      <w:pPr>
-        <w:pStyle w:val="7"/>
+        <w:t>Black height of the red-black tree is the number of black nodes on a path from the root node to a leaf node. Leaf nodes are also counted as black nodes. So,</w:t>
+      </w:r>
+      <w:r>
+        <w:rPr>
+          <w:rFonts w:eastAsia="Times New Roman" w:cstheme="minorHAnsi"/>
+          <w:color w:val="000000"/>
+        </w:rPr>
+        <w:t xml:space="preserve"> a red-black tree of height h has black height &gt;= h/2.</w:t>
+      </w:r>
+    </w:p>
+    <w:p>
+      <w:pPr>
+        <w:pStyle w:val="ListParagraph"/>
         <w:numPr>
           <w:ilvl w:val="0"/>
           <w:numId w:val="3"/>
@@ -5085,7 +5687,7 @@
     </w:p>
     <w:p>
       <w:pPr>
-        <w:pStyle w:val="7"/>
+        <w:pStyle w:val="ListParagraph"/>
         <w:numPr>
           <w:ilvl w:val="0"/>
           <w:numId w:val="3"/>
@@ -5107,7 +5709,7 @@
     </w:p>
     <w:p>
       <w:pPr>
-        <w:pStyle w:val="7"/>
+        <w:pStyle w:val="ListParagraph"/>
         <w:numPr>
           <w:ilvl w:val="0"/>
           <w:numId w:val="3"/>
@@ -5122,10 +5724,11 @@
       <w:r>
         <w:rPr>
           <w:rFonts w:eastAsia="Times New Roman" w:cstheme="minorHAnsi"/>
+          <w:noProof/>
           <w:color w:val="000000"/>
         </w:rPr>
         <w:drawing>
-          <wp:anchor distT="0" distB="0" distL="114300" distR="114300" simplePos="0" relativeHeight="251668480" behindDoc="0" locked="0" layoutInCell="1" allowOverlap="1">
+          <wp:anchor distT="0" distB="0" distL="114300" distR="114300" simplePos="0" relativeHeight="251668480" behindDoc="0" locked="0" layoutInCell="1" allowOverlap="1" wp14:anchorId="31D8E871" wp14:editId="695A1529">
             <wp:simplePos x="0" y="0"/>
             <wp:positionH relativeFrom="column">
               <wp:posOffset>3961130</wp:posOffset>
@@ -5150,7 +5753,7 @@
                     </pic:cNvPicPr>
                   </pic:nvPicPr>
                   <pic:blipFill>
-                    <a:blip r:embed="rId14" cstate="print">
+                    <a:blip r:embed="rId17" cstate="print">
                       <a:extLst>
                         <a:ext uri="{28A0092B-C50C-407E-A947-70E740481C1C}">
                           <a14:useLocalDpi xmlns:a14="http://schemas.microsoft.com/office/drawing/2010/main" val="0"/>
@@ -5184,9 +5787,10 @@
       <w:r>
         <w:rPr>
           <w:rFonts w:cstheme="minorHAnsi"/>
+          <w:noProof/>
         </w:rPr>
         <w:drawing>
-          <wp:anchor distT="0" distB="0" distL="114300" distR="114300" simplePos="0" relativeHeight="251667456" behindDoc="0" locked="0" layoutInCell="1" allowOverlap="1">
+          <wp:anchor distT="0" distB="0" distL="114300" distR="114300" simplePos="0" relativeHeight="251667456" behindDoc="0" locked="0" layoutInCell="1" allowOverlap="1" wp14:anchorId="3FEAA521" wp14:editId="27CDB7A9">
             <wp:simplePos x="0" y="0"/>
             <wp:positionH relativeFrom="column">
               <wp:posOffset>819785</wp:posOffset>
@@ -5211,7 +5815,7 @@
                     </pic:cNvPicPr>
                   </pic:nvPicPr>
                   <pic:blipFill>
-                    <a:blip r:embed="rId15" cstate="print">
+                    <a:blip r:embed="rId18" cstate="print">
                       <a:extLst>
                         <a:ext uri="{28A0092B-C50C-407E-A947-70E740481C1C}">
                           <a14:useLocalDpi xmlns:a14="http://schemas.microsoft.com/office/drawing/2010/main" val="0"/>
@@ -5296,10 +5900,11 @@
       <w:r>
         <w:rPr>
           <w:rFonts w:eastAsia="Times New Roman" w:cstheme="minorHAnsi"/>
+          <w:noProof/>
           <w:color w:val="000000"/>
         </w:rPr>
         <w:drawing>
-          <wp:anchor distT="0" distB="0" distL="114300" distR="114300" simplePos="0" relativeHeight="251666432" behindDoc="0" locked="0" layoutInCell="1" allowOverlap="1">
+          <wp:anchor distT="0" distB="0" distL="114300" distR="114300" simplePos="0" relativeHeight="251666432" behindDoc="0" locked="0" layoutInCell="1" allowOverlap="1" wp14:anchorId="1A0B8B9D" wp14:editId="47F7C8DF">
             <wp:simplePos x="0" y="0"/>
             <wp:positionH relativeFrom="margin">
               <wp:align>left</wp:align>
@@ -5324,7 +5929,7 @@
                     </pic:cNvPicPr>
                   </pic:nvPicPr>
                   <pic:blipFill>
-                    <a:blip r:embed="rId16" cstate="print">
+                    <a:blip r:embed="rId19" cstate="print">
                       <a:extLst>
                         <a:ext uri="{28A0092B-C50C-407E-A947-70E740481C1C}">
                           <a14:useLocalDpi xmlns:a14="http://schemas.microsoft.com/office/drawing/2010/main" val="0"/>
@@ -5368,10 +5973,11 @@
       <w:r>
         <w:rPr>
           <w:rFonts w:eastAsia="Times New Roman" w:cstheme="minorHAnsi"/>
+          <w:noProof/>
           <w:color w:val="000000"/>
         </w:rPr>
         <w:drawing>
-          <wp:anchor distT="0" distB="0" distL="114300" distR="114300" simplePos="0" relativeHeight="251669504" behindDoc="0" locked="0" layoutInCell="1" allowOverlap="1">
+          <wp:anchor distT="0" distB="0" distL="114300" distR="114300" simplePos="0" relativeHeight="251669504" behindDoc="0" locked="0" layoutInCell="1" allowOverlap="1" wp14:anchorId="07E1EDC1" wp14:editId="016AB752">
             <wp:simplePos x="0" y="0"/>
             <wp:positionH relativeFrom="column">
               <wp:posOffset>3973195</wp:posOffset>
@@ -5396,7 +6002,7 @@
                     </pic:cNvPicPr>
                   </pic:nvPicPr>
                   <pic:blipFill>
-                    <a:blip r:embed="rId17" cstate="print">
+                    <a:blip r:embed="rId20" cstate="print">
                       <a:extLst>
                         <a:ext uri="{28A0092B-C50C-407E-A947-70E740481C1C}">
                           <a14:useLocalDpi xmlns:a14="http://schemas.microsoft.com/office/drawing/2010/main" val="0"/>
@@ -5489,9 +6095,11 @@
       <w:r>
         <w:rPr>
           <w:rFonts w:cstheme="minorHAnsi"/>
-        </w:rPr>
+          <w:noProof/>
+        </w:rPr>
+        <w:lastRenderedPageBreak/>
         <w:drawing>
-          <wp:inline distT="0" distB="0" distL="0" distR="0">
+          <wp:inline distT="0" distB="0" distL="0" distR="0" wp14:anchorId="76076CB9" wp14:editId="15E2EE4C">
             <wp:extent cx="3048000" cy="2271395"/>
             <wp:effectExtent l="0" t="0" r="0" b="0"/>
             <wp:docPr id="9" name="Picture 9" descr="Text&#10;&#10;Description automatically generated"/>
@@ -5508,7 +6116,7 @@
                     </pic:cNvPicPr>
                   </pic:nvPicPr>
                   <pic:blipFill>
-                    <a:blip r:embed="rId18" cstate="print">
+                    <a:blip r:embed="rId21" cstate="print">
                       <a:extLst>
                         <a:ext uri="{28A0092B-C50C-407E-A947-70E740481C1C}">
                           <a14:useLocalDpi xmlns:a14="http://schemas.microsoft.com/office/drawing/2010/main" val="0"/>
@@ -5542,9 +6150,10 @@
       <w:r>
         <w:rPr>
           <w:rFonts w:cstheme="minorHAnsi"/>
+          <w:noProof/>
         </w:rPr>
         <w:drawing>
-          <wp:inline distT="0" distB="0" distL="0" distR="0">
+          <wp:inline distT="0" distB="0" distL="0" distR="0" wp14:anchorId="3DDC86A4" wp14:editId="502621C9">
             <wp:extent cx="3446145" cy="2266315"/>
             <wp:effectExtent l="0" t="0" r="1905" b="635"/>
             <wp:docPr id="17" name="Picture 17" descr="Text&#10;&#10;Description automatically generated"/>
@@ -5561,7 +6170,7 @@
                     </pic:cNvPicPr>
                   </pic:nvPicPr>
                   <pic:blipFill>
-                    <a:blip r:embed="rId19" cstate="print">
+                    <a:blip r:embed="rId22" cstate="print">
                       <a:extLst>
                         <a:ext uri="{28A0092B-C50C-407E-A947-70E740481C1C}">
                           <a14:useLocalDpi xmlns:a14="http://schemas.microsoft.com/office/drawing/2010/main" val="0"/>
@@ -5609,6 +6218,14 @@
     </w:p>
     <w:p>
       <w:pPr>
+        <w:jc w:val="center"/>
+        <w:rPr>
+          <w:rFonts w:cstheme="minorHAnsi"/>
+        </w:rPr>
+      </w:pPr>
+    </w:p>
+    <w:p>
+      <w:pPr>
         <w:ind w:firstLine="720"/>
         <w:rPr>
           <w:rFonts w:cstheme="minorHAnsi"/>
@@ -5618,7 +6235,13 @@
         <w:rPr>
           <w:rFonts w:cstheme="minorHAnsi"/>
         </w:rPr>
-        <w:t xml:space="preserve">For a program using a red-black tree, upgrade and cancellations thus will take O(log n) time. This is because the program will have to traverse the tree to find the correct position and insert or delete a node. This process takes O(log n) time because the red-black tree has a depth of O(log n). To </w:t>
+        <w:t xml:space="preserve">For a program using a red-black tree, upgrade and cancellations thus will take O(log n) time. This is because the program will have to traverse the tree to find the correct position and insert or delete a node. This process takes O(log n) time because the </w:t>
+      </w:r>
+      <w:r>
+        <w:rPr>
+          <w:rFonts w:cstheme="minorHAnsi"/>
+        </w:rPr>
+        <w:t xml:space="preserve">red-black tree has a depth of O(log n). To </w:t>
       </w:r>
       <w:r>
         <w:rPr>
@@ -5641,7 +6264,30 @@
           <w:rFonts w:cstheme="minorHAnsi"/>
           <w:color w:val="231F20"/>
         </w:rPr>
-        <w:t xml:space="preserve">highest-priority flyers on the waiting list, the process takes O(k log n) time. This is because the red-black tree has a depth of O(log n) and the program has to traverse the red-black tree k time. So, O(k * log n) = O(k log n). A Java program has been created below using TreeSet which is implemented using a Red-Black Tree. The comparator of the program is designed to move the highest priority passengers to the left of the tree. To get the </w:t>
+        <w:t>highest-priority flyers on the waiting list, the process takes O(k log n) time. This is because the red-black tree has a depth of O(log n) and the program has to traverse the red-black tree k time.</w:t>
+      </w:r>
+      <w:r>
+        <w:rPr>
+          <w:rFonts w:cstheme="minorHAnsi"/>
+          <w:color w:val="231F20"/>
+        </w:rPr>
+        <w:t xml:space="preserve"> So, O(k * log n) = O(k log n). A Java program has been created below using </w:t>
+      </w:r>
+      <w:proofErr w:type="spellStart"/>
+      <w:r>
+        <w:rPr>
+          <w:rFonts w:cstheme="minorHAnsi"/>
+          <w:color w:val="231F20"/>
+        </w:rPr>
+        <w:t>TreeSet</w:t>
+      </w:r>
+      <w:proofErr w:type="spellEnd"/>
+      <w:r>
+        <w:rPr>
+          <w:rFonts w:cstheme="minorHAnsi"/>
+          <w:color w:val="231F20"/>
+        </w:rPr>
+        <w:t xml:space="preserve"> which is implemented using a Red-Black Tree. The comparator of the program is designed to move the highest priority passengers to the left of the tree. To get the </w:t>
       </w:r>
       <w:r>
         <w:rPr>
@@ -5657,21 +6303,29 @@
           <w:rFonts w:cstheme="minorHAnsi"/>
           <w:color w:val="231F20"/>
         </w:rPr>
-        <w:t>highest-priority flyers on the waiting list, we get the leftmost passenger in the tree first.</w:t>
-      </w:r>
-    </w:p>
-    <w:p>
-      <w:pPr>
-        <w:rPr>
-          <w:rFonts w:cstheme="minorHAnsi"/>
-        </w:rPr>
-      </w:pPr>
-      <w:r>
-        <w:rPr>
-          <w:rFonts w:cstheme="minorHAnsi"/>
+        <w:t>highest</w:t>
+      </w:r>
+      <w:r>
+        <w:rPr>
+          <w:rFonts w:cstheme="minorHAnsi"/>
+          <w:color w:val="231F20"/>
+        </w:rPr>
+        <w:t>-priority flyers on the waiting list, we get the leftmost passenger in the tree first.</w:t>
+      </w:r>
+    </w:p>
+    <w:p>
+      <w:pPr>
+        <w:rPr>
+          <w:rFonts w:cstheme="minorHAnsi"/>
+        </w:rPr>
+      </w:pPr>
+      <w:r>
+        <w:rPr>
+          <w:rFonts w:cstheme="minorHAnsi"/>
+          <w:noProof/>
         </w:rPr>
         <w:drawing>
-          <wp:anchor distT="0" distB="0" distL="114300" distR="114300" simplePos="0" relativeHeight="251660288" behindDoc="0" locked="0" layoutInCell="1" allowOverlap="1">
+          <wp:anchor distT="0" distB="0" distL="114300" distR="114300" simplePos="0" relativeHeight="251660288" behindDoc="0" locked="0" layoutInCell="1" allowOverlap="1" wp14:anchorId="61EAFE8C" wp14:editId="0F343B98">
             <wp:simplePos x="0" y="0"/>
             <wp:positionH relativeFrom="margin">
               <wp:align>left</wp:align>
@@ -5682,7 +6336,7 @@
             <wp:extent cx="2645410" cy="1203960"/>
             <wp:effectExtent l="0" t="0" r="2540" b="0"/>
             <wp:wrapThrough wrapText="bothSides">
-              <wp:wrapPolygon>
+              <wp:wrapPolygon edited="0">
                 <wp:start x="0" y="0"/>
                 <wp:lineTo x="0" y="21190"/>
                 <wp:lineTo x="21465" y="21190"/>
@@ -5704,7 +6358,7 @@
                     </pic:cNvPicPr>
                   </pic:nvPicPr>
                   <pic:blipFill>
-                    <a:blip r:embed="rId20">
+                    <a:blip r:embed="rId23">
                       <a:extLst>
                         <a:ext uri="{28A0092B-C50C-407E-A947-70E740481C1C}">
                           <a14:useLocalDpi xmlns:a14="http://schemas.microsoft.com/office/drawing/2010/main" val="0"/>
@@ -5746,28 +6400,91 @@
         <w:rPr>
           <w:rFonts w:cstheme="minorHAnsi"/>
         </w:rPr>
-        <w:t>This is the public class for our program named FrequentFlyerProgram. The constructor initializes a new TreeSet using the Passenger comparator. TreeSet uses Red-Black Tree in its implementation. The referenceID is also set to 0.</w:t>
-      </w:r>
-    </w:p>
-    <w:p>
-      <w:pPr>
-        <w:rPr>
-          <w:rFonts w:cstheme="minorHAnsi"/>
-        </w:rPr>
-      </w:pPr>
-    </w:p>
-    <w:p>
-      <w:pPr>
-        <w:rPr>
-          <w:rFonts w:cstheme="minorHAnsi"/>
-        </w:rPr>
-      </w:pPr>
-      <w:r>
-        <w:rPr>
-          <w:rFonts w:cstheme="minorHAnsi"/>
+        <w:t xml:space="preserve">This is the public class for our program named </w:t>
+      </w:r>
+      <w:proofErr w:type="spellStart"/>
+      <w:r>
+        <w:rPr>
+          <w:rFonts w:cstheme="minorHAnsi"/>
+        </w:rPr>
+        <w:t>FrequentFlyerProgram</w:t>
+      </w:r>
+      <w:proofErr w:type="spellEnd"/>
+      <w:r>
+        <w:rPr>
+          <w:rFonts w:cstheme="minorHAnsi"/>
+        </w:rPr>
+        <w:t xml:space="preserve">. The constructor initializes a new </w:t>
+      </w:r>
+      <w:proofErr w:type="spellStart"/>
+      <w:r>
+        <w:rPr>
+          <w:rFonts w:cstheme="minorHAnsi"/>
+        </w:rPr>
+        <w:t>TreeSet</w:t>
+      </w:r>
+      <w:proofErr w:type="spellEnd"/>
+      <w:r>
+        <w:rPr>
+          <w:rFonts w:cstheme="minorHAnsi"/>
+        </w:rPr>
+        <w:t xml:space="preserve"> using the Passenger comparator. </w:t>
+      </w:r>
+      <w:proofErr w:type="spellStart"/>
+      <w:r>
+        <w:rPr>
+          <w:rFonts w:cstheme="minorHAnsi"/>
+        </w:rPr>
+        <w:t>TreeSet</w:t>
+      </w:r>
+      <w:proofErr w:type="spellEnd"/>
+      <w:r>
+        <w:rPr>
+          <w:rFonts w:cstheme="minorHAnsi"/>
+        </w:rPr>
+        <w:t xml:space="preserve"> uses Red-Black T</w:t>
+      </w:r>
+      <w:r>
+        <w:rPr>
+          <w:rFonts w:cstheme="minorHAnsi"/>
+        </w:rPr>
+        <w:t xml:space="preserve">ree in its implementation. The </w:t>
+      </w:r>
+      <w:proofErr w:type="spellStart"/>
+      <w:r>
+        <w:rPr>
+          <w:rFonts w:cstheme="minorHAnsi"/>
+        </w:rPr>
+        <w:t>referenceID</w:t>
+      </w:r>
+      <w:proofErr w:type="spellEnd"/>
+      <w:r>
+        <w:rPr>
+          <w:rFonts w:cstheme="minorHAnsi"/>
+        </w:rPr>
+        <w:t xml:space="preserve"> is also set to 0.</w:t>
+      </w:r>
+    </w:p>
+    <w:p>
+      <w:pPr>
+        <w:rPr>
+          <w:rFonts w:cstheme="minorHAnsi"/>
+        </w:rPr>
+      </w:pPr>
+    </w:p>
+    <w:p>
+      <w:pPr>
+        <w:rPr>
+          <w:rFonts w:cstheme="minorHAnsi"/>
+        </w:rPr>
+      </w:pPr>
+      <w:r>
+        <w:rPr>
+          <w:rFonts w:cstheme="minorHAnsi"/>
+          <w:noProof/>
         </w:rPr>
         <w:drawing>
-          <wp:anchor distT="0" distB="0" distL="114300" distR="114300" simplePos="0" relativeHeight="251661312" behindDoc="0" locked="0" layoutInCell="1" allowOverlap="1">
+          <wp:anchor distT="0" distB="0" distL="114300" distR="114300" simplePos="0" relativeHeight="251661312" behindDoc="0" locked="0" layoutInCell="1" allowOverlap="1" wp14:anchorId="61DEFDEC" wp14:editId="42C0406B">
             <wp:simplePos x="0" y="0"/>
             <wp:positionH relativeFrom="margin">
               <wp:align>left</wp:align>
@@ -5778,7 +6495,7 @@
             <wp:extent cx="2981325" cy="2476500"/>
             <wp:effectExtent l="0" t="0" r="9525" b="0"/>
             <wp:wrapThrough wrapText="bothSides">
-              <wp:wrapPolygon>
+              <wp:wrapPolygon edited="0">
                 <wp:start x="0" y="0"/>
                 <wp:lineTo x="0" y="21434"/>
                 <wp:lineTo x="21531" y="21434"/>
@@ -5800,7 +6517,7 @@
                     </pic:cNvPicPr>
                   </pic:nvPicPr>
                   <pic:blipFill>
-                    <a:blip r:embed="rId21" cstate="print">
+                    <a:blip r:embed="rId24" cstate="print">
                       <a:extLst>
                         <a:ext uri="{28A0092B-C50C-407E-A947-70E740481C1C}">
                           <a14:useLocalDpi xmlns:a14="http://schemas.microsoft.com/office/drawing/2010/main" val="0"/>
@@ -5869,41 +6586,71 @@
         <w:rPr>
           <w:rFonts w:cstheme="minorHAnsi"/>
         </w:rPr>
-        <w:t>Passenger() – Used to initialize the comparator in the TreeSet</w:t>
-      </w:r>
-    </w:p>
-    <w:p>
-      <w:pPr>
-        <w:rPr>
-          <w:rFonts w:cstheme="minorHAnsi"/>
-        </w:rPr>
-      </w:pPr>
-      <w:r>
-        <w:rPr>
-          <w:rFonts w:cstheme="minorHAnsi"/>
-        </w:rPr>
-        <w:t>The constructor with the 6 parameters creates a new Passenger object with the given parameters which is saved inside the TreeSet.</w:t>
-      </w:r>
-    </w:p>
-    <w:p>
-      <w:pPr>
-        <w:rPr>
-          <w:rFonts w:cstheme="minorHAnsi"/>
-        </w:rPr>
-      </w:pPr>
-    </w:p>
-    <w:p>
-      <w:pPr>
-        <w:rPr>
-          <w:rFonts w:cstheme="minorHAnsi"/>
-        </w:rPr>
-      </w:pPr>
-      <w:r>
-        <w:rPr>
-          <w:rFonts w:cstheme="minorHAnsi"/>
-        </w:rPr>
+        <w:t xml:space="preserve">Passenger() – Used to initialize the comparator in the </w:t>
+      </w:r>
+      <w:proofErr w:type="spellStart"/>
+      <w:r>
+        <w:rPr>
+          <w:rFonts w:cstheme="minorHAnsi"/>
+        </w:rPr>
+        <w:t>TreeSet</w:t>
+      </w:r>
+      <w:proofErr w:type="spellEnd"/>
+    </w:p>
+    <w:p>
+      <w:pPr>
+        <w:rPr>
+          <w:rFonts w:cstheme="minorHAnsi"/>
+        </w:rPr>
+      </w:pPr>
+      <w:r>
+        <w:rPr>
+          <w:rFonts w:cstheme="minorHAnsi"/>
+        </w:rPr>
+        <w:t>The constructor with the 6 parameters creates a new P</w:t>
+      </w:r>
+      <w:r>
+        <w:rPr>
+          <w:rFonts w:cstheme="minorHAnsi"/>
+        </w:rPr>
+        <w:t xml:space="preserve">assenger object with the given parameters which is saved inside the </w:t>
+      </w:r>
+      <w:proofErr w:type="spellStart"/>
+      <w:r>
+        <w:rPr>
+          <w:rFonts w:cstheme="minorHAnsi"/>
+        </w:rPr>
+        <w:t>TreeSet</w:t>
+      </w:r>
+      <w:proofErr w:type="spellEnd"/>
+      <w:r>
+        <w:rPr>
+          <w:rFonts w:cstheme="minorHAnsi"/>
+        </w:rPr>
+        <w:t>.</w:t>
+      </w:r>
+    </w:p>
+    <w:p>
+      <w:pPr>
+        <w:rPr>
+          <w:rFonts w:cstheme="minorHAnsi"/>
+        </w:rPr>
+      </w:pPr>
+    </w:p>
+    <w:p>
+      <w:pPr>
+        <w:rPr>
+          <w:rFonts w:cstheme="minorHAnsi"/>
+        </w:rPr>
+      </w:pPr>
+      <w:r>
+        <w:rPr>
+          <w:rFonts w:cstheme="minorHAnsi"/>
+          <w:noProof/>
+        </w:rPr>
+        <w:lastRenderedPageBreak/>
         <w:drawing>
-          <wp:anchor distT="0" distB="0" distL="114300" distR="114300" simplePos="0" relativeHeight="251659264" behindDoc="0" locked="0" layoutInCell="1" allowOverlap="1">
+          <wp:anchor distT="0" distB="0" distL="114300" distR="114300" simplePos="0" relativeHeight="251659264" behindDoc="0" locked="0" layoutInCell="1" allowOverlap="1" wp14:anchorId="6474221C" wp14:editId="564D72D3">
             <wp:simplePos x="0" y="0"/>
             <wp:positionH relativeFrom="margin">
               <wp:align>left</wp:align>
@@ -5914,7 +6661,7 @@
             <wp:extent cx="2788285" cy="1630680"/>
             <wp:effectExtent l="0" t="0" r="0" b="7620"/>
             <wp:wrapThrough wrapText="bothSides">
-              <wp:wrapPolygon>
+              <wp:wrapPolygon edited="0">
                 <wp:start x="0" y="0"/>
                 <wp:lineTo x="0" y="21449"/>
                 <wp:lineTo x="21398" y="21449"/>
@@ -5936,7 +6683,7 @@
                     </pic:cNvPicPr>
                   </pic:nvPicPr>
                   <pic:blipFill>
-                    <a:blip r:embed="rId22">
+                    <a:blip r:embed="rId25">
                       <a:extLst>
                         <a:ext uri="{28A0092B-C50C-407E-A947-70E740481C1C}">
                           <a14:useLocalDpi xmlns:a14="http://schemas.microsoft.com/office/drawing/2010/main" val="0"/>
@@ -5978,28 +6725,57 @@
         <w:rPr>
           <w:rFonts w:cstheme="minorHAnsi"/>
         </w:rPr>
-        <w:t>This is the comparator for the Passenger class. It is used to compare 2 passenger objects inside the TreeSet. It is used in the search, insert and delete functions of the TreeSet. First, we compare rank, higher rank goes left. If ranks are equal, we compare time, higher time goes left. If rank and time are equal, we compare ref number, lower ref number goes left.</w:t>
-      </w:r>
-    </w:p>
-    <w:p>
-      <w:pPr>
-        <w:rPr>
-          <w:rFonts w:cstheme="minorHAnsi"/>
-        </w:rPr>
-      </w:pPr>
-    </w:p>
-    <w:p>
-      <w:pPr>
-        <w:rPr>
-          <w:rFonts w:cstheme="minorHAnsi"/>
-        </w:rPr>
-      </w:pPr>
-      <w:r>
-        <w:rPr>
-          <w:rFonts w:cstheme="minorHAnsi"/>
+        <w:t xml:space="preserve">This is the comparator for the Passenger class. It is used to compare 2 passenger objects inside the </w:t>
+      </w:r>
+      <w:proofErr w:type="spellStart"/>
+      <w:r>
+        <w:rPr>
+          <w:rFonts w:cstheme="minorHAnsi"/>
+        </w:rPr>
+        <w:t>TreeSet</w:t>
+      </w:r>
+      <w:proofErr w:type="spellEnd"/>
+      <w:r>
+        <w:rPr>
+          <w:rFonts w:cstheme="minorHAnsi"/>
+        </w:rPr>
+        <w:t xml:space="preserve">. It is used in the search, insert and delete functions of the </w:t>
+      </w:r>
+      <w:proofErr w:type="spellStart"/>
+      <w:r>
+        <w:rPr>
+          <w:rFonts w:cstheme="minorHAnsi"/>
+        </w:rPr>
+        <w:t>TreeSet</w:t>
+      </w:r>
+      <w:proofErr w:type="spellEnd"/>
+      <w:r>
+        <w:rPr>
+          <w:rFonts w:cstheme="minorHAnsi"/>
+        </w:rPr>
+        <w:t>. First, we compare rank, higher rank goes left. If ranks are equal, we compare time, higher time goes left. If rank and time are equal, we compare ref number, lower ref number goes left.</w:t>
+      </w:r>
+    </w:p>
+    <w:p>
+      <w:pPr>
+        <w:rPr>
+          <w:rFonts w:cstheme="minorHAnsi"/>
+        </w:rPr>
+      </w:pPr>
+    </w:p>
+    <w:p>
+      <w:pPr>
+        <w:rPr>
+          <w:rFonts w:cstheme="minorHAnsi"/>
+        </w:rPr>
+      </w:pPr>
+      <w:r>
+        <w:rPr>
+          <w:rFonts w:cstheme="minorHAnsi"/>
+          <w:noProof/>
         </w:rPr>
         <w:drawing>
-          <wp:anchor distT="0" distB="0" distL="114300" distR="114300" simplePos="0" relativeHeight="251662336" behindDoc="0" locked="0" layoutInCell="1" allowOverlap="1">
+          <wp:anchor distT="0" distB="0" distL="114300" distR="114300" simplePos="0" relativeHeight="251662336" behindDoc="0" locked="0" layoutInCell="1" allowOverlap="1" wp14:anchorId="743ADCA5" wp14:editId="112F9789">
             <wp:simplePos x="0" y="0"/>
             <wp:positionH relativeFrom="margin">
               <wp:align>left</wp:align>
@@ -6024,7 +6800,7 @@
                     </pic:cNvPicPr>
                   </pic:nvPicPr>
                   <pic:blipFill>
-                    <a:blip r:embed="rId23">
+                    <a:blip r:embed="rId26">
                       <a:extLst>
                         <a:ext uri="{28A0092B-C50C-407E-A947-70E740481C1C}">
                           <a14:useLocalDpi xmlns:a14="http://schemas.microsoft.com/office/drawing/2010/main" val="0"/>
@@ -6087,35 +6863,56 @@
         <w:rPr>
           <w:rFonts w:cstheme="minorHAnsi"/>
         </w:rPr>
-        <w:t>This is the getPassengerList method which returns k passengers with the highest priority.</w:t>
-      </w:r>
-    </w:p>
-    <w:p>
-      <w:pPr>
-        <w:rPr>
-          <w:rFonts w:cstheme="minorHAnsi"/>
-        </w:rPr>
-      </w:pPr>
-    </w:p>
-    <w:p>
-      <w:pPr>
-        <w:rPr>
-          <w:rFonts w:cstheme="minorHAnsi"/>
-        </w:rPr>
-      </w:pPr>
-    </w:p>
-    <w:p>
-      <w:pPr>
-        <w:rPr>
-          <w:rFonts w:cstheme="minorHAnsi"/>
-        </w:rPr>
-      </w:pPr>
-      <w:r>
-        <w:rPr>
-          <w:rFonts w:cstheme="minorHAnsi"/>
+        <w:t xml:space="preserve">This is the </w:t>
+      </w:r>
+      <w:proofErr w:type="spellStart"/>
+      <w:r>
+        <w:rPr>
+          <w:rFonts w:cstheme="minorHAnsi"/>
+        </w:rPr>
+        <w:t>getPassengerList</w:t>
+      </w:r>
+      <w:proofErr w:type="spellEnd"/>
+      <w:r>
+        <w:rPr>
+          <w:rFonts w:cstheme="minorHAnsi"/>
+        </w:rPr>
+        <w:t xml:space="preserve"> method which returns k pas</w:t>
+      </w:r>
+      <w:r>
+        <w:rPr>
+          <w:rFonts w:cstheme="minorHAnsi"/>
+        </w:rPr>
+        <w:t>sengers with the highest priority.</w:t>
+      </w:r>
+    </w:p>
+    <w:p>
+      <w:pPr>
+        <w:rPr>
+          <w:rFonts w:cstheme="minorHAnsi"/>
+        </w:rPr>
+      </w:pPr>
+    </w:p>
+    <w:p>
+      <w:pPr>
+        <w:rPr>
+          <w:rFonts w:cstheme="minorHAnsi"/>
+        </w:rPr>
+      </w:pPr>
+    </w:p>
+    <w:p>
+      <w:pPr>
+        <w:rPr>
+          <w:rFonts w:cstheme="minorHAnsi"/>
+        </w:rPr>
+      </w:pPr>
+      <w:r>
+        <w:rPr>
+          <w:rFonts w:cstheme="minorHAnsi"/>
+          <w:noProof/>
         </w:rPr>
         <w:drawing>
-          <wp:anchor distT="0" distB="0" distL="114300" distR="114300" simplePos="0" relativeHeight="251665408" behindDoc="0" locked="0" layoutInCell="1" allowOverlap="1">
+          <wp:anchor distT="0" distB="0" distL="114300" distR="114300" simplePos="0" relativeHeight="251665408" behindDoc="0" locked="0" layoutInCell="1" allowOverlap="1" wp14:anchorId="69D52454" wp14:editId="30DFA83F">
             <wp:simplePos x="0" y="0"/>
             <wp:positionH relativeFrom="margin">
               <wp:align>left</wp:align>
@@ -6140,7 +6937,7 @@
                     </pic:cNvPicPr>
                   </pic:nvPicPr>
                   <pic:blipFill>
-                    <a:blip r:embed="rId24">
+                    <a:blip r:embed="rId27">
                       <a:extLst>
                         <a:ext uri="{28A0092B-C50C-407E-A947-70E740481C1C}">
                           <a14:useLocalDpi xmlns:a14="http://schemas.microsoft.com/office/drawing/2010/main" val="0"/>
@@ -6175,7 +6972,21 @@
         <w:rPr>
           <w:rFonts w:cstheme="minorHAnsi"/>
         </w:rPr>
-        <w:t>This method returns the current referenceID and increments it by 1 so every passenger has a unique ID. This is to allow passengers with the same rank and waiting time to exist together in the Red-Black Tree.</w:t>
+        <w:t xml:space="preserve">This method returns the current </w:t>
+      </w:r>
+      <w:proofErr w:type="spellStart"/>
+      <w:r>
+        <w:rPr>
+          <w:rFonts w:cstheme="minorHAnsi"/>
+        </w:rPr>
+        <w:t>referenceID</w:t>
+      </w:r>
+      <w:proofErr w:type="spellEnd"/>
+      <w:r>
+        <w:rPr>
+          <w:rFonts w:cstheme="minorHAnsi"/>
+        </w:rPr>
+        <w:t xml:space="preserve"> and increments it by 1 so every passenger has a unique ID. This is to allow passengers with the same rank and waiting time to exist together in the Red-Black Tree.</w:t>
       </w:r>
     </w:p>
     <w:p>
@@ -6195,9 +7006,10 @@
       <w:r>
         <w:rPr>
           <w:rFonts w:cstheme="minorHAnsi"/>
+          <w:noProof/>
         </w:rPr>
         <w:drawing>
-          <wp:inline distT="0" distB="0" distL="0" distR="0">
+          <wp:inline distT="0" distB="0" distL="0" distR="0" wp14:anchorId="0F464AC9" wp14:editId="16AFC8F4">
             <wp:extent cx="5539740" cy="1790065"/>
             <wp:effectExtent l="0" t="0" r="3810" b="635"/>
             <wp:docPr id="6" name="Picture 6" descr="Text&#10;&#10;Description automatically generated"/>
@@ -6214,7 +7026,7 @@
                     </pic:cNvPicPr>
                   </pic:nvPicPr>
                   <pic:blipFill>
-                    <a:blip r:embed="rId25">
+                    <a:blip r:embed="rId28">
                       <a:extLst>
                         <a:ext uri="{28A0092B-C50C-407E-A947-70E740481C1C}">
                           <a14:useLocalDpi xmlns:a14="http://schemas.microsoft.com/office/drawing/2010/main" val="0"/>
@@ -6256,7 +7068,103 @@
         <w:rPr>
           <w:rFonts w:cstheme="minorHAnsi"/>
         </w:rPr>
-        <w:t>This is the addPassenger method which creates new Passenger object and inserts it into the TreeSet. A unique comfirmation code is also generated for each passenger. As an example, S20110 means the passenger has Silver rank, referenceID of 01 and waitingTime of 10. The new passenger is only inserted if no duplicates exist in the TreeSet.</w:t>
+        <w:t>This is</w:t>
+      </w:r>
+      <w:r>
+        <w:rPr>
+          <w:rFonts w:cstheme="minorHAnsi"/>
+        </w:rPr>
+        <w:t xml:space="preserve"> the </w:t>
+      </w:r>
+      <w:proofErr w:type="spellStart"/>
+      <w:r>
+        <w:rPr>
+          <w:rFonts w:cstheme="minorHAnsi"/>
+        </w:rPr>
+        <w:t>addPassenger</w:t>
+      </w:r>
+      <w:proofErr w:type="spellEnd"/>
+      <w:r>
+        <w:rPr>
+          <w:rFonts w:cstheme="minorHAnsi"/>
+        </w:rPr>
+        <w:t xml:space="preserve"> method which creates new Passenger object and inserts it into the </w:t>
+      </w:r>
+      <w:proofErr w:type="spellStart"/>
+      <w:r>
+        <w:rPr>
+          <w:rFonts w:cstheme="minorHAnsi"/>
+        </w:rPr>
+        <w:t>TreeSet</w:t>
+      </w:r>
+      <w:proofErr w:type="spellEnd"/>
+      <w:r>
+        <w:rPr>
+          <w:rFonts w:cstheme="minorHAnsi"/>
+        </w:rPr>
+        <w:t xml:space="preserve">. A unique </w:t>
+      </w:r>
+      <w:proofErr w:type="spellStart"/>
+      <w:r>
+        <w:rPr>
+          <w:rFonts w:cstheme="minorHAnsi"/>
+        </w:rPr>
+        <w:t>comfirmation</w:t>
+      </w:r>
+      <w:proofErr w:type="spellEnd"/>
+      <w:r>
+        <w:rPr>
+          <w:rFonts w:cstheme="minorHAnsi"/>
+        </w:rPr>
+        <w:t xml:space="preserve"> code is also generated for each passenger. As an example, S20110 means the passenger has Silver rank, </w:t>
+      </w:r>
+      <w:proofErr w:type="spellStart"/>
+      <w:r>
+        <w:rPr>
+          <w:rFonts w:cstheme="minorHAnsi"/>
+        </w:rPr>
+        <w:t>referenceID</w:t>
+      </w:r>
+      <w:proofErr w:type="spellEnd"/>
+      <w:r>
+        <w:rPr>
+          <w:rFonts w:cstheme="minorHAnsi"/>
+        </w:rPr>
+        <w:t xml:space="preserve"> of 01 and </w:t>
+      </w:r>
+      <w:proofErr w:type="spellStart"/>
+      <w:r>
+        <w:rPr>
+          <w:rFonts w:cstheme="minorHAnsi"/>
+        </w:rPr>
+        <w:t>waitingTime</w:t>
+      </w:r>
+      <w:proofErr w:type="spellEnd"/>
+      <w:r>
+        <w:rPr>
+          <w:rFonts w:cstheme="minorHAnsi"/>
+        </w:rPr>
+        <w:t xml:space="preserve"> of 10</w:t>
+      </w:r>
+      <w:r>
+        <w:rPr>
+          <w:rFonts w:cstheme="minorHAnsi"/>
+        </w:rPr>
+        <w:t xml:space="preserve">. The new passenger is only inserted if no duplicates exist in the </w:t>
+      </w:r>
+      <w:proofErr w:type="spellStart"/>
+      <w:r>
+        <w:rPr>
+          <w:rFonts w:cstheme="minorHAnsi"/>
+        </w:rPr>
+        <w:t>TreeSet</w:t>
+      </w:r>
+      <w:proofErr w:type="spellEnd"/>
+      <w:r>
+        <w:rPr>
+          <w:rFonts w:cstheme="minorHAnsi"/>
+        </w:rPr>
+        <w:t>.</w:t>
       </w:r>
     </w:p>
     <w:p>
@@ -6266,12 +7174,22 @@
           <w:rFonts w:cstheme="minorHAnsi"/>
         </w:rPr>
       </w:pPr>
-      <w:r>
-        <w:rPr>
-          <w:rFonts w:cstheme="minorHAnsi"/>
-        </w:rPr>
+    </w:p>
+    <w:p>
+      <w:pPr>
+        <w:jc w:val="center"/>
+        <w:rPr>
+          <w:rFonts w:cstheme="minorHAnsi"/>
+        </w:rPr>
+      </w:pPr>
+      <w:r>
+        <w:rPr>
+          <w:rFonts w:cstheme="minorHAnsi"/>
+          <w:noProof/>
+        </w:rPr>
+        <w:lastRenderedPageBreak/>
         <w:drawing>
-          <wp:inline distT="0" distB="0" distL="0" distR="0">
+          <wp:inline distT="0" distB="0" distL="0" distR="0" wp14:anchorId="70BCFA80" wp14:editId="1CE2F3BE">
             <wp:extent cx="5615940" cy="1374140"/>
             <wp:effectExtent l="0" t="0" r="3810" b="0"/>
             <wp:docPr id="7" name="Picture 7" descr="Text&#10;&#10;Description automatically generated"/>
@@ -6288,7 +7206,7 @@
                     </pic:cNvPicPr>
                   </pic:nvPicPr>
                   <pic:blipFill>
-                    <a:blip r:embed="rId26">
+                    <a:blip r:embed="rId29">
                       <a:extLst>
                         <a:ext uri="{28A0092B-C50C-407E-A947-70E740481C1C}">
                           <a14:useLocalDpi xmlns:a14="http://schemas.microsoft.com/office/drawing/2010/main" val="0"/>
@@ -6329,31 +7247,19 @@
       <w:r>
         <w:rPr>
           <w:rFonts w:cstheme="minorHAnsi"/>
-        </w:rPr>
-        <w:t>This is the removePassenger method which removes a passenger object from the TreeSet. It converts the confirmationCode of the passenger into rank, referenceID and waitingTime which is used to create a temporary passenger object. The passenger is deleted from the TreeSet if a duplicate is found.</w:t>
-      </w:r>
-    </w:p>
-    <w:p>
-      <w:pPr>
-        <w:rPr>
-          <w:rFonts w:cstheme="minorHAnsi"/>
-        </w:rPr>
-      </w:pPr>
-      <w:r>
-        <w:rPr>
-          <w:rFonts w:cstheme="minorHAnsi"/>
+          <w:noProof/>
         </w:rPr>
         <w:drawing>
-          <wp:anchor distT="0" distB="0" distL="114300" distR="114300" simplePos="0" relativeHeight="251664384" behindDoc="0" locked="0" layoutInCell="1" allowOverlap="1">
+          <wp:anchor distT="0" distB="0" distL="114300" distR="114300" simplePos="0" relativeHeight="251664384" behindDoc="0" locked="0" layoutInCell="1" allowOverlap="1" wp14:anchorId="49AD8196" wp14:editId="3619BD9B">
             <wp:simplePos x="0" y="0"/>
             <wp:positionH relativeFrom="page">
-              <wp:align>right</wp:align>
+              <wp:posOffset>4058447</wp:posOffset>
             </wp:positionH>
             <wp:positionV relativeFrom="paragraph">
-              <wp:posOffset>0</wp:posOffset>
+              <wp:posOffset>654050</wp:posOffset>
             </wp:positionV>
             <wp:extent cx="3634740" cy="3591560"/>
-            <wp:effectExtent l="0" t="0" r="3810" b="8890"/>
+            <wp:effectExtent l="0" t="0" r="0" b="2540"/>
             <wp:wrapSquare wrapText="bothSides"/>
             <wp:docPr id="21" name="Picture 21" descr="Text&#10;&#10;Description automatically generated"/>
             <wp:cNvGraphicFramePr>
@@ -6369,7 +7275,7 @@
                     </pic:cNvPicPr>
                   </pic:nvPicPr>
                   <pic:blipFill>
-                    <a:blip r:embed="rId27">
+                    <a:blip r:embed="rId30">
                       <a:extLst>
                         <a:ext uri="{28A0092B-C50C-407E-A947-70E740481C1C}">
                           <a14:useLocalDpi xmlns:a14="http://schemas.microsoft.com/office/drawing/2010/main" val="0"/>
@@ -6404,8 +7310,112 @@
         <w:rPr>
           <w:rFonts w:cstheme="minorHAnsi"/>
         </w:rPr>
+        <w:t xml:space="preserve">This is the </w:t>
+      </w:r>
+      <w:proofErr w:type="spellStart"/>
+      <w:r>
+        <w:rPr>
+          <w:rFonts w:cstheme="minorHAnsi"/>
+        </w:rPr>
+        <w:t>removePassenger</w:t>
+      </w:r>
+      <w:proofErr w:type="spellEnd"/>
+      <w:r>
+        <w:rPr>
+          <w:rFonts w:cstheme="minorHAnsi"/>
+        </w:rPr>
+        <w:t xml:space="preserve"> method which removes a passenger object from the </w:t>
+      </w:r>
+      <w:proofErr w:type="spellStart"/>
+      <w:r>
+        <w:rPr>
+          <w:rFonts w:cstheme="minorHAnsi"/>
+        </w:rPr>
+        <w:t>TreeSet</w:t>
+      </w:r>
+      <w:proofErr w:type="spellEnd"/>
+      <w:r>
+        <w:rPr>
+          <w:rFonts w:cstheme="minorHAnsi"/>
+        </w:rPr>
+        <w:t xml:space="preserve">. It converts the </w:t>
+      </w:r>
+      <w:proofErr w:type="spellStart"/>
+      <w:r>
+        <w:rPr>
+          <w:rFonts w:cstheme="minorHAnsi"/>
+        </w:rPr>
+        <w:t>confirmationCode</w:t>
+      </w:r>
+      <w:proofErr w:type="spellEnd"/>
+      <w:r>
+        <w:rPr>
+          <w:rFonts w:cstheme="minorHAnsi"/>
+        </w:rPr>
+        <w:t xml:space="preserve"> of the passenger into rank, </w:t>
+      </w:r>
+      <w:proofErr w:type="spellStart"/>
+      <w:r>
+        <w:rPr>
+          <w:rFonts w:cstheme="minorHAnsi"/>
+        </w:rPr>
+        <w:t>referenceID</w:t>
+      </w:r>
+      <w:proofErr w:type="spellEnd"/>
+      <w:r>
+        <w:rPr>
+          <w:rFonts w:cstheme="minorHAnsi"/>
+        </w:rPr>
+        <w:t xml:space="preserve"> and </w:t>
+      </w:r>
+      <w:proofErr w:type="spellStart"/>
+      <w:r>
+        <w:rPr>
+          <w:rFonts w:cstheme="minorHAnsi"/>
+        </w:rPr>
+        <w:t>waitingTime</w:t>
+      </w:r>
+      <w:proofErr w:type="spellEnd"/>
+      <w:r>
+        <w:rPr>
+          <w:rFonts w:cstheme="minorHAnsi"/>
+        </w:rPr>
+        <w:t xml:space="preserve"> whi</w:t>
+      </w:r>
+      <w:r>
+        <w:rPr>
+          <w:rFonts w:cstheme="minorHAnsi"/>
+        </w:rPr>
+        <w:t xml:space="preserve">ch is used to create a temporary passenger object. The passenger is deleted from the </w:t>
+      </w:r>
+      <w:proofErr w:type="spellStart"/>
+      <w:r>
+        <w:rPr>
+          <w:rFonts w:cstheme="minorHAnsi"/>
+        </w:rPr>
+        <w:t>TreeSet</w:t>
+      </w:r>
+      <w:proofErr w:type="spellEnd"/>
+      <w:r>
+        <w:rPr>
+          <w:rFonts w:cstheme="minorHAnsi"/>
+        </w:rPr>
+        <w:t xml:space="preserve"> if a duplicate is found.</w:t>
+      </w:r>
+    </w:p>
+    <w:p>
+      <w:pPr>
+        <w:rPr>
+          <w:rFonts w:cstheme="minorHAnsi"/>
+        </w:rPr>
+      </w:pPr>
+      <w:r>
+        <w:rPr>
+          <w:rFonts w:cstheme="minorHAnsi"/>
+          <w:noProof/>
+        </w:rPr>
         <w:drawing>
-          <wp:anchor distT="0" distB="0" distL="114300" distR="114300" simplePos="0" relativeHeight="251670528" behindDoc="0" locked="0" layoutInCell="1" allowOverlap="1">
+          <wp:anchor distT="0" distB="0" distL="114300" distR="114300" simplePos="0" relativeHeight="251670528" behindDoc="0" locked="0" layoutInCell="1" allowOverlap="1" wp14:anchorId="657F7FD1" wp14:editId="67576338">
             <wp:simplePos x="0" y="0"/>
             <wp:positionH relativeFrom="margin">
               <wp:align>left</wp:align>
@@ -6430,7 +7440,7 @@
                     </pic:cNvPicPr>
                   </pic:nvPicPr>
                   <pic:blipFill>
-                    <a:blip r:embed="rId28">
+                    <a:blip r:embed="rId31">
                       <a:extLst>
                         <a:ext uri="{28A0092B-C50C-407E-A947-70E740481C1C}">
                           <a14:useLocalDpi xmlns:a14="http://schemas.microsoft.com/office/drawing/2010/main" val="0"/>
@@ -6464,9 +7474,10 @@
       <w:r>
         <w:rPr>
           <w:rFonts w:cstheme="minorHAnsi"/>
+          <w:noProof/>
         </w:rPr>
         <w:drawing>
-          <wp:anchor distT="0" distB="0" distL="114300" distR="114300" simplePos="0" relativeHeight="251663360" behindDoc="0" locked="0" layoutInCell="1" allowOverlap="1">
+          <wp:anchor distT="0" distB="0" distL="114300" distR="114300" simplePos="0" relativeHeight="251663360" behindDoc="0" locked="0" layoutInCell="1" allowOverlap="1" wp14:anchorId="1E864392" wp14:editId="1FDB04EB">
             <wp:simplePos x="0" y="0"/>
             <wp:positionH relativeFrom="margin">
               <wp:align>left</wp:align>
@@ -6491,7 +7502,7 @@
                     </pic:cNvPicPr>
                   </pic:nvPicPr>
                   <pic:blipFill>
-                    <a:blip r:embed="rId29" cstate="print">
+                    <a:blip r:embed="rId32" cstate="print">
                       <a:extLst>
                         <a:ext uri="{28A0092B-C50C-407E-A947-70E740481C1C}">
                           <a14:useLocalDpi xmlns:a14="http://schemas.microsoft.com/office/drawing/2010/main" val="0"/>
@@ -6540,16 +7551,16 @@
     <w:sectPr>
       <w:pgSz w:w="12240" w:h="15840"/>
       <w:pgMar w:top="720" w:right="763" w:bottom="720" w:left="720" w:header="720" w:footer="720" w:gutter="0"/>
-      <w:cols w:space="720" w:num="1"/>
-      <w:docGrid w:linePitch="360" w:charSpace="0"/>
+      <w:cols w:space="720"/>
+      <w:docGrid w:linePitch="360"/>
     </w:sectPr>
   </w:body>
 </w:document>
 </file>
 
 <file path=word/endnotes.xml><?xml version="1.0" encoding="utf-8"?>
-<w:endnotes xmlns:wpc="http://schemas.microsoft.com/office/word/2010/wordprocessingCanvas" xmlns:mc="http://schemas.openxmlformats.org/markup-compatibility/2006" xmlns:o="urn:schemas-microsoft-com:office:office" xmlns:r="http://schemas.openxmlformats.org/officeDocument/2006/relationships" xmlns:m="http://schemas.openxmlformats.org/officeDocument/2006/math" xmlns:v="urn:schemas-microsoft-com:vml" xmlns:wp14="http://schemas.microsoft.com/office/word/2010/wordprocessingDrawing" xmlns:wp="http://schemas.openxmlformats.org/drawingml/2006/wordprocessingDrawing" xmlns:w="http://schemas.openxmlformats.org/wordprocessingml/2006/main" xmlns:w14="http://schemas.microsoft.com/office/word/2010/wordml" xmlns:w15="http://schemas.microsoft.com/office/word/2012/wordml" xmlns:w10="urn:schemas-microsoft-com:office:word" xmlns:wpg="http://schemas.microsoft.com/office/word/2010/wordprocessingGroup" xmlns:wpi="http://schemas.microsoft.com/office/word/2010/wordprocessingInk" xmlns:wne="http://schemas.microsoft.com/office/word/2006/wordml" xmlns:wps="http://schemas.microsoft.com/office/word/2010/wordprocessingShape" xmlns:wpsCustomData="http://www.wps.cn/officeDocument/2013/wpsCustomData" mc:Ignorable="w14 w15 wp14">
-  <w:endnote w:type="separator" w:id="0">
+<w:endnotes xmlns:wpc="http://schemas.microsoft.com/office/word/2010/wordprocessingCanvas" xmlns:cx="http://schemas.microsoft.com/office/drawing/2014/chartex" xmlns:cx1="http://schemas.microsoft.com/office/drawing/2015/9/8/chartex" xmlns:cx2="http://schemas.microsoft.com/office/drawing/2015/10/21/chartex" xmlns:cx3="http://schemas.microsoft.com/office/drawing/2016/5/9/chartex" xmlns:cx4="http://schemas.microsoft.com/office/drawing/2016/5/10/chartex" xmlns:cx5="http://schemas.microsoft.com/office/drawing/2016/5/11/chartex" xmlns:cx6="http://schemas.microsoft.com/office/drawing/2016/5/12/chartex" xmlns:cx7="http://schemas.microsoft.com/office/drawing/2016/5/13/chartex" xmlns:cx8="http://schemas.microsoft.com/office/drawing/2016/5/14/chartex" xmlns:mc="http://schemas.openxmlformats.org/markup-compatibility/2006" xmlns:aink="http://schemas.microsoft.com/office/drawing/2016/ink" xmlns:am3d="http://schemas.microsoft.com/office/drawing/2017/model3d" xmlns:o="urn:schemas-microsoft-com:office:office" xmlns:r="http://schemas.openxmlformats.org/officeDocument/2006/relationships" xmlns:m="http://schemas.openxmlformats.org/officeDocument/2006/math" xmlns:v="urn:schemas-microsoft-com:vml" xmlns:wp14="http://schemas.microsoft.com/office/word/2010/wordprocessingDrawing" xmlns:wp="http://schemas.openxmlformats.org/drawingml/2006/wordprocessingDrawing" xmlns:w10="urn:schemas-microsoft-com:office:word" xmlns:w="http://schemas.openxmlformats.org/wordprocessingml/2006/main" xmlns:w14="http://schemas.microsoft.com/office/word/2010/wordml" xmlns:w15="http://schemas.microsoft.com/office/word/2012/wordml" xmlns:w16cex="http://schemas.microsoft.com/office/word/2018/wordml/cex" xmlns:w16cid="http://schemas.microsoft.com/office/word/2016/wordml/cid" xmlns:w16="http://schemas.microsoft.com/office/word/2018/wordml" xmlns:w16sdtdh="http://schemas.microsoft.com/office/word/2020/wordml/sdtdatahash" xmlns:w16se="http://schemas.microsoft.com/office/word/2015/wordml/symex" xmlns:wpg="http://schemas.microsoft.com/office/word/2010/wordprocessingGroup" xmlns:wpi="http://schemas.microsoft.com/office/word/2010/wordprocessingInk" xmlns:wne="http://schemas.microsoft.com/office/word/2006/wordml" xmlns:wps="http://schemas.microsoft.com/office/word/2010/wordprocessingShape" mc:Ignorable="w14 w15 w16se w16cid w16 w16cex w16sdtdh wp14">
+  <w:endnote w:type="separator" w:id="-1">
     <w:p>
       <w:pPr>
         <w:spacing w:line="240" w:lineRule="auto"/>
@@ -6559,7 +7570,7 @@
       </w:r>
     </w:p>
   </w:endnote>
-  <w:endnote w:type="continuationSeparator" w:id="1">
+  <w:endnote w:type="continuationSeparator" w:id="0">
     <w:p>
       <w:pPr>
         <w:spacing w:line="240" w:lineRule="auto"/>
@@ -6573,21 +7584,21 @@
 </file>
 
 <file path=word/footnotes.xml><?xml version="1.0" encoding="utf-8"?>
-<w:footnotes xmlns:wpc="http://schemas.microsoft.com/office/word/2010/wordprocessingCanvas" xmlns:mc="http://schemas.openxmlformats.org/markup-compatibility/2006" xmlns:o="urn:schemas-microsoft-com:office:office" xmlns:r="http://schemas.openxmlformats.org/officeDocument/2006/relationships" xmlns:m="http://schemas.openxmlformats.org/officeDocument/2006/math" xmlns:v="urn:schemas-microsoft-com:vml" xmlns:wp14="http://schemas.microsoft.com/office/word/2010/wordprocessingDrawing" xmlns:wp="http://schemas.openxmlformats.org/drawingml/2006/wordprocessingDrawing" xmlns:w="http://schemas.openxmlformats.org/wordprocessingml/2006/main" xmlns:w14="http://schemas.microsoft.com/office/word/2010/wordml" xmlns:w15="http://schemas.microsoft.com/office/word/2012/wordml" xmlns:w10="urn:schemas-microsoft-com:office:word" xmlns:wpg="http://schemas.microsoft.com/office/word/2010/wordprocessingGroup" xmlns:wpi="http://schemas.microsoft.com/office/word/2010/wordprocessingInk" xmlns:wne="http://schemas.microsoft.com/office/word/2006/wordml" xmlns:wps="http://schemas.microsoft.com/office/word/2010/wordprocessingShape" xmlns:wpsCustomData="http://www.wps.cn/officeDocument/2013/wpsCustomData" mc:Ignorable="w14 w15 wp14">
-  <w:footnote w:type="separator" w:id="0">
-    <w:p>
-      <w:pPr>
-        <w:spacing w:before="0" w:after="0" w:line="259" w:lineRule="auto"/>
+<w:footnotes xmlns:wpc="http://schemas.microsoft.com/office/word/2010/wordprocessingCanvas" xmlns:cx="http://schemas.microsoft.com/office/drawing/2014/chartex" xmlns:cx1="http://schemas.microsoft.com/office/drawing/2015/9/8/chartex" xmlns:cx2="http://schemas.microsoft.com/office/drawing/2015/10/21/chartex" xmlns:cx3="http://schemas.microsoft.com/office/drawing/2016/5/9/chartex" xmlns:cx4="http://schemas.microsoft.com/office/drawing/2016/5/10/chartex" xmlns:cx5="http://schemas.microsoft.com/office/drawing/2016/5/11/chartex" xmlns:cx6="http://schemas.microsoft.com/office/drawing/2016/5/12/chartex" xmlns:cx7="http://schemas.microsoft.com/office/drawing/2016/5/13/chartex" xmlns:cx8="http://schemas.microsoft.com/office/drawing/2016/5/14/chartex" xmlns:mc="http://schemas.openxmlformats.org/markup-compatibility/2006" xmlns:aink="http://schemas.microsoft.com/office/drawing/2016/ink" xmlns:am3d="http://schemas.microsoft.com/office/drawing/2017/model3d" xmlns:o="urn:schemas-microsoft-com:office:office" xmlns:r="http://schemas.openxmlformats.org/officeDocument/2006/relationships" xmlns:m="http://schemas.openxmlformats.org/officeDocument/2006/math" xmlns:v="urn:schemas-microsoft-com:vml" xmlns:wp14="http://schemas.microsoft.com/office/word/2010/wordprocessingDrawing" xmlns:wp="http://schemas.openxmlformats.org/drawingml/2006/wordprocessingDrawing" xmlns:w10="urn:schemas-microsoft-com:office:word" xmlns:w="http://schemas.openxmlformats.org/wordprocessingml/2006/main" xmlns:w14="http://schemas.microsoft.com/office/word/2010/wordml" xmlns:w15="http://schemas.microsoft.com/office/word/2012/wordml" xmlns:w16cex="http://schemas.microsoft.com/office/word/2018/wordml/cex" xmlns:w16cid="http://schemas.microsoft.com/office/word/2016/wordml/cid" xmlns:w16="http://schemas.microsoft.com/office/word/2018/wordml" xmlns:w16sdtdh="http://schemas.microsoft.com/office/word/2020/wordml/sdtdatahash" xmlns:w16se="http://schemas.microsoft.com/office/word/2015/wordml/symex" xmlns:wpg="http://schemas.microsoft.com/office/word/2010/wordprocessingGroup" xmlns:wpi="http://schemas.microsoft.com/office/word/2010/wordprocessingInk" xmlns:wne="http://schemas.microsoft.com/office/word/2006/wordml" xmlns:wps="http://schemas.microsoft.com/office/word/2010/wordprocessingShape" mc:Ignorable="w14 w15 w16se w16cid w16 w16cex w16sdtdh wp14">
+  <w:footnote w:type="separator" w:id="-1">
+    <w:p>
+      <w:pPr>
+        <w:spacing w:after="0"/>
       </w:pPr>
       <w:r>
         <w:separator/>
       </w:r>
     </w:p>
   </w:footnote>
-  <w:footnote w:type="continuationSeparator" w:id="1">
-    <w:p>
-      <w:pPr>
-        <w:spacing w:before="0" w:after="0" w:line="259" w:lineRule="auto"/>
+  <w:footnote w:type="continuationSeparator" w:id="0">
+    <w:p>
+      <w:pPr>
+        <w:spacing w:after="0"/>
       </w:pPr>
       <w:r>
         <w:continuationSeparator/>
@@ -6598,12 +7609,12 @@
 </file>
 
 <file path=word/numbering.xml><?xml version="1.0" encoding="utf-8"?>
-<w:numbering xmlns:wpc="http://schemas.microsoft.com/office/word/2010/wordprocessingCanvas" xmlns:mc="http://schemas.openxmlformats.org/markup-compatibility/2006" xmlns:o="urn:schemas-microsoft-com:office:office" xmlns:r="http://schemas.openxmlformats.org/officeDocument/2006/relationships" xmlns:m="http://schemas.openxmlformats.org/officeDocument/2006/math" xmlns:v="urn:schemas-microsoft-com:vml" xmlns:wp14="http://schemas.microsoft.com/office/word/2010/wordprocessingDrawing" xmlns:wp="http://schemas.openxmlformats.org/drawingml/2006/wordprocessingDrawing" xmlns:w10="urn:schemas-microsoft-com:office:word" xmlns:w="http://schemas.openxmlformats.org/wordprocessingml/2006/main" xmlns:w14="http://schemas.microsoft.com/office/word/2010/wordml" xmlns:wpg="http://schemas.microsoft.com/office/word/2010/wordprocessingGroup" xmlns:wpi="http://schemas.microsoft.com/office/word/2010/wordprocessingInk" xmlns:wne="http://schemas.microsoft.com/office/word/2006/wordml" xmlns:wps="http://schemas.microsoft.com/office/word/2010/wordprocessingShape" xmlns:wpsCustomData="http://www.wps.cn/officeDocument/2013/wpsCustomData" mc:Ignorable="w14 wp14">
-  <w:abstractNum w:abstractNumId="0">
+<w:numbering xmlns:wpc="http://schemas.microsoft.com/office/word/2010/wordprocessingCanvas" xmlns:cx="http://schemas.microsoft.com/office/drawing/2014/chartex" xmlns:cx1="http://schemas.microsoft.com/office/drawing/2015/9/8/chartex" xmlns:cx2="http://schemas.microsoft.com/office/drawing/2015/10/21/chartex" xmlns:cx3="http://schemas.microsoft.com/office/drawing/2016/5/9/chartex" xmlns:cx4="http://schemas.microsoft.com/office/drawing/2016/5/10/chartex" xmlns:cx5="http://schemas.microsoft.com/office/drawing/2016/5/11/chartex" xmlns:cx6="http://schemas.microsoft.com/office/drawing/2016/5/12/chartex" xmlns:cx7="http://schemas.microsoft.com/office/drawing/2016/5/13/chartex" xmlns:cx8="http://schemas.microsoft.com/office/drawing/2016/5/14/chartex" xmlns:mc="http://schemas.openxmlformats.org/markup-compatibility/2006" xmlns:aink="http://schemas.microsoft.com/office/drawing/2016/ink" xmlns:am3d="http://schemas.microsoft.com/office/drawing/2017/model3d" xmlns:o="urn:schemas-microsoft-com:office:office" xmlns:r="http://schemas.openxmlformats.org/officeDocument/2006/relationships" xmlns:m="http://schemas.openxmlformats.org/officeDocument/2006/math" xmlns:v="urn:schemas-microsoft-com:vml" xmlns:wp14="http://schemas.microsoft.com/office/word/2010/wordprocessingDrawing" xmlns:wp="http://schemas.openxmlformats.org/drawingml/2006/wordprocessingDrawing" xmlns:w10="urn:schemas-microsoft-com:office:word" xmlns:w="http://schemas.openxmlformats.org/wordprocessingml/2006/main" xmlns:w14="http://schemas.microsoft.com/office/word/2010/wordml" xmlns:w15="http://schemas.microsoft.com/office/word/2012/wordml" xmlns:w16cex="http://schemas.microsoft.com/office/word/2018/wordml/cex" xmlns:w16cid="http://schemas.microsoft.com/office/word/2016/wordml/cid" xmlns:w16="http://schemas.microsoft.com/office/word/2018/wordml" xmlns:w16sdtdh="http://schemas.microsoft.com/office/word/2020/wordml/sdtdatahash" xmlns:w16se="http://schemas.microsoft.com/office/word/2015/wordml/symex" xmlns:wpg="http://schemas.microsoft.com/office/word/2010/wordprocessingGroup" xmlns:wpi="http://schemas.microsoft.com/office/word/2010/wordprocessingInk" xmlns:wne="http://schemas.microsoft.com/office/word/2006/wordml" xmlns:wps="http://schemas.microsoft.com/office/word/2010/wordprocessingShape" mc:Ignorable="w14 w15 w16se w16cid w16 w16cex w16sdtdh wp14">
+  <w:abstractNum w:abstractNumId="0" w15:restartNumberingAfterBreak="0">
     <w:nsid w:val="0D55195B"/>
     <w:multiLevelType w:val="multilevel"/>
     <w:tmpl w:val="0D55195B"/>
-    <w:lvl w:ilvl="0" w:tentative="0">
+    <w:lvl w:ilvl="0">
       <w:start w:val="1"/>
       <w:numFmt w:val="decimal"/>
       <w:lvlText w:val="%1."/>
@@ -6612,7 +7623,7 @@
         <w:ind w:left="720" w:hanging="360"/>
       </w:pPr>
     </w:lvl>
-    <w:lvl w:ilvl="1" w:tentative="0">
+    <w:lvl w:ilvl="1">
       <w:start w:val="1"/>
       <w:numFmt w:val="lowerLetter"/>
       <w:lvlText w:val="%2."/>
@@ -6621,7 +7632,7 @@
         <w:ind w:left="1440" w:hanging="360"/>
       </w:pPr>
     </w:lvl>
-    <w:lvl w:ilvl="2" w:tentative="0">
+    <w:lvl w:ilvl="2">
       <w:start w:val="1"/>
       <w:numFmt w:val="lowerRoman"/>
       <w:lvlText w:val="%3."/>
@@ -6630,7 +7641,7 @@
         <w:ind w:left="2160" w:hanging="180"/>
       </w:pPr>
     </w:lvl>
-    <w:lvl w:ilvl="3" w:tentative="0">
+    <w:lvl w:ilvl="3">
       <w:start w:val="1"/>
       <w:numFmt w:val="decimal"/>
       <w:lvlText w:val="%4."/>
@@ -6639,7 +7650,7 @@
         <w:ind w:left="2880" w:hanging="360"/>
       </w:pPr>
     </w:lvl>
-    <w:lvl w:ilvl="4" w:tentative="0">
+    <w:lvl w:ilvl="4">
       <w:start w:val="1"/>
       <w:numFmt w:val="lowerLetter"/>
       <w:lvlText w:val="%5."/>
@@ -6648,7 +7659,7 @@
         <w:ind w:left="3600" w:hanging="360"/>
       </w:pPr>
     </w:lvl>
-    <w:lvl w:ilvl="5" w:tentative="0">
+    <w:lvl w:ilvl="5">
       <w:start w:val="1"/>
       <w:numFmt w:val="lowerRoman"/>
       <w:lvlText w:val="%6."/>
@@ -6657,7 +7668,7 @@
         <w:ind w:left="4320" w:hanging="180"/>
       </w:pPr>
     </w:lvl>
-    <w:lvl w:ilvl="6" w:tentative="0">
+    <w:lvl w:ilvl="6">
       <w:start w:val="1"/>
       <w:numFmt w:val="decimal"/>
       <w:lvlText w:val="%7."/>
@@ -6666,7 +7677,7 @@
         <w:ind w:left="5040" w:hanging="360"/>
       </w:pPr>
     </w:lvl>
-    <w:lvl w:ilvl="7" w:tentative="0">
+    <w:lvl w:ilvl="7">
       <w:start w:val="1"/>
       <w:numFmt w:val="lowerLetter"/>
       <w:lvlText w:val="%8."/>
@@ -6675,7 +7686,7 @@
         <w:ind w:left="5760" w:hanging="360"/>
       </w:pPr>
     </w:lvl>
-    <w:lvl w:ilvl="8" w:tentative="0">
+    <w:lvl w:ilvl="8">
       <w:start w:val="1"/>
       <w:numFmt w:val="lowerRoman"/>
       <w:lvlText w:val="%9."/>
@@ -6685,11 +7696,11 @@
       </w:pPr>
     </w:lvl>
   </w:abstractNum>
-  <w:abstractNum w:abstractNumId="1">
+  <w:abstractNum w:abstractNumId="1" w15:restartNumberingAfterBreak="0">
     <w:nsid w:val="18AB0D70"/>
     <w:multiLevelType w:val="multilevel"/>
     <w:tmpl w:val="18AB0D70"/>
-    <w:lvl w:ilvl="0" w:tentative="0">
+    <w:lvl w:ilvl="0">
       <w:start w:val="1"/>
       <w:numFmt w:val="decimal"/>
       <w:lvlText w:val="%1."/>
@@ -6701,7 +7712,7 @@
         <w:ind w:left="720" w:hanging="360"/>
       </w:pPr>
     </w:lvl>
-    <w:lvl w:ilvl="1" w:tentative="0">
+    <w:lvl w:ilvl="1">
       <w:start w:val="1"/>
       <w:numFmt w:val="decimal"/>
       <w:lvlText w:val="%2."/>
@@ -6713,7 +7724,7 @@
         <w:ind w:left="1440" w:hanging="360"/>
       </w:pPr>
     </w:lvl>
-    <w:lvl w:ilvl="2" w:tentative="0">
+    <w:lvl w:ilvl="2">
       <w:start w:val="1"/>
       <w:numFmt w:val="decimal"/>
       <w:lvlText w:val="%3."/>
@@ -6725,7 +7736,7 @@
         <w:ind w:left="2160" w:hanging="360"/>
       </w:pPr>
     </w:lvl>
-    <w:lvl w:ilvl="3" w:tentative="0">
+    <w:lvl w:ilvl="3">
       <w:start w:val="1"/>
       <w:numFmt w:val="decimal"/>
       <w:lvlText w:val="%4."/>
@@ -6737,7 +7748,7 @@
         <w:ind w:left="2880" w:hanging="360"/>
       </w:pPr>
     </w:lvl>
-    <w:lvl w:ilvl="4" w:tentative="0">
+    <w:lvl w:ilvl="4">
       <w:start w:val="1"/>
       <w:numFmt w:val="decimal"/>
       <w:lvlText w:val="%5."/>
@@ -6749,7 +7760,7 @@
         <w:ind w:left="3600" w:hanging="360"/>
       </w:pPr>
     </w:lvl>
-    <w:lvl w:ilvl="5" w:tentative="0">
+    <w:lvl w:ilvl="5">
       <w:start w:val="1"/>
       <w:numFmt w:val="decimal"/>
       <w:lvlText w:val="%6."/>
@@ -6761,7 +7772,7 @@
         <w:ind w:left="4320" w:hanging="360"/>
       </w:pPr>
     </w:lvl>
-    <w:lvl w:ilvl="6" w:tentative="0">
+    <w:lvl w:ilvl="6">
       <w:start w:val="1"/>
       <w:numFmt w:val="decimal"/>
       <w:lvlText w:val="%7."/>
@@ -6773,7 +7784,7 @@
         <w:ind w:left="5040" w:hanging="360"/>
       </w:pPr>
     </w:lvl>
-    <w:lvl w:ilvl="7" w:tentative="0">
+    <w:lvl w:ilvl="7">
       <w:start w:val="1"/>
       <w:numFmt w:val="decimal"/>
       <w:lvlText w:val="%8."/>
@@ -6785,7 +7796,7 @@
         <w:ind w:left="5760" w:hanging="360"/>
       </w:pPr>
     </w:lvl>
-    <w:lvl w:ilvl="8" w:tentative="0">
+    <w:lvl w:ilvl="8">
       <w:start w:val="1"/>
       <w:numFmt w:val="decimal"/>
       <w:lvlText w:val="%9."/>
@@ -6798,11 +7809,11 @@
       </w:pPr>
     </w:lvl>
   </w:abstractNum>
-  <w:abstractNum w:abstractNumId="2">
+  <w:abstractNum w:abstractNumId="2" w15:restartNumberingAfterBreak="0">
     <w:nsid w:val="24FF7B96"/>
     <w:multiLevelType w:val="multilevel"/>
     <w:tmpl w:val="24FF7B96"/>
-    <w:lvl w:ilvl="0" w:tentative="0">
+    <w:lvl w:ilvl="0">
       <w:start w:val="1"/>
       <w:numFmt w:val="lowerLetter"/>
       <w:lvlText w:val="(%1)"/>
@@ -6814,7 +7825,7 @@
         <w:rFonts w:hint="default"/>
       </w:rPr>
     </w:lvl>
-    <w:lvl w:ilvl="1" w:tentative="0">
+    <w:lvl w:ilvl="1">
       <w:start w:val="1"/>
       <w:numFmt w:val="lowerLetter"/>
       <w:lvlText w:val="%2."/>
@@ -6823,7 +7834,7 @@
         <w:ind w:left="1440" w:hanging="360"/>
       </w:pPr>
     </w:lvl>
-    <w:lvl w:ilvl="2" w:tentative="0">
+    <w:lvl w:ilvl="2">
       <w:start w:val="1"/>
       <w:numFmt w:val="lowerRoman"/>
       <w:lvlText w:val="%3."/>
@@ -6832,7 +7843,7 @@
         <w:ind w:left="2160" w:hanging="180"/>
       </w:pPr>
     </w:lvl>
-    <w:lvl w:ilvl="3" w:tentative="0">
+    <w:lvl w:ilvl="3">
       <w:start w:val="1"/>
       <w:numFmt w:val="decimal"/>
       <w:lvlText w:val="%4."/>
@@ -6841,7 +7852,7 @@
         <w:ind w:left="2880" w:hanging="360"/>
       </w:pPr>
     </w:lvl>
-    <w:lvl w:ilvl="4" w:tentative="0">
+    <w:lvl w:ilvl="4">
       <w:start w:val="1"/>
       <w:numFmt w:val="lowerLetter"/>
       <w:lvlText w:val="%5."/>
@@ -6850,7 +7861,7 @@
         <w:ind w:left="3600" w:hanging="360"/>
       </w:pPr>
     </w:lvl>
-    <w:lvl w:ilvl="5" w:tentative="0">
+    <w:lvl w:ilvl="5">
       <w:start w:val="1"/>
       <w:numFmt w:val="lowerRoman"/>
       <w:lvlText w:val="%6."/>
@@ -6859,7 +7870,7 @@
         <w:ind w:left="4320" w:hanging="180"/>
       </w:pPr>
     </w:lvl>
-    <w:lvl w:ilvl="6" w:tentative="0">
+    <w:lvl w:ilvl="6">
       <w:start w:val="1"/>
       <w:numFmt w:val="decimal"/>
       <w:lvlText w:val="%7."/>
@@ -6868,7 +7879,7 @@
         <w:ind w:left="5040" w:hanging="360"/>
       </w:pPr>
     </w:lvl>
-    <w:lvl w:ilvl="7" w:tentative="0">
+    <w:lvl w:ilvl="7">
       <w:start w:val="1"/>
       <w:numFmt w:val="lowerLetter"/>
       <w:lvlText w:val="%8."/>
@@ -6877,7 +7888,7 @@
         <w:ind w:left="5760" w:hanging="360"/>
       </w:pPr>
     </w:lvl>
-    <w:lvl w:ilvl="8" w:tentative="0">
+    <w:lvl w:ilvl="8">
       <w:start w:val="1"/>
       <w:numFmt w:val="lowerRoman"/>
       <w:lvlText w:val="%9."/>
@@ -6900,292 +7911,416 @@
 </file>
 
 <file path=word/styles.xml><?xml version="1.0" encoding="utf-8"?>
-<w:styles xmlns:mc="http://schemas.openxmlformats.org/markup-compatibility/2006" xmlns:o="urn:schemas-microsoft-com:office:office" xmlns:r="http://schemas.openxmlformats.org/officeDocument/2006/relationships" xmlns:m="http://schemas.openxmlformats.org/officeDocument/2006/math" xmlns:v="urn:schemas-microsoft-com:vml" xmlns:w="http://schemas.openxmlformats.org/wordprocessingml/2006/main" xmlns:w14="http://schemas.microsoft.com/office/word/2010/wordml" xmlns:w10="urn:schemas-microsoft-com:office:word" xmlns:sl="http://schemas.openxmlformats.org/schemaLibrary/2006/main" xmlns:wpsCustomData="http://www.wps.cn/officeDocument/2013/wpsCustomData" mc:Ignorable="w14">
+<w:styles xmlns:mc="http://schemas.openxmlformats.org/markup-compatibility/2006" xmlns:r="http://schemas.openxmlformats.org/officeDocument/2006/relationships" xmlns:w="http://schemas.openxmlformats.org/wordprocessingml/2006/main" xmlns:w14="http://schemas.microsoft.com/office/word/2010/wordml" xmlns:w15="http://schemas.microsoft.com/office/word/2012/wordml" xmlns:w16cex="http://schemas.microsoft.com/office/word/2018/wordml/cex" xmlns:w16cid="http://schemas.microsoft.com/office/word/2016/wordml/cid" xmlns:w16="http://schemas.microsoft.com/office/word/2018/wordml" xmlns:w16sdtdh="http://schemas.microsoft.com/office/word/2020/wordml/sdtdatahash" xmlns:w16se="http://schemas.microsoft.com/office/word/2015/wordml/symex" mc:Ignorable="w14 w15 w16se w16cid w16 w16cex w16sdtdh">
   <w:docDefaults>
     <w:rPrDefault>
       <w:rPr>
-        <w:rFonts w:asciiTheme="minorHAnsi" w:hAnsiTheme="minorHAnsi" w:eastAsiaTheme="minorEastAsia" w:cstheme="minorBidi"/>
+        <w:rFonts w:asciiTheme="minorHAnsi" w:eastAsiaTheme="minorEastAsia" w:hAnsiTheme="minorHAnsi" w:cstheme="minorBidi"/>
+        <w:lang w:val="en-AE" w:eastAsia="en-US" w:bidi="ar-SA"/>
       </w:rPr>
     </w:rPrDefault>
     <w:pPrDefault/>
   </w:docDefaults>
-  <w:latentStyles w:count="260" w:defQFormat="0" w:defUnhideWhenUsed="1" w:defSemiHidden="1" w:defUIPriority="99" w:defLockedState="0">
-    <w:lsdException w:qFormat="1" w:unhideWhenUsed="0" w:uiPriority="0" w:semiHidden="0" w:name="Normal"/>
-    <w:lsdException w:qFormat="1" w:unhideWhenUsed="0" w:uiPriority="9" w:semiHidden="0" w:name="heading 1"/>
-    <w:lsdException w:qFormat="1" w:uiPriority="9" w:name="heading 2"/>
-    <w:lsdException w:qFormat="1" w:uiPriority="9" w:name="heading 3"/>
-    <w:lsdException w:qFormat="1" w:uiPriority="9" w:name="heading 4"/>
-    <w:lsdException w:qFormat="1" w:uiPriority="9" w:name="heading 5"/>
-    <w:lsdException w:qFormat="1" w:uiPriority="9" w:name="heading 6"/>
-    <w:lsdException w:qFormat="1" w:uiPriority="9" w:name="heading 7"/>
-    <w:lsdException w:qFormat="1" w:uiPriority="9" w:name="heading 8"/>
-    <w:lsdException w:qFormat="1" w:uiPriority="9" w:name="heading 9"/>
-    <w:lsdException w:uiPriority="99" w:name="index 1"/>
-    <w:lsdException w:uiPriority="99" w:name="index 2"/>
-    <w:lsdException w:uiPriority="99" w:name="index 3"/>
-    <w:lsdException w:uiPriority="99" w:name="index 4"/>
-    <w:lsdException w:uiPriority="99" w:name="index 5"/>
-    <w:lsdException w:uiPriority="99" w:name="index 6"/>
-    <w:lsdException w:uiPriority="99" w:name="index 7"/>
-    <w:lsdException w:uiPriority="99" w:name="index 8"/>
-    <w:lsdException w:uiPriority="99" w:name="index 9"/>
-    <w:lsdException w:uiPriority="39" w:name="toc 1"/>
-    <w:lsdException w:uiPriority="39" w:name="toc 2"/>
-    <w:lsdException w:uiPriority="39" w:name="toc 3"/>
-    <w:lsdException w:uiPriority="39" w:name="toc 4"/>
-    <w:lsdException w:uiPriority="39" w:name="toc 5"/>
-    <w:lsdException w:uiPriority="39" w:name="toc 6"/>
-    <w:lsdException w:uiPriority="39" w:name="toc 7"/>
-    <w:lsdException w:uiPriority="39" w:name="toc 8"/>
-    <w:lsdException w:uiPriority="39" w:name="toc 9"/>
-    <w:lsdException w:uiPriority="99" w:name="Normal Indent"/>
-    <w:lsdException w:uiPriority="99" w:name="footnote text"/>
-    <w:lsdException w:uiPriority="99" w:name="annotation text"/>
-    <w:lsdException w:uiPriority="99" w:semiHidden="0" w:name="header"/>
-    <w:lsdException w:uiPriority="99" w:semiHidden="0" w:name="footer"/>
-    <w:lsdException w:uiPriority="99" w:name="index heading"/>
-    <w:lsdException w:qFormat="1" w:uiPriority="35" w:name="caption"/>
-    <w:lsdException w:uiPriority="99" w:name="table of figures"/>
-    <w:lsdException w:uiPriority="99" w:name="envelope address"/>
-    <w:lsdException w:uiPriority="99" w:name="envelope return"/>
-    <w:lsdException w:uiPriority="99" w:name="footnote reference"/>
-    <w:lsdException w:uiPriority="99" w:name="annotation reference"/>
-    <w:lsdException w:uiPriority="99" w:name="line number"/>
-    <w:lsdException w:uiPriority="99" w:name="page number"/>
-    <w:lsdException w:uiPriority="99" w:name="endnote reference"/>
-    <w:lsdException w:uiPriority="99" w:name="endnote text"/>
-    <w:lsdException w:uiPriority="99" w:name="table of authorities"/>
-    <w:lsdException w:uiPriority="99" w:name="macro"/>
-    <w:lsdException w:uiPriority="99" w:name="toa heading"/>
-    <w:lsdException w:uiPriority="99" w:name="List"/>
-    <w:lsdException w:uiPriority="99" w:name="List Bullet"/>
-    <w:lsdException w:uiPriority="99" w:name="List Number"/>
-    <w:lsdException w:uiPriority="99" w:name="List 2"/>
-    <w:lsdException w:uiPriority="99" w:name="List 3"/>
-    <w:lsdException w:uiPriority="99" w:name="List 4"/>
-    <w:lsdException w:uiPriority="99" w:name="List 5"/>
-    <w:lsdException w:uiPriority="99" w:name="List Bullet 2"/>
-    <w:lsdException w:uiPriority="99" w:name="List Bullet 3"/>
-    <w:lsdException w:uiPriority="99" w:name="List Bullet 4"/>
-    <w:lsdException w:uiPriority="99" w:name="List Bullet 5"/>
-    <w:lsdException w:uiPriority="99" w:name="List Number 2"/>
-    <w:lsdException w:uiPriority="99" w:name="List Number 3"/>
-    <w:lsdException w:uiPriority="99" w:name="List Number 4"/>
-    <w:lsdException w:uiPriority="99" w:name="List Number 5"/>
-    <w:lsdException w:qFormat="1" w:unhideWhenUsed="0" w:uiPriority="10" w:semiHidden="0" w:name="Title"/>
-    <w:lsdException w:uiPriority="99" w:name="Closing"/>
-    <w:lsdException w:uiPriority="99" w:name="Signature"/>
-    <w:lsdException w:uiPriority="1" w:name="Default Paragraph Font"/>
-    <w:lsdException w:uiPriority="99" w:name="Body Text"/>
-    <w:lsdException w:uiPriority="99" w:name="Body Text Indent"/>
-    <w:lsdException w:uiPriority="99" w:name="List Continue"/>
-    <w:lsdException w:uiPriority="99" w:name="List Continue 2"/>
-    <w:lsdException w:uiPriority="99" w:name="List Continue 3"/>
-    <w:lsdException w:uiPriority="99" w:name="List Continue 4"/>
-    <w:lsdException w:uiPriority="99" w:name="List Continue 5"/>
-    <w:lsdException w:uiPriority="99" w:name="Message Header"/>
-    <w:lsdException w:qFormat="1" w:unhideWhenUsed="0" w:uiPriority="11" w:semiHidden="0" w:name="Subtitle"/>
-    <w:lsdException w:uiPriority="99" w:name="Salutation"/>
-    <w:lsdException w:uiPriority="99" w:name="Date"/>
-    <w:lsdException w:uiPriority="99" w:name="Body Text First Indent"/>
-    <w:lsdException w:uiPriority="99" w:name="Body Text First Indent 2"/>
-    <w:lsdException w:uiPriority="99" w:name="Note Heading"/>
-    <w:lsdException w:uiPriority="99" w:name="Body Text 2"/>
-    <w:lsdException w:uiPriority="99" w:name="Body Text 3"/>
-    <w:lsdException w:uiPriority="99" w:name="Body Text Indent 2"/>
-    <w:lsdException w:uiPriority="99" w:name="Body Text Indent 3"/>
-    <w:lsdException w:uiPriority="99" w:name="Block Text"/>
-    <w:lsdException w:uiPriority="99" w:name="Hyperlink"/>
-    <w:lsdException w:uiPriority="99" w:name="FollowedHyperlink"/>
-    <w:lsdException w:qFormat="1" w:unhideWhenUsed="0" w:uiPriority="22" w:semiHidden="0" w:name="Strong"/>
-    <w:lsdException w:qFormat="1" w:unhideWhenUsed="0" w:uiPriority="20" w:semiHidden="0" w:name="Emphasis"/>
-    <w:lsdException w:uiPriority="99" w:name="Document Map"/>
-    <w:lsdException w:uiPriority="99" w:name="Plain Text"/>
-    <w:lsdException w:uiPriority="99" w:name="E-mail Signature"/>
-    <w:lsdException w:uiPriority="99" w:name="Normal (Web)"/>
-    <w:lsdException w:uiPriority="99" w:name="HTML Acronym"/>
-    <w:lsdException w:uiPriority="99" w:name="HTML Address"/>
-    <w:lsdException w:uiPriority="99" w:name="HTML Cite"/>
-    <w:lsdException w:uiPriority="99" w:name="HTML Code"/>
-    <w:lsdException w:uiPriority="99" w:name="HTML Definition"/>
-    <w:lsdException w:uiPriority="99" w:name="HTML Keyboard"/>
-    <w:lsdException w:uiPriority="99" w:name="HTML Preformatted"/>
-    <w:lsdException w:uiPriority="99" w:name="HTML Sample"/>
-    <w:lsdException w:uiPriority="99" w:name="HTML Typewriter"/>
-    <w:lsdException w:uiPriority="99" w:name="HTML Variable"/>
-    <w:lsdException w:uiPriority="99" w:name="Normal Table"/>
-    <w:lsdException w:uiPriority="99" w:name="annotation subject"/>
-    <w:lsdException w:uiPriority="99" w:name="Table Simple 1"/>
-    <w:lsdException w:uiPriority="99" w:name="Table Simple 2"/>
-    <w:lsdException w:uiPriority="99" w:name="Table Simple 3"/>
-    <w:lsdException w:uiPriority="99" w:name="Table Classic 1"/>
-    <w:lsdException w:uiPriority="99" w:name="Table Classic 2"/>
-    <w:lsdException w:uiPriority="99" w:name="Table Classic 3"/>
-    <w:lsdException w:uiPriority="99" w:name="Table Classic 4"/>
-    <w:lsdException w:uiPriority="99" w:name="Table Colorful 1"/>
-    <w:lsdException w:uiPriority="99" w:name="Table Colorful 2"/>
-    <w:lsdException w:uiPriority="99" w:name="Table Colorful 3"/>
-    <w:lsdException w:uiPriority="99" w:name="Table Columns 1"/>
-    <w:lsdException w:uiPriority="99" w:name="Table Columns 2"/>
-    <w:lsdException w:uiPriority="99" w:name="Table Columns 3"/>
-    <w:lsdException w:uiPriority="99" w:name="Table Columns 4"/>
-    <w:lsdException w:uiPriority="99" w:name="Table Columns 5"/>
-    <w:lsdException w:uiPriority="99" w:name="Table Grid 1"/>
-    <w:lsdException w:uiPriority="99" w:name="Table Grid 2"/>
-    <w:lsdException w:uiPriority="99" w:name="Table Grid 3"/>
-    <w:lsdException w:uiPriority="99" w:name="Table Grid 4"/>
-    <w:lsdException w:uiPriority="99" w:name="Table Grid 5"/>
-    <w:lsdException w:uiPriority="99" w:name="Table Grid 6"/>
-    <w:lsdException w:uiPriority="99" w:name="Table Grid 7"/>
-    <w:lsdException w:uiPriority="99" w:name="Table Grid 8"/>
-    <w:lsdException w:uiPriority="99" w:name="Table List 1"/>
-    <w:lsdException w:uiPriority="99" w:name="Table List 2"/>
-    <w:lsdException w:uiPriority="99" w:name="Table List 3"/>
-    <w:lsdException w:uiPriority="99" w:name="Table List 4"/>
-    <w:lsdException w:uiPriority="99" w:name="Table List 5"/>
-    <w:lsdException w:uiPriority="99" w:name="Table List 6"/>
-    <w:lsdException w:uiPriority="99" w:name="Table List 7"/>
-    <w:lsdException w:uiPriority="99" w:name="Table List 8"/>
-    <w:lsdException w:uiPriority="99" w:name="Table 3D effects 1"/>
-    <w:lsdException w:uiPriority="99" w:name="Table 3D effects 2"/>
-    <w:lsdException w:uiPriority="99" w:name="Table 3D effects 3"/>
-    <w:lsdException w:uiPriority="99" w:name="Table Contemporary"/>
-    <w:lsdException w:uiPriority="99" w:name="Table Elegant"/>
-    <w:lsdException w:uiPriority="99" w:name="Table Professional"/>
-    <w:lsdException w:uiPriority="99" w:name="Table Subtle 1"/>
-    <w:lsdException w:uiPriority="99" w:name="Table Subtle 2"/>
-    <w:lsdException w:uiPriority="99" w:name="Table Web 1"/>
-    <w:lsdException w:uiPriority="99" w:name="Table Web 2"/>
-    <w:lsdException w:uiPriority="99" w:name="Table Web 3"/>
-    <w:lsdException w:uiPriority="99" w:name="Balloon Text"/>
-    <w:lsdException w:unhideWhenUsed="0" w:uiPriority="39" w:semiHidden="0" w:name="Table Grid"/>
-    <w:lsdException w:uiPriority="99" w:name="Table Theme"/>
-    <w:lsdException w:unhideWhenUsed="0" w:uiPriority="60" w:semiHidden="0" w:name="Light Shading"/>
-    <w:lsdException w:unhideWhenUsed="0" w:uiPriority="61" w:semiHidden="0" w:name="Light List"/>
-    <w:lsdException w:unhideWhenUsed="0" w:uiPriority="62" w:semiHidden="0" w:name="Light Grid"/>
-    <w:lsdException w:unhideWhenUsed="0" w:uiPriority="63" w:semiHidden="0" w:name="Medium Shading 1"/>
-    <w:lsdException w:unhideWhenUsed="0" w:uiPriority="64" w:semiHidden="0" w:name="Medium Shading 2"/>
-    <w:lsdException w:unhideWhenUsed="0" w:uiPriority="65" w:semiHidden="0" w:name="Medium List 1"/>
-    <w:lsdException w:unhideWhenUsed="0" w:uiPriority="66" w:semiHidden="0" w:name="Medium List 2"/>
-    <w:lsdException w:unhideWhenUsed="0" w:uiPriority="67" w:semiHidden="0" w:name="Medium Grid 1"/>
-    <w:lsdException w:unhideWhenUsed="0" w:uiPriority="68" w:semiHidden="0" w:name="Medium Grid 2"/>
-    <w:lsdException w:unhideWhenUsed="0" w:uiPriority="69" w:semiHidden="0" w:name="Medium Grid 3"/>
-    <w:lsdException w:unhideWhenUsed="0" w:uiPriority="70" w:semiHidden="0" w:name="Dark List"/>
-    <w:lsdException w:unhideWhenUsed="0" w:uiPriority="71" w:semiHidden="0" w:name="Colorful Shading"/>
-    <w:lsdException w:unhideWhenUsed="0" w:uiPriority="72" w:semiHidden="0" w:name="Colorful List"/>
-    <w:lsdException w:unhideWhenUsed="0" w:uiPriority="73" w:semiHidden="0" w:name="Colorful Grid"/>
-    <w:lsdException w:unhideWhenUsed="0" w:uiPriority="60" w:semiHidden="0" w:name="Light Shading Accent 1"/>
-    <w:lsdException w:unhideWhenUsed="0" w:uiPriority="61" w:semiHidden="0" w:name="Light List Accent 1"/>
-    <w:lsdException w:unhideWhenUsed="0" w:uiPriority="62" w:semiHidden="0" w:name="Light Grid Accent 1"/>
-    <w:lsdException w:unhideWhenUsed="0" w:uiPriority="63" w:semiHidden="0" w:name="Medium Shading 1 Accent 1"/>
-    <w:lsdException w:unhideWhenUsed="0" w:uiPriority="64" w:semiHidden="0" w:name="Medium Shading 2 Accent 1"/>
-    <w:lsdException w:unhideWhenUsed="0" w:uiPriority="65" w:semiHidden="0" w:name="Medium List 1 Accent 1"/>
-    <w:lsdException w:qFormat="1" w:unhideWhenUsed="0" w:uiPriority="34" w:semiHidden="0" w:name="List Paragraph"/>
-    <w:lsdException w:unhideWhenUsed="0" w:uiPriority="66" w:semiHidden="0" w:name="Medium List 2 Accent 1"/>
-    <w:lsdException w:unhideWhenUsed="0" w:uiPriority="67" w:semiHidden="0" w:name="Medium Grid 1 Accent 1"/>
-    <w:lsdException w:unhideWhenUsed="0" w:uiPriority="68" w:semiHidden="0" w:name="Medium Grid 2 Accent 1"/>
-    <w:lsdException w:unhideWhenUsed="0" w:uiPriority="69" w:semiHidden="0" w:name="Medium Grid 3 Accent 1"/>
-    <w:lsdException w:unhideWhenUsed="0" w:uiPriority="70" w:semiHidden="0" w:name="Dark List Accent 1"/>
-    <w:lsdException w:unhideWhenUsed="0" w:uiPriority="71" w:semiHidden="0" w:name="Colorful Shading Accent 1"/>
-    <w:lsdException w:unhideWhenUsed="0" w:uiPriority="72" w:semiHidden="0" w:name="Colorful List Accent 1"/>
-    <w:lsdException w:unhideWhenUsed="0" w:uiPriority="73" w:semiHidden="0" w:name="Colorful Grid Accent 1"/>
-    <w:lsdException w:unhideWhenUsed="0" w:uiPriority="60" w:semiHidden="0" w:name="Light Shading Accent 2"/>
-    <w:lsdException w:unhideWhenUsed="0" w:uiPriority="61" w:semiHidden="0" w:name="Light List Accent 2"/>
-    <w:lsdException w:unhideWhenUsed="0" w:uiPriority="62" w:semiHidden="0" w:name="Light Grid Accent 2"/>
-    <w:lsdException w:unhideWhenUsed="0" w:uiPriority="63" w:semiHidden="0" w:name="Medium Shading 1 Accent 2"/>
-    <w:lsdException w:unhideWhenUsed="0" w:uiPriority="64" w:semiHidden="0" w:name="Medium Shading 2 Accent 2"/>
-    <w:lsdException w:unhideWhenUsed="0" w:uiPriority="65" w:semiHidden="0" w:name="Medium List 1 Accent 2"/>
-    <w:lsdException w:unhideWhenUsed="0" w:uiPriority="66" w:semiHidden="0" w:name="Medium List 2 Accent 2"/>
-    <w:lsdException w:unhideWhenUsed="0" w:uiPriority="67" w:semiHidden="0" w:name="Medium Grid 1 Accent 2"/>
-    <w:lsdException w:unhideWhenUsed="0" w:uiPriority="68" w:semiHidden="0" w:name="Medium Grid 2 Accent 2"/>
-    <w:lsdException w:unhideWhenUsed="0" w:uiPriority="69" w:semiHidden="0" w:name="Medium Grid 3 Accent 2"/>
-    <w:lsdException w:unhideWhenUsed="0" w:uiPriority="70" w:semiHidden="0" w:name="Dark List Accent 2"/>
-    <w:lsdException w:unhideWhenUsed="0" w:uiPriority="71" w:semiHidden="0" w:name="Colorful Shading Accent 2"/>
-    <w:lsdException w:unhideWhenUsed="0" w:uiPriority="72" w:semiHidden="0" w:name="Colorful List Accent 2"/>
-    <w:lsdException w:unhideWhenUsed="0" w:uiPriority="73" w:semiHidden="0" w:name="Colorful Grid Accent 2"/>
-    <w:lsdException w:unhideWhenUsed="0" w:uiPriority="60" w:semiHidden="0" w:name="Light Shading Accent 3"/>
-    <w:lsdException w:unhideWhenUsed="0" w:uiPriority="61" w:semiHidden="0" w:name="Light List Accent 3"/>
-    <w:lsdException w:unhideWhenUsed="0" w:uiPriority="62" w:semiHidden="0" w:name="Light Grid Accent 3"/>
-    <w:lsdException w:unhideWhenUsed="0" w:uiPriority="63" w:semiHidden="0" w:name="Medium Shading 1 Accent 3"/>
-    <w:lsdException w:unhideWhenUsed="0" w:uiPriority="64" w:semiHidden="0" w:name="Medium Shading 2 Accent 3"/>
-    <w:lsdException w:unhideWhenUsed="0" w:uiPriority="65" w:semiHidden="0" w:name="Medium List 1 Accent 3"/>
-    <w:lsdException w:unhideWhenUsed="0" w:uiPriority="66" w:semiHidden="0" w:name="Medium List 2 Accent 3"/>
-    <w:lsdException w:unhideWhenUsed="0" w:uiPriority="67" w:semiHidden="0" w:name="Medium Grid 1 Accent 3"/>
-    <w:lsdException w:unhideWhenUsed="0" w:uiPriority="68" w:semiHidden="0" w:name="Medium Grid 2 Accent 3"/>
-    <w:lsdException w:unhideWhenUsed="0" w:uiPriority="69" w:semiHidden="0" w:name="Medium Grid 3 Accent 3"/>
-    <w:lsdException w:unhideWhenUsed="0" w:uiPriority="70" w:semiHidden="0" w:name="Dark List Accent 3"/>
-    <w:lsdException w:unhideWhenUsed="0" w:uiPriority="71" w:semiHidden="0" w:name="Colorful Shading Accent 3"/>
-    <w:lsdException w:unhideWhenUsed="0" w:uiPriority="72" w:semiHidden="0" w:name="Colorful List Accent 3"/>
-    <w:lsdException w:unhideWhenUsed="0" w:uiPriority="73" w:semiHidden="0" w:name="Colorful Grid Accent 3"/>
-    <w:lsdException w:unhideWhenUsed="0" w:uiPriority="60" w:semiHidden="0" w:name="Light Shading Accent 4"/>
-    <w:lsdException w:unhideWhenUsed="0" w:uiPriority="61" w:semiHidden="0" w:name="Light List Accent 4"/>
-    <w:lsdException w:unhideWhenUsed="0" w:uiPriority="62" w:semiHidden="0" w:name="Light Grid Accent 4"/>
-    <w:lsdException w:unhideWhenUsed="0" w:uiPriority="63" w:semiHidden="0" w:name="Medium Shading 1 Accent 4"/>
-    <w:lsdException w:unhideWhenUsed="0" w:uiPriority="64" w:semiHidden="0" w:name="Medium Shading 2 Accent 4"/>
-    <w:lsdException w:unhideWhenUsed="0" w:uiPriority="65" w:semiHidden="0" w:name="Medium List 1 Accent 4"/>
-    <w:lsdException w:unhideWhenUsed="0" w:uiPriority="66" w:semiHidden="0" w:name="Medium List 2 Accent 4"/>
-    <w:lsdException w:unhideWhenUsed="0" w:uiPriority="67" w:semiHidden="0" w:name="Medium Grid 1 Accent 4"/>
-    <w:lsdException w:unhideWhenUsed="0" w:uiPriority="68" w:semiHidden="0" w:name="Medium Grid 2 Accent 4"/>
-    <w:lsdException w:unhideWhenUsed="0" w:uiPriority="69" w:semiHidden="0" w:name="Medium Grid 3 Accent 4"/>
-    <w:lsdException w:unhideWhenUsed="0" w:uiPriority="70" w:semiHidden="0" w:name="Dark List Accent 4"/>
-    <w:lsdException w:unhideWhenUsed="0" w:uiPriority="71" w:semiHidden="0" w:name="Colorful Shading Accent 4"/>
-    <w:lsdException w:unhideWhenUsed="0" w:uiPriority="72" w:semiHidden="0" w:name="Colorful List Accent 4"/>
-    <w:lsdException w:unhideWhenUsed="0" w:uiPriority="73" w:semiHidden="0" w:name="Colorful Grid Accent 4"/>
-    <w:lsdException w:unhideWhenUsed="0" w:uiPriority="60" w:semiHidden="0" w:name="Light Shading Accent 5"/>
-    <w:lsdException w:unhideWhenUsed="0" w:uiPriority="61" w:semiHidden="0" w:name="Light List Accent 5"/>
-    <w:lsdException w:unhideWhenUsed="0" w:uiPriority="62" w:semiHidden="0" w:name="Light Grid Accent 5"/>
-    <w:lsdException w:unhideWhenUsed="0" w:uiPriority="63" w:semiHidden="0" w:name="Medium Shading 1 Accent 5"/>
-    <w:lsdException w:unhideWhenUsed="0" w:uiPriority="64" w:semiHidden="0" w:name="Medium Shading 2 Accent 5"/>
-    <w:lsdException w:unhideWhenUsed="0" w:uiPriority="65" w:semiHidden="0" w:name="Medium List 1 Accent 5"/>
-    <w:lsdException w:unhideWhenUsed="0" w:uiPriority="66" w:semiHidden="0" w:name="Medium List 2 Accent 5"/>
-    <w:lsdException w:unhideWhenUsed="0" w:uiPriority="67" w:semiHidden="0" w:name="Medium Grid 1 Accent 5"/>
-    <w:lsdException w:unhideWhenUsed="0" w:uiPriority="68" w:semiHidden="0" w:name="Medium Grid 2 Accent 5"/>
-    <w:lsdException w:unhideWhenUsed="0" w:uiPriority="69" w:semiHidden="0" w:name="Medium Grid 3 Accent 5"/>
-    <w:lsdException w:unhideWhenUsed="0" w:uiPriority="70" w:semiHidden="0" w:name="Dark List Accent 5"/>
-    <w:lsdException w:unhideWhenUsed="0" w:uiPriority="71" w:semiHidden="0" w:name="Colorful Shading Accent 5"/>
-    <w:lsdException w:unhideWhenUsed="0" w:uiPriority="72" w:semiHidden="0" w:name="Colorful List Accent 5"/>
-    <w:lsdException w:unhideWhenUsed="0" w:uiPriority="73" w:semiHidden="0" w:name="Colorful Grid Accent 5"/>
-    <w:lsdException w:unhideWhenUsed="0" w:uiPriority="60" w:semiHidden="0" w:name="Light Shading Accent 6"/>
-    <w:lsdException w:unhideWhenUsed="0" w:uiPriority="61" w:semiHidden="0" w:name="Light List Accent 6"/>
-    <w:lsdException w:unhideWhenUsed="0" w:uiPriority="62" w:semiHidden="0" w:name="Light Grid Accent 6"/>
-    <w:lsdException w:unhideWhenUsed="0" w:uiPriority="63" w:semiHidden="0" w:name="Medium Shading 1 Accent 6"/>
-    <w:lsdException w:unhideWhenUsed="0" w:uiPriority="64" w:semiHidden="0" w:name="Medium Shading 2 Accent 6"/>
-    <w:lsdException w:unhideWhenUsed="0" w:uiPriority="65" w:semiHidden="0" w:name="Medium List 1 Accent 6"/>
-    <w:lsdException w:unhideWhenUsed="0" w:uiPriority="66" w:semiHidden="0" w:name="Medium List 2 Accent 6"/>
-    <w:lsdException w:unhideWhenUsed="0" w:uiPriority="67" w:semiHidden="0" w:name="Medium Grid 1 Accent 6"/>
-    <w:lsdException w:unhideWhenUsed="0" w:uiPriority="68" w:semiHidden="0" w:name="Medium Grid 2 Accent 6"/>
-    <w:lsdException w:unhideWhenUsed="0" w:uiPriority="69" w:semiHidden="0" w:name="Medium Grid 3 Accent 6"/>
-    <w:lsdException w:unhideWhenUsed="0" w:uiPriority="70" w:semiHidden="0" w:name="Dark List Accent 6"/>
-    <w:lsdException w:unhideWhenUsed="0" w:uiPriority="71" w:semiHidden="0" w:name="Colorful Shading Accent 6"/>
-    <w:lsdException w:unhideWhenUsed="0" w:uiPriority="72" w:semiHidden="0" w:name="Colorful List Accent 6"/>
-    <w:lsdException w:unhideWhenUsed="0" w:uiPriority="73" w:semiHidden="0" w:name="Colorful Grid Accent 6"/>
+  <w:latentStyles w:defLockedState="0" w:defUIPriority="99" w:defSemiHidden="0" w:defUnhideWhenUsed="0" w:defQFormat="0" w:count="376">
+    <w:lsdException w:name="Normal" w:uiPriority="0" w:qFormat="1"/>
+    <w:lsdException w:name="heading 1" w:uiPriority="9" w:qFormat="1"/>
+    <w:lsdException w:name="heading 2" w:semiHidden="1" w:uiPriority="9" w:unhideWhenUsed="1" w:qFormat="1"/>
+    <w:lsdException w:name="heading 3" w:semiHidden="1" w:uiPriority="9" w:unhideWhenUsed="1" w:qFormat="1"/>
+    <w:lsdException w:name="heading 4" w:semiHidden="1" w:uiPriority="9" w:unhideWhenUsed="1" w:qFormat="1"/>
+    <w:lsdException w:name="heading 5" w:semiHidden="1" w:uiPriority="9" w:unhideWhenUsed="1" w:qFormat="1"/>
+    <w:lsdException w:name="heading 6" w:semiHidden="1" w:uiPriority="9" w:unhideWhenUsed="1" w:qFormat="1"/>
+    <w:lsdException w:name="heading 7" w:semiHidden="1" w:uiPriority="9" w:unhideWhenUsed="1" w:qFormat="1"/>
+    <w:lsdException w:name="heading 8" w:semiHidden="1" w:uiPriority="9" w:unhideWhenUsed="1" w:qFormat="1"/>
+    <w:lsdException w:name="heading 9" w:semiHidden="1" w:uiPriority="9" w:unhideWhenUsed="1" w:qFormat="1"/>
+    <w:lsdException w:name="index 1" w:semiHidden="1" w:unhideWhenUsed="1"/>
+    <w:lsdException w:name="index 2" w:semiHidden="1" w:unhideWhenUsed="1"/>
+    <w:lsdException w:name="index 3" w:semiHidden="1" w:unhideWhenUsed="1"/>
+    <w:lsdException w:name="index 4" w:semiHidden="1" w:unhideWhenUsed="1"/>
+    <w:lsdException w:name="index 5" w:semiHidden="1" w:unhideWhenUsed="1"/>
+    <w:lsdException w:name="index 6" w:semiHidden="1" w:unhideWhenUsed="1"/>
+    <w:lsdException w:name="index 7" w:semiHidden="1" w:unhideWhenUsed="1"/>
+    <w:lsdException w:name="index 8" w:semiHidden="1" w:unhideWhenUsed="1"/>
+    <w:lsdException w:name="index 9" w:semiHidden="1" w:unhideWhenUsed="1"/>
+    <w:lsdException w:name="toc 1" w:semiHidden="1" w:uiPriority="39" w:unhideWhenUsed="1"/>
+    <w:lsdException w:name="toc 2" w:semiHidden="1" w:uiPriority="39" w:unhideWhenUsed="1"/>
+    <w:lsdException w:name="toc 3" w:semiHidden="1" w:uiPriority="39" w:unhideWhenUsed="1"/>
+    <w:lsdException w:name="toc 4" w:semiHidden="1" w:uiPriority="39" w:unhideWhenUsed="1"/>
+    <w:lsdException w:name="toc 5" w:semiHidden="1" w:uiPriority="39" w:unhideWhenUsed="1"/>
+    <w:lsdException w:name="toc 6" w:semiHidden="1" w:uiPriority="39" w:unhideWhenUsed="1"/>
+    <w:lsdException w:name="toc 7" w:semiHidden="1" w:uiPriority="39" w:unhideWhenUsed="1"/>
+    <w:lsdException w:name="toc 8" w:semiHidden="1" w:uiPriority="39" w:unhideWhenUsed="1"/>
+    <w:lsdException w:name="toc 9" w:semiHidden="1" w:uiPriority="39" w:unhideWhenUsed="1"/>
+    <w:lsdException w:name="Normal Indent" w:semiHidden="1" w:unhideWhenUsed="1"/>
+    <w:lsdException w:name="footnote text" w:semiHidden="1" w:unhideWhenUsed="1"/>
+    <w:lsdException w:name="annotation text" w:semiHidden="1" w:unhideWhenUsed="1"/>
+    <w:lsdException w:name="header" w:unhideWhenUsed="1"/>
+    <w:lsdException w:name="footer" w:unhideWhenUsed="1"/>
+    <w:lsdException w:name="index heading" w:semiHidden="1" w:unhideWhenUsed="1"/>
+    <w:lsdException w:name="caption" w:semiHidden="1" w:uiPriority="35" w:unhideWhenUsed="1" w:qFormat="1"/>
+    <w:lsdException w:name="table of figures" w:semiHidden="1" w:unhideWhenUsed="1"/>
+    <w:lsdException w:name="envelope address" w:semiHidden="1" w:unhideWhenUsed="1"/>
+    <w:lsdException w:name="envelope return" w:semiHidden="1" w:unhideWhenUsed="1"/>
+    <w:lsdException w:name="footnote reference" w:semiHidden="1" w:unhideWhenUsed="1"/>
+    <w:lsdException w:name="annotation reference" w:semiHidden="1" w:unhideWhenUsed="1"/>
+    <w:lsdException w:name="line number" w:semiHidden="1" w:unhideWhenUsed="1"/>
+    <w:lsdException w:name="page number" w:semiHidden="1" w:unhideWhenUsed="1"/>
+    <w:lsdException w:name="endnote reference" w:semiHidden="1" w:unhideWhenUsed="1"/>
+    <w:lsdException w:name="endnote text" w:semiHidden="1" w:unhideWhenUsed="1"/>
+    <w:lsdException w:name="table of authorities" w:semiHidden="1" w:unhideWhenUsed="1"/>
+    <w:lsdException w:name="macro" w:semiHidden="1" w:unhideWhenUsed="1"/>
+    <w:lsdException w:name="toa heading" w:semiHidden="1" w:unhideWhenUsed="1"/>
+    <w:lsdException w:name="List" w:semiHidden="1" w:unhideWhenUsed="1"/>
+    <w:lsdException w:name="List Bullet" w:semiHidden="1" w:unhideWhenUsed="1"/>
+    <w:lsdException w:name="List Number" w:semiHidden="1" w:unhideWhenUsed="1"/>
+    <w:lsdException w:name="List 2" w:semiHidden="1" w:unhideWhenUsed="1"/>
+    <w:lsdException w:name="List 3" w:semiHidden="1" w:unhideWhenUsed="1"/>
+    <w:lsdException w:name="List 4" w:semiHidden="1" w:unhideWhenUsed="1"/>
+    <w:lsdException w:name="List 5" w:semiHidden="1" w:unhideWhenUsed="1"/>
+    <w:lsdException w:name="List Bullet 2" w:semiHidden="1" w:unhideWhenUsed="1"/>
+    <w:lsdException w:name="List Bullet 3" w:semiHidden="1" w:unhideWhenUsed="1"/>
+    <w:lsdException w:name="List Bullet 4" w:semiHidden="1" w:unhideWhenUsed="1"/>
+    <w:lsdException w:name="List Bullet 5" w:semiHidden="1" w:unhideWhenUsed="1"/>
+    <w:lsdException w:name="List Number 2" w:semiHidden="1" w:unhideWhenUsed="1"/>
+    <w:lsdException w:name="List Number 3" w:semiHidden="1" w:unhideWhenUsed="1"/>
+    <w:lsdException w:name="List Number 4" w:semiHidden="1" w:unhideWhenUsed="1"/>
+    <w:lsdException w:name="List Number 5" w:semiHidden="1" w:unhideWhenUsed="1"/>
+    <w:lsdException w:name="Title" w:uiPriority="10" w:qFormat="1"/>
+    <w:lsdException w:name="Closing" w:semiHidden="1" w:unhideWhenUsed="1"/>
+    <w:lsdException w:name="Signature" w:semiHidden="1" w:unhideWhenUsed="1"/>
+    <w:lsdException w:name="Default Paragraph Font" w:semiHidden="1" w:uiPriority="1" w:unhideWhenUsed="1"/>
+    <w:lsdException w:name="Body Text" w:semiHidden="1" w:unhideWhenUsed="1"/>
+    <w:lsdException w:name="Body Text Indent" w:semiHidden="1" w:unhideWhenUsed="1"/>
+    <w:lsdException w:name="List Continue" w:semiHidden="1" w:unhideWhenUsed="1"/>
+    <w:lsdException w:name="List Continue 2" w:semiHidden="1" w:unhideWhenUsed="1"/>
+    <w:lsdException w:name="List Continue 3" w:semiHidden="1" w:unhideWhenUsed="1"/>
+    <w:lsdException w:name="List Continue 4" w:semiHidden="1" w:unhideWhenUsed="1"/>
+    <w:lsdException w:name="List Continue 5" w:semiHidden="1" w:unhideWhenUsed="1"/>
+    <w:lsdException w:name="Message Header" w:semiHidden="1" w:unhideWhenUsed="1"/>
+    <w:lsdException w:name="Subtitle" w:uiPriority="11" w:qFormat="1"/>
+    <w:lsdException w:name="Salutation" w:semiHidden="1" w:unhideWhenUsed="1"/>
+    <w:lsdException w:name="Date" w:semiHidden="1" w:unhideWhenUsed="1"/>
+    <w:lsdException w:name="Body Text First Indent" w:semiHidden="1" w:unhideWhenUsed="1"/>
+    <w:lsdException w:name="Body Text First Indent 2" w:semiHidden="1" w:unhideWhenUsed="1"/>
+    <w:lsdException w:name="Note Heading" w:semiHidden="1" w:unhideWhenUsed="1"/>
+    <w:lsdException w:name="Body Text 2" w:semiHidden="1" w:unhideWhenUsed="1"/>
+    <w:lsdException w:name="Body Text 3" w:semiHidden="1" w:unhideWhenUsed="1"/>
+    <w:lsdException w:name="Body Text Indent 2" w:semiHidden="1" w:unhideWhenUsed="1"/>
+    <w:lsdException w:name="Body Text Indent 3" w:semiHidden="1" w:unhideWhenUsed="1"/>
+    <w:lsdException w:name="Block Text" w:semiHidden="1" w:unhideWhenUsed="1"/>
+    <w:lsdException w:name="Hyperlink" w:semiHidden="1" w:unhideWhenUsed="1"/>
+    <w:lsdException w:name="FollowedHyperlink" w:semiHidden="1" w:unhideWhenUsed="1"/>
+    <w:lsdException w:name="Strong" w:uiPriority="22" w:qFormat="1"/>
+    <w:lsdException w:name="Emphasis" w:uiPriority="20" w:qFormat="1"/>
+    <w:lsdException w:name="Document Map" w:semiHidden="1" w:unhideWhenUsed="1"/>
+    <w:lsdException w:name="Plain Text" w:semiHidden="1" w:unhideWhenUsed="1"/>
+    <w:lsdException w:name="E-mail Signature" w:semiHidden="1" w:unhideWhenUsed="1"/>
+    <w:lsdException w:name="HTML Top of Form" w:semiHidden="1" w:unhideWhenUsed="1"/>
+    <w:lsdException w:name="HTML Bottom of Form" w:semiHidden="1" w:unhideWhenUsed="1"/>
+    <w:lsdException w:name="Normal (Web)" w:semiHidden="1" w:unhideWhenUsed="1"/>
+    <w:lsdException w:name="HTML Acronym" w:semiHidden="1" w:unhideWhenUsed="1"/>
+    <w:lsdException w:name="HTML Address" w:semiHidden="1" w:unhideWhenUsed="1"/>
+    <w:lsdException w:name="HTML Cite" w:semiHidden="1" w:unhideWhenUsed="1"/>
+    <w:lsdException w:name="HTML Code" w:semiHidden="1" w:unhideWhenUsed="1"/>
+    <w:lsdException w:name="HTML Definition" w:semiHidden="1" w:unhideWhenUsed="1"/>
+    <w:lsdException w:name="HTML Keyboard" w:semiHidden="1" w:unhideWhenUsed="1"/>
+    <w:lsdException w:name="HTML Preformatted" w:semiHidden="1" w:unhideWhenUsed="1"/>
+    <w:lsdException w:name="HTML Sample" w:semiHidden="1" w:unhideWhenUsed="1"/>
+    <w:lsdException w:name="HTML Typewriter" w:semiHidden="1" w:unhideWhenUsed="1"/>
+    <w:lsdException w:name="HTML Variable" w:semiHidden="1" w:unhideWhenUsed="1"/>
+    <w:lsdException w:name="Normal Table" w:semiHidden="1" w:unhideWhenUsed="1"/>
+    <w:lsdException w:name="annotation subject" w:semiHidden="1" w:unhideWhenUsed="1"/>
+    <w:lsdException w:name="No List" w:semiHidden="1" w:unhideWhenUsed="1"/>
+    <w:lsdException w:name="Outline List 1" w:semiHidden="1" w:unhideWhenUsed="1"/>
+    <w:lsdException w:name="Outline List 2" w:semiHidden="1" w:unhideWhenUsed="1"/>
+    <w:lsdException w:name="Outline List 3" w:semiHidden="1" w:unhideWhenUsed="1"/>
+    <w:lsdException w:name="Table Simple 1" w:semiHidden="1" w:unhideWhenUsed="1"/>
+    <w:lsdException w:name="Table Simple 2" w:semiHidden="1" w:unhideWhenUsed="1"/>
+    <w:lsdException w:name="Table Simple 3" w:semiHidden="1" w:unhideWhenUsed="1"/>
+    <w:lsdException w:name="Table Classic 1" w:semiHidden="1" w:unhideWhenUsed="1"/>
+    <w:lsdException w:name="Table Classic 2" w:semiHidden="1" w:unhideWhenUsed="1"/>
+    <w:lsdException w:name="Table Classic 3" w:semiHidden="1" w:unhideWhenUsed="1"/>
+    <w:lsdException w:name="Table Classic 4" w:semiHidden="1" w:unhideWhenUsed="1"/>
+    <w:lsdException w:name="Table Colorful 1" w:semiHidden="1" w:unhideWhenUsed="1"/>
+    <w:lsdException w:name="Table Colorful 2" w:semiHidden="1" w:unhideWhenUsed="1"/>
+    <w:lsdException w:name="Table Colorful 3" w:semiHidden="1" w:unhideWhenUsed="1"/>
+    <w:lsdException w:name="Table Columns 1" w:semiHidden="1" w:unhideWhenUsed="1"/>
+    <w:lsdException w:name="Table Columns 2" w:semiHidden="1" w:unhideWhenUsed="1"/>
+    <w:lsdException w:name="Table Columns 3" w:semiHidden="1" w:unhideWhenUsed="1"/>
+    <w:lsdException w:name="Table Columns 4" w:semiHidden="1" w:unhideWhenUsed="1"/>
+    <w:lsdException w:name="Table Columns 5" w:semiHidden="1" w:unhideWhenUsed="1"/>
+    <w:lsdException w:name="Table Grid 1" w:semiHidden="1" w:unhideWhenUsed="1"/>
+    <w:lsdException w:name="Table Grid 2" w:semiHidden="1" w:unhideWhenUsed="1"/>
+    <w:lsdException w:name="Table Grid 3" w:semiHidden="1" w:unhideWhenUsed="1"/>
+    <w:lsdException w:name="Table Grid 4" w:semiHidden="1" w:unhideWhenUsed="1"/>
+    <w:lsdException w:name="Table Grid 5" w:semiHidden="1" w:unhideWhenUsed="1"/>
+    <w:lsdException w:name="Table Grid 6" w:semiHidden="1" w:unhideWhenUsed="1"/>
+    <w:lsdException w:name="Table Grid 7" w:semiHidden="1" w:unhideWhenUsed="1"/>
+    <w:lsdException w:name="Table Grid 8" w:semiHidden="1" w:unhideWhenUsed="1"/>
+    <w:lsdException w:name="Table List 1" w:semiHidden="1" w:unhideWhenUsed="1"/>
+    <w:lsdException w:name="Table List 2" w:semiHidden="1" w:unhideWhenUsed="1"/>
+    <w:lsdException w:name="Table List 3" w:semiHidden="1" w:unhideWhenUsed="1"/>
+    <w:lsdException w:name="Table List 4" w:semiHidden="1" w:unhideWhenUsed="1"/>
+    <w:lsdException w:name="Table List 5" w:semiHidden="1" w:unhideWhenUsed="1"/>
+    <w:lsdException w:name="Table List 6" w:semiHidden="1" w:unhideWhenUsed="1"/>
+    <w:lsdException w:name="Table List 7" w:semiHidden="1" w:unhideWhenUsed="1"/>
+    <w:lsdException w:name="Table List 8" w:semiHidden="1" w:unhideWhenUsed="1"/>
+    <w:lsdException w:name="Table 3D effects 1" w:semiHidden="1" w:unhideWhenUsed="1"/>
+    <w:lsdException w:name="Table 3D effects 2" w:semiHidden="1" w:unhideWhenUsed="1"/>
+    <w:lsdException w:name="Table 3D effects 3" w:semiHidden="1" w:unhideWhenUsed="1"/>
+    <w:lsdException w:name="Table Contemporary" w:semiHidden="1" w:unhideWhenUsed="1"/>
+    <w:lsdException w:name="Table Elegant" w:semiHidden="1" w:unhideWhenUsed="1"/>
+    <w:lsdException w:name="Table Professional" w:semiHidden="1" w:unhideWhenUsed="1"/>
+    <w:lsdException w:name="Table Subtle 1" w:semiHidden="1" w:unhideWhenUsed="1"/>
+    <w:lsdException w:name="Table Subtle 2" w:semiHidden="1" w:unhideWhenUsed="1"/>
+    <w:lsdException w:name="Table Web 1" w:semiHidden="1" w:unhideWhenUsed="1"/>
+    <w:lsdException w:name="Table Web 2" w:semiHidden="1" w:unhideWhenUsed="1"/>
+    <w:lsdException w:name="Table Web 3" w:semiHidden="1" w:unhideWhenUsed="1"/>
+    <w:lsdException w:name="Balloon Text" w:semiHidden="1" w:unhideWhenUsed="1"/>
+    <w:lsdException w:name="Table Grid" w:uiPriority="39"/>
+    <w:lsdException w:name="Table Theme" w:semiHidden="1" w:unhideWhenUsed="1"/>
+    <w:lsdException w:name="Placeholder Text" w:semiHidden="1"/>
+    <w:lsdException w:name="Light Shading" w:uiPriority="60"/>
+    <w:lsdException w:name="Light List" w:uiPriority="61"/>
+    <w:lsdException w:name="Light Grid" w:uiPriority="62"/>
+    <w:lsdException w:name="Medium Shading 1" w:uiPriority="63"/>
+    <w:lsdException w:name="Medium Shading 2" w:uiPriority="64"/>
+    <w:lsdException w:name="Medium List 1" w:uiPriority="65"/>
+    <w:lsdException w:name="Medium List 2" w:uiPriority="66"/>
+    <w:lsdException w:name="Medium Grid 1" w:uiPriority="67"/>
+    <w:lsdException w:name="Medium Grid 2" w:uiPriority="68"/>
+    <w:lsdException w:name="Medium Grid 3" w:uiPriority="69"/>
+    <w:lsdException w:name="Dark List" w:uiPriority="70"/>
+    <w:lsdException w:name="Colorful Shading" w:uiPriority="71"/>
+    <w:lsdException w:name="Colorful List" w:uiPriority="72"/>
+    <w:lsdException w:name="Colorful Grid" w:uiPriority="73"/>
+    <w:lsdException w:name="Light Shading Accent 1" w:uiPriority="60"/>
+    <w:lsdException w:name="Light List Accent 1" w:uiPriority="61"/>
+    <w:lsdException w:name="Light Grid Accent 1" w:uiPriority="62"/>
+    <w:lsdException w:name="Medium Shading 1 Accent 1" w:uiPriority="63"/>
+    <w:lsdException w:name="Medium Shading 2 Accent 1" w:uiPriority="64"/>
+    <w:lsdException w:name="Medium List 1 Accent 1" w:uiPriority="65"/>
+    <w:lsdException w:name="Revision" w:semiHidden="1"/>
+    <w:lsdException w:name="List Paragraph" w:uiPriority="34" w:qFormat="1"/>
+    <w:lsdException w:name="Medium List 2 Accent 1" w:uiPriority="66"/>
+    <w:lsdException w:name="Medium Grid 1 Accent 1" w:uiPriority="67"/>
+    <w:lsdException w:name="Medium Grid 2 Accent 1" w:uiPriority="68"/>
+    <w:lsdException w:name="Medium Grid 3 Accent 1" w:uiPriority="69"/>
+    <w:lsdException w:name="Dark List Accent 1" w:uiPriority="70"/>
+    <w:lsdException w:name="Colorful Shading Accent 1" w:uiPriority="71"/>
+    <w:lsdException w:name="Colorful List Accent 1" w:uiPriority="72"/>
+    <w:lsdException w:name="Colorful Grid Accent 1" w:uiPriority="73"/>
+    <w:lsdException w:name="Light Shading Accent 2" w:uiPriority="60"/>
+    <w:lsdException w:name="Light List Accent 2" w:uiPriority="61"/>
+    <w:lsdException w:name="Light Grid Accent 2" w:uiPriority="62"/>
+    <w:lsdException w:name="Medium Shading 1 Accent 2" w:uiPriority="63"/>
+    <w:lsdException w:name="Medium Shading 2 Accent 2" w:uiPriority="64"/>
+    <w:lsdException w:name="Medium List 1 Accent 2" w:uiPriority="65"/>
+    <w:lsdException w:name="Medium List 2 Accent 2" w:uiPriority="66"/>
+    <w:lsdException w:name="Medium Grid 1 Accent 2" w:uiPriority="67"/>
+    <w:lsdException w:name="Medium Grid 2 Accent 2" w:uiPriority="68"/>
+    <w:lsdException w:name="Medium Grid 3 Accent 2" w:uiPriority="69"/>
+    <w:lsdException w:name="Dark List Accent 2" w:uiPriority="70"/>
+    <w:lsdException w:name="Colorful Shading Accent 2" w:uiPriority="71"/>
+    <w:lsdException w:name="Colorful List Accent 2" w:uiPriority="72"/>
+    <w:lsdException w:name="Colorful Grid Accent 2" w:uiPriority="73"/>
+    <w:lsdException w:name="Light Shading Accent 3" w:uiPriority="60"/>
+    <w:lsdException w:name="Light List Accent 3" w:uiPriority="61"/>
+    <w:lsdException w:name="Light Grid Accent 3" w:uiPriority="62"/>
+    <w:lsdException w:name="Medium Shading 1 Accent 3" w:uiPriority="63"/>
+    <w:lsdException w:name="Medium Shading 2 Accent 3" w:uiPriority="64"/>
+    <w:lsdException w:name="Medium List 1 Accent 3" w:uiPriority="65"/>
+    <w:lsdException w:name="Medium List 2 Accent 3" w:uiPriority="66"/>
+    <w:lsdException w:name="Medium Grid 1 Accent 3" w:uiPriority="67"/>
+    <w:lsdException w:name="Medium Grid 2 Accent 3" w:uiPriority="68"/>
+    <w:lsdException w:name="Medium Grid 3 Accent 3" w:uiPriority="69"/>
+    <w:lsdException w:name="Dark List Accent 3" w:uiPriority="70"/>
+    <w:lsdException w:name="Colorful Shading Accent 3" w:uiPriority="71"/>
+    <w:lsdException w:name="Colorful List Accent 3" w:uiPriority="72"/>
+    <w:lsdException w:name="Colorful Grid Accent 3" w:uiPriority="73"/>
+    <w:lsdException w:name="Light Shading Accent 4" w:uiPriority="60"/>
+    <w:lsdException w:name="Light List Accent 4" w:uiPriority="61"/>
+    <w:lsdException w:name="Light Grid Accent 4" w:uiPriority="62"/>
+    <w:lsdException w:name="Medium Shading 1 Accent 4" w:uiPriority="63"/>
+    <w:lsdException w:name="Medium Shading 2 Accent 4" w:uiPriority="64"/>
+    <w:lsdException w:name="Medium List 1 Accent 4" w:uiPriority="65"/>
+    <w:lsdException w:name="Medium List 2 Accent 4" w:uiPriority="66"/>
+    <w:lsdException w:name="Medium Grid 1 Accent 4" w:uiPriority="67"/>
+    <w:lsdException w:name="Medium Grid 2 Accent 4" w:uiPriority="68"/>
+    <w:lsdException w:name="Medium Grid 3 Accent 4" w:uiPriority="69"/>
+    <w:lsdException w:name="Dark List Accent 4" w:uiPriority="70"/>
+    <w:lsdException w:name="Colorful Shading Accent 4" w:uiPriority="71"/>
+    <w:lsdException w:name="Colorful List Accent 4" w:uiPriority="72"/>
+    <w:lsdException w:name="Colorful Grid Accent 4" w:uiPriority="73"/>
+    <w:lsdException w:name="Light Shading Accent 5" w:uiPriority="60"/>
+    <w:lsdException w:name="Light List Accent 5" w:uiPriority="61"/>
+    <w:lsdException w:name="Light Grid Accent 5" w:uiPriority="62"/>
+    <w:lsdException w:name="Medium Shading 1 Accent 5" w:uiPriority="63"/>
+    <w:lsdException w:name="Medium Shading 2 Accent 5" w:uiPriority="64"/>
+    <w:lsdException w:name="Medium List 1 Accent 5" w:uiPriority="65"/>
+    <w:lsdException w:name="Medium List 2 Accent 5" w:uiPriority="66"/>
+    <w:lsdException w:name="Medium Grid 1 Accent 5" w:uiPriority="67"/>
+    <w:lsdException w:name="Medium Grid 2 Accent 5" w:uiPriority="68"/>
+    <w:lsdException w:name="Medium Grid 3 Accent 5" w:uiPriority="69"/>
+    <w:lsdException w:name="Dark List Accent 5" w:uiPriority="70"/>
+    <w:lsdException w:name="Colorful Shading Accent 5" w:uiPriority="71"/>
+    <w:lsdException w:name="Colorful List Accent 5" w:uiPriority="72"/>
+    <w:lsdException w:name="Colorful Grid Accent 5" w:uiPriority="73"/>
+    <w:lsdException w:name="Light Shading Accent 6" w:uiPriority="60"/>
+    <w:lsdException w:name="Light List Accent 6" w:uiPriority="61"/>
+    <w:lsdException w:name="Light Grid Accent 6" w:uiPriority="62"/>
+    <w:lsdException w:name="Medium Shading 1 Accent 6" w:uiPriority="63"/>
+    <w:lsdException w:name="Medium Shading 2 Accent 6" w:uiPriority="64"/>
+    <w:lsdException w:name="Medium List 1 Accent 6" w:uiPriority="65"/>
+    <w:lsdException w:name="Medium List 2 Accent 6" w:uiPriority="66"/>
+    <w:lsdException w:name="Medium Grid 1 Accent 6" w:uiPriority="67"/>
+    <w:lsdException w:name="Medium Grid 2 Accent 6" w:uiPriority="68"/>
+    <w:lsdException w:name="Medium Grid 3 Accent 6" w:uiPriority="69"/>
+    <w:lsdException w:name="Dark List Accent 6" w:uiPriority="70"/>
+    <w:lsdException w:name="Colorful Shading Accent 6" w:uiPriority="71"/>
+    <w:lsdException w:name="Colorful List Accent 6" w:uiPriority="72"/>
+    <w:lsdException w:name="Colorful Grid Accent 6" w:uiPriority="73"/>
+    <w:lsdException w:name="Subtle Emphasis" w:uiPriority="19" w:qFormat="1"/>
+    <w:lsdException w:name="Intense Emphasis" w:uiPriority="21" w:qFormat="1"/>
+    <w:lsdException w:name="Subtle Reference" w:uiPriority="31" w:qFormat="1"/>
+    <w:lsdException w:name="Intense Reference" w:uiPriority="32" w:qFormat="1"/>
+    <w:lsdException w:name="Book Title" w:uiPriority="33" w:qFormat="1"/>
+    <w:lsdException w:name="Bibliography" w:semiHidden="1" w:uiPriority="37" w:unhideWhenUsed="1"/>
+    <w:lsdException w:name="TOC Heading" w:semiHidden="1" w:uiPriority="39" w:unhideWhenUsed="1" w:qFormat="1"/>
+    <w:lsdException w:name="Plain Table 1" w:uiPriority="41"/>
+    <w:lsdException w:name="Plain Table 2" w:uiPriority="42"/>
+    <w:lsdException w:name="Plain Table 3" w:uiPriority="43"/>
+    <w:lsdException w:name="Plain Table 4" w:uiPriority="44"/>
+    <w:lsdException w:name="Plain Table 5" w:uiPriority="45"/>
+    <w:lsdException w:name="Grid Table Light" w:uiPriority="40"/>
+    <w:lsdException w:name="Grid Table 1 Light" w:uiPriority="46"/>
+    <w:lsdException w:name="Grid Table 2" w:uiPriority="47"/>
+    <w:lsdException w:name="Grid Table 3" w:uiPriority="48"/>
+    <w:lsdException w:name="Grid Table 4" w:uiPriority="49"/>
+    <w:lsdException w:name="Grid Table 5 Dark" w:uiPriority="50"/>
+    <w:lsdException w:name="Grid Table 6 Colorful" w:uiPriority="51"/>
+    <w:lsdException w:name="Grid Table 7 Colorful" w:uiPriority="52"/>
+    <w:lsdException w:name="Grid Table 1 Light Accent 1" w:uiPriority="46"/>
+    <w:lsdException w:name="Grid Table 2 Accent 1" w:uiPriority="47"/>
+    <w:lsdException w:name="Grid Table 3 Accent 1" w:uiPriority="48"/>
+    <w:lsdException w:name="Grid Table 4 Accent 1" w:uiPriority="49"/>
+    <w:lsdException w:name="Grid Table 5 Dark Accent 1" w:uiPriority="50"/>
+    <w:lsdException w:name="Grid Table 6 Colorful Accent 1" w:uiPriority="51"/>
+    <w:lsdException w:name="Grid Table 7 Colorful Accent 1" w:uiPriority="52"/>
+    <w:lsdException w:name="Grid Table 1 Light Accent 2" w:uiPriority="46"/>
+    <w:lsdException w:name="Grid Table 2 Accent 2" w:uiPriority="47"/>
+    <w:lsdException w:name="Grid Table 3 Accent 2" w:uiPriority="48"/>
+    <w:lsdException w:name="Grid Table 4 Accent 2" w:uiPriority="49"/>
+    <w:lsdException w:name="Grid Table 5 Dark Accent 2" w:uiPriority="50"/>
+    <w:lsdException w:name="Grid Table 6 Colorful Accent 2" w:uiPriority="51"/>
+    <w:lsdException w:name="Grid Table 7 Colorful Accent 2" w:uiPriority="52"/>
+    <w:lsdException w:name="Grid Table 1 Light Accent 3" w:uiPriority="46"/>
+    <w:lsdException w:name="Grid Table 2 Accent 3" w:uiPriority="47"/>
+    <w:lsdException w:name="Grid Table 3 Accent 3" w:uiPriority="48"/>
+    <w:lsdException w:name="Grid Table 4 Accent 3" w:uiPriority="49"/>
+    <w:lsdException w:name="Grid Table 5 Dark Accent 3" w:uiPriority="50"/>
+    <w:lsdException w:name="Grid Table 6 Colorful Accent 3" w:uiPriority="51"/>
+    <w:lsdException w:name="Grid Table 7 Colorful Accent 3" w:uiPriority="52"/>
+    <w:lsdException w:name="Grid Table 1 Light Accent 4" w:uiPriority="46"/>
+    <w:lsdException w:name="Grid Table 2 Accent 4" w:uiPriority="47"/>
+    <w:lsdException w:name="Grid Table 3 Accent 4" w:uiPriority="48"/>
+    <w:lsdException w:name="Grid Table 4 Accent 4" w:uiPriority="49"/>
+    <w:lsdException w:name="Grid Table 5 Dark Accent 4" w:uiPriority="50"/>
+    <w:lsdException w:name="Grid Table 6 Colorful Accent 4" w:uiPriority="51"/>
+    <w:lsdException w:name="Grid Table 7 Colorful Accent 4" w:uiPriority="52"/>
+    <w:lsdException w:name="Grid Table 1 Light Accent 5" w:uiPriority="46"/>
+    <w:lsdException w:name="Grid Table 2 Accent 5" w:uiPriority="47"/>
+    <w:lsdException w:name="Grid Table 3 Accent 5" w:uiPriority="48"/>
+    <w:lsdException w:name="Grid Table 4 Accent 5" w:uiPriority="49"/>
+    <w:lsdException w:name="Grid Table 5 Dark Accent 5" w:uiPriority="50"/>
+    <w:lsdException w:name="Grid Table 6 Colorful Accent 5" w:uiPriority="51"/>
+    <w:lsdException w:name="Grid Table 7 Colorful Accent 5" w:uiPriority="52"/>
+    <w:lsdException w:name="Grid Table 1 Light Accent 6" w:uiPriority="46"/>
+    <w:lsdException w:name="Grid Table 2 Accent 6" w:uiPriority="47"/>
+    <w:lsdException w:name="Grid Table 3 Accent 6" w:uiPriority="48"/>
+    <w:lsdException w:name="Grid Table 4 Accent 6" w:uiPriority="49"/>
+    <w:lsdException w:name="Grid Table 5 Dark Accent 6" w:uiPriority="50"/>
+    <w:lsdException w:name="Grid Table 6 Colorful Accent 6" w:uiPriority="51"/>
+    <w:lsdException w:name="Grid Table 7 Colorful Accent 6" w:uiPriority="52"/>
+    <w:lsdException w:name="List Table 1 Light" w:uiPriority="46"/>
+    <w:lsdException w:name="List Table 2" w:uiPriority="47"/>
+    <w:lsdException w:name="List Table 3" w:uiPriority="48"/>
+    <w:lsdException w:name="List Table 4" w:uiPriority="49"/>
+    <w:lsdException w:name="List Table 5 Dark" w:uiPriority="50"/>
+    <w:lsdException w:name="List Table 6 Colorful" w:uiPriority="51"/>
+    <w:lsdException w:name="List Table 7 Colorful" w:uiPriority="52"/>
+    <w:lsdException w:name="List Table 1 Light Accent 1" w:uiPriority="46"/>
+    <w:lsdException w:name="List Table 2 Accent 1" w:uiPriority="47"/>
+    <w:lsdException w:name="List Table 3 Accent 1" w:uiPriority="48"/>
+    <w:lsdException w:name="List Table 4 Accent 1" w:uiPriority="49"/>
+    <w:lsdException w:name="List Table 5 Dark Accent 1" w:uiPriority="50"/>
+    <w:lsdException w:name="List Table 6 Colorful Accent 1" w:uiPriority="51"/>
+    <w:lsdException w:name="List Table 7 Colorful Accent 1" w:uiPriority="52"/>
+    <w:lsdException w:name="List Table 1 Light Accent 2" w:uiPriority="46"/>
+    <w:lsdException w:name="List Table 2 Accent 2" w:uiPriority="47"/>
+    <w:lsdException w:name="List Table 3 Accent 2" w:uiPriority="48"/>
+    <w:lsdException w:name="List Table 4 Accent 2" w:uiPriority="49"/>
+    <w:lsdException w:name="List Table 5 Dark Accent 2" w:uiPriority="50"/>
+    <w:lsdException w:name="List Table 6 Colorful Accent 2" w:uiPriority="51"/>
+    <w:lsdException w:name="List Table 7 Colorful Accent 2" w:uiPriority="52"/>
+    <w:lsdException w:name="List Table 1 Light Accent 3" w:uiPriority="46"/>
+    <w:lsdException w:name="List Table 2 Accent 3" w:uiPriority="47"/>
+    <w:lsdException w:name="List Table 3 Accent 3" w:uiPriority="48"/>
+    <w:lsdException w:name="List Table 4 Accent 3" w:uiPriority="49"/>
+    <w:lsdException w:name="List Table 5 Dark Accent 3" w:uiPriority="50"/>
+    <w:lsdException w:name="List Table 6 Colorful Accent 3" w:uiPriority="51"/>
+    <w:lsdException w:name="List Table 7 Colorful Accent 3" w:uiPriority="52"/>
+    <w:lsdException w:name="List Table 1 Light Accent 4" w:uiPriority="46"/>
+    <w:lsdException w:name="List Table 2 Accent 4" w:uiPriority="47"/>
+    <w:lsdException w:name="List Table 3 Accent 4" w:uiPriority="48"/>
+    <w:lsdException w:name="List Table 4 Accent 4" w:uiPriority="49"/>
+    <w:lsdException w:name="List Table 5 Dark Accent 4" w:uiPriority="50"/>
+    <w:lsdException w:name="List Table 6 Colorful Accent 4" w:uiPriority="51"/>
+    <w:lsdException w:name="List Table 7 Colorful Accent 4" w:uiPriority="52"/>
+    <w:lsdException w:name="List Table 1 Light Accent 5" w:uiPriority="46"/>
+    <w:lsdException w:name="List Table 2 Accent 5" w:uiPriority="47"/>
+    <w:lsdException w:name="List Table 3 Accent 5" w:uiPriority="48"/>
+    <w:lsdException w:name="List Table 4 Accent 5" w:uiPriority="49"/>
+    <w:lsdException w:name="List Table 5 Dark Accent 5" w:uiPriority="50"/>
+    <w:lsdException w:name="List Table 6 Colorful Accent 5" w:uiPriority="51"/>
+    <w:lsdException w:name="List Table 7 Colorful Accent 5" w:uiPriority="52"/>
+    <w:lsdException w:name="List Table 1 Light Accent 6" w:uiPriority="46"/>
+    <w:lsdException w:name="List Table 2 Accent 6" w:uiPriority="47"/>
+    <w:lsdException w:name="List Table 3 Accent 6" w:uiPriority="48"/>
+    <w:lsdException w:name="List Table 4 Accent 6" w:uiPriority="49"/>
+    <w:lsdException w:name="List Table 5 Dark Accent 6" w:uiPriority="50"/>
+    <w:lsdException w:name="List Table 6 Colorful Accent 6" w:uiPriority="51"/>
+    <w:lsdException w:name="List Table 7 Colorful Accent 6" w:uiPriority="52"/>
+    <w:lsdException w:name="Mention" w:semiHidden="1" w:unhideWhenUsed="1"/>
+    <w:lsdException w:name="Smart Hyperlink" w:semiHidden="1" w:unhideWhenUsed="1"/>
+    <w:lsdException w:name="Hashtag" w:semiHidden="1" w:unhideWhenUsed="1"/>
+    <w:lsdException w:name="Unresolved Mention" w:semiHidden="1" w:unhideWhenUsed="1"/>
+    <w:lsdException w:name="Smart Link" w:semiHidden="1" w:unhideWhenUsed="1"/>
   </w:latentStyles>
-  <w:style w:type="paragraph" w:default="1" w:styleId="1">
+  <w:style w:type="paragraph" w:default="1" w:styleId="Normal">
     <w:name w:val="Normal"/>
     <w:qFormat/>
-    <w:uiPriority w:val="0"/>
     <w:pPr>
       <w:spacing w:after="160" w:line="259" w:lineRule="auto"/>
     </w:pPr>
     <w:rPr>
-      <w:rFonts w:asciiTheme="minorHAnsi" w:hAnsiTheme="minorHAnsi" w:eastAsiaTheme="minorEastAsia" w:cstheme="minorBidi"/>
       <w:sz w:val="22"/>
       <w:szCs w:val="22"/>
-      <w:lang w:val="en-US" w:eastAsia="zh-CN" w:bidi="ar-SA"/>
+      <w:lang w:val="en-US" w:eastAsia="zh-CN"/>
     </w:rPr>
   </w:style>
-  <w:style w:type="character" w:default="1" w:styleId="2">
+  <w:style w:type="character" w:default="1" w:styleId="DefaultParagraphFont">
     <w:name w:val="Default Paragraph Font"/>
+    <w:uiPriority w:val="1"/>
     <w:semiHidden/>
     <w:unhideWhenUsed/>
-    <w:uiPriority w:val="1"/>
   </w:style>
-  <w:style w:type="table" w:default="1" w:styleId="3">
+  <w:style w:type="table" w:default="1" w:styleId="TableNormal">
     <w:name w:val="Normal Table"/>
+    <w:uiPriority w:val="99"/>
     <w:semiHidden/>
     <w:unhideWhenUsed/>
-    <w:uiPriority w:val="99"/>
     <w:tblPr>
+      <w:tblInd w:w="0" w:type="dxa"/>
       <w:tblCellMar>
         <w:top w:w="0" w:type="dxa"/>
         <w:left w:w="108" w:type="dxa"/>
@@ -7194,12 +8329,18 @@
       </w:tblCellMar>
     </w:tblPr>
   </w:style>
-  <w:style w:type="paragraph" w:styleId="4">
+  <w:style w:type="numbering" w:default="1" w:styleId="NoList">
+    <w:name w:val="No List"/>
+    <w:uiPriority w:val="99"/>
+    <w:semiHidden/>
+    <w:unhideWhenUsed/>
+  </w:style>
+  <w:style w:type="paragraph" w:styleId="Footer">
     <w:name w:val="footer"/>
-    <w:basedOn w:val="1"/>
-    <w:link w:val="9"/>
+    <w:basedOn w:val="Normal"/>
+    <w:link w:val="FooterChar"/>
+    <w:uiPriority w:val="99"/>
     <w:unhideWhenUsed/>
-    <w:uiPriority w:val="99"/>
     <w:pPr>
       <w:tabs>
         <w:tab w:val="center" w:pos="4513"/>
@@ -7208,12 +8349,12 @@
       <w:spacing w:after="0" w:line="240" w:lineRule="auto"/>
     </w:pPr>
   </w:style>
-  <w:style w:type="paragraph" w:styleId="5">
+  <w:style w:type="paragraph" w:styleId="Header">
     <w:name w:val="header"/>
-    <w:basedOn w:val="1"/>
-    <w:link w:val="8"/>
+    <w:basedOn w:val="Normal"/>
+    <w:link w:val="HeaderChar"/>
+    <w:uiPriority w:val="99"/>
     <w:unhideWhenUsed/>
-    <w:uiPriority w:val="99"/>
     <w:pPr>
       <w:tabs>
         <w:tab w:val="center" w:pos="4513"/>
@@ -7222,36 +8363,36 @@
       <w:spacing w:after="0" w:line="240" w:lineRule="auto"/>
     </w:pPr>
   </w:style>
-  <w:style w:type="paragraph" w:styleId="6">
+  <w:style w:type="paragraph" w:styleId="NormalWeb">
     <w:name w:val="Normal (Web)"/>
-    <w:basedOn w:val="1"/>
+    <w:basedOn w:val="Normal"/>
+    <w:uiPriority w:val="99"/>
     <w:semiHidden/>
     <w:unhideWhenUsed/>
-    <w:uiPriority w:val="99"/>
     <w:pPr>
       <w:spacing w:before="100" w:beforeAutospacing="1" w:after="100" w:afterAutospacing="1" w:line="240" w:lineRule="auto"/>
     </w:pPr>
     <w:rPr>
-      <w:rFonts w:ascii="Times New Roman" w:hAnsi="Times New Roman" w:eastAsia="Times New Roman" w:cs="Times New Roman"/>
+      <w:rFonts w:ascii="Times New Roman" w:eastAsia="Times New Roman" w:hAnsi="Times New Roman" w:cs="Times New Roman"/>
       <w:sz w:val="24"/>
       <w:szCs w:val="24"/>
       <w:lang w:val="en-MY"/>
     </w:rPr>
   </w:style>
-  <w:style w:type="paragraph" w:styleId="7">
+  <w:style w:type="paragraph" w:styleId="ListParagraph">
     <w:name w:val="List Paragraph"/>
-    <w:basedOn w:val="1"/>
+    <w:basedOn w:val="Normal"/>
+    <w:uiPriority w:val="34"/>
     <w:qFormat/>
-    <w:uiPriority w:val="34"/>
     <w:pPr>
       <w:ind w:left="720"/>
       <w:contextualSpacing/>
     </w:pPr>
   </w:style>
-  <w:style w:type="character" w:customStyle="1" w:styleId="8">
+  <w:style w:type="character" w:customStyle="1" w:styleId="HeaderChar">
     <w:name w:val="Header Char"/>
-    <w:basedOn w:val="2"/>
-    <w:link w:val="5"/>
+    <w:basedOn w:val="DefaultParagraphFont"/>
+    <w:link w:val="Header"/>
     <w:uiPriority w:val="99"/>
     <w:rPr>
       <w:sz w:val="22"/>
@@ -7259,10 +8400,10 @@
       <w:lang w:val="en-US"/>
     </w:rPr>
   </w:style>
-  <w:style w:type="character" w:customStyle="1" w:styleId="9">
+  <w:style w:type="character" w:customStyle="1" w:styleId="FooterChar">
     <w:name w:val="Footer Char"/>
-    <w:basedOn w:val="2"/>
-    <w:link w:val="4"/>
+    <w:basedOn w:val="DefaultParagraphFont"/>
+    <w:link w:val="Footer"/>
     <w:uiPriority w:val="99"/>
     <w:rPr>
       <w:sz w:val="22"/>
@@ -7525,10 +8666,15 @@
     </a:fmtScheme>
   </a:themeElements>
   <a:objectDefaults/>
+  <a:extraClrSchemeLst/>
 </a:theme>
 </file>
 
 <file path=customXml/item1.xml><?xml version="1.0" encoding="utf-8"?>
+<b:Sources xmlns:b="http://schemas.openxmlformats.org/officeDocument/2006/bibliography" xmlns="http://schemas.openxmlformats.org/officeDocument/2006/bibliography" SelectedStyle="/APASixthEditionOfficeOnline.xsl" StyleName="APA" Version="6"/>
+</file>
+
+<file path=customXml/item2.xml><?xml version="1.0" encoding="utf-8"?>
 <s:customData xmlns="http://www.wps.cn/officeDocument/2013/wpsCustomData" xmlns:s="http://www.wps.cn/officeDocument/2013/wpsCustomData">
   <customSectProps>
     <customSectPr/>
@@ -7536,20 +8682,18 @@
 </s:customData>
 </file>
 
-<file path=customXml/item2.xml><?xml version="1.0" encoding="utf-8"?>
-<b:Sources xmlns:b="http://schemas.openxmlformats.org/officeDocument/2006/bibliography" xmlns="http://schemas.openxmlformats.org/officeDocument/2006/bibliography" SelectedStyle="/APASixthEditionOfficeOnline.xsl" StyleName="APA" Version="6"/>
+<file path=customXml/itemProps1.xml><?xml version="1.0" encoding="utf-8"?>
+<ds:datastoreItem xmlns:ds="http://schemas.openxmlformats.org/officeDocument/2006/customXml" ds:itemID="{8E702C82-7C6C-DA49-B65C-9E51BDA6BF9A}">
+  <ds:schemaRefs>
+    <ds:schemaRef ds:uri="http://schemas.openxmlformats.org/officeDocument/2006/bibliography"/>
+  </ds:schemaRefs>
+</ds:datastoreItem>
 </file>
 
-<file path=customXml/itemProps1.xml><?xml version="1.0" encoding="utf-8"?>
+<file path=customXml/itemProps2.xml><?xml version="1.0" encoding="utf-8"?>
 <ds:datastoreItem xmlns:ds="http://schemas.openxmlformats.org/officeDocument/2006/customXml" ds:itemID="{B1977F7D-205B-4081-913C-38D41E755F92}">
   <ds:schemaRefs>
     <ds:schemaRef ds:uri="http://www.wps.cn/officeDocument/2013/wpsCustomData"/>
   </ds:schemaRefs>
 </ds:datastoreItem>
-</file>
-
-<file path=customXml/itemProps2.xml><?xml version="1.0" encoding="utf-8"?>
-<ds:datastoreItem xmlns:ds="http://schemas.openxmlformats.org/officeDocument/2006/customXml" ds:itemID="{8E702C82-7C6C-DA49-B65C-9E51BDA6BF9A}">
-  <ds:schemaRefs/>
-</ds:datastoreItem>
 </file>
</xml_diff>